<commit_message>
Updated solution wizard and code generation wizard docs for 2018.0 - mostly screenshots but some content
</commit_message>
<xml_diff>
--- a/docs/wizards/Sage300SDK_CodeGenerationWizard.docx
+++ b/docs/wizards/Sage300SDK_CodeGenerationWizard.docx
@@ -1,13 +1,11 @@
 
 <file path=word/document.xml><?xml version="1.0" encoding="utf-8"?>
-<w:document xmlns:wpc="http://schemas.microsoft.com/office/word/2010/wordprocessingCanvas" xmlns:cx="http://schemas.microsoft.com/office/drawing/2014/chartex" xmlns:cx1="http://schemas.microsoft.com/office/drawing/2015/9/8/chartex" xmlns:cx2="http://schemas.microsoft.com/office/drawing/2015/10/21/chartex" xmlns:mc="http://schemas.openxmlformats.org/markup-compatibility/2006" xmlns:o="urn:schemas-microsoft-com:office:office" xmlns:r="http://schemas.openxmlformats.org/officeDocument/2006/relationships" xmlns:m="http://schemas.openxmlformats.org/officeDocument/2006/math" xmlns:v="urn:schemas-microsoft-com:vml" xmlns:wp14="http://schemas.microsoft.com/office/word/2010/wordprocessingDrawing" xmlns:wp="http://schemas.openxmlformats.org/drawingml/2006/wordprocessingDrawing" xmlns:w10="urn:schemas-microsoft-com:office:word" xmlns:w="http://schemas.openxmlformats.org/wordprocessingml/2006/main" xmlns:w14="http://schemas.microsoft.com/office/word/2010/wordml" xmlns:w15="http://schemas.microsoft.com/office/word/2012/wordml" xmlns:w16se="http://schemas.microsoft.com/office/word/2015/wordml/symex" xmlns:wpg="http://schemas.microsoft.com/office/word/2010/wordprocessingGroup" xmlns:wpi="http://schemas.microsoft.com/office/word/2010/wordprocessingInk" xmlns:wne="http://schemas.microsoft.com/office/word/2006/wordml" xmlns:wps="http://schemas.microsoft.com/office/word/2010/wordprocessingShape" mc:Ignorable="w14 w15 w16se wp14">
+<w:document xmlns:wpc="http://schemas.microsoft.com/office/word/2010/wordprocessingCanvas" xmlns:cx="http://schemas.microsoft.com/office/drawing/2014/chartex" xmlns:cx1="http://schemas.microsoft.com/office/drawing/2015/9/8/chartex" xmlns:cx2="http://schemas.microsoft.com/office/drawing/2015/10/21/chartex" xmlns:cx3="http://schemas.microsoft.com/office/drawing/2016/5/9/chartex" xmlns:cx4="http://schemas.microsoft.com/office/drawing/2016/5/10/chartex" xmlns:cx5="http://schemas.microsoft.com/office/drawing/2016/5/11/chartex" xmlns:cx6="http://schemas.microsoft.com/office/drawing/2016/5/12/chartex" xmlns:cx7="http://schemas.microsoft.com/office/drawing/2016/5/13/chartex" xmlns:cx8="http://schemas.microsoft.com/office/drawing/2016/5/14/chartex" xmlns:mc="http://schemas.openxmlformats.org/markup-compatibility/2006" xmlns:aink="http://schemas.microsoft.com/office/drawing/2016/ink" xmlns:am3d="http://schemas.microsoft.com/office/drawing/2017/model3d" xmlns:o="urn:schemas-microsoft-com:office:office" xmlns:r="http://schemas.openxmlformats.org/officeDocument/2006/relationships" xmlns:m="http://schemas.openxmlformats.org/officeDocument/2006/math" xmlns:v="urn:schemas-microsoft-com:vml" xmlns:wp14="http://schemas.microsoft.com/office/word/2010/wordprocessingDrawing" xmlns:wp="http://schemas.openxmlformats.org/drawingml/2006/wordprocessingDrawing" xmlns:w10="urn:schemas-microsoft-com:office:word" xmlns:w="http://schemas.openxmlformats.org/wordprocessingml/2006/main" xmlns:w14="http://schemas.microsoft.com/office/word/2010/wordml" xmlns:w15="http://schemas.microsoft.com/office/word/2012/wordml" xmlns:w16cid="http://schemas.microsoft.com/office/word/2016/wordml/cid" xmlns:w16se="http://schemas.microsoft.com/office/word/2015/wordml/symex" xmlns:wpg="http://schemas.microsoft.com/office/word/2010/wordprocessingGroup" xmlns:wpi="http://schemas.microsoft.com/office/word/2010/wordprocessingInk" xmlns:wne="http://schemas.microsoft.com/office/word/2006/wordml" xmlns:wps="http://schemas.microsoft.com/office/word/2010/wordprocessingShape" mc:Ignorable="w14 w15 w16se w16cid wp14">
   <w:body>
     <w:p>
       <w:pPr>
         <w:pStyle w:val="SAGETitle"/>
       </w:pPr>
-      <w:bookmarkStart w:id="0" w:name="_GoBack"/>
-      <w:bookmarkEnd w:id="0"/>
       <w:r>
         <w:t>Sage 300</w:t>
       </w:r>
@@ -47,7 +45,13 @@
         </w:sectPr>
       </w:pPr>
       <w:r>
-        <w:t>January 2017</w:t>
+        <w:t>J</w:t>
+      </w:r>
+      <w:r>
+        <w:t>uly</w:t>
+      </w:r>
+      <w:r>
+        <w:t xml:space="preserve"> 2017</w:t>
       </w:r>
     </w:p>
     <w:p>
@@ -108,23 +112,7 @@
           <w:sz w:val="20"/>
           <w:szCs w:val="20"/>
         </w:rPr>
-        <w:t xml:space="preserve">THE SOFTWARE IS PROVIDED “AS IS”, WITHOUT WARRANTY OF ANY KIND, EXPRESS OR IMPLIED, INCLUDING BUT NOT LIMITED TO THE WARRANTIES OF MERCHANTABILITY, FITNESS FOR A PARTICULAR PURPOSE AND NONINFRINGEMENT. IN NO EVENT SHALL THE AUTHORS OR COPYRIGHT HOLDERS BE LIABLE FOR ANY CLAIM, DAMAGES OR OTHER LIABILITY, WHETHER IN AN ACTION OF CONTRACT, TORT OR OTHERWISE, ARISING FROM, OUT OF </w:t>
-      </w:r>
-      <w:proofErr w:type="gramStart"/>
-      <w:r>
-        <w:rPr>
-          <w:sz w:val="20"/>
-          <w:szCs w:val="20"/>
-        </w:rPr>
-        <w:t>OR</w:t>
-      </w:r>
-      <w:proofErr w:type="gramEnd"/>
-      <w:r>
-        <w:rPr>
-          <w:sz w:val="20"/>
-          <w:szCs w:val="20"/>
-        </w:rPr>
-        <w:t xml:space="preserve"> IN CONNECTION WITH THE SOFTWARE OR THE USE OR OTHER</w:t>
+        <w:t>THE SOFTWARE IS PROVIDED “AS IS”, WITHOUT WARRANTY OF ANY KIND, EXPRESS OR IMPLIED, INCLUDING BUT NOT LIMITED TO THE WARRANTIES OF MERCHANTABILITY, FITNESS FOR A PARTICULAR PURPOSE AND NONINFRINGEMENT. IN NO EVENT SHALL THE AUTHORS OR COPYRIGHT HOLDERS BE LIABLE FOR ANY CLAIM, DAMAGES OR OTHER LIABILITY, WHETHER IN AN ACTION OF CONTRACT, TORT OR OTHERWISE, ARISING FROM, OUT OF OR IN CONNECTION WITH THE SOFTWARE OR THE USE OR OTHER</w:t>
       </w:r>
       <w:r>
         <w:rPr>
@@ -1573,14 +1561,14 @@
         <w:pStyle w:val="SAGEHeading1"/>
         <w:framePr w:wrap="around"/>
       </w:pPr>
-      <w:bookmarkStart w:id="1" w:name="_Toc440376140"/>
-      <w:bookmarkStart w:id="2" w:name="_Toc440882984"/>
+      <w:bookmarkStart w:id="0" w:name="_Toc440376140"/>
+      <w:bookmarkStart w:id="1" w:name="_Toc440882984"/>
       <w:r>
         <w:lastRenderedPageBreak/>
         <w:t>Overview</w:t>
       </w:r>
+      <w:bookmarkEnd w:id="0"/>
       <w:bookmarkEnd w:id="1"/>
-      <w:bookmarkEnd w:id="2"/>
       <w:r>
         <w:fldChar w:fldCharType="begin"/>
       </w:r>
@@ -1753,15 +1741,7 @@
         <w:pStyle w:val="SAGEIndentedText"/>
       </w:pPr>
       <w:r>
-        <w:t>Contains the code files for the Resources (</w:t>
-      </w:r>
-      <w:proofErr w:type="spellStart"/>
-      <w:r>
-        <w:t>Resx</w:t>
-      </w:r>
-      <w:proofErr w:type="spellEnd"/>
-      <w:r>
-        <w:t xml:space="preserve"> </w:t>
+        <w:t xml:space="preserve">Contains the code files for the Resources (Resx </w:t>
       </w:r>
       <w:r>
         <w:t>files</w:t>
@@ -1865,12 +1845,12 @@
         <w:pStyle w:val="SAGEHeading1"/>
         <w:framePr w:wrap="around"/>
       </w:pPr>
-      <w:bookmarkStart w:id="3" w:name="_Toc440882985"/>
+      <w:bookmarkStart w:id="2" w:name="_Toc440882985"/>
       <w:r>
         <w:lastRenderedPageBreak/>
         <w:t>Accessing the Code Generation Wizard</w:t>
       </w:r>
-      <w:bookmarkEnd w:id="3"/>
+      <w:bookmarkEnd w:id="2"/>
     </w:p>
     <w:p>
       <w:pPr>
@@ -1901,14 +1881,13 @@
       </w:pPr>
       <w:r>
         <w:rPr>
-          <w:rFonts w:cs="Arial"/>
           <w:noProof/>
         </w:rPr>
         <w:drawing>
-          <wp:inline distT="0" distB="0" distL="0" distR="0" wp14:anchorId="4612EC22" wp14:editId="5EF99FE1">
-            <wp:extent cx="4643755" cy="5065395"/>
-            <wp:effectExtent l="0" t="0" r="4445" b="1905"/>
-            <wp:docPr id="3" name="Picture 3"/>
+          <wp:inline distT="0" distB="0" distL="0" distR="0">
+            <wp:extent cx="5853430" cy="4254500"/>
+            <wp:effectExtent l="0" t="0" r="0" b="0"/>
+            <wp:docPr id="15" name="Picture 15"/>
             <wp:cNvGraphicFramePr>
               <a:graphicFrameLocks xmlns:a="http://schemas.openxmlformats.org/drawingml/2006/main" noChangeAspect="1"/>
             </wp:cNvGraphicFramePr>
@@ -1916,10 +1895,8 @@
               <a:graphicData uri="http://schemas.openxmlformats.org/drawingml/2006/picture">
                 <pic:pic xmlns:pic="http://schemas.openxmlformats.org/drawingml/2006/picture">
                   <pic:nvPicPr>
-                    <pic:cNvPr id="0" name="Picture 1"/>
-                    <pic:cNvPicPr>
-                      <a:picLocks noChangeAspect="1" noChangeArrowheads="1"/>
-                    </pic:cNvPicPr>
+                    <pic:cNvPr id="15" name="codegen.png"/>
+                    <pic:cNvPicPr/>
                   </pic:nvPicPr>
                   <pic:blipFill>
                     <a:blip r:embed="rId17">
@@ -1929,125 +1906,6 @@
                         </a:ext>
                       </a:extLst>
                     </a:blip>
-                    <a:srcRect/>
-                    <a:stretch>
-                      <a:fillRect/>
-                    </a:stretch>
-                  </pic:blipFill>
-                  <pic:spPr bwMode="auto">
-                    <a:xfrm>
-                      <a:off x="0" y="0"/>
-                      <a:ext cx="4643755" cy="5065395"/>
-                    </a:xfrm>
-                    <a:prstGeom prst="rect">
-                      <a:avLst/>
-                    </a:prstGeom>
-                    <a:noFill/>
-                    <a:ln>
-                      <a:noFill/>
-                    </a:ln>
-                  </pic:spPr>
-                </pic:pic>
-              </a:graphicData>
-            </a:graphic>
-          </wp:inline>
-        </w:drawing>
-      </w:r>
-    </w:p>
-    <w:p>
-      <w:pPr>
-        <w:pStyle w:val="SAGEBodyText"/>
-      </w:pPr>
-      <w:r>
-        <w:t>The</w:t>
-      </w:r>
-      <w:r>
-        <w:t xml:space="preserve"> wizard will perform validation to ensure that the invoking solution is a Sage 300 Web UI solution. If it is not (due to the required projects not being present), </w:t>
-      </w:r>
-      <w:r>
-        <w:t>a message informs you that the solution does not include all required Sage 300 projects.</w:t>
-      </w:r>
-    </w:p>
-    <w:p>
-      <w:pPr>
-        <w:pStyle w:val="SAGEBodyText"/>
-      </w:pPr>
-    </w:p>
-    <w:p>
-      <w:pPr>
-        <w:pStyle w:val="SAGEBodyText"/>
-      </w:pPr>
-    </w:p>
-    <w:p>
-      <w:pPr>
-        <w:pStyle w:val="SAGEBodyText"/>
-      </w:pPr>
-      <w:r>
-        <w:t xml:space="preserve"> </w:t>
-      </w:r>
-    </w:p>
-    <w:p>
-      <w:pPr>
-        <w:pStyle w:val="SAGEBodyText"/>
-        <w:sectPr>
-          <w:pgSz w:w="12242" w:h="15842" w:code="1"/>
-          <w:pgMar w:top="709" w:right="1440" w:bottom="1701" w:left="1584" w:header="624" w:footer="397" w:gutter="0"/>
-          <w:cols w:space="708"/>
-          <w:titlePg/>
-          <w:docGrid w:linePitch="360"/>
-        </w:sectPr>
-      </w:pPr>
-    </w:p>
-    <w:p>
-      <w:pPr>
-        <w:pStyle w:val="SAGEHeading1"/>
-        <w:framePr w:wrap="around"/>
-      </w:pPr>
-      <w:bookmarkStart w:id="4" w:name="_Toc440882986"/>
-      <w:r>
-        <w:lastRenderedPageBreak/>
-        <w:t>Using</w:t>
-      </w:r>
-      <w:r>
-        <w:t xml:space="preserve"> Code Generation Wizard</w:t>
-      </w:r>
-      <w:bookmarkEnd w:id="4"/>
-    </w:p>
-    <w:p>
-      <w:pPr>
-        <w:pStyle w:val="SAGEHeading2"/>
-      </w:pPr>
-      <w:bookmarkStart w:id="5" w:name="_Toc440882987"/>
-      <w:r>
-        <w:t>Step 1: Select Code Type</w:t>
-      </w:r>
-      <w:bookmarkEnd w:id="5"/>
-    </w:p>
-    <w:p>
-      <w:pPr>
-        <w:pStyle w:val="SAGEBodyText"/>
-      </w:pPr>
-      <w:r>
-        <w:rPr>
-          <w:noProof/>
-        </w:rPr>
-        <w:drawing>
-          <wp:inline distT="0" distB="0" distL="0" distR="0" wp14:anchorId="25954E64" wp14:editId="6BED1337">
-            <wp:extent cx="4667250" cy="5314950"/>
-            <wp:effectExtent l="0" t="0" r="0" b="0"/>
-            <wp:docPr id="5" name="Picture 5"/>
-            <wp:cNvGraphicFramePr>
-              <a:graphicFrameLocks xmlns:a="http://schemas.openxmlformats.org/drawingml/2006/main" noChangeAspect="1"/>
-            </wp:cNvGraphicFramePr>
-            <a:graphic xmlns:a="http://schemas.openxmlformats.org/drawingml/2006/main">
-              <a:graphicData uri="http://schemas.openxmlformats.org/drawingml/2006/picture">
-                <pic:pic xmlns:pic="http://schemas.openxmlformats.org/drawingml/2006/picture">
-                  <pic:nvPicPr>
-                    <pic:cNvPr id="1" name=""/>
-                    <pic:cNvPicPr/>
-                  </pic:nvPicPr>
-                  <pic:blipFill>
-                    <a:blip r:embed="rId18"/>
                     <a:stretch>
                       <a:fillRect/>
                     </a:stretch>
@@ -2055,7 +1913,7 @@
                   <pic:spPr>
                     <a:xfrm>
                       <a:off x="0" y="0"/>
-                      <a:ext cx="4667250" cy="5314950"/>
+                      <a:ext cx="5853430" cy="4254500"/>
                     </a:xfrm>
                     <a:prstGeom prst="rect">
                       <a:avLst/>
@@ -2070,378 +1928,72 @@
     </w:p>
     <w:p>
       <w:pPr>
-        <w:spacing w:after="200" w:line="0" w:lineRule="auto"/>
-        <w:rPr>
-          <w:b/>
-          <w:color w:val="2E3456"/>
-          <w:sz w:val="26"/>
-          <w:lang w:val="en-US"/>
-        </w:rPr>
-      </w:pPr>
-      <w:r>
-        <w:br w:type="page"/>
+        <w:pStyle w:val="SAGEBodyText"/>
+      </w:pPr>
+      <w:r>
+        <w:t>The</w:t>
+      </w:r>
+      <w:r>
+        <w:t xml:space="preserve"> wizard will perform validation to ensure that the invoking solution is a Sage 300 Web UI solution. If it is not (due to the required projects not being present), </w:t>
+      </w:r>
+      <w:r>
+        <w:t>a message informs you that the solution does not include all required Sage 300 projects.</w:t>
       </w:r>
     </w:p>
     <w:p>
       <w:pPr>
-        <w:pStyle w:val="SAGEHeading4"/>
-      </w:pPr>
-      <w:r>
-        <w:lastRenderedPageBreak/>
-        <w:t>Code Types</w:t>
-      </w:r>
+        <w:pStyle w:val="SAGEBodyText"/>
+      </w:pPr>
     </w:p>
     <w:p>
       <w:pPr>
-        <w:pStyle w:val="SAGEAdmonitionNote"/>
-      </w:pPr>
-      <w:r>
-        <w:rPr>
-          <w:rStyle w:val="SAGETextBoldListItem"/>
-        </w:rPr>
-        <w:t>Note:</w:t>
-      </w:r>
-      <w:r>
-        <w:rPr>
-          <w:rStyle w:val="SAGETextBoldListItem"/>
-          <w:b w:val="0"/>
-        </w:rPr>
-        <w:t xml:space="preserve"> </w:t>
-      </w:r>
-      <w:r>
-        <w:rPr>
-          <w:rStyle w:val="SAGETextBoldListItem"/>
-          <w:b w:val="0"/>
-        </w:rPr>
-        <w:t xml:space="preserve">At time of publication, </w:t>
-      </w:r>
-      <w:r>
-        <w:t xml:space="preserve">the </w:t>
-      </w:r>
-      <w:r>
-        <w:rPr>
-          <w:rStyle w:val="SAGETextUI"/>
-        </w:rPr>
-        <w:t>Flat</w:t>
-      </w:r>
-      <w:r>
-        <w:t xml:space="preserve">, </w:t>
-      </w:r>
-      <w:r>
-        <w:rPr>
-          <w:rStyle w:val="SAGETextUI"/>
-        </w:rPr>
-        <w:t>Process</w:t>
-      </w:r>
-      <w:r>
-        <w:t xml:space="preserve">, </w:t>
-      </w:r>
-      <w:r>
-        <w:rPr>
-          <w:rStyle w:val="SAGETextUI"/>
-        </w:rPr>
-        <w:t>Dynamic Query</w:t>
-      </w:r>
-      <w:r>
-        <w:t xml:space="preserve">, </w:t>
-      </w:r>
-      <w:r>
-        <w:rPr>
-          <w:rStyle w:val="SAGETextUI"/>
-        </w:rPr>
-        <w:t>Report</w:t>
-      </w:r>
-      <w:r>
-        <w:t xml:space="preserve">, and </w:t>
-      </w:r>
-      <w:r>
-        <w:rPr>
-          <w:rStyle w:val="SAGETextUI"/>
-        </w:rPr>
-        <w:t>Inquiry</w:t>
-      </w:r>
-      <w:r>
-        <w:t xml:space="preserve"> c</w:t>
-      </w:r>
-      <w:r>
-        <w:t>ode types are</w:t>
-      </w:r>
-      <w:r>
-        <w:rPr>
-          <w:rStyle w:val="SAGETextBoldListItem"/>
-          <w:b w:val="0"/>
-        </w:rPr>
-        <w:t xml:space="preserve"> not fully implemented.</w:t>
-      </w:r>
+        <w:pStyle w:val="SAGEBodyText"/>
+      </w:pPr>
     </w:p>
     <w:p>
       <w:pPr>
-        <w:pStyle w:val="SAGEBullet1"/>
-        <w:rPr>
-          <w:rStyle w:val="SAGETextBoldListItem"/>
-        </w:rPr>
-      </w:pPr>
-      <w:r>
-        <w:rPr>
-          <w:rStyle w:val="SAGETextBoldListItem"/>
-        </w:rPr>
-        <w:t>F</w:t>
-      </w:r>
-      <w:r>
-        <w:rPr>
-          <w:rStyle w:val="SAGETextBoldListItem"/>
-        </w:rPr>
-        <w:t>lat</w:t>
+        <w:pStyle w:val="SAGEBodyText"/>
+      </w:pPr>
+      <w:r>
+        <w:t xml:space="preserve"> </w:t>
       </w:r>
     </w:p>
     <w:p>
       <w:pPr>
-        <w:pStyle w:val="SAGEBullet2"/>
-      </w:pPr>
-      <w:r>
-        <w:t>To be used for simple setup screens</w:t>
-      </w:r>
+        <w:pStyle w:val="SAGEBodyText"/>
+        <w:sectPr>
+          <w:pgSz w:w="12242" w:h="15842" w:code="1"/>
+          <w:pgMar w:top="709" w:right="1440" w:bottom="1701" w:left="1584" w:header="624" w:footer="397" w:gutter="0"/>
+          <w:cols w:space="708"/>
+          <w:titlePg/>
+          <w:docGrid w:linePitch="360"/>
+        </w:sectPr>
+      </w:pPr>
     </w:p>
     <w:p>
       <w:pPr>
-        <w:pStyle w:val="SAGEBullet2"/>
-      </w:pPr>
-      <w:r>
-        <w:t xml:space="preserve">To use the </w:t>
-      </w:r>
-      <w:proofErr w:type="spellStart"/>
-      <w:r>
-        <w:rPr>
-          <w:rStyle w:val="SAGETextCodeinline"/>
-        </w:rPr>
-        <w:t>FlatRepository</w:t>
-      </w:r>
-      <w:proofErr w:type="spellEnd"/>
-      <w:r>
-        <w:t xml:space="preserve"> base class</w:t>
-      </w:r>
+        <w:pStyle w:val="SAGEHeading1"/>
+        <w:framePr w:wrap="around"/>
+      </w:pPr>
+      <w:bookmarkStart w:id="3" w:name="_Toc440882986"/>
+      <w:r>
+        <w:lastRenderedPageBreak/>
+        <w:t>Using</w:t>
+      </w:r>
+      <w:r>
+        <w:t xml:space="preserve"> Code Generation Wizard</w:t>
+      </w:r>
+      <w:bookmarkEnd w:id="3"/>
     </w:p>
     <w:p>
       <w:pPr>
-        <w:pStyle w:val="SAGEBullet2"/>
-      </w:pPr>
-      <w:r>
-        <w:t>Will use a Business View to generate code files</w:t>
-      </w:r>
-    </w:p>
-    <w:p>
-      <w:pPr>
-        <w:pStyle w:val="SAGEBullet1"/>
-        <w:rPr>
-          <w:rStyle w:val="SAGETextBoldListItem"/>
-        </w:rPr>
-      </w:pPr>
-      <w:r>
-        <w:rPr>
-          <w:rStyle w:val="SAGETextBoldListItem"/>
-        </w:rPr>
-        <w:t>Process</w:t>
-      </w:r>
-    </w:p>
-    <w:p>
-      <w:pPr>
-        <w:pStyle w:val="SAGEBullet2"/>
-      </w:pPr>
-      <w:r>
-        <w:t>To be used for process screens</w:t>
-      </w:r>
-    </w:p>
-    <w:p>
-      <w:pPr>
-        <w:pStyle w:val="SAGEBullet2"/>
-      </w:pPr>
-      <w:r>
-        <w:t xml:space="preserve">To use the </w:t>
-      </w:r>
-      <w:proofErr w:type="spellStart"/>
-      <w:r>
-        <w:rPr>
-          <w:rStyle w:val="SAGETextCodeinline"/>
-        </w:rPr>
-        <w:t>ProcessRepository</w:t>
-      </w:r>
-      <w:proofErr w:type="spellEnd"/>
-      <w:r>
-        <w:t xml:space="preserve"> base class</w:t>
-      </w:r>
-    </w:p>
-    <w:p>
-      <w:pPr>
-        <w:pStyle w:val="SAGEBullet2"/>
-      </w:pPr>
-      <w:r>
-        <w:t>Will use a Business View to generate code files</w:t>
-      </w:r>
-    </w:p>
-    <w:p>
-      <w:pPr>
-        <w:pStyle w:val="SAGEBullet1"/>
-        <w:rPr>
-          <w:rStyle w:val="SAGETextBoldListItem"/>
-        </w:rPr>
-      </w:pPr>
-      <w:r>
-        <w:rPr>
-          <w:rStyle w:val="SAGETextBoldListItem"/>
-        </w:rPr>
-        <w:t>Dynamic Query</w:t>
-      </w:r>
-    </w:p>
-    <w:p>
-      <w:pPr>
-        <w:pStyle w:val="SAGEBullet2"/>
-      </w:pPr>
-      <w:r>
-        <w:t>To be used for SQL statement screens (i.e. KPIs)</w:t>
-      </w:r>
-    </w:p>
-    <w:p>
-      <w:pPr>
-        <w:pStyle w:val="SAGEBullet2"/>
-      </w:pPr>
-      <w:r>
-        <w:t xml:space="preserve">To use the </w:t>
-      </w:r>
-      <w:proofErr w:type="spellStart"/>
-      <w:r>
-        <w:rPr>
-          <w:rStyle w:val="SAGETextCodeinline"/>
-        </w:rPr>
-        <w:t>DynamicQueryRepository</w:t>
-      </w:r>
-      <w:proofErr w:type="spellEnd"/>
-      <w:r>
-        <w:t xml:space="preserve"> base class</w:t>
-      </w:r>
-    </w:p>
-    <w:p>
-      <w:pPr>
-        <w:pStyle w:val="SAGEBullet1"/>
-        <w:rPr>
-          <w:rStyle w:val="SAGETextBoldListItem"/>
-        </w:rPr>
-      </w:pPr>
-      <w:r>
-        <w:rPr>
-          <w:rStyle w:val="SAGETextBoldListItem"/>
-        </w:rPr>
-        <w:t>Report</w:t>
-      </w:r>
-    </w:p>
-    <w:p>
-      <w:pPr>
-        <w:pStyle w:val="SAGEBullet2"/>
-      </w:pPr>
-      <w:r>
-        <w:t>To be used for reports</w:t>
-      </w:r>
-    </w:p>
-    <w:p>
-      <w:pPr>
-        <w:pStyle w:val="SAGEBullet2"/>
-      </w:pPr>
-      <w:r>
-        <w:t xml:space="preserve">To use the </w:t>
-      </w:r>
-      <w:proofErr w:type="spellStart"/>
-      <w:r>
-        <w:rPr>
-          <w:rStyle w:val="SAGETextCodeinline"/>
-        </w:rPr>
-        <w:t>ReportRepository</w:t>
-      </w:r>
-      <w:proofErr w:type="spellEnd"/>
-      <w:r>
-        <w:t xml:space="preserve"> base class</w:t>
-      </w:r>
-    </w:p>
-    <w:p>
-      <w:pPr>
-        <w:pStyle w:val="SAGEBullet1"/>
-        <w:rPr>
-          <w:rStyle w:val="SAGETextBoldListItem"/>
-        </w:rPr>
-      </w:pPr>
-      <w:r>
-        <w:rPr>
-          <w:rStyle w:val="SAGETextBoldListItem"/>
-        </w:rPr>
-        <w:t>Inquiry</w:t>
-      </w:r>
-    </w:p>
-    <w:p>
-      <w:pPr>
-        <w:pStyle w:val="SAGEBullet2"/>
-      </w:pPr>
-      <w:r>
-        <w:t>To be used for inquiry screens</w:t>
-      </w:r>
-    </w:p>
-    <w:p>
-      <w:pPr>
-        <w:pStyle w:val="SAGEBullet2"/>
-      </w:pPr>
-      <w:r>
-        <w:t xml:space="preserve">To use the </w:t>
-      </w:r>
-      <w:proofErr w:type="spellStart"/>
-      <w:r>
-        <w:rPr>
-          <w:rStyle w:val="SAGETextCodeinline"/>
-        </w:rPr>
-        <w:t>InquiryRepository</w:t>
-      </w:r>
-      <w:proofErr w:type="spellEnd"/>
-      <w:r>
-        <w:t xml:space="preserve"> base class</w:t>
-      </w:r>
-    </w:p>
-    <w:p>
-      <w:pPr>
-        <w:pStyle w:val="SAGEBodyText"/>
-      </w:pPr>
-      <w:r>
-        <w:t xml:space="preserve">Click </w:t>
-      </w:r>
-      <w:r>
-        <w:rPr>
-          <w:rStyle w:val="SAGETextUI"/>
-        </w:rPr>
-        <w:t>Next</w:t>
-      </w:r>
-      <w:r>
-        <w:t xml:space="preserve"> to proceed.</w:t>
-      </w:r>
-    </w:p>
-    <w:p>
-      <w:pPr>
-        <w:spacing w:after="200" w:line="0" w:lineRule="auto"/>
-        <w:rPr>
-          <w:b/>
-          <w:color w:val="2E3456"/>
-          <w:sz w:val="30"/>
-          <w:lang w:val="en-US"/>
-        </w:rPr>
-      </w:pPr>
-      <w:r>
-        <w:br w:type="page"/>
-      </w:r>
-    </w:p>
-    <w:p>
-      <w:pPr>
         <w:pStyle w:val="SAGEHeading2"/>
       </w:pPr>
-      <w:bookmarkStart w:id="6" w:name="_Toc440882988"/>
-      <w:r>
-        <w:lastRenderedPageBreak/>
-        <w:t>Step 2: Enter View and Credentials</w:t>
-      </w:r>
-      <w:bookmarkEnd w:id="6"/>
+      <w:bookmarkStart w:id="4" w:name="_Toc440882987"/>
+      <w:r>
+        <w:t>Step 1: Select Code Type</w:t>
+      </w:r>
+      <w:bookmarkEnd w:id="4"/>
     </w:p>
     <w:p>
       <w:pPr>
@@ -2453,9 +2005,9 @@
         </w:rPr>
         <w:drawing>
           <wp:inline distT="0" distB="0" distL="0" distR="0">
-            <wp:extent cx="4533900" cy="5257800"/>
+            <wp:extent cx="4839119" cy="5494496"/>
             <wp:effectExtent l="0" t="0" r="0" b="0"/>
-            <wp:docPr id="6" name="Picture 6"/>
+            <wp:docPr id="3" name="Picture 3"/>
             <wp:cNvGraphicFramePr>
               <a:graphicFrameLocks xmlns:a="http://schemas.openxmlformats.org/drawingml/2006/main" noChangeAspect="1"/>
             </wp:cNvGraphicFramePr>
@@ -2463,255 +2015,17 @@
               <a:graphicData uri="http://schemas.openxmlformats.org/drawingml/2006/picture">
                 <pic:pic xmlns:pic="http://schemas.openxmlformats.org/drawingml/2006/picture">
                   <pic:nvPicPr>
-                    <pic:cNvPr id="0" name="Picture 3"/>
-                    <pic:cNvPicPr>
-                      <a:picLocks noChangeAspect="1" noChangeArrowheads="1"/>
-                    </pic:cNvPicPr>
+                    <pic:cNvPr id="3" name="codegen1.png"/>
+                    <pic:cNvPicPr/>
                   </pic:nvPicPr>
                   <pic:blipFill>
-                    <a:blip r:embed="rId19">
+                    <a:blip r:embed="rId18">
                       <a:extLst>
                         <a:ext uri="{28A0092B-C50C-407E-A947-70E740481C1C}">
                           <a14:useLocalDpi xmlns:a14="http://schemas.microsoft.com/office/drawing/2010/main" val="0"/>
                         </a:ext>
                       </a:extLst>
                     </a:blip>
-                    <a:srcRect/>
-                    <a:stretch>
-                      <a:fillRect/>
-                    </a:stretch>
-                  </pic:blipFill>
-                  <pic:spPr bwMode="auto">
-                    <a:xfrm>
-                      <a:off x="0" y="0"/>
-                      <a:ext cx="4533900" cy="5257800"/>
-                    </a:xfrm>
-                    <a:prstGeom prst="rect">
-                      <a:avLst/>
-                    </a:prstGeom>
-                    <a:noFill/>
-                    <a:ln>
-                      <a:noFill/>
-                    </a:ln>
-                  </pic:spPr>
-                </pic:pic>
-              </a:graphicData>
-            </a:graphic>
-          </wp:inline>
-        </w:drawing>
-      </w:r>
-    </w:p>
-    <w:p>
-      <w:pPr>
-        <w:pStyle w:val="SAGEAdmonitionNote"/>
-      </w:pPr>
-      <w:r>
-        <w:rPr>
-          <w:b/>
-        </w:rPr>
-        <w:t>Note:</w:t>
-      </w:r>
-      <w:r>
-        <w:t xml:space="preserve"> This step is displayed for </w:t>
-      </w:r>
-      <w:r>
-        <w:rPr>
-          <w:rStyle w:val="SAGETextCodeinline"/>
-        </w:rPr>
-        <w:t>Flat</w:t>
-      </w:r>
-      <w:r>
-        <w:t xml:space="preserve">, </w:t>
-      </w:r>
-      <w:r>
-        <w:rPr>
-          <w:rStyle w:val="SAGETextCodeinline"/>
-        </w:rPr>
-        <w:t>Process</w:t>
-      </w:r>
-      <w:r>
-        <w:t xml:space="preserve">, and </w:t>
-      </w:r>
-      <w:r>
-        <w:rPr>
-          <w:rStyle w:val="SAGETextCodeinline"/>
-        </w:rPr>
-        <w:t>Inquiry Code</w:t>
-      </w:r>
-      <w:r>
-        <w:t xml:space="preserve"> </w:t>
-      </w:r>
-      <w:r>
-        <w:t>t</w:t>
-      </w:r>
-      <w:r>
-        <w:t xml:space="preserve">ypes. If </w:t>
-      </w:r>
-      <w:r>
-        <w:rPr>
-          <w:rStyle w:val="SAGETextCodeinline"/>
-        </w:rPr>
-        <w:t>Dynamic Query</w:t>
-      </w:r>
-      <w:r>
-        <w:t xml:space="preserve"> or </w:t>
-      </w:r>
-      <w:r>
-        <w:rPr>
-          <w:rStyle w:val="SAGETextCodeinline"/>
-        </w:rPr>
-        <w:t>Report</w:t>
-      </w:r>
-      <w:r>
-        <w:t xml:space="preserve"> is selected as the Code Type, a different step 2 will be displayed.</w:t>
-      </w:r>
-    </w:p>
-    <w:p>
-      <w:pPr>
-        <w:pStyle w:val="SAGEBodyText"/>
-      </w:pPr>
-      <w:r>
-        <w:rPr>
-          <w:rStyle w:val="SAGETextUI"/>
-        </w:rPr>
-        <w:t>Application Credentials</w:t>
-      </w:r>
-      <w:r>
-        <w:t xml:space="preserve"> are defaulted and may be overridden in order to connect to the Business View.</w:t>
-      </w:r>
-    </w:p>
-    <w:p>
-      <w:pPr>
-        <w:pStyle w:val="SAGEBodyText"/>
-      </w:pPr>
-      <w:r>
-        <w:t xml:space="preserve">Upon selecting a </w:t>
-      </w:r>
-      <w:r>
-        <w:rPr>
-          <w:rStyle w:val="SAGETextUI"/>
-        </w:rPr>
-        <w:t>View ID</w:t>
-      </w:r>
-      <w:r>
-        <w:t xml:space="preserve">, the </w:t>
-      </w:r>
-      <w:r>
-        <w:rPr>
-          <w:rStyle w:val="SAGETextUI"/>
-        </w:rPr>
-        <w:t>Application Credentials</w:t>
-      </w:r>
-      <w:r>
-        <w:t xml:space="preserve"> will be used to access the Business View and the </w:t>
-      </w:r>
-      <w:r>
-        <w:rPr>
-          <w:rStyle w:val="SAGETextUI"/>
-        </w:rPr>
-        <w:t>Name</w:t>
-      </w:r>
-      <w:r>
-        <w:t xml:space="preserve"> will be defaulted. The </w:t>
-      </w:r>
-      <w:r>
-        <w:t>Name</w:t>
-      </w:r>
-      <w:r>
-        <w:t xml:space="preserve"> is made singular and may be overridden if required or desired.</w:t>
-      </w:r>
-    </w:p>
-    <w:p>
-      <w:pPr>
-        <w:pStyle w:val="SAGEBodyText"/>
-      </w:pPr>
-      <w:r>
-        <w:t xml:space="preserve">The </w:t>
-      </w:r>
-      <w:r>
-        <w:rPr>
-          <w:rStyle w:val="SAGETextUI"/>
-        </w:rPr>
-        <w:t>Module</w:t>
-      </w:r>
-      <w:r>
-        <w:t xml:space="preserve"> </w:t>
-      </w:r>
-      <w:r>
-        <w:t>list</w:t>
-      </w:r>
-      <w:r>
-        <w:t xml:space="preserve"> contains a list of Modules discovered in the solution. If only one Module is discovered, it is defaulted.</w:t>
-      </w:r>
-    </w:p>
-    <w:p>
-      <w:pPr>
-        <w:pStyle w:val="SAGEBodyText"/>
-      </w:pPr>
-      <w:r>
-        <w:t xml:space="preserve">Click </w:t>
-      </w:r>
-      <w:r>
-        <w:rPr>
-          <w:rStyle w:val="SAGETextUI"/>
-        </w:rPr>
-        <w:t>Next</w:t>
-      </w:r>
-      <w:r>
-        <w:t xml:space="preserve"> to proceed or </w:t>
-      </w:r>
-      <w:r>
-        <w:rPr>
-          <w:rStyle w:val="SAGETextUI"/>
-        </w:rPr>
-        <w:t>Back</w:t>
-      </w:r>
-      <w:r>
-        <w:t xml:space="preserve"> to go back to the previous step.</w:t>
-      </w:r>
-    </w:p>
-    <w:p>
-      <w:pPr>
-        <w:pStyle w:val="SAGEHeading2"/>
-      </w:pPr>
-      <w:bookmarkStart w:id="7" w:name="_Toc440882989"/>
-      <w:r>
-        <w:lastRenderedPageBreak/>
-        <w:t xml:space="preserve">Step </w:t>
-      </w:r>
-      <w:r>
-        <w:t>2</w:t>
-      </w:r>
-      <w:r>
-        <w:t>: Enter Dynamic Query Properties</w:t>
-      </w:r>
-      <w:bookmarkEnd w:id="7"/>
-    </w:p>
-    <w:p>
-      <w:pPr>
-        <w:pStyle w:val="SAGEBodyText"/>
-      </w:pPr>
-      <w:r>
-        <w:rPr>
-          <w:noProof/>
-        </w:rPr>
-        <w:drawing>
-          <wp:inline distT="0" distB="0" distL="0" distR="0" wp14:anchorId="770BB8A5" wp14:editId="17B797B1">
-            <wp:extent cx="4667250" cy="5314950"/>
-            <wp:effectExtent l="0" t="0" r="0" b="0"/>
-            <wp:docPr id="13" name="Picture 13"/>
-            <wp:cNvGraphicFramePr>
-              <a:graphicFrameLocks xmlns:a="http://schemas.openxmlformats.org/drawingml/2006/main" noChangeAspect="1"/>
-            </wp:cNvGraphicFramePr>
-            <a:graphic xmlns:a="http://schemas.openxmlformats.org/drawingml/2006/main">
-              <a:graphicData uri="http://schemas.openxmlformats.org/drawingml/2006/picture">
-                <pic:pic xmlns:pic="http://schemas.openxmlformats.org/drawingml/2006/picture">
-                  <pic:nvPicPr>
-                    <pic:cNvPr id="1" name=""/>
-                    <pic:cNvPicPr/>
-                  </pic:nvPicPr>
-                  <pic:blipFill>
-                    <a:blip r:embed="rId20"/>
                     <a:stretch>
                       <a:fillRect/>
                     </a:stretch>
@@ -2719,7 +2033,7 @@
                   <pic:spPr>
                     <a:xfrm>
                       <a:off x="0" y="0"/>
-                      <a:ext cx="4667250" cy="5314950"/>
+                      <a:ext cx="4839119" cy="5494496"/>
                     </a:xfrm>
                     <a:prstGeom prst="rect">
                       <a:avLst/>
@@ -2734,24 +2048,71 @@
     </w:p>
     <w:p>
       <w:pPr>
-        <w:pStyle w:val="SAGEAdmonitionNote"/>
-      </w:pPr>
-      <w:r>
+        <w:spacing w:after="200" w:line="0" w:lineRule="auto"/>
         <w:rPr>
           <w:b/>
+          <w:color w:val="2E3456"/>
+          <w:sz w:val="26"/>
+          <w:lang w:val="en-US"/>
+        </w:rPr>
+      </w:pPr>
+      <w:r>
+        <w:br w:type="page"/>
+      </w:r>
+    </w:p>
+    <w:p>
+      <w:pPr>
+        <w:pStyle w:val="SAGEHeading4"/>
+      </w:pPr>
+      <w:r>
+        <w:lastRenderedPageBreak/>
+        <w:t>Code Types</w:t>
+      </w:r>
+    </w:p>
+    <w:p>
+      <w:pPr>
+        <w:pStyle w:val="SAGEAdmonitionNote"/>
+      </w:pPr>
+      <w:r>
+        <w:rPr>
+          <w:rStyle w:val="SAGETextBoldListItem"/>
         </w:rPr>
         <w:t>Note:</w:t>
       </w:r>
       <w:r>
-        <w:t xml:space="preserve"> This step is displayed for the Dynamic Query Code Type. If Flat, Process, Report or Inquiry are selected as the Code Type, a different step 2 will be displayed.</w:t>
-      </w:r>
-    </w:p>
-    <w:p>
-      <w:pPr>
-        <w:pStyle w:val="SAGEBodyText"/>
-      </w:pPr>
-      <w:r>
-        <w:t xml:space="preserve">Unlike other Code Types that are based upon a specific Business View, the </w:t>
+        <w:rPr>
+          <w:rStyle w:val="SAGETextBoldListItem"/>
+          <w:b w:val="0"/>
+        </w:rPr>
+        <w:t xml:space="preserve"> </w:t>
+      </w:r>
+      <w:r>
+        <w:rPr>
+          <w:rStyle w:val="SAGETextBoldListItem"/>
+          <w:b w:val="0"/>
+        </w:rPr>
+        <w:t xml:space="preserve">At time of publication, </w:t>
+      </w:r>
+      <w:r>
+        <w:t xml:space="preserve">the </w:t>
+      </w:r>
+      <w:r>
+        <w:rPr>
+          <w:rStyle w:val="SAGETextUI"/>
+        </w:rPr>
+        <w:t>Flat</w:t>
+      </w:r>
+      <w:r>
+        <w:t xml:space="preserve">, </w:t>
+      </w:r>
+      <w:r>
+        <w:rPr>
+          <w:rStyle w:val="SAGETextUI"/>
+        </w:rPr>
+        <w:t>Process</w:t>
+      </w:r>
+      <w:r>
+        <w:t xml:space="preserve">, </w:t>
       </w:r>
       <w:r>
         <w:rPr>
@@ -2760,133 +2121,252 @@
         <w:t>Dynamic Query</w:t>
       </w:r>
       <w:r>
-        <w:t xml:space="preserve"> Code Type is associated with a generic Business View (CS0120), which allows a SQL query to be submitted to the Business View for data retrieval. Therefore, the </w:t>
+        <w:t xml:space="preserve">, </w:t>
       </w:r>
       <w:r>
         <w:rPr>
           <w:rStyle w:val="SAGETextUI"/>
         </w:rPr>
-        <w:t>View ID</w:t>
-      </w:r>
-      <w:r>
-        <w:t xml:space="preserve"> is static.</w:t>
-      </w:r>
-    </w:p>
-    <w:p>
-      <w:pPr>
-        <w:pStyle w:val="SAGEBodyText"/>
-      </w:pPr>
-      <w:r>
-        <w:t xml:space="preserve">The </w:t>
+        <w:t>Report</w:t>
+      </w:r>
+      <w:r>
+        <w:t xml:space="preserve">, and </w:t>
       </w:r>
       <w:r>
         <w:rPr>
           <w:rStyle w:val="SAGETextUI"/>
         </w:rPr>
-        <w:t>Module</w:t>
-      </w:r>
-      <w:r>
-        <w:t xml:space="preserve"> </w:t>
-      </w:r>
-      <w:r>
-        <w:t>list displays</w:t>
-      </w:r>
-      <w:r>
-        <w:t xml:space="preserve"> Modules discovered in the solution. If only one Module is discovered, it is defaulted.</w:t>
+        <w:t>Inquiry</w:t>
+      </w:r>
+      <w:r>
+        <w:t xml:space="preserve"> c</w:t>
+      </w:r>
+      <w:r>
+        <w:t>ode types are</w:t>
+      </w:r>
+      <w:r>
+        <w:rPr>
+          <w:rStyle w:val="SAGETextBoldListItem"/>
+          <w:b w:val="0"/>
+        </w:rPr>
+        <w:t xml:space="preserve"> not fully implemented.</w:t>
       </w:r>
     </w:p>
     <w:p>
       <w:pPr>
-        <w:pStyle w:val="SAGEBodyText"/>
-      </w:pPr>
-      <w:r>
-        <w:t xml:space="preserve">The </w:t>
-      </w:r>
-      <w:r>
+        <w:pStyle w:val="SAGEBullet1"/>
         <w:rPr>
-          <w:rStyle w:val="SAGETextUI"/>
+          <w:rStyle w:val="SAGETextBoldListItem"/>
         </w:rPr>
-        <w:t>Entity Name</w:t>
-      </w:r>
-      <w:r>
-        <w:t xml:space="preserve"> field takes the place of the Business View description which is defaulted for other Code Type, but may be overridden. Therefore, this field must be entered</w:t>
-      </w:r>
-      <w:r>
-        <w:t>,</w:t>
-      </w:r>
-      <w:r>
-        <w:t xml:space="preserve"> as there is no source to default it from.</w:t>
+      </w:pPr>
+      <w:r>
+        <w:rPr>
+          <w:rStyle w:val="SAGETextBoldListItem"/>
+        </w:rPr>
+        <w:t>F</w:t>
+      </w:r>
+      <w:r>
+        <w:rPr>
+          <w:rStyle w:val="SAGETextBoldListItem"/>
+        </w:rPr>
+        <w:t>lat</w:t>
       </w:r>
     </w:p>
     <w:p>
       <w:pPr>
-        <w:pStyle w:val="SAGEBodyText"/>
-      </w:pPr>
-      <w:r>
-        <w:lastRenderedPageBreak/>
-        <w:t xml:space="preserve">The </w:t>
-      </w:r>
-      <w:r>
-        <w:rPr>
-          <w:rStyle w:val="SAGETextUI"/>
-        </w:rPr>
-        <w:t>Model Name</w:t>
-      </w:r>
-      <w:r>
-        <w:t xml:space="preserve"> field is the name used for the Model created by the wizard. This is the model that is assigned data from the SQL query. It may be the same as the Entity Name if the developer chooses (in the Flat, Process and Inquiry code types, the Entity Name and the Model Name as the same). Therefore, this field must be entered as there is no source to default it from.</w:t>
+        <w:pStyle w:val="SAGEBullet2"/>
+      </w:pPr>
+      <w:r>
+        <w:t>To be used for simple setup screens</w:t>
       </w:r>
     </w:p>
     <w:p>
       <w:pPr>
-        <w:pStyle w:val="SAGEAdmonitionNote"/>
-      </w:pPr>
+        <w:pStyle w:val="SAGEBullet2"/>
+      </w:pPr>
+      <w:r>
+        <w:t xml:space="preserve">To use the </w:t>
+      </w:r>
       <w:r>
         <w:rPr>
-          <w:b/>
+          <w:rStyle w:val="SAGETextCodeinline"/>
         </w:rPr>
-        <w:t>Note:</w:t>
-      </w:r>
-      <w:r>
-        <w:t xml:space="preserve"> A Model Mapper file will not be created generated as mapping is an abstract function of the repository class. Also, the Model Fields class will only have an Index class and not a Fields class as these model properties will only be referenced by index.</w:t>
+        <w:t>FlatRepository</w:t>
+      </w:r>
+      <w:r>
+        <w:t xml:space="preserve"> base class</w:t>
       </w:r>
     </w:p>
     <w:p>
       <w:pPr>
-        <w:pStyle w:val="SAGEBodyText"/>
-      </w:pPr>
-      <w:r>
-        <w:t xml:space="preserve">The </w:t>
-      </w:r>
-      <w:r>
-        <w:rPr>
-          <w:rStyle w:val="SAGETextUI"/>
-        </w:rPr>
-        <w:t>Model Fields</w:t>
-      </w:r>
-      <w:r>
-        <w:t xml:space="preserve"> </w:t>
-      </w:r>
-      <w:r>
-        <w:t>g</w:t>
-      </w:r>
-      <w:r>
-        <w:t xml:space="preserve">rid provides the properties required to generate the Model and related classes. The properties entered here are analogous to the Business View fields. </w:t>
+        <w:pStyle w:val="SAGEBullet2"/>
+      </w:pPr>
+      <w:r>
+        <w:t>Will use a Business View to generate code files</w:t>
       </w:r>
     </w:p>
     <w:p>
       <w:pPr>
-        <w:pStyle w:val="SAGEBodyText"/>
-      </w:pPr>
-      <w:r>
-        <w:t xml:space="preserve">The grid requires a Field Name and Data Type. The order of the properties </w:t>
-      </w:r>
-      <w:proofErr w:type="gramStart"/>
-      <w:r>
-        <w:t>are</w:t>
-      </w:r>
-      <w:proofErr w:type="gramEnd"/>
-      <w:r>
-        <w:t xml:space="preserve"> important and must match the columns returned by the SQL query. The Size column is used for the Display annotation on the Model property and for the Finder attributes if the option to generate a Finder is selected.</w:t>
+        <w:pStyle w:val="SAGEBullet1"/>
+        <w:rPr>
+          <w:rStyle w:val="SAGETextBoldListItem"/>
+        </w:rPr>
+      </w:pPr>
+      <w:r>
+        <w:rPr>
+          <w:rStyle w:val="SAGETextBoldListItem"/>
+        </w:rPr>
+        <w:t>Process</w:t>
+      </w:r>
+    </w:p>
+    <w:p>
+      <w:pPr>
+        <w:pStyle w:val="SAGEBullet2"/>
+      </w:pPr>
+      <w:r>
+        <w:t>To be used for process screens</w:t>
+      </w:r>
+    </w:p>
+    <w:p>
+      <w:pPr>
+        <w:pStyle w:val="SAGEBullet2"/>
+      </w:pPr>
+      <w:r>
+        <w:t xml:space="preserve">To use the </w:t>
+      </w:r>
+      <w:r>
+        <w:rPr>
+          <w:rStyle w:val="SAGETextCodeinline"/>
+        </w:rPr>
+        <w:t>ProcessRepository</w:t>
+      </w:r>
+      <w:r>
+        <w:t xml:space="preserve"> base class</w:t>
+      </w:r>
+    </w:p>
+    <w:p>
+      <w:pPr>
+        <w:pStyle w:val="SAGEBullet2"/>
+      </w:pPr>
+      <w:r>
+        <w:t>Will use a Business View to generate code files</w:t>
+      </w:r>
+    </w:p>
+    <w:p>
+      <w:pPr>
+        <w:pStyle w:val="SAGEBullet1"/>
+        <w:rPr>
+          <w:rStyle w:val="SAGETextBoldListItem"/>
+        </w:rPr>
+      </w:pPr>
+      <w:r>
+        <w:rPr>
+          <w:rStyle w:val="SAGETextBoldListItem"/>
+        </w:rPr>
+        <w:t>Dynamic Query</w:t>
+      </w:r>
+    </w:p>
+    <w:p>
+      <w:pPr>
+        <w:pStyle w:val="SAGEBullet2"/>
+      </w:pPr>
+      <w:r>
+        <w:t>To be used for SQL statement screens (i.e. KPIs)</w:t>
+      </w:r>
+    </w:p>
+    <w:p>
+      <w:pPr>
+        <w:pStyle w:val="SAGEBullet2"/>
+      </w:pPr>
+      <w:r>
+        <w:t xml:space="preserve">To use the </w:t>
+      </w:r>
+      <w:r>
+        <w:rPr>
+          <w:rStyle w:val="SAGETextCodeinline"/>
+        </w:rPr>
+        <w:t>DynamicQueryRepository</w:t>
+      </w:r>
+      <w:r>
+        <w:t xml:space="preserve"> base class</w:t>
+      </w:r>
+    </w:p>
+    <w:p>
+      <w:pPr>
+        <w:pStyle w:val="SAGEBullet1"/>
+        <w:rPr>
+          <w:rStyle w:val="SAGETextBoldListItem"/>
+        </w:rPr>
+      </w:pPr>
+      <w:r>
+        <w:rPr>
+          <w:rStyle w:val="SAGETextBoldListItem"/>
+        </w:rPr>
+        <w:t>Report</w:t>
+      </w:r>
+    </w:p>
+    <w:p>
+      <w:pPr>
+        <w:pStyle w:val="SAGEBullet2"/>
+      </w:pPr>
+      <w:r>
+        <w:t>To be used for reports</w:t>
+      </w:r>
+    </w:p>
+    <w:p>
+      <w:pPr>
+        <w:pStyle w:val="SAGEBullet2"/>
+      </w:pPr>
+      <w:r>
+        <w:t xml:space="preserve">To use the </w:t>
+      </w:r>
+      <w:r>
+        <w:rPr>
+          <w:rStyle w:val="SAGETextCodeinline"/>
+        </w:rPr>
+        <w:t>ReportRepository</w:t>
+      </w:r>
+      <w:r>
+        <w:t xml:space="preserve"> base class</w:t>
+      </w:r>
+    </w:p>
+    <w:p>
+      <w:pPr>
+        <w:pStyle w:val="SAGEBullet1"/>
+        <w:rPr>
+          <w:rStyle w:val="SAGETextBoldListItem"/>
+        </w:rPr>
+      </w:pPr>
+      <w:r>
+        <w:rPr>
+          <w:rStyle w:val="SAGETextBoldListItem"/>
+        </w:rPr>
+        <w:t>Inquiry</w:t>
+      </w:r>
+    </w:p>
+    <w:p>
+      <w:pPr>
+        <w:pStyle w:val="SAGEBullet2"/>
+      </w:pPr>
+      <w:r>
+        <w:t>To be used for inquiry screens</w:t>
+      </w:r>
+    </w:p>
+    <w:p>
+      <w:pPr>
+        <w:pStyle w:val="SAGEBullet2"/>
+      </w:pPr>
+      <w:r>
+        <w:t xml:space="preserve">To use the </w:t>
+      </w:r>
+      <w:r>
+        <w:rPr>
+          <w:rStyle w:val="SAGETextCodeinline"/>
+        </w:rPr>
+        <w:t>InquiryRepository</w:t>
+      </w:r>
+      <w:r>
+        <w:t xml:space="preserve"> base class</w:t>
       </w:r>
     </w:p>
     <w:p>
@@ -2903,19 +2383,7 @@
         <w:t>Next</w:t>
       </w:r>
       <w:r>
-        <w:t xml:space="preserve"> to proceed or </w:t>
-      </w:r>
-      <w:r>
-        <w:rPr>
-          <w:rStyle w:val="SAGETextUI"/>
-        </w:rPr>
-        <w:t>Back</w:t>
-      </w:r>
-      <w:r>
-        <w:t xml:space="preserve"> t</w:t>
-      </w:r>
-      <w:r>
-        <w:t>o go back to the previous step.</w:t>
+        <w:t xml:space="preserve"> to proceed.</w:t>
       </w:r>
     </w:p>
     <w:p>
@@ -2936,18 +2404,12 @@
       <w:pPr>
         <w:pStyle w:val="SAGEHeading2"/>
       </w:pPr>
-      <w:bookmarkStart w:id="8" w:name="_Toc440882990"/>
+      <w:bookmarkStart w:id="5" w:name="_Toc440882988"/>
       <w:r>
         <w:lastRenderedPageBreak/>
-        <w:t xml:space="preserve">Step </w:t>
-      </w:r>
-      <w:r>
-        <w:t>2</w:t>
-      </w:r>
-      <w:r>
-        <w:t>: Enter Report Properties</w:t>
-      </w:r>
-      <w:bookmarkEnd w:id="8"/>
+        <w:t>Step 2: Enter View and Credentials</w:t>
+      </w:r>
+      <w:bookmarkEnd w:id="5"/>
     </w:p>
     <w:p>
       <w:pPr>
@@ -2958,10 +2420,10 @@
           <w:noProof/>
         </w:rPr>
         <w:drawing>
-          <wp:inline distT="0" distB="0" distL="0" distR="0" wp14:anchorId="49C49738" wp14:editId="15EA136B">
-            <wp:extent cx="4667250" cy="5314950"/>
+          <wp:inline distT="0" distB="0" distL="0" distR="0">
+            <wp:extent cx="4839119" cy="5494496"/>
             <wp:effectExtent l="0" t="0" r="0" b="0"/>
-            <wp:docPr id="4" name="Picture 4"/>
+            <wp:docPr id="5" name="Picture 5"/>
             <wp:cNvGraphicFramePr>
               <a:graphicFrameLocks xmlns:a="http://schemas.openxmlformats.org/drawingml/2006/main" noChangeAspect="1"/>
             </wp:cNvGraphicFramePr>
@@ -2969,11 +2431,17 @@
               <a:graphicData uri="http://schemas.openxmlformats.org/drawingml/2006/picture">
                 <pic:pic xmlns:pic="http://schemas.openxmlformats.org/drawingml/2006/picture">
                   <pic:nvPicPr>
-                    <pic:cNvPr id="1" name=""/>
+                    <pic:cNvPr id="5" name="codegen2.png"/>
                     <pic:cNvPicPr/>
                   </pic:nvPicPr>
                   <pic:blipFill>
-                    <a:blip r:embed="rId21"/>
+                    <a:blip r:embed="rId19">
+                      <a:extLst>
+                        <a:ext uri="{28A0092B-C50C-407E-A947-70E740481C1C}">
+                          <a14:useLocalDpi xmlns:a14="http://schemas.microsoft.com/office/drawing/2010/main" val="0"/>
+                        </a:ext>
+                      </a:extLst>
+                    </a:blip>
                     <a:stretch>
                       <a:fillRect/>
                     </a:stretch>
@@ -2981,7 +2449,7 @@
                   <pic:spPr>
                     <a:xfrm>
                       <a:off x="0" y="0"/>
-                      <a:ext cx="4667250" cy="5314950"/>
+                      <a:ext cx="4839119" cy="5494496"/>
                     </a:xfrm>
                     <a:prstGeom prst="rect">
                       <a:avLst/>
@@ -3005,121 +2473,113 @@
         <w:t>Note:</w:t>
       </w:r>
       <w:r>
-        <w:t xml:space="preserve"> This step is displayed for the Report Code Type. If Flat, Process, Dynamic Query or Inquiry are selected as the Code Type, a different step 2 will be displayed.</w:t>
+        <w:t xml:space="preserve"> This step is displayed for </w:t>
+      </w:r>
+      <w:r>
+        <w:rPr>
+          <w:rStyle w:val="SAGETextCodeinline"/>
+        </w:rPr>
+        <w:t>Flat</w:t>
+      </w:r>
+      <w:r>
+        <w:t xml:space="preserve">, </w:t>
+      </w:r>
+      <w:r>
+        <w:rPr>
+          <w:rStyle w:val="SAGETextCodeinline"/>
+        </w:rPr>
+        <w:t>Process</w:t>
+      </w:r>
+      <w:r>
+        <w:t xml:space="preserve">, and </w:t>
+      </w:r>
+      <w:r>
+        <w:rPr>
+          <w:rStyle w:val="SAGETextCodeinline"/>
+        </w:rPr>
+        <w:t>Inquiry Code</w:t>
+      </w:r>
+      <w:r>
+        <w:t xml:space="preserve"> </w:t>
+      </w:r>
+      <w:r>
+        <w:t>t</w:t>
+      </w:r>
+      <w:r>
+        <w:t xml:space="preserve">ypes. If </w:t>
+      </w:r>
+      <w:r>
+        <w:rPr>
+          <w:rStyle w:val="SAGETextCodeinline"/>
+        </w:rPr>
+        <w:t>Dynamic Query</w:t>
+      </w:r>
+      <w:r>
+        <w:t xml:space="preserve"> or </w:t>
+      </w:r>
+      <w:r>
+        <w:rPr>
+          <w:rStyle w:val="SAGETextCodeinline"/>
+        </w:rPr>
+        <w:t>Report</w:t>
+      </w:r>
+      <w:r>
+        <w:t xml:space="preserve"> is selected as the Code Type, a different step 2 will be displayed.</w:t>
       </w:r>
     </w:p>
     <w:p>
       <w:pPr>
         <w:pStyle w:val="SAGEBodyText"/>
       </w:pPr>
-      <w:r>
-        <w:t>The Report code type is based upon a Business View</w:t>
-      </w:r>
-      <w:r>
-        <w:t>. H</w:t>
-      </w:r>
-      <w:r>
-        <w:t>owever</w:t>
-      </w:r>
-      <w:r>
-        <w:t>,</w:t>
-      </w:r>
-      <w:r>
-        <w:t xml:space="preserve"> the generation of the code files are based upon a Sage 300 report definition from an INI file.</w:t>
-      </w:r>
-    </w:p>
-    <w:p>
-      <w:pPr>
-        <w:pStyle w:val="SAGEBodyText"/>
-      </w:pPr>
-      <w:r>
-        <w:t xml:space="preserve">Report definitions for Sage 300 are in INI files. Use the </w:t>
-      </w:r>
-      <w:r>
-        <w:t>Browse (…)</w:t>
-      </w:r>
-      <w:r>
-        <w:t xml:space="preserve"> button to display an Open File dialog to search for an existing INI file</w:t>
-      </w:r>
-      <w:r>
-        <w:t>,</w:t>
-      </w:r>
-      <w:r>
-        <w:t xml:space="preserve"> or</w:t>
-      </w:r>
-      <w:r>
-        <w:t xml:space="preserve"> enter </w:t>
-      </w:r>
-      <w:r>
-        <w:t xml:space="preserve">the file name </w:t>
-      </w:r>
-      <w:r>
-        <w:t>manually</w:t>
-      </w:r>
-      <w:r>
-        <w:t xml:space="preserve">. </w:t>
-      </w:r>
-    </w:p>
-    <w:p>
-      <w:pPr>
-        <w:pStyle w:val="SAGEAdmonitionNote"/>
-      </w:pPr>
-      <w:r>
-        <w:rPr>
-          <w:b/>
-        </w:rPr>
-        <w:t>Note:</w:t>
-      </w:r>
-      <w:r>
-        <w:t xml:space="preserve"> If </w:t>
-      </w:r>
-      <w:r>
-        <w:t>you enter the file name manually, you must press a toolbar</w:t>
-      </w:r>
-      <w:r>
-        <w:t xml:space="preserve"> button for the </w:t>
-      </w:r>
-      <w:r>
-        <w:t>contents of the INI file</w:t>
-      </w:r>
-      <w:r>
-        <w:t xml:space="preserve"> to </w:t>
-      </w:r>
-      <w:r>
-        <w:t>appear</w:t>
-      </w:r>
-      <w:r>
-        <w:t xml:space="preserve"> in the Reports </w:t>
-      </w:r>
-      <w:r>
-        <w:t>list</w:t>
-      </w:r>
-      <w:r>
-        <w:t>.</w:t>
-      </w:r>
-    </w:p>
-    <w:p>
-      <w:pPr>
-        <w:pStyle w:val="SAGEBodyText"/>
-      </w:pPr>
-      <w:r>
-        <w:lastRenderedPageBreak/>
-        <w:t xml:space="preserve">The </w:t>
-      </w:r>
       <w:r>
         <w:rPr>
           <w:rStyle w:val="SAGETextUI"/>
         </w:rPr>
-        <w:t>Reports</w:t>
-      </w:r>
-      <w:r>
-        <w:t xml:space="preserve"> </w:t>
-      </w:r>
-      <w:r>
-        <w:t>list</w:t>
-      </w:r>
-      <w:r>
-        <w:t xml:space="preserve"> is populated from the INI file. It contains the report names from the INI file in alphabetical order. The report name selected will be used to populate the Model Fields grid.</w:t>
+        <w:t>Application Credentials</w:t>
+      </w:r>
+      <w:r>
+        <w:t xml:space="preserve"> are defaulted and may be overridden in order to connect to the Business View.</w:t>
+      </w:r>
+    </w:p>
+    <w:p>
+      <w:pPr>
+        <w:pStyle w:val="SAGEBodyText"/>
+      </w:pPr>
+      <w:r>
+        <w:t xml:space="preserve">Upon selecting a </w:t>
+      </w:r>
+      <w:r>
+        <w:rPr>
+          <w:rStyle w:val="SAGETextUI"/>
+        </w:rPr>
+        <w:t>View ID</w:t>
+      </w:r>
+      <w:r>
+        <w:t xml:space="preserve">, the </w:t>
+      </w:r>
+      <w:r>
+        <w:rPr>
+          <w:rStyle w:val="SAGETextUI"/>
+        </w:rPr>
+        <w:t>Application Credentials</w:t>
+      </w:r>
+      <w:r>
+        <w:t xml:space="preserve"> will be used to access the Business View and the </w:t>
+      </w:r>
+      <w:r>
+        <w:rPr>
+          <w:rStyle w:val="SAGETextUI"/>
+        </w:rPr>
+        <w:t>Name</w:t>
+      </w:r>
+      <w:r>
+        <w:t xml:space="preserve"> will be defaulted. The </w:t>
+      </w:r>
+      <w:r>
+        <w:t>Name</w:t>
+      </w:r>
+      <w:r>
+        <w:t xml:space="preserve"> is made singular and may be overridden if required or desired.</w:t>
       </w:r>
     </w:p>
     <w:p>
@@ -3150,168 +2610,7 @@
         <w:pStyle w:val="SAGEBodyText"/>
       </w:pPr>
       <w:r>
-        <w:t xml:space="preserve">The </w:t>
-      </w:r>
-      <w:r>
-        <w:rPr>
-          <w:rStyle w:val="SAGETextUI"/>
-        </w:rPr>
-        <w:t>Entity Name</w:t>
-      </w:r>
-      <w:r>
-        <w:t xml:space="preserve"> field takes the place of the Business View description which is defaulted for other Code Type, but may be overridden. Therefore, this field must be entered as there is no source to default it from.</w:t>
-      </w:r>
-    </w:p>
-    <w:p>
-      <w:pPr>
-        <w:pStyle w:val="SAGEBodyText"/>
-      </w:pPr>
-      <w:r>
-        <w:t xml:space="preserve">The </w:t>
-      </w:r>
-      <w:r>
-        <w:rPr>
-          <w:rStyle w:val="SAGETextUI"/>
-        </w:rPr>
-        <w:t>Model Name</w:t>
-      </w:r>
-      <w:r>
-        <w:t xml:space="preserve"> field is the name used for the Model created by the wizard. This is the model that is assigned data from the report. It may be the same as the Entity Name if the developer chooses (in the Flat, Process and Inquiry code types, the Entity Name and the Model Name as the same). Therefore, this field must be entered as there is no source to default it from.</w:t>
-      </w:r>
-    </w:p>
-    <w:p>
-      <w:pPr>
-        <w:pStyle w:val="SAGEBodyText"/>
-      </w:pPr>
-      <w:r>
-        <w:t xml:space="preserve">The </w:t>
-      </w:r>
-      <w:r>
-        <w:rPr>
-          <w:rStyle w:val="SAGETextUI"/>
-        </w:rPr>
-        <w:t>Program ID</w:t>
-      </w:r>
-      <w:r>
-        <w:t xml:space="preserve"> field is retrieved from the INI file and will be used in the Model Mapper class.</w:t>
-      </w:r>
-    </w:p>
-    <w:p>
-      <w:pPr>
-        <w:pStyle w:val="SAGEBodyText"/>
-      </w:pPr>
-      <w:r>
-        <w:t xml:space="preserve">The </w:t>
-      </w:r>
-      <w:r>
-        <w:rPr>
-          <w:rStyle w:val="SAGETextUI"/>
-        </w:rPr>
-        <w:t>Model Fields</w:t>
-      </w:r>
-      <w:r>
-        <w:t xml:space="preserve"> </w:t>
-      </w:r>
-      <w:r>
-        <w:t xml:space="preserve">grid </w:t>
-      </w:r>
-      <w:r>
-        <w:t xml:space="preserve">provides the properties required to generate the Model and related classes. The properties entered here are analogous to the Business View fields. </w:t>
-      </w:r>
-    </w:p>
-    <w:p>
-      <w:pPr>
-        <w:pStyle w:val="SAGEBullet1"/>
-      </w:pPr>
-      <w:r>
-        <w:t xml:space="preserve">The </w:t>
-      </w:r>
-      <w:r>
-        <w:rPr>
-          <w:rStyle w:val="SAGETextUI"/>
-        </w:rPr>
-        <w:t>Field Name</w:t>
-      </w:r>
-      <w:r>
-        <w:t xml:space="preserve"> column is read-only and is the server field name. </w:t>
-      </w:r>
-    </w:p>
-    <w:p>
-      <w:pPr>
-        <w:pStyle w:val="SAGEBullet1"/>
-      </w:pPr>
-      <w:r>
-        <w:t xml:space="preserve">The </w:t>
-      </w:r>
-      <w:r>
-        <w:rPr>
-          <w:rStyle w:val="SAGETextUI"/>
-        </w:rPr>
-        <w:t>Property Name</w:t>
-      </w:r>
-      <w:r>
-        <w:t xml:space="preserve"> column is the name for the model properties and a </w:t>
-      </w:r>
-      <w:r>
-        <w:t>simple</w:t>
-      </w:r>
-      <w:r>
-        <w:t xml:space="preserve"> algorithm has been applied to this column based upon the server field name. </w:t>
-      </w:r>
-    </w:p>
-    <w:p>
-      <w:pPr>
-        <w:pStyle w:val="SAGEBullet1"/>
-      </w:pPr>
-      <w:r>
-        <w:t xml:space="preserve">The </w:t>
-      </w:r>
-      <w:r>
-        <w:rPr>
-          <w:rStyle w:val="SAGETextUI"/>
-        </w:rPr>
-        <w:t>Property Name</w:t>
-      </w:r>
-      <w:r>
-        <w:t xml:space="preserve"> is editable and allows the developer to override the name if desired prior to code generation. </w:t>
-      </w:r>
-    </w:p>
-    <w:p>
-      <w:pPr>
-        <w:pStyle w:val="SAGEBullet1"/>
-      </w:pPr>
-      <w:r>
-        <w:t xml:space="preserve">The </w:t>
-      </w:r>
-      <w:r>
-        <w:rPr>
-          <w:rStyle w:val="SAGETextUI"/>
-        </w:rPr>
-        <w:t>Size</w:t>
-      </w:r>
-      <w:r>
-        <w:t xml:space="preserve"> column is used for the Display annotation on the Model property and for the Finder attributes if the option to generate a Finder is selected. </w:t>
-      </w:r>
-    </w:p>
-    <w:p>
-      <w:pPr>
-        <w:pStyle w:val="SAGEAdmonitionNote"/>
-      </w:pPr>
-      <w:r>
-        <w:rPr>
-          <w:b/>
-        </w:rPr>
-        <w:t>Note:</w:t>
-      </w:r>
-      <w:r>
-        <w:t xml:space="preserve"> All properties are defined as String data type based upon the requirements of the report engine.</w:t>
-      </w:r>
-    </w:p>
-    <w:p>
-      <w:pPr>
-        <w:pStyle w:val="SAGEBodyText"/>
-      </w:pPr>
-      <w:r>
+        <w:lastRenderedPageBreak/>
         <w:t xml:space="preserve">Click </w:t>
       </w:r>
       <w:r>
@@ -3335,34 +2634,19 @@
     </w:p>
     <w:p>
       <w:pPr>
-        <w:spacing w:after="200" w:line="0" w:lineRule="auto"/>
-        <w:rPr>
-          <w:b/>
-          <w:color w:val="2E3456"/>
-          <w:sz w:val="30"/>
-          <w:lang w:val="en-US"/>
-        </w:rPr>
-      </w:pPr>
-      <w:r>
-        <w:br w:type="page"/>
-      </w:r>
-    </w:p>
-    <w:p>
-      <w:pPr>
         <w:pStyle w:val="SAGEHeading2"/>
       </w:pPr>
-      <w:bookmarkStart w:id="9" w:name="_Toc440882991"/>
-      <w:r>
-        <w:lastRenderedPageBreak/>
+      <w:bookmarkStart w:id="6" w:name="_Toc440882989"/>
+      <w:r>
         <w:t xml:space="preserve">Step </w:t>
       </w:r>
       <w:r>
-        <w:t>3</w:t>
-      </w:r>
-      <w:r>
-        <w:t>: Enter Resource Name</w:t>
-      </w:r>
-      <w:bookmarkEnd w:id="9"/>
+        <w:t>2</w:t>
+      </w:r>
+      <w:r>
+        <w:t>: Enter Dynamic Query Properties</w:t>
+      </w:r>
+      <w:bookmarkEnd w:id="6"/>
     </w:p>
     <w:p>
       <w:pPr>
@@ -3373,10 +2657,10 @@
           <w:noProof/>
         </w:rPr>
         <w:drawing>
-          <wp:inline distT="0" distB="0" distL="0" distR="0" wp14:anchorId="1F3551E8" wp14:editId="5B93FFA8">
-            <wp:extent cx="4667250" cy="5314950"/>
-            <wp:effectExtent l="0" t="0" r="0" b="0"/>
-            <wp:docPr id="7" name="Picture 7"/>
+          <wp:inline distT="0" distB="0" distL="0" distR="0">
+            <wp:extent cx="4544059" cy="5582429"/>
+            <wp:effectExtent l="0" t="0" r="9525" b="0"/>
+            <wp:docPr id="16" name="Picture 16"/>
             <wp:cNvGraphicFramePr>
               <a:graphicFrameLocks xmlns:a="http://schemas.openxmlformats.org/drawingml/2006/main" noChangeAspect="1"/>
             </wp:cNvGraphicFramePr>
@@ -3384,11 +2668,17 @@
               <a:graphicData uri="http://schemas.openxmlformats.org/drawingml/2006/picture">
                 <pic:pic xmlns:pic="http://schemas.openxmlformats.org/drawingml/2006/picture">
                   <pic:nvPicPr>
-                    <pic:cNvPr id="1" name=""/>
+                    <pic:cNvPr id="16" name="codegen2dynamic.png"/>
                     <pic:cNvPicPr/>
                   </pic:nvPicPr>
                   <pic:blipFill>
-                    <a:blip r:embed="rId22"/>
+                    <a:blip r:embed="rId20">
+                      <a:extLst>
+                        <a:ext uri="{28A0092B-C50C-407E-A947-70E740481C1C}">
+                          <a14:useLocalDpi xmlns:a14="http://schemas.microsoft.com/office/drawing/2010/main" val="0"/>
+                        </a:ext>
+                      </a:extLst>
+                    </a:blip>
                     <a:stretch>
                       <a:fillRect/>
                     </a:stretch>
@@ -3396,7 +2686,7 @@
                   <pic:spPr>
                     <a:xfrm>
                       <a:off x="0" y="0"/>
-                      <a:ext cx="4667250" cy="5314950"/>
+                      <a:ext cx="4544059" cy="5582429"/>
                     </a:xfrm>
                     <a:prstGeom prst="rect">
                       <a:avLst/>
@@ -3411,27 +2701,42 @@
     </w:p>
     <w:p>
       <w:pPr>
+        <w:pStyle w:val="SAGEAdmonitionNote"/>
+      </w:pPr>
+      <w:r>
+        <w:rPr>
+          <w:b/>
+        </w:rPr>
+        <w:t>Note:</w:t>
+      </w:r>
+      <w:r>
+        <w:t xml:space="preserve"> This step is displayed for the Dynamic Query Code Type. If Flat, Process, Report or Inquiry are selected as the Code Type, a different step 2 will be displayed.</w:t>
+      </w:r>
+    </w:p>
+    <w:p>
+      <w:pPr>
         <w:pStyle w:val="SAGEBodyText"/>
       </w:pPr>
       <w:r>
-        <w:t xml:space="preserve"> The </w:t>
+        <w:t xml:space="preserve">Unlike other Code Types that are based upon a specific Business View, the </w:t>
       </w:r>
       <w:r>
         <w:rPr>
           <w:rStyle w:val="SAGETextUI"/>
         </w:rPr>
-        <w:t>Resource Name</w:t>
-      </w:r>
-      <w:r>
-        <w:t xml:space="preserve"> is defaulted from the previous step’s Name field and is appended with “</w:t>
-      </w:r>
-      <w:proofErr w:type="spellStart"/>
-      <w:r>
-        <w:t>Resx</w:t>
-      </w:r>
-      <w:proofErr w:type="spellEnd"/>
-      <w:r>
-        <w:t>”.</w:t>
+        <w:t>Dynamic Query</w:t>
+      </w:r>
+      <w:r>
+        <w:t xml:space="preserve"> Code Type is associated with a generic Business View (CS0120), which allows a SQL query to be submitted to the Business View for data retrieval. Therefore, the </w:t>
+      </w:r>
+      <w:r>
+        <w:rPr>
+          <w:rStyle w:val="SAGETextUI"/>
+        </w:rPr>
+        <w:t>View ID</w:t>
+      </w:r>
+      <w:r>
+        <w:t xml:space="preserve"> is static.</w:t>
       </w:r>
     </w:p>
     <w:p>
@@ -3439,21 +2744,108 @@
         <w:pStyle w:val="SAGEBodyText"/>
       </w:pPr>
       <w:r>
-        <w:t xml:space="preserve">This field may be overridden, but it must </w:t>
-      </w:r>
-      <w:r>
-        <w:t>have</w:t>
-      </w:r>
-      <w:r>
-        <w:t xml:space="preserve"> the “</w:t>
-      </w:r>
-      <w:proofErr w:type="spellStart"/>
-      <w:r>
-        <w:t>Resx</w:t>
-      </w:r>
-      <w:proofErr w:type="spellEnd"/>
-      <w:r>
-        <w:t>” suffix.</w:t>
+        <w:t xml:space="preserve">The </w:t>
+      </w:r>
+      <w:r>
+        <w:rPr>
+          <w:rStyle w:val="SAGETextUI"/>
+        </w:rPr>
+        <w:t>Module</w:t>
+      </w:r>
+      <w:r>
+        <w:t xml:space="preserve"> </w:t>
+      </w:r>
+      <w:r>
+        <w:t>list displays</w:t>
+      </w:r>
+      <w:r>
+        <w:t xml:space="preserve"> Modules discovered in the solution. If only one Module is discovered, it is defaulted.</w:t>
+      </w:r>
+    </w:p>
+    <w:p>
+      <w:pPr>
+        <w:pStyle w:val="SAGEBodyText"/>
+      </w:pPr>
+      <w:r>
+        <w:lastRenderedPageBreak/>
+        <w:t xml:space="preserve">The </w:t>
+      </w:r>
+      <w:r>
+        <w:rPr>
+          <w:rStyle w:val="SAGETextUI"/>
+        </w:rPr>
+        <w:t>Entity Name</w:t>
+      </w:r>
+      <w:r>
+        <w:t xml:space="preserve"> field takes the place of the Business View description which is defaulted for other Code Type, but may be overridden. Therefore, this field must be entered</w:t>
+      </w:r>
+      <w:r>
+        <w:t>,</w:t>
+      </w:r>
+      <w:r>
+        <w:t xml:space="preserve"> as there is no source to default it from.</w:t>
+      </w:r>
+    </w:p>
+    <w:p>
+      <w:pPr>
+        <w:pStyle w:val="SAGEBodyText"/>
+      </w:pPr>
+      <w:r>
+        <w:t xml:space="preserve">The </w:t>
+      </w:r>
+      <w:r>
+        <w:rPr>
+          <w:rStyle w:val="SAGETextUI"/>
+        </w:rPr>
+        <w:t>Model Name</w:t>
+      </w:r>
+      <w:r>
+        <w:t xml:space="preserve"> field is the name used for the Model created by the wizard. This is the model that is assigned data from the SQL query. It may be the same as the Entity Name if the developer chooses (in the Flat, Process and Inquiry code types, the Entity Name and the Model Name as the same). Therefore, this field must be entered as there is no source to default it from.</w:t>
+      </w:r>
+    </w:p>
+    <w:p>
+      <w:pPr>
+        <w:pStyle w:val="SAGEAdmonitionNote"/>
+      </w:pPr>
+      <w:r>
+        <w:rPr>
+          <w:b/>
+        </w:rPr>
+        <w:t>Note:</w:t>
+      </w:r>
+      <w:r>
+        <w:t xml:space="preserve"> A Model Mapper file will not be created generated as mapping is an abstract function of the repository class. Also, the Model Fields class will only have an Index class and not a Fields class as these model properties will only be referenced by index.</w:t>
+      </w:r>
+    </w:p>
+    <w:p>
+      <w:pPr>
+        <w:pStyle w:val="SAGEBodyText"/>
+      </w:pPr>
+      <w:r>
+        <w:t xml:space="preserve">The </w:t>
+      </w:r>
+      <w:r>
+        <w:rPr>
+          <w:rStyle w:val="SAGETextUI"/>
+        </w:rPr>
+        <w:t>Model Fields</w:t>
+      </w:r>
+      <w:r>
+        <w:t xml:space="preserve"> </w:t>
+      </w:r>
+      <w:r>
+        <w:t>g</w:t>
+      </w:r>
+      <w:r>
+        <w:t xml:space="preserve">rid provides the properties required to generate the Model and related classes. The properties entered here are analogous to the Business View fields. </w:t>
+      </w:r>
+    </w:p>
+    <w:p>
+      <w:pPr>
+        <w:pStyle w:val="SAGEBodyText"/>
+      </w:pPr>
+      <w:r>
+        <w:t>The grid requires a Field Name and Data Type. The order of the properties are important and must match the columns returned by the SQL query. The Size column is used for the Display annotation on the Model property and for the Finder attributes if the option to generate a Finder is selected.</w:t>
       </w:r>
     </w:p>
     <w:p>
@@ -3479,7 +2871,10 @@
         <w:t>Back</w:t>
       </w:r>
       <w:r>
-        <w:t xml:space="preserve"> to go back to the previous step.</w:t>
+        <w:t xml:space="preserve"> t</w:t>
+      </w:r>
+      <w:r>
+        <w:t>o go back to the previous step.</w:t>
       </w:r>
     </w:p>
     <w:p>
@@ -3500,18 +2895,18 @@
       <w:pPr>
         <w:pStyle w:val="SAGEHeading2"/>
       </w:pPr>
-      <w:bookmarkStart w:id="10" w:name="_Toc440882992"/>
+      <w:bookmarkStart w:id="7" w:name="_Toc440882990"/>
       <w:r>
         <w:lastRenderedPageBreak/>
         <w:t xml:space="preserve">Step </w:t>
       </w:r>
       <w:r>
-        <w:t>4</w:t>
-      </w:r>
-      <w:r>
-        <w:t>: Select Options</w:t>
-      </w:r>
-      <w:bookmarkEnd w:id="10"/>
+        <w:t>2</w:t>
+      </w:r>
+      <w:r>
+        <w:t>: Enter Report Properties</w:t>
+      </w:r>
+      <w:bookmarkEnd w:id="7"/>
     </w:p>
     <w:p>
       <w:pPr>
@@ -3522,10 +2917,10 @@
           <w:noProof/>
         </w:rPr>
         <w:drawing>
-          <wp:inline distT="0" distB="0" distL="0" distR="0" wp14:anchorId="6EB2BC2E" wp14:editId="59EA248D">
-            <wp:extent cx="4667250" cy="5314950"/>
-            <wp:effectExtent l="0" t="0" r="0" b="0"/>
-            <wp:docPr id="8" name="Picture 8"/>
+          <wp:inline distT="0" distB="0" distL="0" distR="0">
+            <wp:extent cx="4544059" cy="5582429"/>
+            <wp:effectExtent l="0" t="0" r="9525" b="0"/>
+            <wp:docPr id="13" name="Picture 13"/>
             <wp:cNvGraphicFramePr>
               <a:graphicFrameLocks xmlns:a="http://schemas.openxmlformats.org/drawingml/2006/main" noChangeAspect="1"/>
             </wp:cNvGraphicFramePr>
@@ -3533,11 +2928,17 @@
               <a:graphicData uri="http://schemas.openxmlformats.org/drawingml/2006/picture">
                 <pic:pic xmlns:pic="http://schemas.openxmlformats.org/drawingml/2006/picture">
                   <pic:nvPicPr>
-                    <pic:cNvPr id="1" name=""/>
+                    <pic:cNvPr id="13" name="codegen2report.png"/>
                     <pic:cNvPicPr/>
                   </pic:nvPicPr>
                   <pic:blipFill>
-                    <a:blip r:embed="rId23"/>
+                    <a:blip r:embed="rId21">
+                      <a:extLst>
+                        <a:ext uri="{28A0092B-C50C-407E-A947-70E740481C1C}">
+                          <a14:useLocalDpi xmlns:a14="http://schemas.microsoft.com/office/drawing/2010/main" val="0"/>
+                        </a:ext>
+                      </a:extLst>
+                    </a:blip>
                     <a:stretch>
                       <a:fillRect/>
                     </a:stretch>
@@ -3545,7 +2946,7 @@
                   <pic:spPr>
                     <a:xfrm>
                       <a:off x="0" y="0"/>
-                      <a:ext cx="4667250" cy="5314950"/>
+                      <a:ext cx="4544059" cy="5582429"/>
                     </a:xfrm>
                     <a:prstGeom prst="rect">
                       <a:avLst/>
@@ -3560,25 +2961,138 @@
     </w:p>
     <w:p>
       <w:pPr>
+        <w:pStyle w:val="SAGEAdmonitionNote"/>
+      </w:pPr>
+      <w:r>
+        <w:rPr>
+          <w:b/>
+        </w:rPr>
+        <w:t>Note:</w:t>
+      </w:r>
+      <w:r>
+        <w:t xml:space="preserve"> This step is displayed for the Report Code Type. If Flat, Process, Dynamic Query or Inquiry are selected as the Code Type, a different step 2 will be displayed.</w:t>
+      </w:r>
+    </w:p>
+    <w:p>
+      <w:pPr>
         <w:pStyle w:val="SAGEBodyText"/>
       </w:pPr>
       <w:r>
+        <w:t>The Report code type is based upon a Business View</w:t>
+      </w:r>
+      <w:r>
+        <w:t>. H</w:t>
+      </w:r>
+      <w:r>
+        <w:t>owever</w:t>
+      </w:r>
+      <w:r>
+        <w:t>,</w:t>
+      </w:r>
+      <w:r>
+        <w:t xml:space="preserve"> the generation of the code files are based upon a Sage 300 report definition from an INI file.</w:t>
+      </w:r>
+    </w:p>
+    <w:p>
+      <w:pPr>
+        <w:pStyle w:val="SAGEBodyText"/>
+      </w:pPr>
+      <w:r>
+        <w:t xml:space="preserve">Report definitions for Sage 300 are in INI files. </w:t>
+      </w:r>
+      <w:r>
+        <w:t>Click on the magnifying glass</w:t>
+      </w:r>
+      <w:r>
+        <w:t xml:space="preserve"> button to display an Open File dialog to search for an existing INI file</w:t>
+      </w:r>
+      <w:r>
+        <w:t>,</w:t>
+      </w:r>
+      <w:r>
+        <w:t xml:space="preserve"> or</w:t>
+      </w:r>
+      <w:r>
+        <w:t xml:space="preserve"> enter </w:t>
+      </w:r>
+      <w:r>
+        <w:t xml:space="preserve">the file name </w:t>
+      </w:r>
+      <w:r>
+        <w:t>manually</w:t>
+      </w:r>
+      <w:r>
+        <w:t xml:space="preserve">. </w:t>
+      </w:r>
+    </w:p>
+    <w:p>
+      <w:pPr>
+        <w:pStyle w:val="SAGEAdmonitionNote"/>
+      </w:pPr>
+      <w:r>
+        <w:rPr>
+          <w:b/>
+        </w:rPr>
+        <w:t>Note:</w:t>
+      </w:r>
+      <w:r>
+        <w:t xml:space="preserve"> If </w:t>
+      </w:r>
+      <w:r>
+        <w:t xml:space="preserve">you enter the file name manually, you must press </w:t>
+      </w:r>
+      <w:r>
+        <w:t>the</w:t>
+      </w:r>
+      <w:bookmarkStart w:id="8" w:name="_GoBack"/>
+      <w:bookmarkEnd w:id="8"/>
+      <w:r>
+        <w:t xml:space="preserve"> toolbar</w:t>
+      </w:r>
+      <w:r>
+        <w:t xml:space="preserve"> button for the </w:t>
+      </w:r>
+      <w:r>
+        <w:t>contents of the INI file</w:t>
+      </w:r>
+      <w:r>
+        <w:t xml:space="preserve"> to </w:t>
+      </w:r>
+      <w:r>
+        <w:t>appear</w:t>
+      </w:r>
+      <w:r>
+        <w:t xml:space="preserve"> in the Reports </w:t>
+      </w:r>
+      <w:r>
+        <w:t>list</w:t>
+      </w:r>
+      <w:r>
+        <w:t>.</w:t>
+      </w:r>
+    </w:p>
+    <w:p>
+      <w:pPr>
+        <w:pStyle w:val="SAGEBodyText"/>
+      </w:pPr>
+      <w:r>
+        <w:lastRenderedPageBreak/>
         <w:t xml:space="preserve">The </w:t>
       </w:r>
       <w:r>
         <w:rPr>
           <w:rStyle w:val="SAGETextUI"/>
         </w:rPr>
-        <w:t>Generate Finder</w:t>
-      </w:r>
-      <w:r>
-        <w:t xml:space="preserve"> check</w:t>
+        <w:t>Reports</w:t>
       </w:r>
       <w:r>
         <w:t xml:space="preserve"> </w:t>
       </w:r>
       <w:r>
-        <w:t>box is defaulted to true and will generate the internal controller class for certain Code Types.</w:t>
+        <w:t>list</w:t>
+      </w:r>
+      <w:r>
+        <w:t xml:space="preserve"> is populated from the INI file. It contains the report names from the INI file in alphabetical order. The report name selected will be used to populate the Model Fields grid.</w:t>
       </w:r>
     </w:p>
     <w:p>
@@ -3592,19 +3106,16 @@
         <w:rPr>
           <w:rStyle w:val="SAGETextUI"/>
         </w:rPr>
-        <w:t>Generate Dynamic Enablement</w:t>
-      </w:r>
-      <w:r>
-        <w:t xml:space="preserve"> check box</w:t>
-      </w:r>
-      <w:r>
-        <w:t xml:space="preserve"> is defaulted to false and provides a reverse mapping of the Business View fields. Within the Sage accounting modules, the </w:t>
-      </w:r>
-      <w:r>
-        <w:t>Inventory Control, Order Entry, and Purchase Orders</w:t>
-      </w:r>
-      <w:r>
-        <w:t xml:space="preserve"> Business Views contain more functionality for determining if a field is editable or not. This will generate the code for determining if the UI or Business View is responsible for checking the editable state.</w:t>
+        <w:t>Module</w:t>
+      </w:r>
+      <w:r>
+        <w:t xml:space="preserve"> </w:t>
+      </w:r>
+      <w:r>
+        <w:t>list</w:t>
+      </w:r>
+      <w:r>
+        <w:t xml:space="preserve"> contains a list of Modules discovered in the solution. If only one Module is discovered, it is defaulted.</w:t>
       </w:r>
     </w:p>
     <w:p>
@@ -3618,22 +3129,155 @@
         <w:rPr>
           <w:rStyle w:val="SAGETextUI"/>
         </w:rPr>
-        <w:t>Prompt If Exists</w:t>
-      </w:r>
-      <w:r>
-        <w:t xml:space="preserve"> check</w:t>
+        <w:t>Entity Name</w:t>
+      </w:r>
+      <w:r>
+        <w:t xml:space="preserve"> field takes the place of the Business View description which is defaulted for other Code Type, but may be overridden. Therefore, this field must be entered as there is no source to default it from.</w:t>
+      </w:r>
+    </w:p>
+    <w:p>
+      <w:pPr>
+        <w:pStyle w:val="SAGEBodyText"/>
+      </w:pPr>
+      <w:r>
+        <w:t xml:space="preserve">The </w:t>
+      </w:r>
+      <w:r>
+        <w:rPr>
+          <w:rStyle w:val="SAGETextUI"/>
+        </w:rPr>
+        <w:t>Model Name</w:t>
+      </w:r>
+      <w:r>
+        <w:t xml:space="preserve"> field is the name used for the Model created by the wizard. This is the model that is assigned data from the report. It may be the same as the Entity Name if the developer chooses (in the Flat, Process and Inquiry code types, the Entity Name and the Model Name as the same). Therefore, this field must be entered as there is no source to default it from.</w:t>
+      </w:r>
+    </w:p>
+    <w:p>
+      <w:pPr>
+        <w:pStyle w:val="SAGEBodyText"/>
+      </w:pPr>
+      <w:r>
+        <w:t xml:space="preserve">The </w:t>
+      </w:r>
+      <w:r>
+        <w:rPr>
+          <w:rStyle w:val="SAGETextUI"/>
+        </w:rPr>
+        <w:t>Program ID</w:t>
+      </w:r>
+      <w:r>
+        <w:t xml:space="preserve"> field is retrieved from the INI file and will be used in the Model Mapper class.</w:t>
+      </w:r>
+    </w:p>
+    <w:p>
+      <w:pPr>
+        <w:pStyle w:val="SAGEBodyText"/>
+      </w:pPr>
+      <w:r>
+        <w:t xml:space="preserve">The </w:t>
+      </w:r>
+      <w:r>
+        <w:rPr>
+          <w:rStyle w:val="SAGETextUI"/>
+        </w:rPr>
+        <w:t>Model Fields</w:t>
       </w:r>
       <w:r>
         <w:t xml:space="preserve"> </w:t>
       </w:r>
       <w:r>
-        <w:t>box is defaulted to true and provides a warning dialog if a code file to be generated already exists. The developer may choose to override an existing file, skip the file from being generated</w:t>
-      </w:r>
-      <w:r>
-        <w:t>,</w:t>
-      </w:r>
-      <w:r>
-        <w:t xml:space="preserve"> or exit the wizard all together.</w:t>
+        <w:t xml:space="preserve">grid </w:t>
+      </w:r>
+      <w:r>
+        <w:t xml:space="preserve">provides the properties required to generate the Model and related classes. The properties entered here are analogous to the Business View fields. </w:t>
+      </w:r>
+    </w:p>
+    <w:p>
+      <w:pPr>
+        <w:pStyle w:val="SAGEBullet1"/>
+      </w:pPr>
+      <w:r>
+        <w:t xml:space="preserve">The </w:t>
+      </w:r>
+      <w:r>
+        <w:rPr>
+          <w:rStyle w:val="SAGETextUI"/>
+        </w:rPr>
+        <w:t>Field Name</w:t>
+      </w:r>
+      <w:r>
+        <w:t xml:space="preserve"> column is read-only and is the server field name. </w:t>
+      </w:r>
+    </w:p>
+    <w:p>
+      <w:pPr>
+        <w:pStyle w:val="SAGEBullet1"/>
+      </w:pPr>
+      <w:r>
+        <w:t xml:space="preserve">The </w:t>
+      </w:r>
+      <w:r>
+        <w:rPr>
+          <w:rStyle w:val="SAGETextUI"/>
+        </w:rPr>
+        <w:t>Property Name</w:t>
+      </w:r>
+      <w:r>
+        <w:t xml:space="preserve"> column is the name for the model properties and a </w:t>
+      </w:r>
+      <w:r>
+        <w:t>simple</w:t>
+      </w:r>
+      <w:r>
+        <w:t xml:space="preserve"> algorithm has been applied to this column based upon the server field name. </w:t>
+      </w:r>
+    </w:p>
+    <w:p>
+      <w:pPr>
+        <w:pStyle w:val="SAGEBullet1"/>
+      </w:pPr>
+      <w:r>
+        <w:t xml:space="preserve">The </w:t>
+      </w:r>
+      <w:r>
+        <w:rPr>
+          <w:rStyle w:val="SAGETextUI"/>
+        </w:rPr>
+        <w:t>Property Name</w:t>
+      </w:r>
+      <w:r>
+        <w:t xml:space="preserve"> is editable and allows the developer to override the name if desired prior to code generation. </w:t>
+      </w:r>
+    </w:p>
+    <w:p>
+      <w:pPr>
+        <w:pStyle w:val="SAGEBullet1"/>
+      </w:pPr>
+      <w:r>
+        <w:t xml:space="preserve">The </w:t>
+      </w:r>
+      <w:r>
+        <w:rPr>
+          <w:rStyle w:val="SAGETextUI"/>
+        </w:rPr>
+        <w:t>Size</w:t>
+      </w:r>
+      <w:r>
+        <w:t xml:space="preserve"> column is used for the Display annotation on the Model property and for the Finder attributes if the option to generate a Finder is selected. </w:t>
+      </w:r>
+    </w:p>
+    <w:p>
+      <w:pPr>
+        <w:pStyle w:val="SAGEAdmonitionNote"/>
+      </w:pPr>
+      <w:r>
+        <w:rPr>
+          <w:b/>
+        </w:rPr>
+        <w:t>Note:</w:t>
+      </w:r>
+      <w:r>
+        <w:t xml:space="preserve"> All properties are defined as String data type based upon the requirements of the report engine.</w:t>
       </w:r>
     </w:p>
     <w:p>
@@ -3664,20 +3308,34 @@
     </w:p>
     <w:p>
       <w:pPr>
+        <w:spacing w:after="200" w:line="0" w:lineRule="auto"/>
+        <w:rPr>
+          <w:b/>
+          <w:color w:val="2E3456"/>
+          <w:sz w:val="30"/>
+          <w:lang w:val="en-US"/>
+        </w:rPr>
+      </w:pPr>
+      <w:r>
+        <w:br w:type="page"/>
+      </w:r>
+    </w:p>
+    <w:p>
+      <w:pPr>
         <w:pStyle w:val="SAGEHeading2"/>
       </w:pPr>
-      <w:bookmarkStart w:id="11" w:name="_Toc440882993"/>
+      <w:bookmarkStart w:id="9" w:name="_Toc440882991"/>
       <w:r>
         <w:lastRenderedPageBreak/>
         <w:t xml:space="preserve">Step </w:t>
       </w:r>
       <w:r>
-        <w:t>5</w:t>
-      </w:r>
-      <w:r>
-        <w:t>: Generate Code</w:t>
-      </w:r>
-      <w:bookmarkEnd w:id="11"/>
+        <w:t>3</w:t>
+      </w:r>
+      <w:r>
+        <w:t>: Enter Resource Name</w:t>
+      </w:r>
+      <w:bookmarkEnd w:id="9"/>
     </w:p>
     <w:p>
       <w:pPr>
@@ -3688,10 +3346,10 @@
           <w:noProof/>
         </w:rPr>
         <w:drawing>
-          <wp:inline distT="0" distB="0" distL="0" distR="0" wp14:anchorId="13322280" wp14:editId="05623443">
-            <wp:extent cx="4667250" cy="5314950"/>
+          <wp:inline distT="0" distB="0" distL="0" distR="0">
+            <wp:extent cx="4534533" cy="5582429"/>
             <wp:effectExtent l="0" t="0" r="0" b="0"/>
-            <wp:docPr id="9" name="Picture 9"/>
+            <wp:docPr id="14" name="Picture 14"/>
             <wp:cNvGraphicFramePr>
               <a:graphicFrameLocks xmlns:a="http://schemas.openxmlformats.org/drawingml/2006/main" noChangeAspect="1"/>
             </wp:cNvGraphicFramePr>
@@ -3699,11 +3357,17 @@
               <a:graphicData uri="http://schemas.openxmlformats.org/drawingml/2006/picture">
                 <pic:pic xmlns:pic="http://schemas.openxmlformats.org/drawingml/2006/picture">
                   <pic:nvPicPr>
-                    <pic:cNvPr id="1" name=""/>
+                    <pic:cNvPr id="14" name="codegen3.png"/>
                     <pic:cNvPicPr/>
                   </pic:nvPicPr>
                   <pic:blipFill>
-                    <a:blip r:embed="rId24"/>
+                    <a:blip r:embed="rId22">
+                      <a:extLst>
+                        <a:ext uri="{28A0092B-C50C-407E-A947-70E740481C1C}">
+                          <a14:useLocalDpi xmlns:a14="http://schemas.microsoft.com/office/drawing/2010/main" val="0"/>
+                        </a:ext>
+                      </a:extLst>
+                    </a:blip>
                     <a:stretch>
                       <a:fillRect/>
                     </a:stretch>
@@ -3711,7 +3375,7 @@
                   <pic:spPr>
                     <a:xfrm>
                       <a:off x="0" y="0"/>
-                      <a:ext cx="4667250" cy="5314950"/>
+                      <a:ext cx="4534533" cy="5582429"/>
                     </a:xfrm>
                     <a:prstGeom prst="rect">
                       <a:avLst/>
@@ -3729,21 +3393,44 @@
         <w:pStyle w:val="SAGEBodyText"/>
       </w:pPr>
       <w:r>
-        <w:t>This is the final step or confirmation prior to the wizard generating the code based upon the wizard inputs.</w:t>
-      </w:r>
-    </w:p>
-    <w:p>
-      <w:pPr>
-        <w:pStyle w:val="SAGEBodyText"/>
-      </w:pPr>
-      <w:r>
-        <w:t xml:space="preserve">Click </w:t>
+        <w:t xml:space="preserve"> The </w:t>
       </w:r>
       <w:r>
         <w:rPr>
           <w:rStyle w:val="SAGETextUI"/>
         </w:rPr>
-        <w:t>Generate</w:t>
+        <w:t>Resource Name</w:t>
+      </w:r>
+      <w:r>
+        <w:t xml:space="preserve"> is defaulted from the previous step’s Name field and is appended with “Resx”.</w:t>
+      </w:r>
+    </w:p>
+    <w:p>
+      <w:pPr>
+        <w:pStyle w:val="SAGEBodyText"/>
+      </w:pPr>
+      <w:r>
+        <w:t xml:space="preserve">This field may be overridden, but it must </w:t>
+      </w:r>
+      <w:r>
+        <w:t>have</w:t>
+      </w:r>
+      <w:r>
+        <w:t xml:space="preserve"> the “Resx” suffix.</w:t>
+      </w:r>
+    </w:p>
+    <w:p>
+      <w:pPr>
+        <w:pStyle w:val="SAGEBodyText"/>
+      </w:pPr>
+      <w:r>
+        <w:t xml:space="preserve">Click </w:t>
+      </w:r>
+      <w:r>
+        <w:rPr>
+          <w:rStyle w:val="SAGETextUI"/>
+        </w:rPr>
+        <w:t>Next</w:t>
       </w:r>
       <w:r>
         <w:t xml:space="preserve"> to proceed or </w:t>
@@ -3776,18 +3463,18 @@
       <w:pPr>
         <w:pStyle w:val="SAGEHeading2"/>
       </w:pPr>
-      <w:bookmarkStart w:id="12" w:name="_Toc440882994"/>
+      <w:bookmarkStart w:id="10" w:name="_Toc440882992"/>
       <w:r>
         <w:lastRenderedPageBreak/>
         <w:t xml:space="preserve">Step </w:t>
       </w:r>
       <w:r>
-        <w:t>6</w:t>
-      </w:r>
-      <w:r>
-        <w:t>: Generated Code</w:t>
-      </w:r>
-      <w:bookmarkEnd w:id="12"/>
+        <w:t>4</w:t>
+      </w:r>
+      <w:r>
+        <w:t>: Select Options</w:t>
+      </w:r>
+      <w:bookmarkEnd w:id="10"/>
     </w:p>
     <w:p>
       <w:pPr>
@@ -3798,10 +3485,10 @@
           <w:noProof/>
         </w:rPr>
         <w:drawing>
-          <wp:inline distT="0" distB="0" distL="0" distR="0" wp14:anchorId="034D729A" wp14:editId="4D3234CB">
-            <wp:extent cx="4667250" cy="5314950"/>
+          <wp:inline distT="0" distB="0" distL="0" distR="0">
+            <wp:extent cx="4534533" cy="5582429"/>
             <wp:effectExtent l="0" t="0" r="0" b="0"/>
-            <wp:docPr id="12" name="Picture 12"/>
+            <wp:docPr id="17" name="Picture 17"/>
             <wp:cNvGraphicFramePr>
               <a:graphicFrameLocks xmlns:a="http://schemas.openxmlformats.org/drawingml/2006/main" noChangeAspect="1"/>
             </wp:cNvGraphicFramePr>
@@ -3809,11 +3496,17 @@
               <a:graphicData uri="http://schemas.openxmlformats.org/drawingml/2006/picture">
                 <pic:pic xmlns:pic="http://schemas.openxmlformats.org/drawingml/2006/picture">
                   <pic:nvPicPr>
-                    <pic:cNvPr id="1" name=""/>
+                    <pic:cNvPr id="17" name="codegen4.png"/>
                     <pic:cNvPicPr/>
                   </pic:nvPicPr>
                   <pic:blipFill>
-                    <a:blip r:embed="rId25"/>
+                    <a:blip r:embed="rId23">
+                      <a:extLst>
+                        <a:ext uri="{28A0092B-C50C-407E-A947-70E740481C1C}">
+                          <a14:useLocalDpi xmlns:a14="http://schemas.microsoft.com/office/drawing/2010/main" val="0"/>
+                        </a:ext>
+                      </a:extLst>
+                    </a:blip>
                     <a:stretch>
                       <a:fillRect/>
                     </a:stretch>
@@ -3821,7 +3514,7 @@
                   <pic:spPr>
                     <a:xfrm>
                       <a:off x="0" y="0"/>
-                      <a:ext cx="4667250" cy="5314950"/>
+                      <a:ext cx="4534533" cy="5582429"/>
                     </a:xfrm>
                     <a:prstGeom prst="rect">
                       <a:avLst/>
@@ -3839,6 +3532,294 @@
         <w:pStyle w:val="SAGEBodyText"/>
       </w:pPr>
       <w:r>
+        <w:t xml:space="preserve">The </w:t>
+      </w:r>
+      <w:r>
+        <w:rPr>
+          <w:rStyle w:val="SAGETextUI"/>
+        </w:rPr>
+        <w:t>Generate Finder</w:t>
+      </w:r>
+      <w:r>
+        <w:t xml:space="preserve"> check</w:t>
+      </w:r>
+      <w:r>
+        <w:t xml:space="preserve"> </w:t>
+      </w:r>
+      <w:r>
+        <w:t>box is defaulted to true and will generate the internal controller class for certain Code Types.</w:t>
+      </w:r>
+    </w:p>
+    <w:p>
+      <w:pPr>
+        <w:pStyle w:val="SAGEBodyText"/>
+      </w:pPr>
+      <w:r>
+        <w:t xml:space="preserve">The </w:t>
+      </w:r>
+      <w:r>
+        <w:rPr>
+          <w:rStyle w:val="SAGETextUI"/>
+        </w:rPr>
+        <w:t>Generate Dynamic Enablement</w:t>
+      </w:r>
+      <w:r>
+        <w:t xml:space="preserve"> check box</w:t>
+      </w:r>
+      <w:r>
+        <w:t xml:space="preserve"> is defaulted to false and provides a reverse mapping of the Business View fields. Within the Sage accounting modules, the </w:t>
+      </w:r>
+      <w:r>
+        <w:t>Inventory Control, Order Entry, and Purchase Orders</w:t>
+      </w:r>
+      <w:r>
+        <w:t xml:space="preserve"> Business Views contain more functionality for determining if a field is editable or not. This will generate the code for determining if the UI or Business View is responsible for checking the editable state.</w:t>
+      </w:r>
+    </w:p>
+    <w:p>
+      <w:pPr>
+        <w:pStyle w:val="SAGEBodyText"/>
+      </w:pPr>
+      <w:r>
+        <w:t xml:space="preserve">The </w:t>
+      </w:r>
+      <w:r>
+        <w:rPr>
+          <w:rStyle w:val="SAGETextUI"/>
+        </w:rPr>
+        <w:t>Prompt If Exists</w:t>
+      </w:r>
+      <w:r>
+        <w:t xml:space="preserve"> check</w:t>
+      </w:r>
+      <w:r>
+        <w:t xml:space="preserve"> </w:t>
+      </w:r>
+      <w:r>
+        <w:t>box is defaulted to true and provides a warning dialog if a code file to be generated already exists. The developer may choose to override an existing file, skip the file from being generated</w:t>
+      </w:r>
+      <w:r>
+        <w:t>,</w:t>
+      </w:r>
+      <w:r>
+        <w:t xml:space="preserve"> or exit the wizard all together.</w:t>
+      </w:r>
+    </w:p>
+    <w:p>
+      <w:pPr>
+        <w:pStyle w:val="SAGEBodyText"/>
+      </w:pPr>
+      <w:r>
+        <w:lastRenderedPageBreak/>
+        <w:t xml:space="preserve">Click </w:t>
+      </w:r>
+      <w:r>
+        <w:rPr>
+          <w:rStyle w:val="SAGETextUI"/>
+        </w:rPr>
+        <w:t>Next</w:t>
+      </w:r>
+      <w:r>
+        <w:t xml:space="preserve"> to proceed or </w:t>
+      </w:r>
+      <w:r>
+        <w:rPr>
+          <w:rStyle w:val="SAGETextUI"/>
+        </w:rPr>
+        <w:t>Back</w:t>
+      </w:r>
+      <w:r>
+        <w:t xml:space="preserve"> to go back to the previous step.</w:t>
+      </w:r>
+    </w:p>
+    <w:p>
+      <w:pPr>
+        <w:pStyle w:val="SAGEHeading2"/>
+      </w:pPr>
+      <w:bookmarkStart w:id="11" w:name="_Toc440882993"/>
+      <w:r>
+        <w:t xml:space="preserve">Step </w:t>
+      </w:r>
+      <w:r>
+        <w:t>5</w:t>
+      </w:r>
+      <w:r>
+        <w:t>: Generate Code</w:t>
+      </w:r>
+      <w:bookmarkEnd w:id="11"/>
+    </w:p>
+    <w:p>
+      <w:pPr>
+        <w:pStyle w:val="SAGEBodyText"/>
+      </w:pPr>
+      <w:r>
+        <w:rPr>
+          <w:noProof/>
+        </w:rPr>
+        <w:drawing>
+          <wp:inline distT="0" distB="0" distL="0" distR="0">
+            <wp:extent cx="4534533" cy="5582429"/>
+            <wp:effectExtent l="0" t="0" r="0" b="0"/>
+            <wp:docPr id="18" name="Picture 18"/>
+            <wp:cNvGraphicFramePr>
+              <a:graphicFrameLocks xmlns:a="http://schemas.openxmlformats.org/drawingml/2006/main" noChangeAspect="1"/>
+            </wp:cNvGraphicFramePr>
+            <a:graphic xmlns:a="http://schemas.openxmlformats.org/drawingml/2006/main">
+              <a:graphicData uri="http://schemas.openxmlformats.org/drawingml/2006/picture">
+                <pic:pic xmlns:pic="http://schemas.openxmlformats.org/drawingml/2006/picture">
+                  <pic:nvPicPr>
+                    <pic:cNvPr id="18" name="codegen5.png"/>
+                    <pic:cNvPicPr/>
+                  </pic:nvPicPr>
+                  <pic:blipFill>
+                    <a:blip r:embed="rId24">
+                      <a:extLst>
+                        <a:ext uri="{28A0092B-C50C-407E-A947-70E740481C1C}">
+                          <a14:useLocalDpi xmlns:a14="http://schemas.microsoft.com/office/drawing/2010/main" val="0"/>
+                        </a:ext>
+                      </a:extLst>
+                    </a:blip>
+                    <a:stretch>
+                      <a:fillRect/>
+                    </a:stretch>
+                  </pic:blipFill>
+                  <pic:spPr>
+                    <a:xfrm>
+                      <a:off x="0" y="0"/>
+                      <a:ext cx="4534533" cy="5582429"/>
+                    </a:xfrm>
+                    <a:prstGeom prst="rect">
+                      <a:avLst/>
+                    </a:prstGeom>
+                  </pic:spPr>
+                </pic:pic>
+              </a:graphicData>
+            </a:graphic>
+          </wp:inline>
+        </w:drawing>
+      </w:r>
+    </w:p>
+    <w:p>
+      <w:pPr>
+        <w:pStyle w:val="SAGEBodyText"/>
+      </w:pPr>
+      <w:r>
+        <w:t>This is the final step or confirmation prior to the wizard generating the code based upon the wizard inputs.</w:t>
+      </w:r>
+    </w:p>
+    <w:p>
+      <w:pPr>
+        <w:pStyle w:val="SAGEBodyText"/>
+      </w:pPr>
+      <w:r>
+        <w:t xml:space="preserve">Click </w:t>
+      </w:r>
+      <w:r>
+        <w:rPr>
+          <w:rStyle w:val="SAGETextUI"/>
+        </w:rPr>
+        <w:t>Generate</w:t>
+      </w:r>
+      <w:r>
+        <w:t xml:space="preserve"> to proceed or </w:t>
+      </w:r>
+      <w:r>
+        <w:rPr>
+          <w:rStyle w:val="SAGETextUI"/>
+        </w:rPr>
+        <w:t>Back</w:t>
+      </w:r>
+      <w:r>
+        <w:t xml:space="preserve"> to go back to the previous step.</w:t>
+      </w:r>
+    </w:p>
+    <w:p>
+      <w:pPr>
+        <w:spacing w:after="200" w:line="0" w:lineRule="auto"/>
+        <w:rPr>
+          <w:b/>
+          <w:color w:val="2E3456"/>
+          <w:sz w:val="30"/>
+          <w:lang w:val="en-US"/>
+        </w:rPr>
+      </w:pPr>
+      <w:r>
+        <w:br w:type="page"/>
+      </w:r>
+    </w:p>
+    <w:p>
+      <w:pPr>
+        <w:pStyle w:val="SAGEHeading2"/>
+      </w:pPr>
+      <w:bookmarkStart w:id="12" w:name="_Toc440882994"/>
+      <w:r>
+        <w:lastRenderedPageBreak/>
+        <w:t xml:space="preserve">Step </w:t>
+      </w:r>
+      <w:r>
+        <w:t>6</w:t>
+      </w:r>
+      <w:r>
+        <w:t>: Generated Code</w:t>
+      </w:r>
+      <w:bookmarkEnd w:id="12"/>
+    </w:p>
+    <w:p>
+      <w:pPr>
+        <w:pStyle w:val="SAGEBodyText"/>
+      </w:pPr>
+      <w:r>
+        <w:rPr>
+          <w:noProof/>
+        </w:rPr>
+        <w:drawing>
+          <wp:inline distT="0" distB="0" distL="0" distR="0">
+            <wp:extent cx="4534533" cy="5582429"/>
+            <wp:effectExtent l="0" t="0" r="0" b="0"/>
+            <wp:docPr id="19" name="Picture 19"/>
+            <wp:cNvGraphicFramePr>
+              <a:graphicFrameLocks xmlns:a="http://schemas.openxmlformats.org/drawingml/2006/main" noChangeAspect="1"/>
+            </wp:cNvGraphicFramePr>
+            <a:graphic xmlns:a="http://schemas.openxmlformats.org/drawingml/2006/main">
+              <a:graphicData uri="http://schemas.openxmlformats.org/drawingml/2006/picture">
+                <pic:pic xmlns:pic="http://schemas.openxmlformats.org/drawingml/2006/picture">
+                  <pic:nvPicPr>
+                    <pic:cNvPr id="19" name="codegen6.png"/>
+                    <pic:cNvPicPr/>
+                  </pic:nvPicPr>
+                  <pic:blipFill>
+                    <a:blip r:embed="rId25">
+                      <a:extLst>
+                        <a:ext uri="{28A0092B-C50C-407E-A947-70E740481C1C}">
+                          <a14:useLocalDpi xmlns:a14="http://schemas.microsoft.com/office/drawing/2010/main" val="0"/>
+                        </a:ext>
+                      </a:extLst>
+                    </a:blip>
+                    <a:stretch>
+                      <a:fillRect/>
+                    </a:stretch>
+                  </pic:blipFill>
+                  <pic:spPr>
+                    <a:xfrm>
+                      <a:off x="0" y="0"/>
+                      <a:ext cx="4534533" cy="5582429"/>
+                    </a:xfrm>
+                    <a:prstGeom prst="rect">
+                      <a:avLst/>
+                    </a:prstGeom>
+                  </pic:spPr>
+                </pic:pic>
+              </a:graphicData>
+            </a:graphic>
+          </wp:inline>
+        </w:drawing>
+      </w:r>
+    </w:p>
+    <w:p>
+      <w:pPr>
+        <w:pStyle w:val="SAGEBodyText"/>
+      </w:pPr>
+      <w:r>
         <w:t>The wizard displays the code files that were generated. It is now time to review the generated files for accuracy and resolve any TODO issues.</w:t>
       </w:r>
     </w:p>
@@ -3942,9 +3923,9 @@
         </w:rPr>
         <w:drawing>
           <wp:inline distT="0" distB="0" distL="0" distR="0">
-            <wp:extent cx="4572000" cy="2194560"/>
-            <wp:effectExtent l="0" t="0" r="0" b="0"/>
-            <wp:docPr id="10" name="Picture 10"/>
+            <wp:extent cx="3345470" cy="2667231"/>
+            <wp:effectExtent l="0" t="0" r="7620" b="0"/>
+            <wp:docPr id="7" name="Picture 7"/>
             <wp:cNvGraphicFramePr>
               <a:graphicFrameLocks xmlns:a="http://schemas.openxmlformats.org/drawingml/2006/main" noChangeAspect="1"/>
             </wp:cNvGraphicFramePr>
@@ -3952,10 +3933,8 @@
               <a:graphicData uri="http://schemas.openxmlformats.org/drawingml/2006/picture">
                 <pic:pic xmlns:pic="http://schemas.openxmlformats.org/drawingml/2006/picture">
                   <pic:nvPicPr>
-                    <pic:cNvPr id="0" name="Picture 3"/>
-                    <pic:cNvPicPr>
-                      <a:picLocks noChangeAspect="1" noChangeArrowheads="1"/>
-                    </pic:cNvPicPr>
+                    <pic:cNvPr id="7" name="solution explorer.PNG"/>
+                    <pic:cNvPicPr/>
                   </pic:nvPicPr>
                   <pic:blipFill>
                     <a:blip r:embed="rId26">
@@ -3965,23 +3944,18 @@
                         </a:ext>
                       </a:extLst>
                     </a:blip>
-                    <a:srcRect/>
                     <a:stretch>
                       <a:fillRect/>
                     </a:stretch>
                   </pic:blipFill>
-                  <pic:spPr bwMode="auto">
+                  <pic:spPr>
                     <a:xfrm>
                       <a:off x="0" y="0"/>
-                      <a:ext cx="4572000" cy="2194560"/>
+                      <a:ext cx="3345470" cy="2667231"/>
                     </a:xfrm>
                     <a:prstGeom prst="rect">
                       <a:avLst/>
                     </a:prstGeom>
-                    <a:noFill/>
-                    <a:ln>
-                      <a:noFill/>
-                    </a:ln>
                   </pic:spPr>
                 </pic:pic>
               </a:graphicData>
@@ -4046,10 +4020,22 @@
     </w:p>
     <w:p>
       <w:pPr>
+        <w:spacing w:after="200" w:line="0" w:lineRule="auto"/>
+        <w:rPr>
+          <w:lang w:val="en-US"/>
+        </w:rPr>
+      </w:pPr>
+      <w:r>
+        <w:br w:type="page"/>
+      </w:r>
+    </w:p>
+    <w:p>
+      <w:pPr>
         <w:pStyle w:val="SAGEHeading2"/>
       </w:pPr>
       <w:bookmarkStart w:id="15" w:name="_Toc440882997"/>
       <w:r>
+        <w:lastRenderedPageBreak/>
         <w:t>Business Repository Project</w:t>
       </w:r>
       <w:bookmarkEnd w:id="15"/>
@@ -4060,14 +4046,13 @@
       </w:pPr>
       <w:r>
         <w:rPr>
-          <w:rFonts w:cs="Arial"/>
           <w:noProof/>
         </w:rPr>
         <w:drawing>
-          <wp:inline distT="0" distB="0" distL="0" distR="0" wp14:anchorId="72089D36" wp14:editId="4F841162">
-            <wp:extent cx="3154045" cy="2661285"/>
-            <wp:effectExtent l="0" t="0" r="8255" b="5715"/>
-            <wp:docPr id="29" name="Picture 29"/>
+          <wp:inline distT="0" distB="0" distL="0" distR="0">
+            <wp:extent cx="3314987" cy="2667231"/>
+            <wp:effectExtent l="0" t="0" r="0" b="0"/>
+            <wp:docPr id="6" name="Picture 6"/>
             <wp:cNvGraphicFramePr>
               <a:graphicFrameLocks xmlns:a="http://schemas.openxmlformats.org/drawingml/2006/main" noChangeAspect="1"/>
             </wp:cNvGraphicFramePr>
@@ -4075,10 +4060,8 @@
               <a:graphicData uri="http://schemas.openxmlformats.org/drawingml/2006/picture">
                 <pic:pic xmlns:pic="http://schemas.openxmlformats.org/drawingml/2006/picture">
                   <pic:nvPicPr>
-                    <pic:cNvPr id="0" name="Picture 4"/>
-                    <pic:cNvPicPr>
-                      <a:picLocks noChangeAspect="1" noChangeArrowheads="1"/>
-                    </pic:cNvPicPr>
+                    <pic:cNvPr id="6" name="businessrepository.PNG"/>
+                    <pic:cNvPicPr/>
                   </pic:nvPicPr>
                   <pic:blipFill>
                     <a:blip r:embed="rId27">
@@ -4088,23 +4071,18 @@
                         </a:ext>
                       </a:extLst>
                     </a:blip>
-                    <a:srcRect/>
                     <a:stretch>
                       <a:fillRect/>
                     </a:stretch>
                   </pic:blipFill>
-                  <pic:spPr bwMode="auto">
+                  <pic:spPr>
                     <a:xfrm>
                       <a:off x="0" y="0"/>
-                      <a:ext cx="3154045" cy="2661285"/>
+                      <a:ext cx="3314987" cy="2667231"/>
                     </a:xfrm>
                     <a:prstGeom prst="rect">
                       <a:avLst/>
                     </a:prstGeom>
-                    <a:noFill/>
-                    <a:ln>
-                      <a:noFill/>
-                    </a:ln>
                   </pic:spPr>
                 </pic:pic>
               </a:graphicData>
@@ -4118,7 +4096,6 @@
         <w:pStyle w:val="SAGEBodyText"/>
       </w:pPr>
       <w:r>
-        <w:lastRenderedPageBreak/>
         <w:t>The wizard has created the required folders and a couple of classes that will be used by the Code Generation Wizard.</w:t>
       </w:r>
     </w:p>
@@ -4155,14 +4132,12 @@
       <w:r>
         <w:t xml:space="preserve">The </w:t>
       </w:r>
-      <w:proofErr w:type="spellStart"/>
       <w:r>
         <w:rPr>
           <w:rStyle w:val="SAGETextFilename"/>
         </w:rPr>
         <w:t>TUMenuModuleHelper.cs</w:t>
       </w:r>
-      <w:proofErr w:type="spellEnd"/>
       <w:r>
         <w:t xml:space="preserve"> file already has generated code for Menu Navigation.</w:t>
       </w:r>
@@ -4174,19 +4149,11 @@
       <w:r>
         <w:t xml:space="preserve">The </w:t>
       </w:r>
-      <w:proofErr w:type="spellStart"/>
       <w:r>
         <w:rPr>
           <w:rStyle w:val="SAGETextFilename"/>
         </w:rPr>
-        <w:t>Security.cs</w:t>
-      </w:r>
-      <w:proofErr w:type="spellEnd"/>
-      <w:r>
-        <w:rPr>
-          <w:rStyle w:val="SAGETextFilename"/>
-        </w:rPr>
-        <w:t xml:space="preserve"> </w:t>
+        <w:t xml:space="preserve">Security.cs </w:t>
       </w:r>
       <w:r>
         <w:t>file already has constants generated for the Import and Export constan</w:t>
@@ -4215,9 +4182,9 @@
         </w:rPr>
         <w:drawing>
           <wp:inline distT="0" distB="0" distL="0" distR="0">
-            <wp:extent cx="2630170" cy="2003425"/>
-            <wp:effectExtent l="0" t="0" r="0" b="0"/>
-            <wp:docPr id="30" name="Picture 30"/>
+            <wp:extent cx="3292125" cy="1973751"/>
+            <wp:effectExtent l="0" t="0" r="3810" b="7620"/>
+            <wp:docPr id="8" name="Picture 8"/>
             <wp:cNvGraphicFramePr>
               <a:graphicFrameLocks xmlns:a="http://schemas.openxmlformats.org/drawingml/2006/main" noChangeAspect="1"/>
             </wp:cNvGraphicFramePr>
@@ -4225,10 +4192,8 @@
               <a:graphicData uri="http://schemas.openxmlformats.org/drawingml/2006/picture">
                 <pic:pic xmlns:pic="http://schemas.openxmlformats.org/drawingml/2006/picture">
                   <pic:nvPicPr>
-                    <pic:cNvPr id="0" name="Picture 5"/>
-                    <pic:cNvPicPr>
-                      <a:picLocks noChangeAspect="1" noChangeArrowheads="1"/>
-                    </pic:cNvPicPr>
+                    <pic:cNvPr id="8" name="interfaces.PNG"/>
+                    <pic:cNvPicPr/>
                   </pic:nvPicPr>
                   <pic:blipFill>
                     <a:blip r:embed="rId28">
@@ -4238,23 +4203,18 @@
                         </a:ext>
                       </a:extLst>
                     </a:blip>
-                    <a:srcRect/>
                     <a:stretch>
                       <a:fillRect/>
                     </a:stretch>
                   </pic:blipFill>
-                  <pic:spPr bwMode="auto">
+                  <pic:spPr>
                     <a:xfrm>
                       <a:off x="0" y="0"/>
-                      <a:ext cx="2630170" cy="2003425"/>
+                      <a:ext cx="3292125" cy="1973751"/>
                     </a:xfrm>
                     <a:prstGeom prst="rect">
                       <a:avLst/>
                     </a:prstGeom>
-                    <a:noFill/>
-                    <a:ln>
-                      <a:noFill/>
-                    </a:ln>
                   </pic:spPr>
                 </pic:pic>
               </a:graphicData>
@@ -4331,10 +4291,10 @@
           <w:noProof/>
         </w:rPr>
         <w:drawing>
-          <wp:inline distT="0" distB="0" distL="0" distR="0" wp14:anchorId="455F46A1" wp14:editId="73255B23">
-            <wp:extent cx="3102610" cy="2588895"/>
-            <wp:effectExtent l="0" t="0" r="2540" b="1905"/>
-            <wp:docPr id="31" name="Picture 31"/>
+          <wp:inline distT="0" distB="0" distL="0" distR="0">
+            <wp:extent cx="3307367" cy="2499577"/>
+            <wp:effectExtent l="0" t="0" r="7620" b="0"/>
+            <wp:docPr id="9" name="Picture 9"/>
             <wp:cNvGraphicFramePr>
               <a:graphicFrameLocks xmlns:a="http://schemas.openxmlformats.org/drawingml/2006/main" noChangeAspect="1"/>
             </wp:cNvGraphicFramePr>
@@ -4342,10 +4302,8 @@
               <a:graphicData uri="http://schemas.openxmlformats.org/drawingml/2006/picture">
                 <pic:pic xmlns:pic="http://schemas.openxmlformats.org/drawingml/2006/picture">
                   <pic:nvPicPr>
-                    <pic:cNvPr id="0" name="Picture 6"/>
-                    <pic:cNvPicPr>
-                      <a:picLocks noChangeAspect="1" noChangeArrowheads="1"/>
-                    </pic:cNvPicPr>
+                    <pic:cNvPr id="9" name="models.PNG"/>
+                    <pic:cNvPicPr/>
                   </pic:nvPicPr>
                   <pic:blipFill>
                     <a:blip r:embed="rId29">
@@ -4355,23 +4313,18 @@
                         </a:ext>
                       </a:extLst>
                     </a:blip>
-                    <a:srcRect/>
                     <a:stretch>
                       <a:fillRect/>
                     </a:stretch>
                   </pic:blipFill>
-                  <pic:spPr bwMode="auto">
+                  <pic:spPr>
                     <a:xfrm>
                       <a:off x="0" y="0"/>
-                      <a:ext cx="3102610" cy="2588895"/>
+                      <a:ext cx="3307367" cy="2499577"/>
                     </a:xfrm>
                     <a:prstGeom prst="rect">
                       <a:avLst/>
                     </a:prstGeom>
-                    <a:noFill/>
-                    <a:ln>
-                      <a:noFill/>
-                    </a:ln>
                   </pic:spPr>
                 </pic:pic>
               </a:graphicData>
@@ -4433,10 +4386,10 @@
           <w:noProof/>
         </w:rPr>
         <w:drawing>
-          <wp:inline distT="0" distB="0" distL="0" distR="0" wp14:anchorId="7834815E" wp14:editId="1153E9FD">
-            <wp:extent cx="2722880" cy="2712085"/>
-            <wp:effectExtent l="0" t="0" r="1270" b="0"/>
-            <wp:docPr id="32" name="Picture 32"/>
+          <wp:inline distT="0" distB="0" distL="0" distR="0">
+            <wp:extent cx="3322608" cy="2682472"/>
+            <wp:effectExtent l="0" t="0" r="0" b="3810"/>
+            <wp:docPr id="12" name="Picture 12"/>
             <wp:cNvGraphicFramePr>
               <a:graphicFrameLocks xmlns:a="http://schemas.openxmlformats.org/drawingml/2006/main" noChangeAspect="1"/>
             </wp:cNvGraphicFramePr>
@@ -4444,10 +4397,8 @@
               <a:graphicData uri="http://schemas.openxmlformats.org/drawingml/2006/picture">
                 <pic:pic xmlns:pic="http://schemas.openxmlformats.org/drawingml/2006/picture">
                   <pic:nvPicPr>
-                    <pic:cNvPr id="0" name="Picture 7"/>
-                    <pic:cNvPicPr>
-                      <a:picLocks noChangeAspect="1" noChangeArrowheads="1"/>
-                    </pic:cNvPicPr>
+                    <pic:cNvPr id="12" name="resources.PNG"/>
+                    <pic:cNvPicPr/>
                   </pic:nvPicPr>
                   <pic:blipFill>
                     <a:blip r:embed="rId30">
@@ -4457,23 +4408,18 @@
                         </a:ext>
                       </a:extLst>
                     </a:blip>
-                    <a:srcRect/>
                     <a:stretch>
                       <a:fillRect/>
                     </a:stretch>
                   </pic:blipFill>
-                  <pic:spPr bwMode="auto">
+                  <pic:spPr>
                     <a:xfrm>
                       <a:off x="0" y="0"/>
-                      <a:ext cx="2722880" cy="2712085"/>
+                      <a:ext cx="3322608" cy="2682472"/>
                     </a:xfrm>
                     <a:prstGeom prst="rect">
                       <a:avLst/>
                     </a:prstGeom>
-                    <a:noFill/>
-                    <a:ln>
-                      <a:noFill/>
-                    </a:ln>
                   </pic:spPr>
                 </pic:pic>
               </a:graphicData>
@@ -4525,15 +4471,7 @@
         <w:t>Reports</w:t>
       </w:r>
       <w:r>
-        <w:t xml:space="preserve"> folders. In the Code Generation Wizard, if a Code Type of Process or Reports is selected, the appropriate </w:t>
-      </w:r>
-      <w:proofErr w:type="spellStart"/>
-      <w:r>
-        <w:t>Resx</w:t>
-      </w:r>
-      <w:proofErr w:type="spellEnd"/>
-      <w:r>
-        <w:t xml:space="preserve"> files will be generated in these subfolders as opposed to the </w:t>
+        <w:t xml:space="preserve"> folders. In the Code Generation Wizard, if a Code Type of Process or Reports is selected, the appropriate Resx files will be generated in these subfolders as opposed to the </w:t>
       </w:r>
       <w:r>
         <w:rPr>
@@ -4550,30 +4488,20 @@
         <w:pStyle w:val="SAGEBodyText"/>
       </w:pPr>
       <w:r>
-        <w:lastRenderedPageBreak/>
-        <w:t xml:space="preserve">Note the generated </w:t>
-      </w:r>
-      <w:proofErr w:type="spellStart"/>
-      <w:r>
-        <w:t>Resx</w:t>
-      </w:r>
-      <w:proofErr w:type="spellEnd"/>
-      <w:r>
-        <w:t xml:space="preserve"> files: </w:t>
+        <w:t xml:space="preserve">Note the generated Resx files: </w:t>
       </w:r>
     </w:p>
     <w:p>
       <w:pPr>
         <w:pStyle w:val="SAGEBullet1"/>
       </w:pPr>
-      <w:proofErr w:type="spellStart"/>
       <w:r>
         <w:rPr>
           <w:rStyle w:val="SAGETextFilename"/>
         </w:rPr>
+        <w:lastRenderedPageBreak/>
         <w:t>MenuResx.resx</w:t>
       </w:r>
-      <w:proofErr w:type="spellEnd"/>
       <w:r>
         <w:t xml:space="preserve"> is the English resource</w:t>
       </w:r>
@@ -4585,14 +4513,12 @@
       <w:pPr>
         <w:pStyle w:val="SAGEBullet1"/>
       </w:pPr>
-      <w:proofErr w:type="spellStart"/>
       <w:r>
         <w:rPr>
           <w:rStyle w:val="SAGETextFilename"/>
         </w:rPr>
         <w:t>MenuResx.es.resx</w:t>
       </w:r>
-      <w:proofErr w:type="spellEnd"/>
       <w:r>
         <w:t xml:space="preserve"> is the Spanish resource</w:t>
       </w:r>
@@ -4611,27 +4537,13 @@
         <w:rPr>
           <w:rStyle w:val="SAGETextFilename"/>
         </w:rPr>
-        <w:t>MenuResx.fr-</w:t>
-      </w:r>
-      <w:proofErr w:type="spellStart"/>
-      <w:r>
-        <w:rPr>
-          <w:rStyle w:val="SAGETextFilename"/>
-        </w:rPr>
-        <w:t>CA.resx</w:t>
-      </w:r>
-      <w:proofErr w:type="spellEnd"/>
+        <w:t>MenuResx.fr-CA.resx</w:t>
+      </w:r>
       <w:r>
         <w:t xml:space="preserve"> is the French resource</w:t>
       </w:r>
       <w:r>
-        <w:t xml:space="preserve">, if </w:t>
-      </w:r>
-      <w:r>
-        <w:t>French</w:t>
-      </w:r>
-      <w:r>
-        <w:t xml:space="preserve"> is included via the Solution Wizard Resource Files Step</w:t>
+        <w:t>, if French is included via the Solution Wizard Resource Files Step</w:t>
       </w:r>
       <w:r>
         <w:t>.</w:t>
@@ -4641,25 +4553,17 @@
       <w:pPr>
         <w:pStyle w:val="SAGEBullet1"/>
       </w:pPr>
-      <w:proofErr w:type="spellStart"/>
       <w:r>
         <w:rPr>
           <w:rStyle w:val="SAGETextFilename"/>
         </w:rPr>
         <w:t>MenuResx.zh-Hans.resx</w:t>
       </w:r>
-      <w:proofErr w:type="spellEnd"/>
       <w:r>
         <w:t xml:space="preserve"> is the Chinese Simplified resource</w:t>
       </w:r>
       <w:r>
-        <w:t xml:space="preserve">, if </w:t>
-      </w:r>
-      <w:r>
-        <w:t>Chinese Simplified</w:t>
-      </w:r>
-      <w:r>
-        <w:t xml:space="preserve"> is included via the Solution Wizard Resource Files Step</w:t>
+        <w:t>, if Chinese Simplified is included via the Solution Wizard Resource Files Step</w:t>
       </w:r>
       <w:r>
         <w:t>.</w:t>
@@ -4669,14 +4573,12 @@
       <w:pPr>
         <w:pStyle w:val="SAGEBullet1"/>
       </w:pPr>
-      <w:proofErr w:type="spellStart"/>
       <w:r>
         <w:rPr>
           <w:rStyle w:val="SAGETextFilename"/>
         </w:rPr>
         <w:t>MenuResx.zh-Hant.resx</w:t>
       </w:r>
-      <w:proofErr w:type="spellEnd"/>
       <w:r>
         <w:t xml:space="preserve"> is t</w:t>
       </w:r>
@@ -4684,13 +4586,7 @@
         <w:t>he Chinese Traditional resource</w:t>
       </w:r>
       <w:r>
-        <w:t xml:space="preserve">, if </w:t>
-      </w:r>
-      <w:r>
-        <w:t>Chinese Traditional</w:t>
-      </w:r>
-      <w:r>
-        <w:t xml:space="preserve"> is included via the Solution Wizard Resource Files Step</w:t>
+        <w:t>, if Chinese Traditional is included via the Solution Wizard Resource Files Step</w:t>
       </w:r>
       <w:r>
         <w:t>.</w:t>
@@ -4701,23 +4597,7 @@
         <w:pStyle w:val="SAGEBodyText"/>
       </w:pPr>
       <w:r>
-        <w:t xml:space="preserve">Only the English </w:t>
-      </w:r>
-      <w:proofErr w:type="spellStart"/>
-      <w:r>
-        <w:t>Resx</w:t>
-      </w:r>
-      <w:proofErr w:type="spellEnd"/>
-      <w:r>
-        <w:t xml:space="preserve"> file is marked as Public. All other </w:t>
-      </w:r>
-      <w:proofErr w:type="spellStart"/>
-      <w:r>
-        <w:t>resx</w:t>
-      </w:r>
-      <w:proofErr w:type="spellEnd"/>
-      <w:r>
-        <w:t xml:space="preserve"> files are marked as No Code Generation.</w:t>
+        <w:t>Only the English Resx file is marked as Public. All other resx files are marked as No Code Generation.</w:t>
       </w:r>
     </w:p>
     <w:p>
@@ -4725,15 +4605,7 @@
         <w:pStyle w:val="SAGEBodyText"/>
       </w:pPr>
       <w:r>
-        <w:t xml:space="preserve">Any </w:t>
-      </w:r>
-      <w:proofErr w:type="spellStart"/>
-      <w:r>
-        <w:t>Resx</w:t>
-      </w:r>
-      <w:proofErr w:type="spellEnd"/>
-      <w:r>
-        <w:t xml:space="preserve"> file that is common to all screens/reports/whatever in a module is to be placed in the root folder.</w:t>
+        <w:t>Any Resx file that is common to all screens/reports/whatever in a module is to be placed in the root folder.</w:t>
       </w:r>
     </w:p>
     <w:p>
@@ -4755,10 +4627,10 @@
           <w:noProof/>
         </w:rPr>
         <w:drawing>
-          <wp:inline distT="0" distB="0" distL="0" distR="0" wp14:anchorId="4E66F6CB" wp14:editId="5F16A874">
-            <wp:extent cx="2496820" cy="2362835"/>
-            <wp:effectExtent l="0" t="0" r="0" b="0"/>
-            <wp:docPr id="34" name="Picture 34"/>
+          <wp:inline distT="0" distB="0" distL="0" distR="0">
+            <wp:extent cx="3314987" cy="2507197"/>
+            <wp:effectExtent l="0" t="0" r="0" b="7620"/>
+            <wp:docPr id="20" name="Picture 20"/>
             <wp:cNvGraphicFramePr>
               <a:graphicFrameLocks xmlns:a="http://schemas.openxmlformats.org/drawingml/2006/main" noChangeAspect="1"/>
             </wp:cNvGraphicFramePr>
@@ -4766,10 +4638,8 @@
               <a:graphicData uri="http://schemas.openxmlformats.org/drawingml/2006/picture">
                 <pic:pic xmlns:pic="http://schemas.openxmlformats.org/drawingml/2006/picture">
                   <pic:nvPicPr>
-                    <pic:cNvPr id="0" name="Picture 8"/>
-                    <pic:cNvPicPr>
-                      <a:picLocks noChangeAspect="1" noChangeArrowheads="1"/>
-                    </pic:cNvPicPr>
+                    <pic:cNvPr id="20" name="services.PNG"/>
+                    <pic:cNvPicPr/>
                   </pic:nvPicPr>
                   <pic:blipFill>
                     <a:blip r:embed="rId31">
@@ -4779,23 +4649,18 @@
                         </a:ext>
                       </a:extLst>
                     </a:blip>
-                    <a:srcRect/>
                     <a:stretch>
                       <a:fillRect/>
                     </a:stretch>
                   </pic:blipFill>
-                  <pic:spPr bwMode="auto">
+                  <pic:spPr>
                     <a:xfrm>
                       <a:off x="0" y="0"/>
-                      <a:ext cx="2496820" cy="2362835"/>
+                      <a:ext cx="3314987" cy="2507197"/>
                     </a:xfrm>
                     <a:prstGeom prst="rect">
                       <a:avLst/>
                     </a:prstGeom>
-                    <a:noFill/>
-                    <a:ln>
-                      <a:noFill/>
-                    </a:ln>
                   </pic:spPr>
                 </pic:pic>
               </a:graphicData>
@@ -4849,21 +4714,7 @@
         <w:rPr>
           <w:rStyle w:val="SAGETextFilename"/>
         </w:rPr>
-        <w:t xml:space="preserve"> </w:t>
-      </w:r>
-      <w:proofErr w:type="spellStart"/>
-      <w:r>
-        <w:rPr>
-          <w:rStyle w:val="SAGETextFilename"/>
-        </w:rPr>
-        <w:t>TUBootstrapper.cs</w:t>
-      </w:r>
-      <w:proofErr w:type="spellEnd"/>
-      <w:r>
-        <w:rPr>
-          <w:rStyle w:val="SAGETextFilename"/>
-        </w:rPr>
-        <w:t xml:space="preserve"> </w:t>
+        <w:t xml:space="preserve"> TUBootstrapper.cs </w:t>
       </w:r>
       <w:r>
         <w:t>file already has generated code for Unity Dependency Injection which will be added to</w:t>
@@ -4907,9 +4758,9 @@
         </w:rPr>
         <w:drawing>
           <wp:inline distT="0" distB="0" distL="0" distR="0">
-            <wp:extent cx="3181350" cy="7400925"/>
-            <wp:effectExtent l="0" t="0" r="0" b="9525"/>
-            <wp:docPr id="11" name="Picture 11"/>
+            <wp:extent cx="3322608" cy="6294665"/>
+            <wp:effectExtent l="0" t="0" r="0" b="0"/>
+            <wp:docPr id="21" name="Picture 21"/>
             <wp:cNvGraphicFramePr>
               <a:graphicFrameLocks xmlns:a="http://schemas.openxmlformats.org/drawingml/2006/main" noChangeAspect="1"/>
             </wp:cNvGraphicFramePr>
@@ -4917,10 +4768,8 @@
               <a:graphicData uri="http://schemas.openxmlformats.org/drawingml/2006/picture">
                 <pic:pic xmlns:pic="http://schemas.openxmlformats.org/drawingml/2006/picture">
                   <pic:nvPicPr>
-                    <pic:cNvPr id="0" name="Picture 4"/>
-                    <pic:cNvPicPr>
-                      <a:picLocks noChangeAspect="1" noChangeArrowheads="1"/>
-                    </pic:cNvPicPr>
+                    <pic:cNvPr id="21" name="web.PNG"/>
+                    <pic:cNvPicPr/>
                   </pic:nvPicPr>
                   <pic:blipFill>
                     <a:blip r:embed="rId32">
@@ -4930,23 +4779,18 @@
                         </a:ext>
                       </a:extLst>
                     </a:blip>
-                    <a:srcRect/>
                     <a:stretch>
                       <a:fillRect/>
                     </a:stretch>
                   </pic:blipFill>
-                  <pic:spPr bwMode="auto">
+                  <pic:spPr>
                     <a:xfrm>
                       <a:off x="0" y="0"/>
-                      <a:ext cx="3181350" cy="7400925"/>
+                      <a:ext cx="3322608" cy="6294665"/>
                     </a:xfrm>
                     <a:prstGeom prst="rect">
                       <a:avLst/>
                     </a:prstGeom>
-                    <a:noFill/>
-                    <a:ln>
-                      <a:noFill/>
-                    </a:ln>
                   </pic:spPr>
                 </pic:pic>
               </a:graphicData>
@@ -4960,7 +4804,6 @@
         <w:pStyle w:val="SAGEBodyText"/>
       </w:pPr>
       <w:r>
-        <w:lastRenderedPageBreak/>
         <w:t>The wizard has created the required folders, files and classes that will be used</w:t>
       </w:r>
       <w:r>
@@ -5013,27 +4856,24 @@
         <w:pStyle w:val="SAGEBodyText"/>
       </w:pPr>
       <w:r>
+        <w:lastRenderedPageBreak/>
         <w:t xml:space="preserve">The </w:t>
       </w:r>
-      <w:proofErr w:type="spellStart"/>
       <w:r>
         <w:rPr>
           <w:rStyle w:val="SAGETextFilename"/>
         </w:rPr>
         <w:t>TUBootstrapper.cs</w:t>
       </w:r>
-      <w:proofErr w:type="spellEnd"/>
       <w:r>
         <w:t xml:space="preserve">, </w:t>
       </w:r>
-      <w:proofErr w:type="spellStart"/>
       <w:r>
         <w:rPr>
           <w:rStyle w:val="SAGETextFilename"/>
         </w:rPr>
         <w:t>TUAreaRegistration.cs</w:t>
       </w:r>
-      <w:proofErr w:type="spellEnd"/>
       <w:r>
         <w:t xml:space="preserve">, </w:t>
       </w:r>
@@ -5046,14 +4886,12 @@
       <w:r>
         <w:t xml:space="preserve"> and </w:t>
       </w:r>
-      <w:proofErr w:type="spellStart"/>
       <w:r>
         <w:rPr>
           <w:rStyle w:val="SAGETextFilename"/>
         </w:rPr>
         <w:t>TUWebBootstrapper.cs</w:t>
       </w:r>
-      <w:proofErr w:type="spellEnd"/>
       <w:r>
         <w:t xml:space="preserve"> files already have generated code for Unity Dependency Injection</w:t>
       </w:r>
@@ -5076,7 +4914,7 @@
 </file>
 
 <file path=word/endnotes.xml><?xml version="1.0" encoding="utf-8"?>
-<w:endnotes xmlns:wpc="http://schemas.microsoft.com/office/word/2010/wordprocessingCanvas" xmlns:cx="http://schemas.microsoft.com/office/drawing/2014/chartex" xmlns:cx1="http://schemas.microsoft.com/office/drawing/2015/9/8/chartex" xmlns:cx2="http://schemas.microsoft.com/office/drawing/2015/10/21/chartex" xmlns:mc="http://schemas.openxmlformats.org/markup-compatibility/2006" xmlns:o="urn:schemas-microsoft-com:office:office" xmlns:r="http://schemas.openxmlformats.org/officeDocument/2006/relationships" xmlns:m="http://schemas.openxmlformats.org/officeDocument/2006/math" xmlns:v="urn:schemas-microsoft-com:vml" xmlns:wp14="http://schemas.microsoft.com/office/word/2010/wordprocessingDrawing" xmlns:wp="http://schemas.openxmlformats.org/drawingml/2006/wordprocessingDrawing" xmlns:w10="urn:schemas-microsoft-com:office:word" xmlns:w="http://schemas.openxmlformats.org/wordprocessingml/2006/main" xmlns:w14="http://schemas.microsoft.com/office/word/2010/wordml" xmlns:w15="http://schemas.microsoft.com/office/word/2012/wordml" xmlns:w16se="http://schemas.microsoft.com/office/word/2015/wordml/symex" xmlns:wpg="http://schemas.microsoft.com/office/word/2010/wordprocessingGroup" xmlns:wpi="http://schemas.microsoft.com/office/word/2010/wordprocessingInk" xmlns:wne="http://schemas.microsoft.com/office/word/2006/wordml" xmlns:wps="http://schemas.microsoft.com/office/word/2010/wordprocessingShape" mc:Ignorable="w14 w15 w16se wp14">
+<w:endnotes xmlns:wpc="http://schemas.microsoft.com/office/word/2010/wordprocessingCanvas" xmlns:cx="http://schemas.microsoft.com/office/drawing/2014/chartex" xmlns:cx1="http://schemas.microsoft.com/office/drawing/2015/9/8/chartex" xmlns:cx2="http://schemas.microsoft.com/office/drawing/2015/10/21/chartex" xmlns:cx3="http://schemas.microsoft.com/office/drawing/2016/5/9/chartex" xmlns:cx4="http://schemas.microsoft.com/office/drawing/2016/5/10/chartex" xmlns:cx5="http://schemas.microsoft.com/office/drawing/2016/5/11/chartex" xmlns:cx6="http://schemas.microsoft.com/office/drawing/2016/5/12/chartex" xmlns:cx7="http://schemas.microsoft.com/office/drawing/2016/5/13/chartex" xmlns:cx8="http://schemas.microsoft.com/office/drawing/2016/5/14/chartex" xmlns:mc="http://schemas.openxmlformats.org/markup-compatibility/2006" xmlns:aink="http://schemas.microsoft.com/office/drawing/2016/ink" xmlns:am3d="http://schemas.microsoft.com/office/drawing/2017/model3d" xmlns:o="urn:schemas-microsoft-com:office:office" xmlns:r="http://schemas.openxmlformats.org/officeDocument/2006/relationships" xmlns:m="http://schemas.openxmlformats.org/officeDocument/2006/math" xmlns:v="urn:schemas-microsoft-com:vml" xmlns:wp14="http://schemas.microsoft.com/office/word/2010/wordprocessingDrawing" xmlns:wp="http://schemas.openxmlformats.org/drawingml/2006/wordprocessingDrawing" xmlns:w10="urn:schemas-microsoft-com:office:word" xmlns:w="http://schemas.openxmlformats.org/wordprocessingml/2006/main" xmlns:w14="http://schemas.microsoft.com/office/word/2010/wordml" xmlns:w15="http://schemas.microsoft.com/office/word/2012/wordml" xmlns:w16cid="http://schemas.microsoft.com/office/word/2016/wordml/cid" xmlns:w16se="http://schemas.microsoft.com/office/word/2015/wordml/symex" xmlns:wpg="http://schemas.microsoft.com/office/word/2010/wordprocessingGroup" xmlns:wpi="http://schemas.microsoft.com/office/word/2010/wordprocessingInk" xmlns:wne="http://schemas.microsoft.com/office/word/2006/wordml" xmlns:wps="http://schemas.microsoft.com/office/word/2010/wordprocessingShape" mc:Ignorable="w14 w15 w16se w16cid wp14">
   <w:endnote w:type="separator" w:id="-1">
     <w:p>
       <w:pPr>
@@ -5103,7 +4941,7 @@
 </file>
 
 <file path=word/footer1.xml><?xml version="1.0" encoding="utf-8"?>
-<w:ftr xmlns:wpc="http://schemas.microsoft.com/office/word/2010/wordprocessingCanvas" xmlns:cx="http://schemas.microsoft.com/office/drawing/2014/chartex" xmlns:cx1="http://schemas.microsoft.com/office/drawing/2015/9/8/chartex" xmlns:cx2="http://schemas.microsoft.com/office/drawing/2015/10/21/chartex" xmlns:mc="http://schemas.openxmlformats.org/markup-compatibility/2006" xmlns:o="urn:schemas-microsoft-com:office:office" xmlns:r="http://schemas.openxmlformats.org/officeDocument/2006/relationships" xmlns:m="http://schemas.openxmlformats.org/officeDocument/2006/math" xmlns:v="urn:schemas-microsoft-com:vml" xmlns:wp14="http://schemas.microsoft.com/office/word/2010/wordprocessingDrawing" xmlns:wp="http://schemas.openxmlformats.org/drawingml/2006/wordprocessingDrawing" xmlns:w10="urn:schemas-microsoft-com:office:word" xmlns:w="http://schemas.openxmlformats.org/wordprocessingml/2006/main" xmlns:w14="http://schemas.microsoft.com/office/word/2010/wordml" xmlns:w15="http://schemas.microsoft.com/office/word/2012/wordml" xmlns:w16se="http://schemas.microsoft.com/office/word/2015/wordml/symex" xmlns:wpg="http://schemas.microsoft.com/office/word/2010/wordprocessingGroup" xmlns:wpi="http://schemas.microsoft.com/office/word/2010/wordprocessingInk" xmlns:wne="http://schemas.microsoft.com/office/word/2006/wordml" xmlns:wps="http://schemas.microsoft.com/office/word/2010/wordprocessingShape" mc:Ignorable="w14 w15 w16se wp14">
+<w:ftr xmlns:wpc="http://schemas.microsoft.com/office/word/2010/wordprocessingCanvas" xmlns:cx="http://schemas.microsoft.com/office/drawing/2014/chartex" xmlns:cx1="http://schemas.microsoft.com/office/drawing/2015/9/8/chartex" xmlns:cx2="http://schemas.microsoft.com/office/drawing/2015/10/21/chartex" xmlns:cx3="http://schemas.microsoft.com/office/drawing/2016/5/9/chartex" xmlns:cx4="http://schemas.microsoft.com/office/drawing/2016/5/10/chartex" xmlns:cx5="http://schemas.microsoft.com/office/drawing/2016/5/11/chartex" xmlns:cx6="http://schemas.microsoft.com/office/drawing/2016/5/12/chartex" xmlns:cx7="http://schemas.microsoft.com/office/drawing/2016/5/13/chartex" xmlns:cx8="http://schemas.microsoft.com/office/drawing/2016/5/14/chartex" xmlns:mc="http://schemas.openxmlformats.org/markup-compatibility/2006" xmlns:aink="http://schemas.microsoft.com/office/drawing/2016/ink" xmlns:am3d="http://schemas.microsoft.com/office/drawing/2017/model3d" xmlns:o="urn:schemas-microsoft-com:office:office" xmlns:r="http://schemas.openxmlformats.org/officeDocument/2006/relationships" xmlns:m="http://schemas.openxmlformats.org/officeDocument/2006/math" xmlns:v="urn:schemas-microsoft-com:vml" xmlns:wp14="http://schemas.microsoft.com/office/word/2010/wordprocessingDrawing" xmlns:wp="http://schemas.openxmlformats.org/drawingml/2006/wordprocessingDrawing" xmlns:w10="urn:schemas-microsoft-com:office:word" xmlns:w="http://schemas.openxmlformats.org/wordprocessingml/2006/main" xmlns:w14="http://schemas.microsoft.com/office/word/2010/wordml" xmlns:w15="http://schemas.microsoft.com/office/word/2012/wordml" xmlns:w16cid="http://schemas.microsoft.com/office/word/2016/wordml/cid" xmlns:w16se="http://schemas.microsoft.com/office/word/2015/wordml/symex" xmlns:wpg="http://schemas.microsoft.com/office/word/2010/wordprocessingGroup" xmlns:wpi="http://schemas.microsoft.com/office/word/2010/wordprocessingInk" xmlns:wne="http://schemas.microsoft.com/office/word/2006/wordml" xmlns:wps="http://schemas.microsoft.com/office/word/2010/wordprocessingShape" mc:Ignorable="w14 w15 w16se w16cid wp14">
   <w:p>
     <w:pPr>
       <w:pStyle w:val="SAGEFooter"/>
@@ -5215,7 +5053,7 @@
 </file>
 
 <file path=word/footer2.xml><?xml version="1.0" encoding="utf-8"?>
-<w:ftr xmlns:wpc="http://schemas.microsoft.com/office/word/2010/wordprocessingCanvas" xmlns:cx="http://schemas.microsoft.com/office/drawing/2014/chartex" xmlns:cx1="http://schemas.microsoft.com/office/drawing/2015/9/8/chartex" xmlns:cx2="http://schemas.microsoft.com/office/drawing/2015/10/21/chartex" xmlns:mc="http://schemas.openxmlformats.org/markup-compatibility/2006" xmlns:o="urn:schemas-microsoft-com:office:office" xmlns:r="http://schemas.openxmlformats.org/officeDocument/2006/relationships" xmlns:m="http://schemas.openxmlformats.org/officeDocument/2006/math" xmlns:v="urn:schemas-microsoft-com:vml" xmlns:wp14="http://schemas.microsoft.com/office/word/2010/wordprocessingDrawing" xmlns:wp="http://schemas.openxmlformats.org/drawingml/2006/wordprocessingDrawing" xmlns:w10="urn:schemas-microsoft-com:office:word" xmlns:w="http://schemas.openxmlformats.org/wordprocessingml/2006/main" xmlns:w14="http://schemas.microsoft.com/office/word/2010/wordml" xmlns:w15="http://schemas.microsoft.com/office/word/2012/wordml" xmlns:w16se="http://schemas.microsoft.com/office/word/2015/wordml/symex" xmlns:wpg="http://schemas.microsoft.com/office/word/2010/wordprocessingGroup" xmlns:wpi="http://schemas.microsoft.com/office/word/2010/wordprocessingInk" xmlns:wne="http://schemas.microsoft.com/office/word/2006/wordml" xmlns:wps="http://schemas.microsoft.com/office/word/2010/wordprocessingShape" mc:Ignorable="w14 w15 w16se wp14">
+<w:ftr xmlns:wpc="http://schemas.microsoft.com/office/word/2010/wordprocessingCanvas" xmlns:cx="http://schemas.microsoft.com/office/drawing/2014/chartex" xmlns:cx1="http://schemas.microsoft.com/office/drawing/2015/9/8/chartex" xmlns:cx2="http://schemas.microsoft.com/office/drawing/2015/10/21/chartex" xmlns:cx3="http://schemas.microsoft.com/office/drawing/2016/5/9/chartex" xmlns:cx4="http://schemas.microsoft.com/office/drawing/2016/5/10/chartex" xmlns:cx5="http://schemas.microsoft.com/office/drawing/2016/5/11/chartex" xmlns:cx6="http://schemas.microsoft.com/office/drawing/2016/5/12/chartex" xmlns:cx7="http://schemas.microsoft.com/office/drawing/2016/5/13/chartex" xmlns:cx8="http://schemas.microsoft.com/office/drawing/2016/5/14/chartex" xmlns:mc="http://schemas.openxmlformats.org/markup-compatibility/2006" xmlns:aink="http://schemas.microsoft.com/office/drawing/2016/ink" xmlns:am3d="http://schemas.microsoft.com/office/drawing/2017/model3d" xmlns:o="urn:schemas-microsoft-com:office:office" xmlns:r="http://schemas.openxmlformats.org/officeDocument/2006/relationships" xmlns:m="http://schemas.openxmlformats.org/officeDocument/2006/math" xmlns:v="urn:schemas-microsoft-com:vml" xmlns:wp14="http://schemas.microsoft.com/office/word/2010/wordprocessingDrawing" xmlns:wp="http://schemas.openxmlformats.org/drawingml/2006/wordprocessingDrawing" xmlns:w10="urn:schemas-microsoft-com:office:word" xmlns:w="http://schemas.openxmlformats.org/wordprocessingml/2006/main" xmlns:w14="http://schemas.microsoft.com/office/word/2010/wordml" xmlns:w15="http://schemas.microsoft.com/office/word/2012/wordml" xmlns:w16cid="http://schemas.microsoft.com/office/word/2016/wordml/cid" xmlns:w16se="http://schemas.microsoft.com/office/word/2015/wordml/symex" xmlns:wpg="http://schemas.microsoft.com/office/word/2010/wordprocessingGroup" xmlns:wpi="http://schemas.microsoft.com/office/word/2010/wordprocessingInk" xmlns:wne="http://schemas.microsoft.com/office/word/2006/wordml" xmlns:wps="http://schemas.microsoft.com/office/word/2010/wordprocessingShape" mc:Ignorable="w14 w15 w16se w16cid wp14">
   <w:p>
     <w:pPr>
       <w:pStyle w:val="Footer"/>
@@ -5226,7 +5064,7 @@
 </file>
 
 <file path=word/footer3.xml><?xml version="1.0" encoding="utf-8"?>
-<w:ftr xmlns:wpc="http://schemas.microsoft.com/office/word/2010/wordprocessingCanvas" xmlns:cx="http://schemas.microsoft.com/office/drawing/2014/chartex" xmlns:cx1="http://schemas.microsoft.com/office/drawing/2015/9/8/chartex" xmlns:cx2="http://schemas.microsoft.com/office/drawing/2015/10/21/chartex" xmlns:mc="http://schemas.openxmlformats.org/markup-compatibility/2006" xmlns:o="urn:schemas-microsoft-com:office:office" xmlns:r="http://schemas.openxmlformats.org/officeDocument/2006/relationships" xmlns:m="http://schemas.openxmlformats.org/officeDocument/2006/math" xmlns:v="urn:schemas-microsoft-com:vml" xmlns:wp14="http://schemas.microsoft.com/office/word/2010/wordprocessingDrawing" xmlns:wp="http://schemas.openxmlformats.org/drawingml/2006/wordprocessingDrawing" xmlns:w10="urn:schemas-microsoft-com:office:word" xmlns:w="http://schemas.openxmlformats.org/wordprocessingml/2006/main" xmlns:w14="http://schemas.microsoft.com/office/word/2010/wordml" xmlns:w15="http://schemas.microsoft.com/office/word/2012/wordml" xmlns:w16se="http://schemas.microsoft.com/office/word/2015/wordml/symex" xmlns:wpg="http://schemas.microsoft.com/office/word/2010/wordprocessingGroup" xmlns:wpi="http://schemas.microsoft.com/office/word/2010/wordprocessingInk" xmlns:wne="http://schemas.microsoft.com/office/word/2006/wordml" xmlns:wps="http://schemas.microsoft.com/office/word/2010/wordprocessingShape" mc:Ignorable="w14 w15 w16se wp14">
+<w:ftr xmlns:wpc="http://schemas.microsoft.com/office/word/2010/wordprocessingCanvas" xmlns:cx="http://schemas.microsoft.com/office/drawing/2014/chartex" xmlns:cx1="http://schemas.microsoft.com/office/drawing/2015/9/8/chartex" xmlns:cx2="http://schemas.microsoft.com/office/drawing/2015/10/21/chartex" xmlns:cx3="http://schemas.microsoft.com/office/drawing/2016/5/9/chartex" xmlns:cx4="http://schemas.microsoft.com/office/drawing/2016/5/10/chartex" xmlns:cx5="http://schemas.microsoft.com/office/drawing/2016/5/11/chartex" xmlns:cx6="http://schemas.microsoft.com/office/drawing/2016/5/12/chartex" xmlns:cx7="http://schemas.microsoft.com/office/drawing/2016/5/13/chartex" xmlns:cx8="http://schemas.microsoft.com/office/drawing/2016/5/14/chartex" xmlns:mc="http://schemas.openxmlformats.org/markup-compatibility/2006" xmlns:aink="http://schemas.microsoft.com/office/drawing/2016/ink" xmlns:am3d="http://schemas.microsoft.com/office/drawing/2017/model3d" xmlns:o="urn:schemas-microsoft-com:office:office" xmlns:r="http://schemas.openxmlformats.org/officeDocument/2006/relationships" xmlns:m="http://schemas.openxmlformats.org/officeDocument/2006/math" xmlns:v="urn:schemas-microsoft-com:vml" xmlns:wp14="http://schemas.microsoft.com/office/word/2010/wordprocessingDrawing" xmlns:wp="http://schemas.openxmlformats.org/drawingml/2006/wordprocessingDrawing" xmlns:w10="urn:schemas-microsoft-com:office:word" xmlns:w="http://schemas.openxmlformats.org/wordprocessingml/2006/main" xmlns:w14="http://schemas.microsoft.com/office/word/2010/wordml" xmlns:w15="http://schemas.microsoft.com/office/word/2012/wordml" xmlns:w16cid="http://schemas.microsoft.com/office/word/2016/wordml/cid" xmlns:w16se="http://schemas.microsoft.com/office/word/2015/wordml/symex" xmlns:wpg="http://schemas.microsoft.com/office/word/2010/wordprocessingGroup" xmlns:wpi="http://schemas.microsoft.com/office/word/2010/wordprocessingInk" xmlns:wne="http://schemas.microsoft.com/office/word/2006/wordml" xmlns:wps="http://schemas.microsoft.com/office/word/2010/wordprocessingShape" mc:Ignorable="w14 w15 w16se w16cid wp14">
   <w:tbl>
     <w:tblPr>
       <w:tblStyle w:val="TableGrid"/>
@@ -5349,7 +5187,7 @@
                 <w:rPr>
                   <w:noProof/>
                 </w:rPr>
-                <w:t>21</w:t>
+                <w:t>12</w:t>
               </w:r>
               <w:r>
                 <w:rPr>
@@ -5404,7 +5242,7 @@
 </file>
 
 <file path=word/footer4.xml><?xml version="1.0" encoding="utf-8"?>
-<w:ftr xmlns:wpc="http://schemas.microsoft.com/office/word/2010/wordprocessingCanvas" xmlns:cx="http://schemas.microsoft.com/office/drawing/2014/chartex" xmlns:cx1="http://schemas.microsoft.com/office/drawing/2015/9/8/chartex" xmlns:cx2="http://schemas.microsoft.com/office/drawing/2015/10/21/chartex" xmlns:mc="http://schemas.openxmlformats.org/markup-compatibility/2006" xmlns:o="urn:schemas-microsoft-com:office:office" xmlns:r="http://schemas.openxmlformats.org/officeDocument/2006/relationships" xmlns:m="http://schemas.openxmlformats.org/officeDocument/2006/math" xmlns:v="urn:schemas-microsoft-com:vml" xmlns:wp14="http://schemas.microsoft.com/office/word/2010/wordprocessingDrawing" xmlns:wp="http://schemas.openxmlformats.org/drawingml/2006/wordprocessingDrawing" xmlns:w10="urn:schemas-microsoft-com:office:word" xmlns:w="http://schemas.openxmlformats.org/wordprocessingml/2006/main" xmlns:w14="http://schemas.microsoft.com/office/word/2010/wordml" xmlns:w15="http://schemas.microsoft.com/office/word/2012/wordml" xmlns:w16se="http://schemas.microsoft.com/office/word/2015/wordml/symex" xmlns:wpg="http://schemas.microsoft.com/office/word/2010/wordprocessingGroup" xmlns:wpi="http://schemas.microsoft.com/office/word/2010/wordprocessingInk" xmlns:wne="http://schemas.microsoft.com/office/word/2006/wordml" xmlns:wps="http://schemas.microsoft.com/office/word/2010/wordprocessingShape" mc:Ignorable="w14 w15 w16se wp14">
+<w:ftr xmlns:wpc="http://schemas.microsoft.com/office/word/2010/wordprocessingCanvas" xmlns:cx="http://schemas.microsoft.com/office/drawing/2014/chartex" xmlns:cx1="http://schemas.microsoft.com/office/drawing/2015/9/8/chartex" xmlns:cx2="http://schemas.microsoft.com/office/drawing/2015/10/21/chartex" xmlns:cx3="http://schemas.microsoft.com/office/drawing/2016/5/9/chartex" xmlns:cx4="http://schemas.microsoft.com/office/drawing/2016/5/10/chartex" xmlns:cx5="http://schemas.microsoft.com/office/drawing/2016/5/11/chartex" xmlns:cx6="http://schemas.microsoft.com/office/drawing/2016/5/12/chartex" xmlns:cx7="http://schemas.microsoft.com/office/drawing/2016/5/13/chartex" xmlns:cx8="http://schemas.microsoft.com/office/drawing/2016/5/14/chartex" xmlns:mc="http://schemas.openxmlformats.org/markup-compatibility/2006" xmlns:aink="http://schemas.microsoft.com/office/drawing/2016/ink" xmlns:am3d="http://schemas.microsoft.com/office/drawing/2017/model3d" xmlns:o="urn:schemas-microsoft-com:office:office" xmlns:r="http://schemas.openxmlformats.org/officeDocument/2006/relationships" xmlns:m="http://schemas.openxmlformats.org/officeDocument/2006/math" xmlns:v="urn:schemas-microsoft-com:vml" xmlns:wp14="http://schemas.microsoft.com/office/word/2010/wordprocessingDrawing" xmlns:wp="http://schemas.openxmlformats.org/drawingml/2006/wordprocessingDrawing" xmlns:w10="urn:schemas-microsoft-com:office:word" xmlns:w="http://schemas.openxmlformats.org/wordprocessingml/2006/main" xmlns:w14="http://schemas.microsoft.com/office/word/2010/wordml" xmlns:w15="http://schemas.microsoft.com/office/word/2012/wordml" xmlns:w16cid="http://schemas.microsoft.com/office/word/2016/wordml/cid" xmlns:w16se="http://schemas.microsoft.com/office/word/2015/wordml/symex" xmlns:wpg="http://schemas.microsoft.com/office/word/2010/wordprocessingGroup" xmlns:wpi="http://schemas.microsoft.com/office/word/2010/wordprocessingInk" xmlns:wne="http://schemas.microsoft.com/office/word/2006/wordml" xmlns:wps="http://schemas.microsoft.com/office/word/2010/wordprocessingShape" mc:Ignorable="w14 w15 w16se w16cid wp14">
   <w:tbl>
     <w:tblPr>
       <w:tblStyle w:val="TableGrid"/>
@@ -5575,7 +5413,7 @@
 </file>
 
 <file path=word/footnotes.xml><?xml version="1.0" encoding="utf-8"?>
-<w:footnotes xmlns:wpc="http://schemas.microsoft.com/office/word/2010/wordprocessingCanvas" xmlns:cx="http://schemas.microsoft.com/office/drawing/2014/chartex" xmlns:cx1="http://schemas.microsoft.com/office/drawing/2015/9/8/chartex" xmlns:cx2="http://schemas.microsoft.com/office/drawing/2015/10/21/chartex" xmlns:mc="http://schemas.openxmlformats.org/markup-compatibility/2006" xmlns:o="urn:schemas-microsoft-com:office:office" xmlns:r="http://schemas.openxmlformats.org/officeDocument/2006/relationships" xmlns:m="http://schemas.openxmlformats.org/officeDocument/2006/math" xmlns:v="urn:schemas-microsoft-com:vml" xmlns:wp14="http://schemas.microsoft.com/office/word/2010/wordprocessingDrawing" xmlns:wp="http://schemas.openxmlformats.org/drawingml/2006/wordprocessingDrawing" xmlns:w10="urn:schemas-microsoft-com:office:word" xmlns:w="http://schemas.openxmlformats.org/wordprocessingml/2006/main" xmlns:w14="http://schemas.microsoft.com/office/word/2010/wordml" xmlns:w15="http://schemas.microsoft.com/office/word/2012/wordml" xmlns:w16se="http://schemas.microsoft.com/office/word/2015/wordml/symex" xmlns:wpg="http://schemas.microsoft.com/office/word/2010/wordprocessingGroup" xmlns:wpi="http://schemas.microsoft.com/office/word/2010/wordprocessingInk" xmlns:wne="http://schemas.microsoft.com/office/word/2006/wordml" xmlns:wps="http://schemas.microsoft.com/office/word/2010/wordprocessingShape" mc:Ignorable="w14 w15 w16se wp14">
+<w:footnotes xmlns:wpc="http://schemas.microsoft.com/office/word/2010/wordprocessingCanvas" xmlns:cx="http://schemas.microsoft.com/office/drawing/2014/chartex" xmlns:cx1="http://schemas.microsoft.com/office/drawing/2015/9/8/chartex" xmlns:cx2="http://schemas.microsoft.com/office/drawing/2015/10/21/chartex" xmlns:cx3="http://schemas.microsoft.com/office/drawing/2016/5/9/chartex" xmlns:cx4="http://schemas.microsoft.com/office/drawing/2016/5/10/chartex" xmlns:cx5="http://schemas.microsoft.com/office/drawing/2016/5/11/chartex" xmlns:cx6="http://schemas.microsoft.com/office/drawing/2016/5/12/chartex" xmlns:cx7="http://schemas.microsoft.com/office/drawing/2016/5/13/chartex" xmlns:cx8="http://schemas.microsoft.com/office/drawing/2016/5/14/chartex" xmlns:mc="http://schemas.openxmlformats.org/markup-compatibility/2006" xmlns:aink="http://schemas.microsoft.com/office/drawing/2016/ink" xmlns:am3d="http://schemas.microsoft.com/office/drawing/2017/model3d" xmlns:o="urn:schemas-microsoft-com:office:office" xmlns:r="http://schemas.openxmlformats.org/officeDocument/2006/relationships" xmlns:m="http://schemas.openxmlformats.org/officeDocument/2006/math" xmlns:v="urn:schemas-microsoft-com:vml" xmlns:wp14="http://schemas.microsoft.com/office/word/2010/wordprocessingDrawing" xmlns:wp="http://schemas.openxmlformats.org/drawingml/2006/wordprocessingDrawing" xmlns:w10="urn:schemas-microsoft-com:office:word" xmlns:w="http://schemas.openxmlformats.org/wordprocessingml/2006/main" xmlns:w14="http://schemas.microsoft.com/office/word/2010/wordml" xmlns:w15="http://schemas.microsoft.com/office/word/2012/wordml" xmlns:w16cid="http://schemas.microsoft.com/office/word/2016/wordml/cid" xmlns:w16se="http://schemas.microsoft.com/office/word/2015/wordml/symex" xmlns:wpg="http://schemas.microsoft.com/office/word/2010/wordprocessingGroup" xmlns:wpi="http://schemas.microsoft.com/office/word/2010/wordprocessingInk" xmlns:wne="http://schemas.microsoft.com/office/word/2006/wordml" xmlns:wps="http://schemas.microsoft.com/office/word/2010/wordprocessingShape" mc:Ignorable="w14 w15 w16se w16cid wp14">
   <w:footnote w:type="separator" w:id="-1">
     <w:p>
       <w:pPr>
@@ -5604,7 +5442,7 @@
 </file>
 
 <file path=word/header1.xml><?xml version="1.0" encoding="utf-8"?>
-<w:hdr xmlns:wpc="http://schemas.microsoft.com/office/word/2010/wordprocessingCanvas" xmlns:cx="http://schemas.microsoft.com/office/drawing/2014/chartex" xmlns:cx1="http://schemas.microsoft.com/office/drawing/2015/9/8/chartex" xmlns:cx2="http://schemas.microsoft.com/office/drawing/2015/10/21/chartex" xmlns:mc="http://schemas.openxmlformats.org/markup-compatibility/2006" xmlns:o="urn:schemas-microsoft-com:office:office" xmlns:r="http://schemas.openxmlformats.org/officeDocument/2006/relationships" xmlns:m="http://schemas.openxmlformats.org/officeDocument/2006/math" xmlns:v="urn:schemas-microsoft-com:vml" xmlns:wp14="http://schemas.microsoft.com/office/word/2010/wordprocessingDrawing" xmlns:wp="http://schemas.openxmlformats.org/drawingml/2006/wordprocessingDrawing" xmlns:w10="urn:schemas-microsoft-com:office:word" xmlns:w="http://schemas.openxmlformats.org/wordprocessingml/2006/main" xmlns:w14="http://schemas.microsoft.com/office/word/2010/wordml" xmlns:w15="http://schemas.microsoft.com/office/word/2012/wordml" xmlns:w16se="http://schemas.microsoft.com/office/word/2015/wordml/symex" xmlns:wpg="http://schemas.microsoft.com/office/word/2010/wordprocessingGroup" xmlns:wpi="http://schemas.microsoft.com/office/word/2010/wordprocessingInk" xmlns:wne="http://schemas.microsoft.com/office/word/2006/wordml" xmlns:wps="http://schemas.microsoft.com/office/word/2010/wordprocessingShape" mc:Ignorable="w14 w15 w16se wp14">
+<w:hdr xmlns:wpc="http://schemas.microsoft.com/office/word/2010/wordprocessingCanvas" xmlns:cx="http://schemas.microsoft.com/office/drawing/2014/chartex" xmlns:cx1="http://schemas.microsoft.com/office/drawing/2015/9/8/chartex" xmlns:cx2="http://schemas.microsoft.com/office/drawing/2015/10/21/chartex" xmlns:cx3="http://schemas.microsoft.com/office/drawing/2016/5/9/chartex" xmlns:cx4="http://schemas.microsoft.com/office/drawing/2016/5/10/chartex" xmlns:cx5="http://schemas.microsoft.com/office/drawing/2016/5/11/chartex" xmlns:cx6="http://schemas.microsoft.com/office/drawing/2016/5/12/chartex" xmlns:cx7="http://schemas.microsoft.com/office/drawing/2016/5/13/chartex" xmlns:cx8="http://schemas.microsoft.com/office/drawing/2016/5/14/chartex" xmlns:mc="http://schemas.openxmlformats.org/markup-compatibility/2006" xmlns:aink="http://schemas.microsoft.com/office/drawing/2016/ink" xmlns:am3d="http://schemas.microsoft.com/office/drawing/2017/model3d" xmlns:o="urn:schemas-microsoft-com:office:office" xmlns:r="http://schemas.openxmlformats.org/officeDocument/2006/relationships" xmlns:m="http://schemas.openxmlformats.org/officeDocument/2006/math" xmlns:v="urn:schemas-microsoft-com:vml" xmlns:wp14="http://schemas.microsoft.com/office/word/2010/wordprocessingDrawing" xmlns:wp="http://schemas.openxmlformats.org/drawingml/2006/wordprocessingDrawing" xmlns:w10="urn:schemas-microsoft-com:office:word" xmlns:w="http://schemas.openxmlformats.org/wordprocessingml/2006/main" xmlns:w14="http://schemas.microsoft.com/office/word/2010/wordml" xmlns:w15="http://schemas.microsoft.com/office/word/2012/wordml" xmlns:w16cid="http://schemas.microsoft.com/office/word/2016/wordml/cid" xmlns:w16se="http://schemas.microsoft.com/office/word/2015/wordml/symex" xmlns:wpg="http://schemas.microsoft.com/office/word/2010/wordprocessingGroup" xmlns:wpi="http://schemas.microsoft.com/office/word/2010/wordprocessingInk" xmlns:wne="http://schemas.microsoft.com/office/word/2006/wordml" xmlns:wps="http://schemas.microsoft.com/office/word/2010/wordprocessingShape" mc:Ignorable="w14 w15 w16se w16cid wp14">
   <w:p>
     <w:pPr>
       <w:pStyle w:val="Header"/>
@@ -5683,7 +5521,7 @@
 </file>
 
 <file path=word/header2.xml><?xml version="1.0" encoding="utf-8"?>
-<w:hdr xmlns:wpc="http://schemas.microsoft.com/office/word/2010/wordprocessingCanvas" xmlns:cx="http://schemas.microsoft.com/office/drawing/2014/chartex" xmlns:cx1="http://schemas.microsoft.com/office/drawing/2015/9/8/chartex" xmlns:cx2="http://schemas.microsoft.com/office/drawing/2015/10/21/chartex" xmlns:mc="http://schemas.openxmlformats.org/markup-compatibility/2006" xmlns:o="urn:schemas-microsoft-com:office:office" xmlns:r="http://schemas.openxmlformats.org/officeDocument/2006/relationships" xmlns:m="http://schemas.openxmlformats.org/officeDocument/2006/math" xmlns:v="urn:schemas-microsoft-com:vml" xmlns:wp14="http://schemas.microsoft.com/office/word/2010/wordprocessingDrawing" xmlns:wp="http://schemas.openxmlformats.org/drawingml/2006/wordprocessingDrawing" xmlns:w10="urn:schemas-microsoft-com:office:word" xmlns:w="http://schemas.openxmlformats.org/wordprocessingml/2006/main" xmlns:w14="http://schemas.microsoft.com/office/word/2010/wordml" xmlns:w15="http://schemas.microsoft.com/office/word/2012/wordml" xmlns:w16se="http://schemas.microsoft.com/office/word/2015/wordml/symex" xmlns:wpg="http://schemas.microsoft.com/office/word/2010/wordprocessingGroup" xmlns:wpi="http://schemas.microsoft.com/office/word/2010/wordprocessingInk" xmlns:wne="http://schemas.microsoft.com/office/word/2006/wordml" xmlns:wps="http://schemas.microsoft.com/office/word/2010/wordprocessingShape" mc:Ignorable="w14 w15 w16se wp14">
+<w:hdr xmlns:wpc="http://schemas.microsoft.com/office/word/2010/wordprocessingCanvas" xmlns:cx="http://schemas.microsoft.com/office/drawing/2014/chartex" xmlns:cx1="http://schemas.microsoft.com/office/drawing/2015/9/8/chartex" xmlns:cx2="http://schemas.microsoft.com/office/drawing/2015/10/21/chartex" xmlns:cx3="http://schemas.microsoft.com/office/drawing/2016/5/9/chartex" xmlns:cx4="http://schemas.microsoft.com/office/drawing/2016/5/10/chartex" xmlns:cx5="http://schemas.microsoft.com/office/drawing/2016/5/11/chartex" xmlns:cx6="http://schemas.microsoft.com/office/drawing/2016/5/12/chartex" xmlns:cx7="http://schemas.microsoft.com/office/drawing/2016/5/13/chartex" xmlns:cx8="http://schemas.microsoft.com/office/drawing/2016/5/14/chartex" xmlns:mc="http://schemas.openxmlformats.org/markup-compatibility/2006" xmlns:aink="http://schemas.microsoft.com/office/drawing/2016/ink" xmlns:am3d="http://schemas.microsoft.com/office/drawing/2017/model3d" xmlns:o="urn:schemas-microsoft-com:office:office" xmlns:r="http://schemas.openxmlformats.org/officeDocument/2006/relationships" xmlns:m="http://schemas.openxmlformats.org/officeDocument/2006/math" xmlns:v="urn:schemas-microsoft-com:vml" xmlns:wp14="http://schemas.microsoft.com/office/word/2010/wordprocessingDrawing" xmlns:wp="http://schemas.openxmlformats.org/drawingml/2006/wordprocessingDrawing" xmlns:w10="urn:schemas-microsoft-com:office:word" xmlns:w="http://schemas.openxmlformats.org/wordprocessingml/2006/main" xmlns:w14="http://schemas.microsoft.com/office/word/2010/wordml" xmlns:w15="http://schemas.microsoft.com/office/word/2012/wordml" xmlns:w16cid="http://schemas.microsoft.com/office/word/2016/wordml/cid" xmlns:w16se="http://schemas.microsoft.com/office/word/2015/wordml/symex" xmlns:wpg="http://schemas.microsoft.com/office/word/2010/wordprocessingGroup" xmlns:wpi="http://schemas.microsoft.com/office/word/2010/wordprocessingInk" xmlns:wne="http://schemas.microsoft.com/office/word/2006/wordml" xmlns:wps="http://schemas.microsoft.com/office/word/2010/wordprocessingShape" mc:Ignorable="w14 w15 w16se w16cid wp14">
   <w:p>
     <w:pPr>
       <w:pStyle w:val="Header"/>
@@ -5693,7 +5531,7 @@
 </file>
 
 <file path=word/header3.xml><?xml version="1.0" encoding="utf-8"?>
-<w:hdr xmlns:wpc="http://schemas.microsoft.com/office/word/2010/wordprocessingCanvas" xmlns:cx="http://schemas.microsoft.com/office/drawing/2014/chartex" xmlns:cx1="http://schemas.microsoft.com/office/drawing/2015/9/8/chartex" xmlns:cx2="http://schemas.microsoft.com/office/drawing/2015/10/21/chartex" xmlns:mc="http://schemas.openxmlformats.org/markup-compatibility/2006" xmlns:o="urn:schemas-microsoft-com:office:office" xmlns:r="http://schemas.openxmlformats.org/officeDocument/2006/relationships" xmlns:m="http://schemas.openxmlformats.org/officeDocument/2006/math" xmlns:v="urn:schemas-microsoft-com:vml" xmlns:wp14="http://schemas.microsoft.com/office/word/2010/wordprocessingDrawing" xmlns:wp="http://schemas.openxmlformats.org/drawingml/2006/wordprocessingDrawing" xmlns:w10="urn:schemas-microsoft-com:office:word" xmlns:w="http://schemas.openxmlformats.org/wordprocessingml/2006/main" xmlns:w14="http://schemas.microsoft.com/office/word/2010/wordml" xmlns:w15="http://schemas.microsoft.com/office/word/2012/wordml" xmlns:w16se="http://schemas.microsoft.com/office/word/2015/wordml/symex" xmlns:wpg="http://schemas.microsoft.com/office/word/2010/wordprocessingGroup" xmlns:wpi="http://schemas.microsoft.com/office/word/2010/wordprocessingInk" xmlns:wne="http://schemas.microsoft.com/office/word/2006/wordml" xmlns:wps="http://schemas.microsoft.com/office/word/2010/wordprocessingShape" mc:Ignorable="w14 w15 w16se wp14">
+<w:hdr xmlns:wpc="http://schemas.microsoft.com/office/word/2010/wordprocessingCanvas" xmlns:cx="http://schemas.microsoft.com/office/drawing/2014/chartex" xmlns:cx1="http://schemas.microsoft.com/office/drawing/2015/9/8/chartex" xmlns:cx2="http://schemas.microsoft.com/office/drawing/2015/10/21/chartex" xmlns:cx3="http://schemas.microsoft.com/office/drawing/2016/5/9/chartex" xmlns:cx4="http://schemas.microsoft.com/office/drawing/2016/5/10/chartex" xmlns:cx5="http://schemas.microsoft.com/office/drawing/2016/5/11/chartex" xmlns:cx6="http://schemas.microsoft.com/office/drawing/2016/5/12/chartex" xmlns:cx7="http://schemas.microsoft.com/office/drawing/2016/5/13/chartex" xmlns:cx8="http://schemas.microsoft.com/office/drawing/2016/5/14/chartex" xmlns:mc="http://schemas.openxmlformats.org/markup-compatibility/2006" xmlns:aink="http://schemas.microsoft.com/office/drawing/2016/ink" xmlns:am3d="http://schemas.microsoft.com/office/drawing/2017/model3d" xmlns:o="urn:schemas-microsoft-com:office:office" xmlns:r="http://schemas.openxmlformats.org/officeDocument/2006/relationships" xmlns:m="http://schemas.openxmlformats.org/officeDocument/2006/math" xmlns:v="urn:schemas-microsoft-com:vml" xmlns:wp14="http://schemas.microsoft.com/office/word/2010/wordprocessingDrawing" xmlns:wp="http://schemas.openxmlformats.org/drawingml/2006/wordprocessingDrawing" xmlns:w10="urn:schemas-microsoft-com:office:word" xmlns:w="http://schemas.openxmlformats.org/wordprocessingml/2006/main" xmlns:w14="http://schemas.microsoft.com/office/word/2010/wordml" xmlns:w15="http://schemas.microsoft.com/office/word/2012/wordml" xmlns:w16cid="http://schemas.microsoft.com/office/word/2016/wordml/cid" xmlns:w16se="http://schemas.microsoft.com/office/word/2015/wordml/symex" xmlns:wpg="http://schemas.microsoft.com/office/word/2010/wordprocessingGroup" xmlns:wpi="http://schemas.microsoft.com/office/word/2010/wordprocessingInk" xmlns:wne="http://schemas.microsoft.com/office/word/2006/wordml" xmlns:wps="http://schemas.microsoft.com/office/word/2010/wordprocessingShape" mc:Ignorable="w14 w15 w16se w16cid wp14">
   <w:p>
     <w:pPr>
       <w:pStyle w:val="Header"/>
@@ -5704,7 +5542,7 @@
 </file>
 
 <file path=word/header4.xml><?xml version="1.0" encoding="utf-8"?>
-<w:hdr xmlns:wpc="http://schemas.microsoft.com/office/word/2010/wordprocessingCanvas" xmlns:cx="http://schemas.microsoft.com/office/drawing/2014/chartex" xmlns:cx1="http://schemas.microsoft.com/office/drawing/2015/9/8/chartex" xmlns:cx2="http://schemas.microsoft.com/office/drawing/2015/10/21/chartex" xmlns:mc="http://schemas.openxmlformats.org/markup-compatibility/2006" xmlns:o="urn:schemas-microsoft-com:office:office" xmlns:r="http://schemas.openxmlformats.org/officeDocument/2006/relationships" xmlns:m="http://schemas.openxmlformats.org/officeDocument/2006/math" xmlns:v="urn:schemas-microsoft-com:vml" xmlns:wp14="http://schemas.microsoft.com/office/word/2010/wordprocessingDrawing" xmlns:wp="http://schemas.openxmlformats.org/drawingml/2006/wordprocessingDrawing" xmlns:w10="urn:schemas-microsoft-com:office:word" xmlns:w="http://schemas.openxmlformats.org/wordprocessingml/2006/main" xmlns:w14="http://schemas.microsoft.com/office/word/2010/wordml" xmlns:w15="http://schemas.microsoft.com/office/word/2012/wordml" xmlns:w16se="http://schemas.microsoft.com/office/word/2015/wordml/symex" xmlns:wpg="http://schemas.microsoft.com/office/word/2010/wordprocessingGroup" xmlns:wpi="http://schemas.microsoft.com/office/word/2010/wordprocessingInk" xmlns:wne="http://schemas.microsoft.com/office/word/2006/wordml" xmlns:wps="http://schemas.microsoft.com/office/word/2010/wordprocessingShape" mc:Ignorable="w14 w15 w16se wp14">
+<w:hdr xmlns:wpc="http://schemas.microsoft.com/office/word/2010/wordprocessingCanvas" xmlns:cx="http://schemas.microsoft.com/office/drawing/2014/chartex" xmlns:cx1="http://schemas.microsoft.com/office/drawing/2015/9/8/chartex" xmlns:cx2="http://schemas.microsoft.com/office/drawing/2015/10/21/chartex" xmlns:cx3="http://schemas.microsoft.com/office/drawing/2016/5/9/chartex" xmlns:cx4="http://schemas.microsoft.com/office/drawing/2016/5/10/chartex" xmlns:cx5="http://schemas.microsoft.com/office/drawing/2016/5/11/chartex" xmlns:cx6="http://schemas.microsoft.com/office/drawing/2016/5/12/chartex" xmlns:cx7="http://schemas.microsoft.com/office/drawing/2016/5/13/chartex" xmlns:cx8="http://schemas.microsoft.com/office/drawing/2016/5/14/chartex" xmlns:mc="http://schemas.openxmlformats.org/markup-compatibility/2006" xmlns:aink="http://schemas.microsoft.com/office/drawing/2016/ink" xmlns:am3d="http://schemas.microsoft.com/office/drawing/2017/model3d" xmlns:o="urn:schemas-microsoft-com:office:office" xmlns:r="http://schemas.openxmlformats.org/officeDocument/2006/relationships" xmlns:m="http://schemas.openxmlformats.org/officeDocument/2006/math" xmlns:v="urn:schemas-microsoft-com:vml" xmlns:wp14="http://schemas.microsoft.com/office/word/2010/wordprocessingDrawing" xmlns:wp="http://schemas.openxmlformats.org/drawingml/2006/wordprocessingDrawing" xmlns:w10="urn:schemas-microsoft-com:office:word" xmlns:w="http://schemas.openxmlformats.org/wordprocessingml/2006/main" xmlns:w14="http://schemas.microsoft.com/office/word/2010/wordml" xmlns:w15="http://schemas.microsoft.com/office/word/2012/wordml" xmlns:w16cid="http://schemas.microsoft.com/office/word/2016/wordml/cid" xmlns:w16se="http://schemas.microsoft.com/office/word/2015/wordml/symex" xmlns:wpg="http://schemas.microsoft.com/office/word/2010/wordprocessingGroup" xmlns:wpi="http://schemas.microsoft.com/office/word/2010/wordprocessingInk" xmlns:wne="http://schemas.microsoft.com/office/word/2006/wordml" xmlns:wps="http://schemas.microsoft.com/office/word/2010/wordprocessingShape" mc:Ignorable="w14 w15 w16se w16cid wp14">
   <w:p>
     <w:pPr>
       <w:pStyle w:val="SAGEHeader"/>
@@ -5714,7 +5552,7 @@
         <w:rPr>
           <w:noProof/>
         </w:rPr>
-        <w:t>Examining the Solution</w:t>
+        <w:t>Using Code Generation Wizard</w:t>
       </w:r>
     </w:fldSimple>
   </w:p>
@@ -5722,7 +5560,7 @@
 </file>
 
 <file path=word/header5.xml><?xml version="1.0" encoding="utf-8"?>
-<w:hdr xmlns:wpc="http://schemas.microsoft.com/office/word/2010/wordprocessingCanvas" xmlns:cx="http://schemas.microsoft.com/office/drawing/2014/chartex" xmlns:cx1="http://schemas.microsoft.com/office/drawing/2015/9/8/chartex" xmlns:cx2="http://schemas.microsoft.com/office/drawing/2015/10/21/chartex" xmlns:mc="http://schemas.openxmlformats.org/markup-compatibility/2006" xmlns:o="urn:schemas-microsoft-com:office:office" xmlns:r="http://schemas.openxmlformats.org/officeDocument/2006/relationships" xmlns:m="http://schemas.openxmlformats.org/officeDocument/2006/math" xmlns:v="urn:schemas-microsoft-com:vml" xmlns:wp14="http://schemas.microsoft.com/office/word/2010/wordprocessingDrawing" xmlns:wp="http://schemas.openxmlformats.org/drawingml/2006/wordprocessingDrawing" xmlns:w10="urn:schemas-microsoft-com:office:word" xmlns:w="http://schemas.openxmlformats.org/wordprocessingml/2006/main" xmlns:w14="http://schemas.microsoft.com/office/word/2010/wordml" xmlns:w15="http://schemas.microsoft.com/office/word/2012/wordml" xmlns:w16se="http://schemas.microsoft.com/office/word/2015/wordml/symex" xmlns:wpg="http://schemas.microsoft.com/office/word/2010/wordprocessingGroup" xmlns:wpi="http://schemas.microsoft.com/office/word/2010/wordprocessingInk" xmlns:wne="http://schemas.microsoft.com/office/word/2006/wordml" xmlns:wps="http://schemas.microsoft.com/office/word/2010/wordprocessingShape" mc:Ignorable="w14 w15 w16se wp14">
+<w:hdr xmlns:wpc="http://schemas.microsoft.com/office/word/2010/wordprocessingCanvas" xmlns:cx="http://schemas.microsoft.com/office/drawing/2014/chartex" xmlns:cx1="http://schemas.microsoft.com/office/drawing/2015/9/8/chartex" xmlns:cx2="http://schemas.microsoft.com/office/drawing/2015/10/21/chartex" xmlns:cx3="http://schemas.microsoft.com/office/drawing/2016/5/9/chartex" xmlns:cx4="http://schemas.microsoft.com/office/drawing/2016/5/10/chartex" xmlns:cx5="http://schemas.microsoft.com/office/drawing/2016/5/11/chartex" xmlns:cx6="http://schemas.microsoft.com/office/drawing/2016/5/12/chartex" xmlns:cx7="http://schemas.microsoft.com/office/drawing/2016/5/13/chartex" xmlns:cx8="http://schemas.microsoft.com/office/drawing/2016/5/14/chartex" xmlns:mc="http://schemas.openxmlformats.org/markup-compatibility/2006" xmlns:aink="http://schemas.microsoft.com/office/drawing/2016/ink" xmlns:am3d="http://schemas.microsoft.com/office/drawing/2017/model3d" xmlns:o="urn:schemas-microsoft-com:office:office" xmlns:r="http://schemas.openxmlformats.org/officeDocument/2006/relationships" xmlns:m="http://schemas.openxmlformats.org/officeDocument/2006/math" xmlns:v="urn:schemas-microsoft-com:vml" xmlns:wp14="http://schemas.microsoft.com/office/word/2010/wordprocessingDrawing" xmlns:wp="http://schemas.openxmlformats.org/drawingml/2006/wordprocessingDrawing" xmlns:w10="urn:schemas-microsoft-com:office:word" xmlns:w="http://schemas.openxmlformats.org/wordprocessingml/2006/main" xmlns:w14="http://schemas.microsoft.com/office/word/2010/wordml" xmlns:w15="http://schemas.microsoft.com/office/word/2012/wordml" xmlns:w16cid="http://schemas.microsoft.com/office/word/2016/wordml/cid" xmlns:w16se="http://schemas.microsoft.com/office/word/2015/wordml/symex" xmlns:wpg="http://schemas.microsoft.com/office/word/2010/wordprocessingGroup" xmlns:wpi="http://schemas.microsoft.com/office/word/2010/wordprocessingInk" xmlns:wne="http://schemas.microsoft.com/office/word/2006/wordml" xmlns:wps="http://schemas.microsoft.com/office/word/2010/wordprocessingShape" mc:Ignorable="w14 w15 w16se w16cid wp14">
   <w:p>
     <w:pPr>
       <w:pStyle w:val="Header"/>
@@ -5732,7 +5570,7 @@
 </file>
 
 <file path=word/numbering.xml><?xml version="1.0" encoding="utf-8"?>
-<w:numbering xmlns:wpc="http://schemas.microsoft.com/office/word/2010/wordprocessingCanvas" xmlns:cx="http://schemas.microsoft.com/office/drawing/2014/chartex" xmlns:cx1="http://schemas.microsoft.com/office/drawing/2015/9/8/chartex" xmlns:cx2="http://schemas.microsoft.com/office/drawing/2015/10/21/chartex" xmlns:mc="http://schemas.openxmlformats.org/markup-compatibility/2006" xmlns:o="urn:schemas-microsoft-com:office:office" xmlns:r="http://schemas.openxmlformats.org/officeDocument/2006/relationships" xmlns:m="http://schemas.openxmlformats.org/officeDocument/2006/math" xmlns:v="urn:schemas-microsoft-com:vml" xmlns:wp14="http://schemas.microsoft.com/office/word/2010/wordprocessingDrawing" xmlns:wp="http://schemas.openxmlformats.org/drawingml/2006/wordprocessingDrawing" xmlns:w10="urn:schemas-microsoft-com:office:word" xmlns:w="http://schemas.openxmlformats.org/wordprocessingml/2006/main" xmlns:w14="http://schemas.microsoft.com/office/word/2010/wordml" xmlns:w15="http://schemas.microsoft.com/office/word/2012/wordml" xmlns:w16se="http://schemas.microsoft.com/office/word/2015/wordml/symex" xmlns:wpg="http://schemas.microsoft.com/office/word/2010/wordprocessingGroup" xmlns:wpi="http://schemas.microsoft.com/office/word/2010/wordprocessingInk" xmlns:wne="http://schemas.microsoft.com/office/word/2006/wordml" xmlns:wps="http://schemas.microsoft.com/office/word/2010/wordprocessingShape" mc:Ignorable="w14 w15 w16se wp14">
+<w:numbering xmlns:wpc="http://schemas.microsoft.com/office/word/2010/wordprocessingCanvas" xmlns:cx="http://schemas.microsoft.com/office/drawing/2014/chartex" xmlns:cx1="http://schemas.microsoft.com/office/drawing/2015/9/8/chartex" xmlns:cx2="http://schemas.microsoft.com/office/drawing/2015/10/21/chartex" xmlns:cx3="http://schemas.microsoft.com/office/drawing/2016/5/9/chartex" xmlns:cx4="http://schemas.microsoft.com/office/drawing/2016/5/10/chartex" xmlns:cx5="http://schemas.microsoft.com/office/drawing/2016/5/11/chartex" xmlns:cx6="http://schemas.microsoft.com/office/drawing/2016/5/12/chartex" xmlns:cx7="http://schemas.microsoft.com/office/drawing/2016/5/13/chartex" xmlns:cx8="http://schemas.microsoft.com/office/drawing/2016/5/14/chartex" xmlns:mc="http://schemas.openxmlformats.org/markup-compatibility/2006" xmlns:aink="http://schemas.microsoft.com/office/drawing/2016/ink" xmlns:am3d="http://schemas.microsoft.com/office/drawing/2017/model3d" xmlns:o="urn:schemas-microsoft-com:office:office" xmlns:r="http://schemas.openxmlformats.org/officeDocument/2006/relationships" xmlns:m="http://schemas.openxmlformats.org/officeDocument/2006/math" xmlns:v="urn:schemas-microsoft-com:vml" xmlns:wp14="http://schemas.microsoft.com/office/word/2010/wordprocessingDrawing" xmlns:wp="http://schemas.openxmlformats.org/drawingml/2006/wordprocessingDrawing" xmlns:w10="urn:schemas-microsoft-com:office:word" xmlns:w="http://schemas.openxmlformats.org/wordprocessingml/2006/main" xmlns:w14="http://schemas.microsoft.com/office/word/2010/wordml" xmlns:w15="http://schemas.microsoft.com/office/word/2012/wordml" xmlns:w16cid="http://schemas.microsoft.com/office/word/2016/wordml/cid" xmlns:w16se="http://schemas.microsoft.com/office/word/2015/wordml/symex" xmlns:wpg="http://schemas.microsoft.com/office/word/2010/wordprocessingGroup" xmlns:wpi="http://schemas.microsoft.com/office/word/2010/wordprocessingInk" xmlns:wne="http://schemas.microsoft.com/office/word/2006/wordml" xmlns:wps="http://schemas.microsoft.com/office/word/2010/wordprocessingShape" mc:Ignorable="w14 w15 w16se w16cid wp14">
   <w:numPicBullet w:numPicBulletId="0">
     <w:pict>
       <v:shapetype id="_x0000_t75" coordsize="21600,21600" o:spt="75" o:preferrelative="t" path="m@4@5l@4@11@9@11@9@5xe" filled="f" stroked="f">
@@ -5754,14 +5592,14 @@
         <v:path o:extrusionok="f" gradientshapeok="t" o:connecttype="rect"/>
         <o:lock v:ext="edit" aspectratio="t"/>
       </v:shapetype>
-      <v:shape id="_x0000_i1028" type="#_x0000_t75" style="width:20.25pt;height:20.25pt" o:bullet="t">
+      <v:shape id="_x0000_i1034" type="#_x0000_t75" style="width:20.4pt;height:20.4pt" o:bullet="t">
         <v:imagedata r:id="rId1" o:title="clip_image001"/>
       </v:shape>
     </w:pict>
   </w:numPicBullet>
   <w:numPicBullet w:numPicBulletId="1">
     <w:pict>
-      <v:shape id="_x0000_i1029" type="#_x0000_t75" style="width:118.5pt;height:118.5pt" o:bullet="t">
+      <v:shape id="_x0000_i1035" type="#_x0000_t75" style="width:118.8pt;height:118.8pt" o:bullet="t">
         <v:imagedata r:id="rId2" o:title="clip_image002"/>
       </v:shape>
     </w:pict>
@@ -9106,7 +8944,7 @@
 </file>
 
 <file path=word/styles.xml><?xml version="1.0" encoding="utf-8"?>
-<w:styles xmlns:mc="http://schemas.openxmlformats.org/markup-compatibility/2006" xmlns:r="http://schemas.openxmlformats.org/officeDocument/2006/relationships" xmlns:w="http://schemas.openxmlformats.org/wordprocessingml/2006/main" xmlns:w14="http://schemas.microsoft.com/office/word/2010/wordml" xmlns:w15="http://schemas.microsoft.com/office/word/2012/wordml" xmlns:w16se="http://schemas.microsoft.com/office/word/2015/wordml/symex" mc:Ignorable="w14 w15 w16se">
+<w:styles xmlns:mc="http://schemas.openxmlformats.org/markup-compatibility/2006" xmlns:r="http://schemas.openxmlformats.org/officeDocument/2006/relationships" xmlns:w="http://schemas.openxmlformats.org/wordprocessingml/2006/main" xmlns:w14="http://schemas.microsoft.com/office/word/2010/wordml" xmlns:w15="http://schemas.microsoft.com/office/word/2012/wordml" xmlns:w16cid="http://schemas.microsoft.com/office/word/2016/wordml/cid" xmlns:w16se="http://schemas.microsoft.com/office/word/2015/wordml/symex" mc:Ignorable="w14 w15 w16se w16cid">
   <w:docDefaults>
     <w:rPrDefault>
       <w:rPr>
@@ -9122,7 +8960,7 @@
       </w:pPr>
     </w:pPrDefault>
   </w:docDefaults>
-  <w:latentStyles w:defLockedState="0" w:defUIPriority="99" w:defSemiHidden="0" w:defUnhideWhenUsed="0" w:defQFormat="0" w:count="372">
+  <w:latentStyles w:defLockedState="0" w:defUIPriority="99" w:defSemiHidden="0" w:defUnhideWhenUsed="0" w:defQFormat="0" w:count="375">
     <w:lsdException w:name="Normal" w:uiPriority="0"/>
     <w:lsdException w:name="heading 1" w:uiPriority="9"/>
     <w:lsdException w:name="heading 2" w:semiHidden="1" w:uiPriority="9" w:unhideWhenUsed="1"/>
@@ -9495,6 +9333,9 @@
     <w:lsdException w:name="List Table 6 Colorful Accent 6" w:uiPriority="51"/>
     <w:lsdException w:name="List Table 7 Colorful Accent 6" w:uiPriority="52"/>
     <w:lsdException w:name="Mention" w:semiHidden="1" w:unhideWhenUsed="1"/>
+    <w:lsdException w:name="Smart Hyperlink" w:semiHidden="1" w:unhideWhenUsed="1"/>
+    <w:lsdException w:name="Hashtag" w:semiHidden="1" w:unhideWhenUsed="1"/>
+    <w:lsdException w:name="Unresolved Mention" w:semiHidden="1" w:unhideWhenUsed="1"/>
   </w:latentStyles>
   <w:style w:type="paragraph" w:default="1" w:styleId="Normal">
     <w:name w:val="Normal"/>
@@ -25930,7 +25771,7 @@
 </file>
 
 <file path=customXml/itemProps1.xml><?xml version="1.0" encoding="utf-8"?>
-<ds:datastoreItem xmlns:ds="http://schemas.openxmlformats.org/officeDocument/2006/customXml" ds:itemID="{2CDBD600-D924-4EE4-B6EC-0552BED1134F}">
+<ds:datastoreItem xmlns:ds="http://schemas.openxmlformats.org/officeDocument/2006/customXml" ds:itemID="{DD83DD18-5073-4D36-AB74-3EF373A317D7}">
   <ds:schemaRefs>
     <ds:schemaRef ds:uri="http://schemas.openxmlformats.org/officeDocument/2006/bibliography"/>
   </ds:schemaRefs>

</xml_diff>

<commit_message>
Regenerated all Wizards and tested for correct behaviour. Code Generation Wizard - Fixed title for 'Container Name' dialog box. Code Generation Wizard - Updated documentation regarding VS2013-2017 compatibility.
</commit_message>
<xml_diff>
--- a/docs/wizards/Sage300SDK_CodeGenerationWizard.docx
+++ b/docs/wizards/Sage300SDK_CodeGenerationWizard.docx
@@ -45,7 +45,7 @@
         </w:sectPr>
       </w:pPr>
       <w:r>
-        <w:t>April</w:t>
+        <w:t>September</w:t>
       </w:r>
       <w:r>
         <w:t xml:space="preserve"> 201</w:t>
@@ -53,6 +53,8 @@
       <w:r>
         <w:t>8</w:t>
       </w:r>
+      <w:bookmarkStart w:id="0" w:name="_GoBack"/>
+      <w:bookmarkEnd w:id="0"/>
     </w:p>
     <w:p>
       <w:pPr>
@@ -1561,14 +1563,14 @@
         <w:pStyle w:val="SAGEHeading1"/>
         <w:framePr w:wrap="around"/>
       </w:pPr>
-      <w:bookmarkStart w:id="0" w:name="_Toc440376140"/>
-      <w:bookmarkStart w:id="1" w:name="_Toc499727541"/>
+      <w:bookmarkStart w:id="1" w:name="_Toc440376140"/>
+      <w:bookmarkStart w:id="2" w:name="_Toc499727541"/>
       <w:r>
         <w:lastRenderedPageBreak/>
         <w:t>Overview</w:t>
       </w:r>
-      <w:bookmarkEnd w:id="0"/>
       <w:bookmarkEnd w:id="1"/>
+      <w:bookmarkEnd w:id="2"/>
       <w:r>
         <w:fldChar w:fldCharType="begin"/>
       </w:r>
@@ -1622,18 +1624,13 @@
         <w:pStyle w:val="SAGEBodyText"/>
       </w:pPr>
       <w:r>
-        <w:t>The Code Generation Wizard is a Visual Studio Plugin that was developed in Visual Studio 2013</w:t>
-      </w:r>
-      <w:r>
-        <w:t xml:space="preserve"> and is compatible with Visual Studio </w:t>
-      </w:r>
-      <w:r>
-        <w:t xml:space="preserve">2013, </w:t>
-      </w:r>
-      <w:bookmarkStart w:id="2" w:name="_GoBack"/>
-      <w:bookmarkEnd w:id="2"/>
-      <w:r>
-        <w:t>2015 and 2017</w:t>
+        <w:t>The Code Generation Wizard is a Visual Studio Plugin that was developed in Visual Studio 201</w:t>
+      </w:r>
+      <w:r>
+        <w:t>7</w:t>
+      </w:r>
+      <w:r>
+        <w:t xml:space="preserve"> and is compatible with Visual Studio 2017</w:t>
       </w:r>
       <w:r>
         <w:t>.</w:t>
@@ -3670,39 +3667,7 @@
         <w:pStyle w:val="SAGEBodyText"/>
       </w:pPr>
       <w:r>
-        <w:t>The other Resx files, if selected in the Solution Wizard, are Spanish (</w:t>
-      </w:r>
-      <w:proofErr w:type="spellStart"/>
-      <w:r>
-        <w:t>es</w:t>
-      </w:r>
-      <w:proofErr w:type="spellEnd"/>
-      <w:r>
-        <w:t>), French (</w:t>
-      </w:r>
-      <w:proofErr w:type="spellStart"/>
-      <w:r>
-        <w:t>fr</w:t>
-      </w:r>
-      <w:proofErr w:type="spellEnd"/>
-      <w:r>
-        <w:t>), Chinese Simplified (</w:t>
-      </w:r>
-      <w:proofErr w:type="spellStart"/>
-      <w:r>
-        <w:t>zh</w:t>
-      </w:r>
-      <w:proofErr w:type="spellEnd"/>
-      <w:r>
-        <w:t>-Hans) and Chinese Traditional (</w:t>
-      </w:r>
-      <w:proofErr w:type="spellStart"/>
-      <w:r>
-        <w:t>zh-Hant</w:t>
-      </w:r>
-      <w:proofErr w:type="spellEnd"/>
-      <w:r>
-        <w:t>). These files will contain only keys and will require manual translation.</w:t>
+        <w:t>The other Resx files, if selected in the Solution Wizard, are Spanish (es), French (fr), Chinese Simplified (zh-Hans) and Chinese Traditional (zh-Hant). These files will contain only keys and will require manual translation.</w:t>
       </w:r>
     </w:p>
     <w:p>
@@ -4568,13 +4533,8 @@
           <w:tab w:val="left" w:pos="4695"/>
         </w:tabs>
       </w:pPr>
-      <w:proofErr w:type="spellStart"/>
-      <w:r>
-        <w:t>The</w:t>
-      </w:r>
-      <w:proofErr w:type="spellEnd"/>
-      <w:r>
-        <w:t xml:space="preserve"> </w:t>
+      <w:r>
+        <w:t xml:space="preserve">The </w:t>
       </w:r>
       <w:r>
         <w:rPr>
@@ -4626,13 +4586,8 @@
           <w:tab w:val="left" w:pos="4695"/>
         </w:tabs>
       </w:pPr>
-      <w:proofErr w:type="spellStart"/>
-      <w:r>
-        <w:t>The</w:t>
-      </w:r>
-      <w:proofErr w:type="spellEnd"/>
-      <w:r>
-        <w:t xml:space="preserve"> </w:t>
+      <w:r>
+        <w:t xml:space="preserve">The </w:t>
       </w:r>
       <w:r>
         <w:rPr>
@@ -5247,14 +5202,12 @@
       <w:r>
         <w:t xml:space="preserve">The </w:t>
       </w:r>
-      <w:proofErr w:type="spellStart"/>
       <w:r>
         <w:rPr>
           <w:rStyle w:val="SAGETextFilename"/>
         </w:rPr>
         <w:t>TUMenuModuleHelper.cs</w:t>
       </w:r>
-      <w:proofErr w:type="spellEnd"/>
       <w:r>
         <w:t xml:space="preserve"> file already has generated code for Menu Navigation.</w:t>
       </w:r>
@@ -5266,19 +5219,11 @@
       <w:r>
         <w:t xml:space="preserve">The </w:t>
       </w:r>
-      <w:proofErr w:type="spellStart"/>
       <w:r>
         <w:rPr>
           <w:rStyle w:val="SAGETextFilename"/>
         </w:rPr>
-        <w:t>Security.cs</w:t>
-      </w:r>
-      <w:proofErr w:type="spellEnd"/>
-      <w:r>
-        <w:rPr>
-          <w:rStyle w:val="SAGETextFilename"/>
-        </w:rPr>
-        <w:t xml:space="preserve"> </w:t>
+        <w:t xml:space="preserve">Security.cs </w:t>
       </w:r>
       <w:r>
         <w:t>file already has constants generated for the Import and Export constan</w:t>
@@ -5620,7 +5565,6 @@
       <w:pPr>
         <w:pStyle w:val="SAGEBullet1"/>
       </w:pPr>
-      <w:proofErr w:type="spellStart"/>
       <w:r>
         <w:rPr>
           <w:rStyle w:val="SAGETextFilename"/>
@@ -5628,7 +5572,6 @@
         <w:lastRenderedPageBreak/>
         <w:t>MenuResx.resx</w:t>
       </w:r>
-      <w:proofErr w:type="spellEnd"/>
       <w:r>
         <w:t xml:space="preserve"> is the English resource</w:t>
       </w:r>
@@ -5640,14 +5583,12 @@
       <w:pPr>
         <w:pStyle w:val="SAGEBullet1"/>
       </w:pPr>
-      <w:proofErr w:type="spellStart"/>
       <w:r>
         <w:rPr>
           <w:rStyle w:val="SAGETextFilename"/>
         </w:rPr>
         <w:t>MenuResx.es.resx</w:t>
       </w:r>
-      <w:proofErr w:type="spellEnd"/>
       <w:r>
         <w:t xml:space="preserve"> is the Spanish resource</w:t>
       </w:r>
@@ -5662,14 +5603,12 @@
       <w:pPr>
         <w:pStyle w:val="SAGEBullet1"/>
       </w:pPr>
-      <w:proofErr w:type="spellStart"/>
       <w:r>
         <w:rPr>
           <w:rStyle w:val="SAGETextFilename"/>
         </w:rPr>
         <w:t>MenuResx.fr.resx</w:t>
       </w:r>
-      <w:proofErr w:type="spellEnd"/>
       <w:r>
         <w:t xml:space="preserve"> is the French resource</w:t>
       </w:r>
@@ -5684,14 +5623,12 @@
       <w:pPr>
         <w:pStyle w:val="SAGEBullet1"/>
       </w:pPr>
-      <w:proofErr w:type="spellStart"/>
       <w:r>
         <w:rPr>
           <w:rStyle w:val="SAGETextFilename"/>
         </w:rPr>
         <w:t>MenuResx.zh-Hans.resx</w:t>
       </w:r>
-      <w:proofErr w:type="spellEnd"/>
       <w:r>
         <w:t xml:space="preserve"> is the Chinese Simplified resource</w:t>
       </w:r>
@@ -5706,14 +5643,12 @@
       <w:pPr>
         <w:pStyle w:val="SAGEBullet1"/>
       </w:pPr>
-      <w:proofErr w:type="spellStart"/>
       <w:r>
         <w:rPr>
           <w:rStyle w:val="SAGETextFilename"/>
         </w:rPr>
         <w:t>MenuResx.zh-Hant.resx</w:t>
       </w:r>
-      <w:proofErr w:type="spellEnd"/>
       <w:r>
         <w:t xml:space="preserve"> is t</w:t>
       </w:r>
@@ -5732,15 +5667,7 @@
         <w:pStyle w:val="SAGEBodyText"/>
       </w:pPr>
       <w:r>
-        <w:t xml:space="preserve">Only the English Resx file is marked as Public. All other </w:t>
-      </w:r>
-      <w:proofErr w:type="spellStart"/>
-      <w:r>
-        <w:t>resx</w:t>
-      </w:r>
-      <w:proofErr w:type="spellEnd"/>
-      <w:r>
-        <w:t xml:space="preserve"> files are marked as No Code Generation.</w:t>
+        <w:t>Only the English Resx file is marked as Public. All other resx files are marked as No Code Generation.</w:t>
       </w:r>
     </w:p>
     <w:p>
@@ -5857,21 +5784,7 @@
         <w:rPr>
           <w:rStyle w:val="SAGETextFilename"/>
         </w:rPr>
-        <w:t xml:space="preserve"> </w:t>
-      </w:r>
-      <w:proofErr w:type="spellStart"/>
-      <w:r>
-        <w:rPr>
-          <w:rStyle w:val="SAGETextFilename"/>
-        </w:rPr>
-        <w:t>TUBootstrapper.cs</w:t>
-      </w:r>
-      <w:proofErr w:type="spellEnd"/>
-      <w:r>
-        <w:rPr>
-          <w:rStyle w:val="SAGETextFilename"/>
-        </w:rPr>
-        <w:t xml:space="preserve"> </w:t>
+        <w:t xml:space="preserve"> TUBootstrapper.cs </w:t>
       </w:r>
       <w:r>
         <w:t>file already has generated code for Unity Dependency Injection which will be added to</w:t>
@@ -6016,25 +5929,21 @@
         <w:lastRenderedPageBreak/>
         <w:t xml:space="preserve">The </w:t>
       </w:r>
-      <w:proofErr w:type="spellStart"/>
       <w:r>
         <w:rPr>
           <w:rStyle w:val="SAGETextFilename"/>
         </w:rPr>
         <w:t>TUBootstrapper.cs</w:t>
       </w:r>
-      <w:proofErr w:type="spellEnd"/>
       <w:r>
         <w:t xml:space="preserve">, </w:t>
       </w:r>
-      <w:proofErr w:type="spellStart"/>
       <w:r>
         <w:rPr>
           <w:rStyle w:val="SAGETextFilename"/>
         </w:rPr>
         <w:t>TUAreaRegistration.cs</w:t>
       </w:r>
-      <w:proofErr w:type="spellEnd"/>
       <w:r>
         <w:t xml:space="preserve">, </w:t>
       </w:r>
@@ -6047,14 +5956,12 @@
       <w:r>
         <w:t xml:space="preserve"> and </w:t>
       </w:r>
-      <w:proofErr w:type="spellStart"/>
       <w:r>
         <w:rPr>
           <w:rStyle w:val="SAGETextFilename"/>
         </w:rPr>
         <w:t>TUWebBootstrapper.cs</w:t>
       </w:r>
-      <w:proofErr w:type="spellEnd"/>
       <w:r>
         <w:t xml:space="preserve"> files already have generated code for Unity Dependency Injection</w:t>
       </w:r>
@@ -6260,27 +6167,14 @@
           <w:pPr>
             <w:pStyle w:val="SAGEFooter"/>
           </w:pPr>
-          <w:r>
-            <w:fldChar w:fldCharType="begin"/>
-          </w:r>
-          <w:r>
-            <w:instrText xml:space="preserve"> STYLEREF  SAGE_Title  \* MERGEFORMAT </w:instrText>
-          </w:r>
-          <w:r>
-            <w:fldChar w:fldCharType="separate"/>
-          </w:r>
-          <w:r>
-            <w:rPr>
-              <w:noProof/>
-            </w:rPr>
-            <w:t>Sage 300 Web Screens SDK</w:t>
-          </w:r>
-          <w:r>
-            <w:rPr>
-              <w:noProof/>
-            </w:rPr>
-            <w:fldChar w:fldCharType="end"/>
-          </w:r>
+          <w:fldSimple w:instr=" STYLEREF  SAGE_Title  \* MERGEFORMAT ">
+            <w:r>
+              <w:rPr>
+                <w:noProof/>
+              </w:rPr>
+              <w:t>Sage 300 Web Screens SDK</w:t>
+            </w:r>
+          </w:fldSimple>
           <w:r>
             <w:rPr>
               <w:noProof/>
@@ -6420,27 +6314,14 @@
           <w:pPr>
             <w:pStyle w:val="SAGEFooter"/>
           </w:pPr>
-          <w:r>
-            <w:fldChar w:fldCharType="begin"/>
-          </w:r>
-          <w:r>
-            <w:instrText xml:space="preserve"> STYLEREF  SAGE_Title  \* MERGEFORMAT </w:instrText>
-          </w:r>
-          <w:r>
-            <w:fldChar w:fldCharType="separate"/>
-          </w:r>
-          <w:r>
-            <w:rPr>
-              <w:noProof/>
-            </w:rPr>
-            <w:t>Sage 300 Web Screens SDK</w:t>
-          </w:r>
-          <w:r>
-            <w:rPr>
-              <w:noProof/>
-            </w:rPr>
-            <w:fldChar w:fldCharType="end"/>
-          </w:r>
+          <w:fldSimple w:instr=" STYLEREF  SAGE_Title  \* MERGEFORMAT ">
+            <w:r>
+              <w:rPr>
+                <w:noProof/>
+              </w:rPr>
+              <w:t>Sage 300 Web Screens SDK</w:t>
+            </w:r>
+          </w:fldSimple>
           <w:r>
             <w:rPr>
               <w:noProof/>
@@ -6674,27 +6555,14 @@
     <w:pPr>
       <w:pStyle w:val="SAGEHeader"/>
     </w:pPr>
-    <w:r>
-      <w:fldChar w:fldCharType="begin"/>
-    </w:r>
-    <w:r>
-      <w:instrText xml:space="preserve"> STYLEREF  "SAGE_Heading 1" \l  \* MERGEFORMAT </w:instrText>
-    </w:r>
-    <w:r>
-      <w:fldChar w:fldCharType="separate"/>
-    </w:r>
-    <w:r>
-      <w:rPr>
-        <w:noProof/>
-      </w:rPr>
-      <w:t>Examining the Solution</w:t>
-    </w:r>
-    <w:r>
-      <w:rPr>
-        <w:noProof/>
-      </w:rPr>
-      <w:fldChar w:fldCharType="end"/>
-    </w:r>
+    <w:fldSimple w:instr=" STYLEREF  &quot;SAGE_Heading 1&quot; \l  \* MERGEFORMAT ">
+      <w:r>
+        <w:rPr>
+          <w:noProof/>
+        </w:rPr>
+        <w:t>Examining the Solution</w:t>
+      </w:r>
+    </w:fldSimple>
   </w:p>
 </w:hdr>
 </file>
@@ -6732,14 +6600,14 @@
         <v:path o:extrusionok="f" gradientshapeok="t" o:connecttype="rect"/>
         <o:lock v:ext="edit" aspectratio="t"/>
       </v:shapetype>
-      <v:shape id="_x0000_i1028" type="#_x0000_t75" style="width:20.25pt;height:20.25pt" o:bullet="t">
+      <v:shape id="_x0000_i1028" type="#_x0000_t75" style="width:20.15pt;height:20.15pt" o:bullet="t">
         <v:imagedata r:id="rId1" o:title="clip_image001"/>
       </v:shape>
     </w:pict>
   </w:numPicBullet>
   <w:numPicBullet w:numPicBulletId="1">
     <w:pict>
-      <v:shape id="_x0000_i1029" type="#_x0000_t75" style="width:118.5pt;height:118.5pt" o:bullet="t">
+      <v:shape id="_x0000_i1029" type="#_x0000_t75" style="width:118.65pt;height:118.65pt" o:bullet="t">
         <v:imagedata r:id="rId2" o:title="clip_image002"/>
       </v:shape>
     </w:pict>
@@ -27039,7 +26907,7 @@
 </file>
 
 <file path=customXml/itemProps1.xml><?xml version="1.0" encoding="utf-8"?>
-<ds:datastoreItem xmlns:ds="http://schemas.openxmlformats.org/officeDocument/2006/customXml" ds:itemID="{D301688C-D630-42AA-8746-9020358FB480}">
+<ds:datastoreItem xmlns:ds="http://schemas.openxmlformats.org/officeDocument/2006/customXml" ds:itemID="{5476885B-62AD-4B9F-BA07-A48AD8F41B82}">
   <ds:schemaRefs>
     <ds:schemaRef ds:uri="http://schemas.openxmlformats.org/officeDocument/2006/bibliography"/>
   </ds:schemaRefs>

</xml_diff>

<commit_message>
Began updating documentation with UI modernization changes.
</commit_message>
<xml_diff>
--- a/docs/wizards/Sage300SDK_CodeGenerationWizard.docx
+++ b/docs/wizards/Sage300SDK_CodeGenerationWizard.docx
@@ -45,7 +45,10 @@
         </w:sectPr>
       </w:pPr>
       <w:r>
-        <w:t>April 2019</w:t>
+        <w:t xml:space="preserve">August </w:t>
+      </w:r>
+      <w:r>
+        <w:t>2019</w:t>
       </w:r>
     </w:p>
     <w:p>
@@ -1887,7 +1890,7 @@
           <w:noProof/>
         </w:rPr>
         <w:drawing>
-          <wp:inline distT="0" distB="0" distL="0" distR="0">
+          <wp:inline distT="0" distB="0" distL="0" distR="0" wp14:anchorId="3CF2CDE4" wp14:editId="49D187A2">
             <wp:extent cx="5853430" cy="4254500"/>
             <wp:effectExtent l="0" t="0" r="0" b="0"/>
             <wp:docPr id="15" name="Picture 15"/>
@@ -2010,8 +2013,8 @@
           <w:noProof/>
         </w:rPr>
         <w:drawing>
-          <wp:inline distT="0" distB="0" distL="0" distR="0">
-            <wp:extent cx="4534532" cy="5582429"/>
+          <wp:inline distT="0" distB="0" distL="0" distR="0" wp14:anchorId="064D2999" wp14:editId="2730CEA8">
+            <wp:extent cx="5983834" cy="3952677"/>
             <wp:effectExtent l="0" t="0" r="0" b="0"/>
             <wp:docPr id="10" name="Picture 10"/>
             <wp:cNvGraphicFramePr>
@@ -2039,7 +2042,7 @@
                   <pic:spPr>
                     <a:xfrm>
                       <a:off x="0" y="0"/>
-                      <a:ext cx="4534532" cy="5582429"/>
+                      <a:ext cx="6005023" cy="3966674"/>
                     </a:xfrm>
                     <a:prstGeom prst="rect">
                       <a:avLst/>
@@ -2607,9 +2610,9 @@
           <w:noProof/>
         </w:rPr>
         <w:drawing>
-          <wp:inline distT="0" distB="0" distL="0" distR="0">
-            <wp:extent cx="5853430" cy="3569312"/>
-            <wp:effectExtent l="0" t="0" r="0" b="0"/>
+          <wp:inline distT="0" distB="0" distL="0" distR="0" wp14:anchorId="4008F2E9" wp14:editId="00646D1F">
+            <wp:extent cx="5881421" cy="3885027"/>
+            <wp:effectExtent l="0" t="0" r="5080" b="1270"/>
             <wp:docPr id="3" name="Picture 3"/>
             <wp:cNvGraphicFramePr>
               <a:graphicFrameLocks xmlns:a="http://schemas.openxmlformats.org/drawingml/2006/main" noChangeAspect="1"/>
@@ -2636,7 +2639,7 @@
                   <pic:spPr>
                     <a:xfrm>
                       <a:off x="0" y="0"/>
-                      <a:ext cx="5853430" cy="3569312"/>
+                      <a:ext cx="5897798" cy="3895845"/>
                     </a:xfrm>
                     <a:prstGeom prst="rect">
                       <a:avLst/>
@@ -2648,6 +2651,8 @@
           </wp:inline>
         </w:drawing>
       </w:r>
+      <w:bookmarkStart w:id="6" w:name="_GoBack"/>
+      <w:bookmarkEnd w:id="6"/>
     </w:p>
     <w:p>
       <w:pPr>
@@ -2982,12 +2987,12 @@
         <w:pStyle w:val="SAGEHeading3"/>
         <w:outlineLvl w:val="2"/>
       </w:pPr>
-      <w:bookmarkStart w:id="6" w:name="_Toc499727546"/>
+      <w:bookmarkStart w:id="7" w:name="_Toc499727546"/>
       <w:r>
         <w:lastRenderedPageBreak/>
         <w:t>Entity Tab</w:t>
       </w:r>
-      <w:bookmarkEnd w:id="6"/>
+      <w:bookmarkEnd w:id="7"/>
     </w:p>
     <w:p>
       <w:pPr>
@@ -3005,8 +3010,8 @@
           <w:noProof/>
         </w:rPr>
         <w:drawing>
-          <wp:inline distT="0" distB="0" distL="0" distR="0">
-            <wp:extent cx="5848350" cy="1390650"/>
+          <wp:inline distT="0" distB="0" distL="0" distR="0" wp14:anchorId="7EF1A2DE" wp14:editId="6171303B">
+            <wp:extent cx="6002280" cy="1638605"/>
             <wp:effectExtent l="0" t="0" r="0" b="0"/>
             <wp:docPr id="1" name="Picture 1"/>
             <wp:cNvGraphicFramePr>
@@ -3029,7 +3034,6 @@
                         </a:ext>
                       </a:extLst>
                     </a:blip>
-                    <a:srcRect/>
                     <a:stretch>
                       <a:fillRect/>
                     </a:stretch>
@@ -3037,7 +3041,7 @@
                   <pic:spPr bwMode="auto">
                     <a:xfrm>
                       <a:off x="0" y="0"/>
-                      <a:ext cx="5848350" cy="1390650"/>
+                      <a:ext cx="6036499" cy="1647947"/>
                     </a:xfrm>
                     <a:prstGeom prst="rect">
                       <a:avLst/>
@@ -3455,7 +3459,6 @@
         <w:rPr>
           <w:b/>
         </w:rPr>
-        <w:lastRenderedPageBreak/>
         <w:t>Entity Name</w:t>
       </w:r>
     </w:p>
@@ -3724,12 +3727,12 @@
         <w:pStyle w:val="SAGEHeading3"/>
         <w:outlineLvl w:val="2"/>
       </w:pPr>
-      <w:bookmarkStart w:id="7" w:name="_Toc499727547"/>
+      <w:bookmarkStart w:id="8" w:name="_Toc499727547"/>
       <w:r>
         <w:lastRenderedPageBreak/>
         <w:t>Options Tab</w:t>
       </w:r>
-      <w:bookmarkEnd w:id="7"/>
+      <w:bookmarkEnd w:id="8"/>
     </w:p>
     <w:p>
       <w:pPr>
@@ -3747,9 +3750,9 @@
           <w:noProof/>
         </w:rPr>
         <w:drawing>
-          <wp:inline distT="0" distB="0" distL="0" distR="0">
-            <wp:extent cx="5835569" cy="1422571"/>
-            <wp:effectExtent l="0" t="0" r="0" b="6350"/>
+          <wp:inline distT="0" distB="0" distL="0" distR="0" wp14:anchorId="458C185B" wp14:editId="32ABE7B6">
+            <wp:extent cx="5937069" cy="1645920"/>
+            <wp:effectExtent l="0" t="0" r="6985" b="0"/>
             <wp:docPr id="13" name="Picture 13"/>
             <wp:cNvGraphicFramePr>
               <a:graphicFrameLocks xmlns:a="http://schemas.openxmlformats.org/drawingml/2006/main" noChangeAspect="1"/>
@@ -3778,7 +3781,7 @@
                   <pic:spPr bwMode="auto">
                     <a:xfrm>
                       <a:off x="0" y="0"/>
-                      <a:ext cx="5835569" cy="1422571"/>
+                      <a:ext cx="5962316" cy="1652919"/>
                     </a:xfrm>
                     <a:prstGeom prst="rect">
                       <a:avLst/>
@@ -3836,8 +3839,6 @@
         </w:rPr>
         <w:t>Generate Finder</w:t>
       </w:r>
-      <w:bookmarkStart w:id="8" w:name="_GoBack"/>
-      <w:bookmarkEnd w:id="8"/>
     </w:p>
     <w:p>
       <w:pPr>
@@ -4021,7 +4022,6 @@
         <w:rPr>
           <w:rStyle w:val="SAGETextUI"/>
         </w:rPr>
-        <w:lastRenderedPageBreak/>
         <w:t>Generate Grid</w:t>
       </w:r>
     </w:p>
@@ -4135,9 +4135,9 @@
           <w:noProof/>
         </w:rPr>
         <w:drawing>
-          <wp:inline distT="0" distB="0" distL="0" distR="0">
-            <wp:extent cx="5848350" cy="1419225"/>
-            <wp:effectExtent l="0" t="0" r="0" b="9525"/>
+          <wp:inline distT="0" distB="0" distL="0" distR="0" wp14:anchorId="535D482F" wp14:editId="65EC9E32">
+            <wp:extent cx="5961555" cy="1660551"/>
+            <wp:effectExtent l="0" t="0" r="1270" b="0"/>
             <wp:docPr id="18" name="Picture 18"/>
             <wp:cNvGraphicFramePr>
               <a:graphicFrameLocks xmlns:a="http://schemas.openxmlformats.org/drawingml/2006/main" noChangeAspect="1"/>
@@ -4159,7 +4159,6 @@
                         </a:ext>
                       </a:extLst>
                     </a:blip>
-                    <a:srcRect/>
                     <a:stretch>
                       <a:fillRect/>
                     </a:stretch>
@@ -4167,7 +4166,7 @@
                   <pic:spPr bwMode="auto">
                     <a:xfrm>
                       <a:off x="0" y="0"/>
-                      <a:ext cx="5848350" cy="1419225"/>
+                      <a:ext cx="5981105" cy="1665996"/>
                     </a:xfrm>
                     <a:prstGeom prst="rect">
                       <a:avLst/>
@@ -4446,9 +4445,9 @@
           <w:noProof/>
         </w:rPr>
         <w:drawing>
-          <wp:inline distT="0" distB="0" distL="0" distR="0">
-            <wp:extent cx="5848350" cy="1362075"/>
-            <wp:effectExtent l="0" t="0" r="0" b="9525"/>
+          <wp:inline distT="0" distB="0" distL="0" distR="0" wp14:anchorId="6E7F2BFF" wp14:editId="04E189E1">
+            <wp:extent cx="5860179" cy="1623975"/>
+            <wp:effectExtent l="0" t="0" r="7620" b="0"/>
             <wp:docPr id="26" name="Picture 26"/>
             <wp:cNvGraphicFramePr>
               <a:graphicFrameLocks xmlns:a="http://schemas.openxmlformats.org/drawingml/2006/main" noChangeAspect="1"/>
@@ -4470,7 +4469,6 @@
                         </a:ext>
                       </a:extLst>
                     </a:blip>
-                    <a:srcRect/>
                     <a:stretch>
                       <a:fillRect/>
                     </a:stretch>
@@ -4478,7 +4476,7 @@
                   <pic:spPr bwMode="auto">
                     <a:xfrm>
                       <a:off x="0" y="0"/>
-                      <a:ext cx="5848350" cy="1362075"/>
+                      <a:ext cx="5912256" cy="1638406"/>
                     </a:xfrm>
                     <a:prstGeom prst="rect">
                       <a:avLst/>
@@ -4778,8 +4776,8 @@
           <w:noProof/>
         </w:rPr>
         <w:drawing>
-          <wp:inline distT="0" distB="0" distL="0" distR="0" wp14:anchorId="30941785" wp14:editId="51A0B404">
-            <wp:extent cx="5853430" cy="3569312"/>
+          <wp:inline distT="0" distB="0" distL="0" distR="0" wp14:anchorId="50B1076F" wp14:editId="2BEF0EF0">
+            <wp:extent cx="5888736" cy="3889859"/>
             <wp:effectExtent l="0" t="0" r="0" b="0"/>
             <wp:docPr id="11" name="Picture 11"/>
             <wp:cNvGraphicFramePr>
@@ -4807,7 +4805,7 @@
                   <pic:spPr>
                     <a:xfrm>
                       <a:off x="0" y="0"/>
-                      <a:ext cx="5853430" cy="3569312"/>
+                      <a:ext cx="5900647" cy="3897727"/>
                     </a:xfrm>
                     <a:prstGeom prst="rect">
                       <a:avLst/>
@@ -4905,9 +4903,9 @@
           <w:noProof/>
         </w:rPr>
         <w:drawing>
-          <wp:inline distT="0" distB="0" distL="0" distR="0" wp14:anchorId="1267A38A" wp14:editId="03358464">
-            <wp:extent cx="5853430" cy="3569312"/>
-            <wp:effectExtent l="0" t="0" r="0" b="0"/>
+          <wp:inline distT="0" distB="0" distL="0" distR="0" wp14:anchorId="1DF2AA0F" wp14:editId="15BFBCE9">
+            <wp:extent cx="5813982" cy="3840480"/>
+            <wp:effectExtent l="0" t="0" r="0" b="7620"/>
             <wp:docPr id="12" name="Picture 12"/>
             <wp:cNvGraphicFramePr>
               <a:graphicFrameLocks xmlns:a="http://schemas.openxmlformats.org/drawingml/2006/main" noChangeAspect="1"/>
@@ -4934,7 +4932,7 @@
                   <pic:spPr>
                     <a:xfrm>
                       <a:off x="0" y="0"/>
-                      <a:ext cx="5853430" cy="3569312"/>
+                      <a:ext cx="5825067" cy="3847802"/>
                     </a:xfrm>
                     <a:prstGeom prst="rect">
                       <a:avLst/>
@@ -5055,7 +5053,7 @@
           <w:noProof/>
         </w:rPr>
         <w:drawing>
-          <wp:inline distT="0" distB="0" distL="0" distR="0">
+          <wp:inline distT="0" distB="0" distL="0" distR="0" wp14:anchorId="29938E43" wp14:editId="1CC5643B">
             <wp:extent cx="3345470" cy="2667231"/>
             <wp:effectExtent l="0" t="0" r="7620" b="0"/>
             <wp:docPr id="7" name="Picture 7"/>
@@ -5182,7 +5180,7 @@
           <w:noProof/>
         </w:rPr>
         <w:drawing>
-          <wp:inline distT="0" distB="0" distL="0" distR="0">
+          <wp:inline distT="0" distB="0" distL="0" distR="0" wp14:anchorId="5BA2D9C6" wp14:editId="11897B2E">
             <wp:extent cx="3314987" cy="2667231"/>
             <wp:effectExtent l="0" t="0" r="0" b="0"/>
             <wp:docPr id="6" name="Picture 6"/>
@@ -5314,7 +5312,7 @@
           <w:noProof/>
         </w:rPr>
         <w:drawing>
-          <wp:inline distT="0" distB="0" distL="0" distR="0">
+          <wp:inline distT="0" distB="0" distL="0" distR="0" wp14:anchorId="62474144" wp14:editId="629FB853">
             <wp:extent cx="3292125" cy="1973751"/>
             <wp:effectExtent l="0" t="0" r="3810" b="7620"/>
             <wp:docPr id="8" name="Picture 8"/>
@@ -5424,7 +5422,7 @@
           <w:noProof/>
         </w:rPr>
         <w:drawing>
-          <wp:inline distT="0" distB="0" distL="0" distR="0">
+          <wp:inline distT="0" distB="0" distL="0" distR="0" wp14:anchorId="246F3433" wp14:editId="59325F85">
             <wp:extent cx="3307367" cy="2499577"/>
             <wp:effectExtent l="0" t="0" r="7620" b="0"/>
             <wp:docPr id="9" name="Picture 9"/>
@@ -5519,7 +5517,7 @@
           <w:noProof/>
         </w:rPr>
         <w:drawing>
-          <wp:inline distT="0" distB="0" distL="0" distR="0">
+          <wp:inline distT="0" distB="0" distL="0" distR="0" wp14:anchorId="7C8746BB" wp14:editId="6CB176D5">
             <wp:extent cx="3266667" cy="2657143"/>
             <wp:effectExtent l="0" t="0" r="0" b="0"/>
             <wp:docPr id="4" name="Picture 4"/>
@@ -5760,7 +5758,7 @@
           <w:noProof/>
         </w:rPr>
         <w:drawing>
-          <wp:inline distT="0" distB="0" distL="0" distR="0">
+          <wp:inline distT="0" distB="0" distL="0" distR="0" wp14:anchorId="6F28AFCE" wp14:editId="06ED575E">
             <wp:extent cx="3314987" cy="2507197"/>
             <wp:effectExtent l="0" t="0" r="0" b="7620"/>
             <wp:docPr id="20" name="Picture 20"/>
@@ -5890,7 +5888,7 @@
           <w:noProof/>
         </w:rPr>
         <w:drawing>
-          <wp:inline distT="0" distB="0" distL="0" distR="0">
+          <wp:inline distT="0" distB="0" distL="0" distR="0" wp14:anchorId="5A3D696B" wp14:editId="01021786">
             <wp:extent cx="3322608" cy="6294665"/>
             <wp:effectExtent l="0" t="0" r="0" b="0"/>
             <wp:docPr id="21" name="Picture 21"/>
@@ -6134,7 +6132,7 @@
         <w:noProof/>
       </w:rPr>
       <w:drawing>
-        <wp:anchor distT="0" distB="0" distL="114300" distR="114300" simplePos="0" relativeHeight="251653632" behindDoc="1" locked="1" layoutInCell="1" allowOverlap="1" wp14:anchorId="65BE19D3" wp14:editId="48F1A2EC">
+        <wp:anchor distT="0" distB="0" distL="114300" distR="114300" simplePos="0" relativeHeight="251653632" behindDoc="1" locked="1" layoutInCell="1" allowOverlap="1" wp14:anchorId="31CD1EF5" wp14:editId="25297113">
           <wp:simplePos x="0" y="0"/>
           <wp:positionH relativeFrom="page">
             <wp:posOffset>6308725</wp:posOffset>
@@ -6568,7 +6566,7 @@
         <w:lang w:val="en-US"/>
       </w:rPr>
       <w:drawing>
-        <wp:anchor distT="0" distB="0" distL="114300" distR="114300" simplePos="0" relativeHeight="251659264" behindDoc="1" locked="1" layoutInCell="1" allowOverlap="1" wp14:anchorId="6CC55E71" wp14:editId="6AC50225">
+        <wp:anchor distT="0" distB="0" distL="114300" distR="114300" simplePos="0" relativeHeight="251659264" behindDoc="1" locked="1" layoutInCell="1" allowOverlap="1" wp14:anchorId="41E3B819" wp14:editId="581A7AE3">
           <wp:simplePos x="0" y="0"/>
           <wp:positionH relativeFrom="page">
             <wp:posOffset>5919470</wp:posOffset>
@@ -6729,14 +6727,14 @@
         <v:path o:extrusionok="f" gradientshapeok="t" o:connecttype="rect"/>
         <o:lock v:ext="edit" aspectratio="t"/>
       </v:shapetype>
-      <v:shape id="_x0000_i1028" type="#_x0000_t75" style="width:19.9pt;height:19.9pt" o:bullet="t">
+      <v:shape id="_x0000_i1036" type="#_x0000_t75" style="width:20.15pt;height:20.15pt" o:bullet="t">
         <v:imagedata r:id="rId1" o:title="clip_image001"/>
       </v:shape>
     </w:pict>
   </w:numPicBullet>
   <w:numPicBullet w:numPicBulletId="1">
     <w:pict>
-      <v:shape id="_x0000_i1029" type="#_x0000_t75" style="width:118.75pt;height:118.75pt" o:bullet="t">
+      <v:shape id="_x0000_i1037" type="#_x0000_t75" style="width:118.65pt;height:118.65pt" o:bullet="t">
         <v:imagedata r:id="rId2" o:title="clip_image002"/>
       </v:shape>
     </w:pict>
@@ -10213,7 +10211,7 @@
       </w:pPr>
     </w:pPrDefault>
   </w:docDefaults>
-  <w:latentStyles w:defLockedState="0" w:defUIPriority="99" w:defSemiHidden="0" w:defUnhideWhenUsed="0" w:defQFormat="0" w:count="375">
+  <w:latentStyles w:defLockedState="0" w:defUIPriority="99" w:defSemiHidden="0" w:defUnhideWhenUsed="0" w:defQFormat="0" w:count="376">
     <w:lsdException w:name="Normal" w:uiPriority="0"/>
     <w:lsdException w:name="heading 1" w:uiPriority="9"/>
     <w:lsdException w:name="heading 2" w:semiHidden="1" w:uiPriority="9" w:unhideWhenUsed="1"/>
@@ -10319,7 +10317,6 @@
     <w:lsdException w:name="HTML Sample" w:semiHidden="1" w:unhideWhenUsed="1"/>
     <w:lsdException w:name="HTML Typewriter" w:semiHidden="1" w:unhideWhenUsed="1"/>
     <w:lsdException w:name="HTML Variable" w:semiHidden="1" w:unhideWhenUsed="1"/>
-    <w:lsdException w:name="Normal Table" w:semiHidden="1" w:unhideWhenUsed="1"/>
     <w:lsdException w:name="annotation subject" w:semiHidden="1" w:unhideWhenUsed="1"/>
     <w:lsdException w:name="No List" w:semiHidden="1" w:unhideWhenUsed="1"/>
     <w:lsdException w:name="Outline List 1" w:semiHidden="1" w:unhideWhenUsed="1"/>
@@ -10366,10 +10363,8 @@
     <w:lsdException w:name="Table Subtle 2" w:semiHidden="1" w:unhideWhenUsed="1"/>
     <w:lsdException w:name="Table Web 1" w:semiHidden="1" w:unhideWhenUsed="1"/>
     <w:lsdException w:name="Table Web 2" w:semiHidden="1" w:unhideWhenUsed="1"/>
-    <w:lsdException w:name="Table Web 3" w:semiHidden="1" w:unhideWhenUsed="1"/>
     <w:lsdException w:name="Balloon Text" w:semiHidden="1" w:unhideWhenUsed="1"/>
     <w:lsdException w:name="Table Grid" w:uiPriority="59"/>
-    <w:lsdException w:name="Table Theme" w:semiHidden="1" w:unhideWhenUsed="1"/>
     <w:lsdException w:name="Placeholder Text" w:semiHidden="1"/>
     <w:lsdException w:name="No Spacing" w:uiPriority="1"/>
     <w:lsdException w:name="Light Shading" w:uiPriority="60"/>
@@ -10589,6 +10584,7 @@
     <w:lsdException w:name="Smart Hyperlink" w:semiHidden="1" w:unhideWhenUsed="1"/>
     <w:lsdException w:name="Hashtag" w:semiHidden="1" w:unhideWhenUsed="1"/>
     <w:lsdException w:name="Unresolved Mention" w:semiHidden="1" w:unhideWhenUsed="1"/>
+    <w:lsdException w:name="Smart Link" w:semiHidden="1" w:unhideWhenUsed="1"/>
   </w:latentStyles>
   <w:style w:type="paragraph" w:default="1" w:styleId="Normal">
     <w:name w:val="Normal"/>
@@ -27036,7 +27032,7 @@
 </file>
 
 <file path=customXml/itemProps1.xml><?xml version="1.0" encoding="utf-8"?>
-<ds:datastoreItem xmlns:ds="http://schemas.openxmlformats.org/officeDocument/2006/customXml" ds:itemID="{6751C1E6-A1C2-4D9F-AC4F-372683CE1721}">
+<ds:datastoreItem xmlns:ds="http://schemas.openxmlformats.org/officeDocument/2006/customXml" ds:itemID="{F33B1F46-F536-4423-9C0B-8616415C65D6}">
   <ds:schemaRefs>
     <ds:schemaRef ds:uri="http://schemas.openxmlformats.org/officeDocument/2006/bibliography"/>
   </ds:schemaRefs>

</xml_diff>

<commit_message>
Updated a screen shot from the Code Generation Wizard.
</commit_message>
<xml_diff>
--- a/docs/wizards/Sage300SDK_CodeGenerationWizard.docx
+++ b/docs/wizards/Sage300SDK_CodeGenerationWizard.docx
@@ -2651,8 +2651,6 @@
           </wp:inline>
         </w:drawing>
       </w:r>
-      <w:bookmarkStart w:id="6" w:name="_GoBack"/>
-      <w:bookmarkEnd w:id="6"/>
     </w:p>
     <w:p>
       <w:pPr>
@@ -2987,12 +2985,12 @@
         <w:pStyle w:val="SAGEHeading3"/>
         <w:outlineLvl w:val="2"/>
       </w:pPr>
-      <w:bookmarkStart w:id="7" w:name="_Toc499727546"/>
+      <w:bookmarkStart w:id="6" w:name="_Toc499727546"/>
       <w:r>
         <w:lastRenderedPageBreak/>
         <w:t>Entity Tab</w:t>
       </w:r>
-      <w:bookmarkEnd w:id="7"/>
+      <w:bookmarkEnd w:id="6"/>
     </w:p>
     <w:p>
       <w:pPr>
@@ -3727,12 +3725,12 @@
         <w:pStyle w:val="SAGEHeading3"/>
         <w:outlineLvl w:val="2"/>
       </w:pPr>
-      <w:bookmarkStart w:id="8" w:name="_Toc499727547"/>
+      <w:bookmarkStart w:id="7" w:name="_Toc499727547"/>
       <w:r>
         <w:lastRenderedPageBreak/>
         <w:t>Options Tab</w:t>
       </w:r>
-      <w:bookmarkEnd w:id="8"/>
+      <w:bookmarkEnd w:id="7"/>
     </w:p>
     <w:p>
       <w:pPr>
@@ -4109,7 +4107,7 @@
         <w:pStyle w:val="SAGEHeading3"/>
         <w:outlineLvl w:val="2"/>
       </w:pPr>
-      <w:bookmarkStart w:id="9" w:name="_Toc499727548"/>
+      <w:bookmarkStart w:id="8" w:name="_Toc499727548"/>
       <w:r>
         <w:lastRenderedPageBreak/>
         <w:t>Properties</w:t>
@@ -4117,7 +4115,7 @@
       <w:r>
         <w:t xml:space="preserve"> Tab</w:t>
       </w:r>
-      <w:bookmarkEnd w:id="9"/>
+      <w:bookmarkEnd w:id="8"/>
     </w:p>
     <w:p>
       <w:pPr>
@@ -4135,9 +4133,9 @@
           <w:noProof/>
         </w:rPr>
         <w:drawing>
-          <wp:inline distT="0" distB="0" distL="0" distR="0" wp14:anchorId="535D482F" wp14:editId="65EC9E32">
-            <wp:extent cx="5961555" cy="1660551"/>
-            <wp:effectExtent l="0" t="0" r="1270" b="0"/>
+          <wp:inline distT="0" distB="0" distL="0" distR="0" wp14:anchorId="535D482F" wp14:editId="254CAF7E">
+            <wp:extent cx="5981105" cy="1646715"/>
+            <wp:effectExtent l="0" t="0" r="635" b="0"/>
             <wp:docPr id="18" name="Picture 18"/>
             <wp:cNvGraphicFramePr>
               <a:graphicFrameLocks xmlns:a="http://schemas.openxmlformats.org/drawingml/2006/main" noChangeAspect="1"/>
@@ -4166,7 +4164,7 @@
                   <pic:spPr bwMode="auto">
                     <a:xfrm>
                       <a:off x="0" y="0"/>
-                      <a:ext cx="5981105" cy="1665996"/>
+                      <a:ext cx="5981105" cy="1646715"/>
                     </a:xfrm>
                     <a:prstGeom prst="rect">
                       <a:avLst/>
@@ -4419,7 +4417,7 @@
         <w:pStyle w:val="SAGEHeading3"/>
         <w:outlineLvl w:val="2"/>
       </w:pPr>
-      <w:bookmarkStart w:id="10" w:name="_Toc499727549"/>
+      <w:bookmarkStart w:id="9" w:name="_Toc499727549"/>
       <w:r>
         <w:lastRenderedPageBreak/>
         <w:t>Composition</w:t>
@@ -4427,7 +4425,7 @@
       <w:r>
         <w:t xml:space="preserve"> Tab</w:t>
       </w:r>
-      <w:bookmarkEnd w:id="10"/>
+      <w:bookmarkEnd w:id="9"/>
     </w:p>
     <w:p>
       <w:pPr>
@@ -4754,7 +4752,7 @@
       <w:pPr>
         <w:pStyle w:val="SAGEHeading2"/>
       </w:pPr>
-      <w:bookmarkStart w:id="11" w:name="_Toc499727550"/>
+      <w:bookmarkStart w:id="10" w:name="_Toc499727550"/>
       <w:r>
         <w:lastRenderedPageBreak/>
         <w:t xml:space="preserve">Step </w:t>
@@ -4765,7 +4763,7 @@
       <w:r>
         <w:t>: Generate Code</w:t>
       </w:r>
-      <w:bookmarkEnd w:id="11"/>
+      <w:bookmarkEnd w:id="10"/>
     </w:p>
     <w:p>
       <w:pPr>
@@ -4881,7 +4879,7 @@
       <w:pPr>
         <w:pStyle w:val="SAGEHeading2"/>
       </w:pPr>
-      <w:bookmarkStart w:id="12" w:name="_Toc499727551"/>
+      <w:bookmarkStart w:id="11" w:name="_Toc499727551"/>
       <w:r>
         <w:lastRenderedPageBreak/>
         <w:t xml:space="preserve">Step </w:t>
@@ -4892,7 +4890,7 @@
       <w:r>
         <w:t>: Generated Code</w:t>
       </w:r>
-      <w:bookmarkEnd w:id="12"/>
+      <w:bookmarkEnd w:id="11"/>
     </w:p>
     <w:p>
       <w:pPr>
@@ -5016,12 +5014,12 @@
         <w:pStyle w:val="SAGEHeading1"/>
         <w:framePr w:wrap="around"/>
       </w:pPr>
-      <w:bookmarkStart w:id="13" w:name="_Toc499727552"/>
+      <w:bookmarkStart w:id="12" w:name="_Toc499727552"/>
       <w:r>
         <w:lastRenderedPageBreak/>
         <w:t>Examining the Solution</w:t>
       </w:r>
-      <w:bookmarkEnd w:id="13"/>
+      <w:bookmarkEnd w:id="12"/>
     </w:p>
     <w:p>
       <w:pPr>
@@ -5038,11 +5036,11 @@
       <w:pPr>
         <w:pStyle w:val="SAGEHeading2"/>
       </w:pPr>
-      <w:bookmarkStart w:id="14" w:name="_Toc499727553"/>
+      <w:bookmarkStart w:id="13" w:name="_Toc499727553"/>
       <w:r>
         <w:t>Solution Explorer</w:t>
       </w:r>
-      <w:bookmarkEnd w:id="14"/>
+      <w:bookmarkEnd w:id="13"/>
     </w:p>
     <w:p>
       <w:pPr>
@@ -5164,12 +5162,12 @@
       <w:pPr>
         <w:pStyle w:val="SAGEHeading2"/>
       </w:pPr>
-      <w:bookmarkStart w:id="15" w:name="_Toc499727554"/>
+      <w:bookmarkStart w:id="14" w:name="_Toc499727554"/>
       <w:r>
         <w:lastRenderedPageBreak/>
         <w:t>Business Repository Project</w:t>
       </w:r>
-      <w:bookmarkEnd w:id="15"/>
+      <w:bookmarkEnd w:id="14"/>
     </w:p>
     <w:p>
       <w:pPr>
@@ -5297,11 +5295,11 @@
       <w:pPr>
         <w:pStyle w:val="SAGEHeading2"/>
       </w:pPr>
-      <w:bookmarkStart w:id="16" w:name="_Toc499727555"/>
+      <w:bookmarkStart w:id="15" w:name="_Toc499727555"/>
       <w:r>
         <w:t>Interfaces Project</w:t>
       </w:r>
-      <w:bookmarkEnd w:id="16"/>
+      <w:bookmarkEnd w:id="15"/>
     </w:p>
     <w:p>
       <w:pPr>
@@ -5406,12 +5404,12 @@
       <w:pPr>
         <w:pStyle w:val="SAGEHeading2"/>
       </w:pPr>
-      <w:bookmarkStart w:id="17" w:name="_Toc499727556"/>
+      <w:bookmarkStart w:id="16" w:name="_Toc499727556"/>
       <w:r>
         <w:lastRenderedPageBreak/>
         <w:t>Models Project</w:t>
       </w:r>
-      <w:bookmarkEnd w:id="17"/>
+      <w:bookmarkEnd w:id="16"/>
     </w:p>
     <w:p>
       <w:pPr>
@@ -5502,11 +5500,11 @@
       <w:pPr>
         <w:pStyle w:val="SAGEHeading2"/>
       </w:pPr>
-      <w:bookmarkStart w:id="18" w:name="_Toc499727557"/>
+      <w:bookmarkStart w:id="17" w:name="_Toc499727557"/>
       <w:r>
         <w:t>Resources Project</w:t>
       </w:r>
-      <w:bookmarkEnd w:id="18"/>
+      <w:bookmarkEnd w:id="17"/>
     </w:p>
     <w:p>
       <w:pPr>
@@ -5743,11 +5741,11 @@
       <w:pPr>
         <w:pStyle w:val="SAGEHeading2"/>
       </w:pPr>
-      <w:bookmarkStart w:id="19" w:name="_Toc499727558"/>
+      <w:bookmarkStart w:id="18" w:name="_Toc499727558"/>
       <w:r>
         <w:t>Services Project</w:t>
       </w:r>
-      <w:bookmarkEnd w:id="19"/>
+      <w:bookmarkEnd w:id="18"/>
     </w:p>
     <w:p>
       <w:pPr>
@@ -5867,6 +5865,8 @@
       <w:r>
         <w:br w:type="page"/>
       </w:r>
+      <w:bookmarkStart w:id="19" w:name="_GoBack"/>
+      <w:bookmarkEnd w:id="19"/>
     </w:p>
     <w:p>
       <w:pPr>
@@ -6682,7 +6682,7 @@
       <w:rPr>
         <w:noProof/>
       </w:rPr>
-      <w:t>Using Code Generation Wizard</w:t>
+      <w:t>Examining the Solution</w:t>
     </w:r>
     <w:r>
       <w:rPr>
@@ -6727,14 +6727,14 @@
         <v:path o:extrusionok="f" gradientshapeok="t" o:connecttype="rect"/>
         <o:lock v:ext="edit" aspectratio="t"/>
       </v:shapetype>
-      <v:shape id="_x0000_i1036" type="#_x0000_t75" style="width:20.15pt;height:20.15pt" o:bullet="t">
+      <v:shape id="_x0000_i1028" type="#_x0000_t75" style="width:20pt;height:20pt" o:bullet="t">
         <v:imagedata r:id="rId1" o:title="clip_image001"/>
       </v:shape>
     </w:pict>
   </w:numPicBullet>
   <w:numPicBullet w:numPicBulletId="1">
     <w:pict>
-      <v:shape id="_x0000_i1037" type="#_x0000_t75" style="width:118.65pt;height:118.65pt" o:bullet="t">
+      <v:shape id="_x0000_i1029" type="#_x0000_t75" style="width:118.5pt;height:118.5pt" o:bullet="t">
         <v:imagedata r:id="rId2" o:title="clip_image002"/>
       </v:shape>
     </w:pict>
@@ -10317,6 +10317,7 @@
     <w:lsdException w:name="HTML Sample" w:semiHidden="1" w:unhideWhenUsed="1"/>
     <w:lsdException w:name="HTML Typewriter" w:semiHidden="1" w:unhideWhenUsed="1"/>
     <w:lsdException w:name="HTML Variable" w:semiHidden="1" w:unhideWhenUsed="1"/>
+    <w:lsdException w:name="Normal Table" w:semiHidden="1" w:unhideWhenUsed="1"/>
     <w:lsdException w:name="annotation subject" w:semiHidden="1" w:unhideWhenUsed="1"/>
     <w:lsdException w:name="No List" w:semiHidden="1" w:unhideWhenUsed="1"/>
     <w:lsdException w:name="Outline List 1" w:semiHidden="1" w:unhideWhenUsed="1"/>
@@ -10363,8 +10364,10 @@
     <w:lsdException w:name="Table Subtle 2" w:semiHidden="1" w:unhideWhenUsed="1"/>
     <w:lsdException w:name="Table Web 1" w:semiHidden="1" w:unhideWhenUsed="1"/>
     <w:lsdException w:name="Table Web 2" w:semiHidden="1" w:unhideWhenUsed="1"/>
+    <w:lsdException w:name="Table Web 3" w:semiHidden="1" w:unhideWhenUsed="1"/>
     <w:lsdException w:name="Balloon Text" w:semiHidden="1" w:unhideWhenUsed="1"/>
     <w:lsdException w:name="Table Grid" w:uiPriority="59"/>
+    <w:lsdException w:name="Table Theme" w:semiHidden="1" w:unhideWhenUsed="1"/>
     <w:lsdException w:name="Placeholder Text" w:semiHidden="1"/>
     <w:lsdException w:name="No Spacing" w:uiPriority="1"/>
     <w:lsdException w:name="Light Shading" w:uiPriority="60"/>
@@ -27032,7 +27035,7 @@
 </file>
 
 <file path=customXml/itemProps1.xml><?xml version="1.0" encoding="utf-8"?>
-<ds:datastoreItem xmlns:ds="http://schemas.openxmlformats.org/officeDocument/2006/customXml" ds:itemID="{F33B1F46-F536-4423-9C0B-8616415C65D6}">
+<ds:datastoreItem xmlns:ds="http://schemas.openxmlformats.org/officeDocument/2006/customXml" ds:itemID="{86525660-3550-470C-B791-E56B16B5FD13}">
   <ds:schemaRefs>
     <ds:schemaRef ds:uri="http://schemas.openxmlformats.org/officeDocument/2006/bibliography"/>
   </ds:schemaRefs>

</xml_diff>

<commit_message>
Small update to Code Generation Wizard documentation.
</commit_message>
<xml_diff>
--- a/docs/wizards/Sage300SDK_CodeGenerationWizard.docx
+++ b/docs/wizards/Sage300SDK_CodeGenerationWizard.docx
@@ -1,6 +1,6 @@
 
 <file path=word/document.xml><?xml version="1.0" encoding="utf-8"?>
-<w:document xmlns:wpc="http://schemas.microsoft.com/office/word/2010/wordprocessingCanvas" xmlns:cx="http://schemas.microsoft.com/office/drawing/2014/chartex" xmlns:cx1="http://schemas.microsoft.com/office/drawing/2015/9/8/chartex" xmlns:cx2="http://schemas.microsoft.com/office/drawing/2015/10/21/chartex" xmlns:cx3="http://schemas.microsoft.com/office/drawing/2016/5/9/chartex" xmlns:cx4="http://schemas.microsoft.com/office/drawing/2016/5/10/chartex" xmlns:cx5="http://schemas.microsoft.com/office/drawing/2016/5/11/chartex" xmlns:cx6="http://schemas.microsoft.com/office/drawing/2016/5/12/chartex" xmlns:cx7="http://schemas.microsoft.com/office/drawing/2016/5/13/chartex" xmlns:cx8="http://schemas.microsoft.com/office/drawing/2016/5/14/chartex" xmlns:mc="http://schemas.openxmlformats.org/markup-compatibility/2006" xmlns:aink="http://schemas.microsoft.com/office/drawing/2016/ink" xmlns:am3d="http://schemas.microsoft.com/office/drawing/2017/model3d" xmlns:o="urn:schemas-microsoft-com:office:office" xmlns:r="http://schemas.openxmlformats.org/officeDocument/2006/relationships" xmlns:m="http://schemas.openxmlformats.org/officeDocument/2006/math" xmlns:v="urn:schemas-microsoft-com:vml" xmlns:wp14="http://schemas.microsoft.com/office/word/2010/wordprocessingDrawing" xmlns:wp="http://schemas.openxmlformats.org/drawingml/2006/wordprocessingDrawing" xmlns:w10="urn:schemas-microsoft-com:office:word" xmlns:w="http://schemas.openxmlformats.org/wordprocessingml/2006/main" xmlns:w14="http://schemas.microsoft.com/office/word/2010/wordml" xmlns:w15="http://schemas.microsoft.com/office/word/2012/wordml" xmlns:w16cid="http://schemas.microsoft.com/office/word/2016/wordml/cid" xmlns:w16se="http://schemas.microsoft.com/office/word/2015/wordml/symex" xmlns:wpg="http://schemas.microsoft.com/office/word/2010/wordprocessingGroup" xmlns:wpi="http://schemas.microsoft.com/office/word/2010/wordprocessingInk" xmlns:wne="http://schemas.microsoft.com/office/word/2006/wordml" xmlns:wps="http://schemas.microsoft.com/office/word/2010/wordprocessingShape" mc:Ignorable="w14 w15 w16se w16cid wp14">
+<w:document xmlns:wpc="http://schemas.microsoft.com/office/word/2010/wordprocessingCanvas" xmlns:cx="http://schemas.microsoft.com/office/drawing/2014/chartex" xmlns:cx1="http://schemas.microsoft.com/office/drawing/2015/9/8/chartex" xmlns:cx2="http://schemas.microsoft.com/office/drawing/2015/10/21/chartex" xmlns:cx3="http://schemas.microsoft.com/office/drawing/2016/5/9/chartex" xmlns:cx4="http://schemas.microsoft.com/office/drawing/2016/5/10/chartex" xmlns:cx5="http://schemas.microsoft.com/office/drawing/2016/5/11/chartex" xmlns:cx6="http://schemas.microsoft.com/office/drawing/2016/5/12/chartex" xmlns:cx7="http://schemas.microsoft.com/office/drawing/2016/5/13/chartex" xmlns:cx8="http://schemas.microsoft.com/office/drawing/2016/5/14/chartex" xmlns:mc="http://schemas.openxmlformats.org/markup-compatibility/2006" xmlns:aink="http://schemas.microsoft.com/office/drawing/2016/ink" xmlns:am3d="http://schemas.microsoft.com/office/drawing/2017/model3d" xmlns:o="urn:schemas-microsoft-com:office:office" xmlns:r="http://schemas.openxmlformats.org/officeDocument/2006/relationships" xmlns:m="http://schemas.openxmlformats.org/officeDocument/2006/math" xmlns:v="urn:schemas-microsoft-com:vml" xmlns:wp14="http://schemas.microsoft.com/office/word/2010/wordprocessingDrawing" xmlns:wp="http://schemas.openxmlformats.org/drawingml/2006/wordprocessingDrawing" xmlns:w10="urn:schemas-microsoft-com:office:word" xmlns:w="http://schemas.openxmlformats.org/wordprocessingml/2006/main" xmlns:w14="http://schemas.microsoft.com/office/word/2010/wordml" xmlns:w15="http://schemas.microsoft.com/office/word/2012/wordml" xmlns:w16cex="http://schemas.microsoft.com/office/word/2018/wordml/cex" xmlns:w16cid="http://schemas.microsoft.com/office/word/2016/wordml/cid" xmlns:w16="http://schemas.microsoft.com/office/word/2018/wordml" xmlns:w16se="http://schemas.microsoft.com/office/word/2015/wordml/symex" xmlns:wpg="http://schemas.microsoft.com/office/word/2010/wordprocessingGroup" xmlns:wpi="http://schemas.microsoft.com/office/word/2010/wordprocessingInk" xmlns:wne="http://schemas.microsoft.com/office/word/2006/wordml" xmlns:wps="http://schemas.microsoft.com/office/word/2010/wordprocessingShape" mc:Ignorable="w14 w15 w16se w16cid w16 w16cex wp14">
   <w:body>
     <w:p>
       <w:pPr>
@@ -45,10 +45,7 @@
         </w:sectPr>
       </w:pPr>
       <w:r>
-        <w:t xml:space="preserve">August </w:t>
-      </w:r>
-      <w:r>
-        <w:t>2019</w:t>
+        <w:t>May 2020</w:t>
       </w:r>
     </w:p>
     <w:p>
@@ -65,13 +62,13 @@
         <w:pStyle w:val="SAGEBodyText"/>
       </w:pPr>
       <w:r>
-        <w:t>Copyright © 201</w:t>
-      </w:r>
-      <w:r>
-        <w:t>9</w:t>
-      </w:r>
-      <w:r>
-        <w:t xml:space="preserve"> The Sage Group plc or its licensors. All rights reserved.</w:t>
+        <w:t>Copyright © 20</w:t>
+      </w:r>
+      <w:r>
+        <w:t xml:space="preserve">20 </w:t>
+      </w:r>
+      <w:r>
+        <w:t>The Sage Group plc or its licensors. All rights reserved.</w:t>
       </w:r>
     </w:p>
     <w:p>
@@ -1630,8 +1627,6 @@
       <w:r>
         <w:t xml:space="preserve"> and Visual Studio 2019</w:t>
       </w:r>
-      <w:bookmarkStart w:id="2" w:name="_GoBack"/>
-      <w:bookmarkEnd w:id="2"/>
       <w:r>
         <w:t>.</w:t>
       </w:r>
@@ -1856,12 +1851,12 @@
         <w:pStyle w:val="SAGEHeading1"/>
         <w:framePr w:wrap="around"/>
       </w:pPr>
-      <w:bookmarkStart w:id="3" w:name="_Toc499727542"/>
+      <w:bookmarkStart w:id="2" w:name="_Toc499727542"/>
       <w:r>
         <w:lastRenderedPageBreak/>
         <w:t>Accessing the Code Generation Wizard</w:t>
       </w:r>
-      <w:bookmarkEnd w:id="3"/>
+      <w:bookmarkEnd w:id="2"/>
     </w:p>
     <w:p>
       <w:pPr>
@@ -1986,7 +1981,7 @@
         <w:pStyle w:val="SAGEHeading1"/>
         <w:framePr w:wrap="around"/>
       </w:pPr>
-      <w:bookmarkStart w:id="4" w:name="_Toc499727543"/>
+      <w:bookmarkStart w:id="3" w:name="_Toc499727543"/>
       <w:r>
         <w:lastRenderedPageBreak/>
         <w:t>Using</w:t>
@@ -1994,20 +1989,20 @@
       <w:r>
         <w:t xml:space="preserve"> Code Generation Wizard</w:t>
       </w:r>
-      <w:bookmarkEnd w:id="4"/>
+      <w:bookmarkEnd w:id="3"/>
     </w:p>
     <w:p>
       <w:pPr>
         <w:pStyle w:val="SAGEHeading2"/>
       </w:pPr>
-      <w:bookmarkStart w:id="5" w:name="_Toc499727544"/>
+      <w:bookmarkStart w:id="4" w:name="_Toc499727544"/>
       <w:r>
         <w:t>Step 1: Select Code Type</w:t>
       </w:r>
       <w:r>
         <w:t xml:space="preserve"> and Credentials</w:t>
       </w:r>
-      <w:bookmarkEnd w:id="5"/>
+      <w:bookmarkEnd w:id="4"/>
     </w:p>
     <w:p>
       <w:pPr>
@@ -2018,8 +2013,8 @@
           <w:noProof/>
         </w:rPr>
         <w:drawing>
-          <wp:inline distT="0" distB="0" distL="0" distR="0" wp14:anchorId="064D2999" wp14:editId="2730CEA8">
-            <wp:extent cx="5983834" cy="3952677"/>
+          <wp:inline distT="0" distB="0" distL="0" distR="0" wp14:anchorId="064D2999" wp14:editId="627393F3">
+            <wp:extent cx="6005023" cy="3966673"/>
             <wp:effectExtent l="0" t="0" r="0" b="0"/>
             <wp:docPr id="10" name="Picture 10"/>
             <wp:cNvGraphicFramePr>
@@ -2047,7 +2042,7 @@
                   <pic:spPr>
                     <a:xfrm>
                       <a:off x="0" y="0"/>
-                      <a:ext cx="6005023" cy="3966674"/>
+                      <a:ext cx="6005023" cy="3966673"/>
                     </a:xfrm>
                     <a:prstGeom prst="rect">
                       <a:avLst/>
@@ -2596,7 +2591,7 @@
       <w:pPr>
         <w:pStyle w:val="SAGEHeading2"/>
       </w:pPr>
-      <w:bookmarkStart w:id="6" w:name="_Toc499727545"/>
+      <w:bookmarkStart w:id="5" w:name="_Toc499727545"/>
       <w:r>
         <w:lastRenderedPageBreak/>
         <w:t xml:space="preserve">Step 2: </w:t>
@@ -2604,7 +2599,7 @@
       <w:r>
         <w:t>Add/Edit Entities</w:t>
       </w:r>
-      <w:bookmarkEnd w:id="6"/>
+      <w:bookmarkEnd w:id="5"/>
     </w:p>
     <w:p>
       <w:pPr>
@@ -2990,12 +2985,12 @@
         <w:pStyle w:val="SAGEHeading3"/>
         <w:outlineLvl w:val="2"/>
       </w:pPr>
-      <w:bookmarkStart w:id="7" w:name="_Toc499727546"/>
+      <w:bookmarkStart w:id="6" w:name="_Toc499727546"/>
       <w:r>
         <w:lastRenderedPageBreak/>
         <w:t>Entity Tab</w:t>
       </w:r>
-      <w:bookmarkEnd w:id="7"/>
+      <w:bookmarkEnd w:id="6"/>
     </w:p>
     <w:p>
       <w:pPr>
@@ -3730,12 +3725,12 @@
         <w:pStyle w:val="SAGEHeading3"/>
         <w:outlineLvl w:val="2"/>
       </w:pPr>
-      <w:bookmarkStart w:id="8" w:name="_Toc499727547"/>
+      <w:bookmarkStart w:id="7" w:name="_Toc499727547"/>
       <w:r>
         <w:lastRenderedPageBreak/>
         <w:t>Options Tab</w:t>
       </w:r>
-      <w:bookmarkEnd w:id="8"/>
+      <w:bookmarkEnd w:id="7"/>
     </w:p>
     <w:p>
       <w:pPr>
@@ -4112,7 +4107,7 @@
         <w:pStyle w:val="SAGEHeading3"/>
         <w:outlineLvl w:val="2"/>
       </w:pPr>
-      <w:bookmarkStart w:id="9" w:name="_Toc499727548"/>
+      <w:bookmarkStart w:id="8" w:name="_Toc499727548"/>
       <w:r>
         <w:lastRenderedPageBreak/>
         <w:t>Properties</w:t>
@@ -4120,7 +4115,7 @@
       <w:r>
         <w:t xml:space="preserve"> Tab</w:t>
       </w:r>
-      <w:bookmarkEnd w:id="9"/>
+      <w:bookmarkEnd w:id="8"/>
     </w:p>
     <w:p>
       <w:pPr>
@@ -4422,7 +4417,7 @@
         <w:pStyle w:val="SAGEHeading3"/>
         <w:outlineLvl w:val="2"/>
       </w:pPr>
-      <w:bookmarkStart w:id="10" w:name="_Toc499727549"/>
+      <w:bookmarkStart w:id="9" w:name="_Toc499727549"/>
       <w:r>
         <w:lastRenderedPageBreak/>
         <w:t>Composition</w:t>
@@ -4430,7 +4425,7 @@
       <w:r>
         <w:t xml:space="preserve"> Tab</w:t>
       </w:r>
-      <w:bookmarkEnd w:id="10"/>
+      <w:bookmarkEnd w:id="9"/>
     </w:p>
     <w:p>
       <w:pPr>
@@ -4757,7 +4752,7 @@
       <w:pPr>
         <w:pStyle w:val="SAGEHeading2"/>
       </w:pPr>
-      <w:bookmarkStart w:id="11" w:name="_Toc499727550"/>
+      <w:bookmarkStart w:id="10" w:name="_Toc499727550"/>
       <w:r>
         <w:lastRenderedPageBreak/>
         <w:t xml:space="preserve">Step </w:t>
@@ -4768,7 +4763,7 @@
       <w:r>
         <w:t>: Generate Code</w:t>
       </w:r>
-      <w:bookmarkEnd w:id="11"/>
+      <w:bookmarkEnd w:id="10"/>
     </w:p>
     <w:p>
       <w:pPr>
@@ -4884,7 +4879,7 @@
       <w:pPr>
         <w:pStyle w:val="SAGEHeading2"/>
       </w:pPr>
-      <w:bookmarkStart w:id="12" w:name="_Toc499727551"/>
+      <w:bookmarkStart w:id="11" w:name="_Toc499727551"/>
       <w:r>
         <w:lastRenderedPageBreak/>
         <w:t xml:space="preserve">Step </w:t>
@@ -4895,7 +4890,7 @@
       <w:r>
         <w:t>: Generated Code</w:t>
       </w:r>
-      <w:bookmarkEnd w:id="12"/>
+      <w:bookmarkEnd w:id="11"/>
     </w:p>
     <w:p>
       <w:pPr>
@@ -5019,12 +5014,12 @@
         <w:pStyle w:val="SAGEHeading1"/>
         <w:framePr w:wrap="around"/>
       </w:pPr>
-      <w:bookmarkStart w:id="13" w:name="_Toc499727552"/>
+      <w:bookmarkStart w:id="12" w:name="_Toc499727552"/>
       <w:r>
         <w:lastRenderedPageBreak/>
         <w:t>Examining the Solution</w:t>
       </w:r>
-      <w:bookmarkEnd w:id="13"/>
+      <w:bookmarkEnd w:id="12"/>
     </w:p>
     <w:p>
       <w:pPr>
@@ -5041,11 +5036,11 @@
       <w:pPr>
         <w:pStyle w:val="SAGEHeading2"/>
       </w:pPr>
-      <w:bookmarkStart w:id="14" w:name="_Toc499727553"/>
+      <w:bookmarkStart w:id="13" w:name="_Toc499727553"/>
       <w:r>
         <w:t>Solution Explorer</w:t>
       </w:r>
-      <w:bookmarkEnd w:id="14"/>
+      <w:bookmarkEnd w:id="13"/>
     </w:p>
     <w:p>
       <w:pPr>
@@ -5167,12 +5162,12 @@
       <w:pPr>
         <w:pStyle w:val="SAGEHeading2"/>
       </w:pPr>
-      <w:bookmarkStart w:id="15" w:name="_Toc499727554"/>
+      <w:bookmarkStart w:id="14" w:name="_Toc499727554"/>
       <w:r>
         <w:lastRenderedPageBreak/>
         <w:t>Business Repository Project</w:t>
       </w:r>
-      <w:bookmarkEnd w:id="15"/>
+      <w:bookmarkEnd w:id="14"/>
     </w:p>
     <w:p>
       <w:pPr>
@@ -5300,11 +5295,11 @@
       <w:pPr>
         <w:pStyle w:val="SAGEHeading2"/>
       </w:pPr>
-      <w:bookmarkStart w:id="16" w:name="_Toc499727555"/>
+      <w:bookmarkStart w:id="15" w:name="_Toc499727555"/>
       <w:r>
         <w:t>Interfaces Project</w:t>
       </w:r>
-      <w:bookmarkEnd w:id="16"/>
+      <w:bookmarkEnd w:id="15"/>
     </w:p>
     <w:p>
       <w:pPr>
@@ -5409,12 +5404,12 @@
       <w:pPr>
         <w:pStyle w:val="SAGEHeading2"/>
       </w:pPr>
-      <w:bookmarkStart w:id="17" w:name="_Toc499727556"/>
+      <w:bookmarkStart w:id="16" w:name="_Toc499727556"/>
       <w:r>
         <w:lastRenderedPageBreak/>
         <w:t>Models Project</w:t>
       </w:r>
-      <w:bookmarkEnd w:id="17"/>
+      <w:bookmarkEnd w:id="16"/>
     </w:p>
     <w:p>
       <w:pPr>
@@ -5505,11 +5500,11 @@
       <w:pPr>
         <w:pStyle w:val="SAGEHeading2"/>
       </w:pPr>
-      <w:bookmarkStart w:id="18" w:name="_Toc499727557"/>
+      <w:bookmarkStart w:id="17" w:name="_Toc499727557"/>
       <w:r>
         <w:t>Resources Project</w:t>
       </w:r>
-      <w:bookmarkEnd w:id="18"/>
+      <w:bookmarkEnd w:id="17"/>
     </w:p>
     <w:p>
       <w:pPr>
@@ -5746,11 +5741,11 @@
       <w:pPr>
         <w:pStyle w:val="SAGEHeading2"/>
       </w:pPr>
-      <w:bookmarkStart w:id="19" w:name="_Toc499727558"/>
+      <w:bookmarkStart w:id="18" w:name="_Toc499727558"/>
       <w:r>
         <w:t>Services Project</w:t>
       </w:r>
-      <w:bookmarkEnd w:id="19"/>
+      <w:bookmarkEnd w:id="18"/>
     </w:p>
     <w:p>
       <w:pPr>
@@ -5875,12 +5870,12 @@
       <w:pPr>
         <w:pStyle w:val="SAGEHeading2"/>
       </w:pPr>
-      <w:bookmarkStart w:id="20" w:name="_Toc499727559"/>
+      <w:bookmarkStart w:id="19" w:name="_Toc499727559"/>
       <w:r>
         <w:lastRenderedPageBreak/>
         <w:t>Web Project</w:t>
       </w:r>
-      <w:bookmarkEnd w:id="20"/>
+      <w:bookmarkEnd w:id="19"/>
     </w:p>
     <w:p>
       <w:pPr>
@@ -6048,7 +6043,7 @@
 </file>
 
 <file path=word/endnotes.xml><?xml version="1.0" encoding="utf-8"?>
-<w:endnotes xmlns:wpc="http://schemas.microsoft.com/office/word/2010/wordprocessingCanvas" xmlns:cx="http://schemas.microsoft.com/office/drawing/2014/chartex" xmlns:cx1="http://schemas.microsoft.com/office/drawing/2015/9/8/chartex" xmlns:cx2="http://schemas.microsoft.com/office/drawing/2015/10/21/chartex" xmlns:cx3="http://schemas.microsoft.com/office/drawing/2016/5/9/chartex" xmlns:cx4="http://schemas.microsoft.com/office/drawing/2016/5/10/chartex" xmlns:cx5="http://schemas.microsoft.com/office/drawing/2016/5/11/chartex" xmlns:cx6="http://schemas.microsoft.com/office/drawing/2016/5/12/chartex" xmlns:cx7="http://schemas.microsoft.com/office/drawing/2016/5/13/chartex" xmlns:cx8="http://schemas.microsoft.com/office/drawing/2016/5/14/chartex" xmlns:mc="http://schemas.openxmlformats.org/markup-compatibility/2006" xmlns:aink="http://schemas.microsoft.com/office/drawing/2016/ink" xmlns:am3d="http://schemas.microsoft.com/office/drawing/2017/model3d" xmlns:o="urn:schemas-microsoft-com:office:office" xmlns:r="http://schemas.openxmlformats.org/officeDocument/2006/relationships" xmlns:m="http://schemas.openxmlformats.org/officeDocument/2006/math" xmlns:v="urn:schemas-microsoft-com:vml" xmlns:wp14="http://schemas.microsoft.com/office/word/2010/wordprocessingDrawing" xmlns:wp="http://schemas.openxmlformats.org/drawingml/2006/wordprocessingDrawing" xmlns:w10="urn:schemas-microsoft-com:office:word" xmlns:w="http://schemas.openxmlformats.org/wordprocessingml/2006/main" xmlns:w14="http://schemas.microsoft.com/office/word/2010/wordml" xmlns:w15="http://schemas.microsoft.com/office/word/2012/wordml" xmlns:w16cid="http://schemas.microsoft.com/office/word/2016/wordml/cid" xmlns:w16se="http://schemas.microsoft.com/office/word/2015/wordml/symex" xmlns:wpg="http://schemas.microsoft.com/office/word/2010/wordprocessingGroup" xmlns:wpi="http://schemas.microsoft.com/office/word/2010/wordprocessingInk" xmlns:wne="http://schemas.microsoft.com/office/word/2006/wordml" xmlns:wps="http://schemas.microsoft.com/office/word/2010/wordprocessingShape" mc:Ignorable="w14 w15 w16se w16cid wp14">
+<w:endnotes xmlns:wpc="http://schemas.microsoft.com/office/word/2010/wordprocessingCanvas" xmlns:cx="http://schemas.microsoft.com/office/drawing/2014/chartex" xmlns:cx1="http://schemas.microsoft.com/office/drawing/2015/9/8/chartex" xmlns:cx2="http://schemas.microsoft.com/office/drawing/2015/10/21/chartex" xmlns:cx3="http://schemas.microsoft.com/office/drawing/2016/5/9/chartex" xmlns:cx4="http://schemas.microsoft.com/office/drawing/2016/5/10/chartex" xmlns:cx5="http://schemas.microsoft.com/office/drawing/2016/5/11/chartex" xmlns:cx6="http://schemas.microsoft.com/office/drawing/2016/5/12/chartex" xmlns:cx7="http://schemas.microsoft.com/office/drawing/2016/5/13/chartex" xmlns:cx8="http://schemas.microsoft.com/office/drawing/2016/5/14/chartex" xmlns:mc="http://schemas.openxmlformats.org/markup-compatibility/2006" xmlns:aink="http://schemas.microsoft.com/office/drawing/2016/ink" xmlns:am3d="http://schemas.microsoft.com/office/drawing/2017/model3d" xmlns:o="urn:schemas-microsoft-com:office:office" xmlns:r="http://schemas.openxmlformats.org/officeDocument/2006/relationships" xmlns:m="http://schemas.openxmlformats.org/officeDocument/2006/math" xmlns:v="urn:schemas-microsoft-com:vml" xmlns:wp14="http://schemas.microsoft.com/office/word/2010/wordprocessingDrawing" xmlns:wp="http://schemas.openxmlformats.org/drawingml/2006/wordprocessingDrawing" xmlns:w10="urn:schemas-microsoft-com:office:word" xmlns:w="http://schemas.openxmlformats.org/wordprocessingml/2006/main" xmlns:w14="http://schemas.microsoft.com/office/word/2010/wordml" xmlns:w15="http://schemas.microsoft.com/office/word/2012/wordml" xmlns:w16cex="http://schemas.microsoft.com/office/word/2018/wordml/cex" xmlns:w16cid="http://schemas.microsoft.com/office/word/2016/wordml/cid" xmlns:w16="http://schemas.microsoft.com/office/word/2018/wordml" xmlns:w16se="http://schemas.microsoft.com/office/word/2015/wordml/symex" xmlns:wpg="http://schemas.microsoft.com/office/word/2010/wordprocessingGroup" xmlns:wpi="http://schemas.microsoft.com/office/word/2010/wordprocessingInk" xmlns:wne="http://schemas.microsoft.com/office/word/2006/wordml" xmlns:wps="http://schemas.microsoft.com/office/word/2010/wordprocessingShape" mc:Ignorable="w14 w15 w16se w16cid w16 w16cex wp14">
   <w:endnote w:type="separator" w:id="-1">
     <w:p>
       <w:pPr>
@@ -6075,7 +6070,7 @@
 </file>
 
 <file path=word/footer1.xml><?xml version="1.0" encoding="utf-8"?>
-<w:ftr xmlns:wpc="http://schemas.microsoft.com/office/word/2010/wordprocessingCanvas" xmlns:cx="http://schemas.microsoft.com/office/drawing/2014/chartex" xmlns:cx1="http://schemas.microsoft.com/office/drawing/2015/9/8/chartex" xmlns:cx2="http://schemas.microsoft.com/office/drawing/2015/10/21/chartex" xmlns:cx3="http://schemas.microsoft.com/office/drawing/2016/5/9/chartex" xmlns:cx4="http://schemas.microsoft.com/office/drawing/2016/5/10/chartex" xmlns:cx5="http://schemas.microsoft.com/office/drawing/2016/5/11/chartex" xmlns:cx6="http://schemas.microsoft.com/office/drawing/2016/5/12/chartex" xmlns:cx7="http://schemas.microsoft.com/office/drawing/2016/5/13/chartex" xmlns:cx8="http://schemas.microsoft.com/office/drawing/2016/5/14/chartex" xmlns:mc="http://schemas.openxmlformats.org/markup-compatibility/2006" xmlns:aink="http://schemas.microsoft.com/office/drawing/2016/ink" xmlns:am3d="http://schemas.microsoft.com/office/drawing/2017/model3d" xmlns:o="urn:schemas-microsoft-com:office:office" xmlns:r="http://schemas.openxmlformats.org/officeDocument/2006/relationships" xmlns:m="http://schemas.openxmlformats.org/officeDocument/2006/math" xmlns:v="urn:schemas-microsoft-com:vml" xmlns:wp14="http://schemas.microsoft.com/office/word/2010/wordprocessingDrawing" xmlns:wp="http://schemas.openxmlformats.org/drawingml/2006/wordprocessingDrawing" xmlns:w10="urn:schemas-microsoft-com:office:word" xmlns:w="http://schemas.openxmlformats.org/wordprocessingml/2006/main" xmlns:w14="http://schemas.microsoft.com/office/word/2010/wordml" xmlns:w15="http://schemas.microsoft.com/office/word/2012/wordml" xmlns:w16cid="http://schemas.microsoft.com/office/word/2016/wordml/cid" xmlns:w16se="http://schemas.microsoft.com/office/word/2015/wordml/symex" xmlns:wpg="http://schemas.microsoft.com/office/word/2010/wordprocessingGroup" xmlns:wpi="http://schemas.microsoft.com/office/word/2010/wordprocessingInk" xmlns:wne="http://schemas.microsoft.com/office/word/2006/wordml" xmlns:wps="http://schemas.microsoft.com/office/word/2010/wordprocessingShape" mc:Ignorable="w14 w15 w16se w16cid wp14">
+<w:ftr xmlns:wpc="http://schemas.microsoft.com/office/word/2010/wordprocessingCanvas" xmlns:cx="http://schemas.microsoft.com/office/drawing/2014/chartex" xmlns:cx1="http://schemas.microsoft.com/office/drawing/2015/9/8/chartex" xmlns:cx2="http://schemas.microsoft.com/office/drawing/2015/10/21/chartex" xmlns:cx3="http://schemas.microsoft.com/office/drawing/2016/5/9/chartex" xmlns:cx4="http://schemas.microsoft.com/office/drawing/2016/5/10/chartex" xmlns:cx5="http://schemas.microsoft.com/office/drawing/2016/5/11/chartex" xmlns:cx6="http://schemas.microsoft.com/office/drawing/2016/5/12/chartex" xmlns:cx7="http://schemas.microsoft.com/office/drawing/2016/5/13/chartex" xmlns:cx8="http://schemas.microsoft.com/office/drawing/2016/5/14/chartex" xmlns:mc="http://schemas.openxmlformats.org/markup-compatibility/2006" xmlns:aink="http://schemas.microsoft.com/office/drawing/2016/ink" xmlns:am3d="http://schemas.microsoft.com/office/drawing/2017/model3d" xmlns:o="urn:schemas-microsoft-com:office:office" xmlns:r="http://schemas.openxmlformats.org/officeDocument/2006/relationships" xmlns:m="http://schemas.openxmlformats.org/officeDocument/2006/math" xmlns:v="urn:schemas-microsoft-com:vml" xmlns:wp14="http://schemas.microsoft.com/office/word/2010/wordprocessingDrawing" xmlns:wp="http://schemas.openxmlformats.org/drawingml/2006/wordprocessingDrawing" xmlns:w10="urn:schemas-microsoft-com:office:word" xmlns:w="http://schemas.openxmlformats.org/wordprocessingml/2006/main" xmlns:w14="http://schemas.microsoft.com/office/word/2010/wordml" xmlns:w15="http://schemas.microsoft.com/office/word/2012/wordml" xmlns:w16cex="http://schemas.microsoft.com/office/word/2018/wordml/cex" xmlns:w16cid="http://schemas.microsoft.com/office/word/2016/wordml/cid" xmlns:w16="http://schemas.microsoft.com/office/word/2018/wordml" xmlns:w16se="http://schemas.microsoft.com/office/word/2015/wordml/symex" xmlns:wpg="http://schemas.microsoft.com/office/word/2010/wordprocessingGroup" xmlns:wpi="http://schemas.microsoft.com/office/word/2010/wordprocessingInk" xmlns:wne="http://schemas.microsoft.com/office/word/2006/wordml" xmlns:wps="http://schemas.microsoft.com/office/word/2010/wordprocessingShape" mc:Ignorable="w14 w15 w16se w16cid w16 w16cex wp14">
   <w:p>
     <w:pPr>
       <w:pStyle w:val="SAGEFooter"/>
@@ -6187,7 +6182,7 @@
 </file>
 
 <file path=word/footer2.xml><?xml version="1.0" encoding="utf-8"?>
-<w:ftr xmlns:wpc="http://schemas.microsoft.com/office/word/2010/wordprocessingCanvas" xmlns:cx="http://schemas.microsoft.com/office/drawing/2014/chartex" xmlns:cx1="http://schemas.microsoft.com/office/drawing/2015/9/8/chartex" xmlns:cx2="http://schemas.microsoft.com/office/drawing/2015/10/21/chartex" xmlns:cx3="http://schemas.microsoft.com/office/drawing/2016/5/9/chartex" xmlns:cx4="http://schemas.microsoft.com/office/drawing/2016/5/10/chartex" xmlns:cx5="http://schemas.microsoft.com/office/drawing/2016/5/11/chartex" xmlns:cx6="http://schemas.microsoft.com/office/drawing/2016/5/12/chartex" xmlns:cx7="http://schemas.microsoft.com/office/drawing/2016/5/13/chartex" xmlns:cx8="http://schemas.microsoft.com/office/drawing/2016/5/14/chartex" xmlns:mc="http://schemas.openxmlformats.org/markup-compatibility/2006" xmlns:aink="http://schemas.microsoft.com/office/drawing/2016/ink" xmlns:am3d="http://schemas.microsoft.com/office/drawing/2017/model3d" xmlns:o="urn:schemas-microsoft-com:office:office" xmlns:r="http://schemas.openxmlformats.org/officeDocument/2006/relationships" xmlns:m="http://schemas.openxmlformats.org/officeDocument/2006/math" xmlns:v="urn:schemas-microsoft-com:vml" xmlns:wp14="http://schemas.microsoft.com/office/word/2010/wordprocessingDrawing" xmlns:wp="http://schemas.openxmlformats.org/drawingml/2006/wordprocessingDrawing" xmlns:w10="urn:schemas-microsoft-com:office:word" xmlns:w="http://schemas.openxmlformats.org/wordprocessingml/2006/main" xmlns:w14="http://schemas.microsoft.com/office/word/2010/wordml" xmlns:w15="http://schemas.microsoft.com/office/word/2012/wordml" xmlns:w16cid="http://schemas.microsoft.com/office/word/2016/wordml/cid" xmlns:w16se="http://schemas.microsoft.com/office/word/2015/wordml/symex" xmlns:wpg="http://schemas.microsoft.com/office/word/2010/wordprocessingGroup" xmlns:wpi="http://schemas.microsoft.com/office/word/2010/wordprocessingInk" xmlns:wne="http://schemas.microsoft.com/office/word/2006/wordml" xmlns:wps="http://schemas.microsoft.com/office/word/2010/wordprocessingShape" mc:Ignorable="w14 w15 w16se w16cid wp14">
+<w:ftr xmlns:wpc="http://schemas.microsoft.com/office/word/2010/wordprocessingCanvas" xmlns:cx="http://schemas.microsoft.com/office/drawing/2014/chartex" xmlns:cx1="http://schemas.microsoft.com/office/drawing/2015/9/8/chartex" xmlns:cx2="http://schemas.microsoft.com/office/drawing/2015/10/21/chartex" xmlns:cx3="http://schemas.microsoft.com/office/drawing/2016/5/9/chartex" xmlns:cx4="http://schemas.microsoft.com/office/drawing/2016/5/10/chartex" xmlns:cx5="http://schemas.microsoft.com/office/drawing/2016/5/11/chartex" xmlns:cx6="http://schemas.microsoft.com/office/drawing/2016/5/12/chartex" xmlns:cx7="http://schemas.microsoft.com/office/drawing/2016/5/13/chartex" xmlns:cx8="http://schemas.microsoft.com/office/drawing/2016/5/14/chartex" xmlns:mc="http://schemas.openxmlformats.org/markup-compatibility/2006" xmlns:aink="http://schemas.microsoft.com/office/drawing/2016/ink" xmlns:am3d="http://schemas.microsoft.com/office/drawing/2017/model3d" xmlns:o="urn:schemas-microsoft-com:office:office" xmlns:r="http://schemas.openxmlformats.org/officeDocument/2006/relationships" xmlns:m="http://schemas.openxmlformats.org/officeDocument/2006/math" xmlns:v="urn:schemas-microsoft-com:vml" xmlns:wp14="http://schemas.microsoft.com/office/word/2010/wordprocessingDrawing" xmlns:wp="http://schemas.openxmlformats.org/drawingml/2006/wordprocessingDrawing" xmlns:w10="urn:schemas-microsoft-com:office:word" xmlns:w="http://schemas.openxmlformats.org/wordprocessingml/2006/main" xmlns:w14="http://schemas.microsoft.com/office/word/2010/wordml" xmlns:w15="http://schemas.microsoft.com/office/word/2012/wordml" xmlns:w16cex="http://schemas.microsoft.com/office/word/2018/wordml/cex" xmlns:w16cid="http://schemas.microsoft.com/office/word/2016/wordml/cid" xmlns:w16="http://schemas.microsoft.com/office/word/2018/wordml" xmlns:w16se="http://schemas.microsoft.com/office/word/2015/wordml/symex" xmlns:wpg="http://schemas.microsoft.com/office/word/2010/wordprocessingGroup" xmlns:wpi="http://schemas.microsoft.com/office/word/2010/wordprocessingInk" xmlns:wne="http://schemas.microsoft.com/office/word/2006/wordml" xmlns:wps="http://schemas.microsoft.com/office/word/2010/wordprocessingShape" mc:Ignorable="w14 w15 w16se w16cid w16 w16cex wp14">
   <w:p>
     <w:pPr>
       <w:pStyle w:val="Footer"/>
@@ -6198,7 +6193,7 @@
 </file>
 
 <file path=word/footer3.xml><?xml version="1.0" encoding="utf-8"?>
-<w:ftr xmlns:wpc="http://schemas.microsoft.com/office/word/2010/wordprocessingCanvas" xmlns:cx="http://schemas.microsoft.com/office/drawing/2014/chartex" xmlns:cx1="http://schemas.microsoft.com/office/drawing/2015/9/8/chartex" xmlns:cx2="http://schemas.microsoft.com/office/drawing/2015/10/21/chartex" xmlns:cx3="http://schemas.microsoft.com/office/drawing/2016/5/9/chartex" xmlns:cx4="http://schemas.microsoft.com/office/drawing/2016/5/10/chartex" xmlns:cx5="http://schemas.microsoft.com/office/drawing/2016/5/11/chartex" xmlns:cx6="http://schemas.microsoft.com/office/drawing/2016/5/12/chartex" xmlns:cx7="http://schemas.microsoft.com/office/drawing/2016/5/13/chartex" xmlns:cx8="http://schemas.microsoft.com/office/drawing/2016/5/14/chartex" xmlns:mc="http://schemas.openxmlformats.org/markup-compatibility/2006" xmlns:aink="http://schemas.microsoft.com/office/drawing/2016/ink" xmlns:am3d="http://schemas.microsoft.com/office/drawing/2017/model3d" xmlns:o="urn:schemas-microsoft-com:office:office" xmlns:r="http://schemas.openxmlformats.org/officeDocument/2006/relationships" xmlns:m="http://schemas.openxmlformats.org/officeDocument/2006/math" xmlns:v="urn:schemas-microsoft-com:vml" xmlns:wp14="http://schemas.microsoft.com/office/word/2010/wordprocessingDrawing" xmlns:wp="http://schemas.openxmlformats.org/drawingml/2006/wordprocessingDrawing" xmlns:w10="urn:schemas-microsoft-com:office:word" xmlns:w="http://schemas.openxmlformats.org/wordprocessingml/2006/main" xmlns:w14="http://schemas.microsoft.com/office/word/2010/wordml" xmlns:w15="http://schemas.microsoft.com/office/word/2012/wordml" xmlns:w16cid="http://schemas.microsoft.com/office/word/2016/wordml/cid" xmlns:w16se="http://schemas.microsoft.com/office/word/2015/wordml/symex" xmlns:wpg="http://schemas.microsoft.com/office/word/2010/wordprocessingGroup" xmlns:wpi="http://schemas.microsoft.com/office/word/2010/wordprocessingInk" xmlns:wne="http://schemas.microsoft.com/office/word/2006/wordml" xmlns:wps="http://schemas.microsoft.com/office/word/2010/wordprocessingShape" mc:Ignorable="w14 w15 w16se w16cid wp14">
+<w:ftr xmlns:wpc="http://schemas.microsoft.com/office/word/2010/wordprocessingCanvas" xmlns:cx="http://schemas.microsoft.com/office/drawing/2014/chartex" xmlns:cx1="http://schemas.microsoft.com/office/drawing/2015/9/8/chartex" xmlns:cx2="http://schemas.microsoft.com/office/drawing/2015/10/21/chartex" xmlns:cx3="http://schemas.microsoft.com/office/drawing/2016/5/9/chartex" xmlns:cx4="http://schemas.microsoft.com/office/drawing/2016/5/10/chartex" xmlns:cx5="http://schemas.microsoft.com/office/drawing/2016/5/11/chartex" xmlns:cx6="http://schemas.microsoft.com/office/drawing/2016/5/12/chartex" xmlns:cx7="http://schemas.microsoft.com/office/drawing/2016/5/13/chartex" xmlns:cx8="http://schemas.microsoft.com/office/drawing/2016/5/14/chartex" xmlns:mc="http://schemas.openxmlformats.org/markup-compatibility/2006" xmlns:aink="http://schemas.microsoft.com/office/drawing/2016/ink" xmlns:am3d="http://schemas.microsoft.com/office/drawing/2017/model3d" xmlns:o="urn:schemas-microsoft-com:office:office" xmlns:r="http://schemas.openxmlformats.org/officeDocument/2006/relationships" xmlns:m="http://schemas.openxmlformats.org/officeDocument/2006/math" xmlns:v="urn:schemas-microsoft-com:vml" xmlns:wp14="http://schemas.microsoft.com/office/word/2010/wordprocessingDrawing" xmlns:wp="http://schemas.openxmlformats.org/drawingml/2006/wordprocessingDrawing" xmlns:w10="urn:schemas-microsoft-com:office:word" xmlns:w="http://schemas.openxmlformats.org/wordprocessingml/2006/main" xmlns:w14="http://schemas.microsoft.com/office/word/2010/wordml" xmlns:w15="http://schemas.microsoft.com/office/word/2012/wordml" xmlns:w16cex="http://schemas.microsoft.com/office/word/2018/wordml/cex" xmlns:w16cid="http://schemas.microsoft.com/office/word/2016/wordml/cid" xmlns:w16="http://schemas.microsoft.com/office/word/2018/wordml" xmlns:w16se="http://schemas.microsoft.com/office/word/2015/wordml/symex" xmlns:wpg="http://schemas.microsoft.com/office/word/2010/wordprocessingGroup" xmlns:wpi="http://schemas.microsoft.com/office/word/2010/wordprocessingInk" xmlns:wne="http://schemas.microsoft.com/office/word/2006/wordml" xmlns:wps="http://schemas.microsoft.com/office/word/2010/wordprocessingShape" mc:Ignorable="w14 w15 w16se w16cid w16 w16cex wp14">
   <w:tbl>
     <w:tblPr>
       <w:tblStyle w:val="TableGrid"/>
@@ -6367,7 +6362,7 @@
 </file>
 
 <file path=word/footer4.xml><?xml version="1.0" encoding="utf-8"?>
-<w:ftr xmlns:wpc="http://schemas.microsoft.com/office/word/2010/wordprocessingCanvas" xmlns:cx="http://schemas.microsoft.com/office/drawing/2014/chartex" xmlns:cx1="http://schemas.microsoft.com/office/drawing/2015/9/8/chartex" xmlns:cx2="http://schemas.microsoft.com/office/drawing/2015/10/21/chartex" xmlns:cx3="http://schemas.microsoft.com/office/drawing/2016/5/9/chartex" xmlns:cx4="http://schemas.microsoft.com/office/drawing/2016/5/10/chartex" xmlns:cx5="http://schemas.microsoft.com/office/drawing/2016/5/11/chartex" xmlns:cx6="http://schemas.microsoft.com/office/drawing/2016/5/12/chartex" xmlns:cx7="http://schemas.microsoft.com/office/drawing/2016/5/13/chartex" xmlns:cx8="http://schemas.microsoft.com/office/drawing/2016/5/14/chartex" xmlns:mc="http://schemas.openxmlformats.org/markup-compatibility/2006" xmlns:aink="http://schemas.microsoft.com/office/drawing/2016/ink" xmlns:am3d="http://schemas.microsoft.com/office/drawing/2017/model3d" xmlns:o="urn:schemas-microsoft-com:office:office" xmlns:r="http://schemas.openxmlformats.org/officeDocument/2006/relationships" xmlns:m="http://schemas.openxmlformats.org/officeDocument/2006/math" xmlns:v="urn:schemas-microsoft-com:vml" xmlns:wp14="http://schemas.microsoft.com/office/word/2010/wordprocessingDrawing" xmlns:wp="http://schemas.openxmlformats.org/drawingml/2006/wordprocessingDrawing" xmlns:w10="urn:schemas-microsoft-com:office:word" xmlns:w="http://schemas.openxmlformats.org/wordprocessingml/2006/main" xmlns:w14="http://schemas.microsoft.com/office/word/2010/wordml" xmlns:w15="http://schemas.microsoft.com/office/word/2012/wordml" xmlns:w16cid="http://schemas.microsoft.com/office/word/2016/wordml/cid" xmlns:w16se="http://schemas.microsoft.com/office/word/2015/wordml/symex" xmlns:wpg="http://schemas.microsoft.com/office/word/2010/wordprocessingGroup" xmlns:wpi="http://schemas.microsoft.com/office/word/2010/wordprocessingInk" xmlns:wne="http://schemas.microsoft.com/office/word/2006/wordml" xmlns:wps="http://schemas.microsoft.com/office/word/2010/wordprocessingShape" mc:Ignorable="w14 w15 w16se w16cid wp14">
+<w:ftr xmlns:wpc="http://schemas.microsoft.com/office/word/2010/wordprocessingCanvas" xmlns:cx="http://schemas.microsoft.com/office/drawing/2014/chartex" xmlns:cx1="http://schemas.microsoft.com/office/drawing/2015/9/8/chartex" xmlns:cx2="http://schemas.microsoft.com/office/drawing/2015/10/21/chartex" xmlns:cx3="http://schemas.microsoft.com/office/drawing/2016/5/9/chartex" xmlns:cx4="http://schemas.microsoft.com/office/drawing/2016/5/10/chartex" xmlns:cx5="http://schemas.microsoft.com/office/drawing/2016/5/11/chartex" xmlns:cx6="http://schemas.microsoft.com/office/drawing/2016/5/12/chartex" xmlns:cx7="http://schemas.microsoft.com/office/drawing/2016/5/13/chartex" xmlns:cx8="http://schemas.microsoft.com/office/drawing/2016/5/14/chartex" xmlns:mc="http://schemas.openxmlformats.org/markup-compatibility/2006" xmlns:aink="http://schemas.microsoft.com/office/drawing/2016/ink" xmlns:am3d="http://schemas.microsoft.com/office/drawing/2017/model3d" xmlns:o="urn:schemas-microsoft-com:office:office" xmlns:r="http://schemas.openxmlformats.org/officeDocument/2006/relationships" xmlns:m="http://schemas.openxmlformats.org/officeDocument/2006/math" xmlns:v="urn:schemas-microsoft-com:vml" xmlns:wp14="http://schemas.microsoft.com/office/word/2010/wordprocessingDrawing" xmlns:wp="http://schemas.openxmlformats.org/drawingml/2006/wordprocessingDrawing" xmlns:w10="urn:schemas-microsoft-com:office:word" xmlns:w="http://schemas.openxmlformats.org/wordprocessingml/2006/main" xmlns:w14="http://schemas.microsoft.com/office/word/2010/wordml" xmlns:w15="http://schemas.microsoft.com/office/word/2012/wordml" xmlns:w16cex="http://schemas.microsoft.com/office/word/2018/wordml/cex" xmlns:w16cid="http://schemas.microsoft.com/office/word/2016/wordml/cid" xmlns:w16="http://schemas.microsoft.com/office/word/2018/wordml" xmlns:w16se="http://schemas.microsoft.com/office/word/2015/wordml/symex" xmlns:wpg="http://schemas.microsoft.com/office/word/2010/wordprocessingGroup" xmlns:wpi="http://schemas.microsoft.com/office/word/2010/wordprocessingInk" xmlns:wne="http://schemas.microsoft.com/office/word/2006/wordml" xmlns:wps="http://schemas.microsoft.com/office/word/2010/wordprocessingShape" mc:Ignorable="w14 w15 w16se w16cid w16 w16cex wp14">
   <w:tbl>
     <w:tblPr>
       <w:tblStyle w:val="TableGrid"/>
@@ -6529,7 +6524,7 @@
 </file>
 
 <file path=word/footnotes.xml><?xml version="1.0" encoding="utf-8"?>
-<w:footnotes xmlns:wpc="http://schemas.microsoft.com/office/word/2010/wordprocessingCanvas" xmlns:cx="http://schemas.microsoft.com/office/drawing/2014/chartex" xmlns:cx1="http://schemas.microsoft.com/office/drawing/2015/9/8/chartex" xmlns:cx2="http://schemas.microsoft.com/office/drawing/2015/10/21/chartex" xmlns:cx3="http://schemas.microsoft.com/office/drawing/2016/5/9/chartex" xmlns:cx4="http://schemas.microsoft.com/office/drawing/2016/5/10/chartex" xmlns:cx5="http://schemas.microsoft.com/office/drawing/2016/5/11/chartex" xmlns:cx6="http://schemas.microsoft.com/office/drawing/2016/5/12/chartex" xmlns:cx7="http://schemas.microsoft.com/office/drawing/2016/5/13/chartex" xmlns:cx8="http://schemas.microsoft.com/office/drawing/2016/5/14/chartex" xmlns:mc="http://schemas.openxmlformats.org/markup-compatibility/2006" xmlns:aink="http://schemas.microsoft.com/office/drawing/2016/ink" xmlns:am3d="http://schemas.microsoft.com/office/drawing/2017/model3d" xmlns:o="urn:schemas-microsoft-com:office:office" xmlns:r="http://schemas.openxmlformats.org/officeDocument/2006/relationships" xmlns:m="http://schemas.openxmlformats.org/officeDocument/2006/math" xmlns:v="urn:schemas-microsoft-com:vml" xmlns:wp14="http://schemas.microsoft.com/office/word/2010/wordprocessingDrawing" xmlns:wp="http://schemas.openxmlformats.org/drawingml/2006/wordprocessingDrawing" xmlns:w10="urn:schemas-microsoft-com:office:word" xmlns:w="http://schemas.openxmlformats.org/wordprocessingml/2006/main" xmlns:w14="http://schemas.microsoft.com/office/word/2010/wordml" xmlns:w15="http://schemas.microsoft.com/office/word/2012/wordml" xmlns:w16cid="http://schemas.microsoft.com/office/word/2016/wordml/cid" xmlns:w16se="http://schemas.microsoft.com/office/word/2015/wordml/symex" xmlns:wpg="http://schemas.microsoft.com/office/word/2010/wordprocessingGroup" xmlns:wpi="http://schemas.microsoft.com/office/word/2010/wordprocessingInk" xmlns:wne="http://schemas.microsoft.com/office/word/2006/wordml" xmlns:wps="http://schemas.microsoft.com/office/word/2010/wordprocessingShape" mc:Ignorable="w14 w15 w16se w16cid wp14">
+<w:footnotes xmlns:wpc="http://schemas.microsoft.com/office/word/2010/wordprocessingCanvas" xmlns:cx="http://schemas.microsoft.com/office/drawing/2014/chartex" xmlns:cx1="http://schemas.microsoft.com/office/drawing/2015/9/8/chartex" xmlns:cx2="http://schemas.microsoft.com/office/drawing/2015/10/21/chartex" xmlns:cx3="http://schemas.microsoft.com/office/drawing/2016/5/9/chartex" xmlns:cx4="http://schemas.microsoft.com/office/drawing/2016/5/10/chartex" xmlns:cx5="http://schemas.microsoft.com/office/drawing/2016/5/11/chartex" xmlns:cx6="http://schemas.microsoft.com/office/drawing/2016/5/12/chartex" xmlns:cx7="http://schemas.microsoft.com/office/drawing/2016/5/13/chartex" xmlns:cx8="http://schemas.microsoft.com/office/drawing/2016/5/14/chartex" xmlns:mc="http://schemas.openxmlformats.org/markup-compatibility/2006" xmlns:aink="http://schemas.microsoft.com/office/drawing/2016/ink" xmlns:am3d="http://schemas.microsoft.com/office/drawing/2017/model3d" xmlns:o="urn:schemas-microsoft-com:office:office" xmlns:r="http://schemas.openxmlformats.org/officeDocument/2006/relationships" xmlns:m="http://schemas.openxmlformats.org/officeDocument/2006/math" xmlns:v="urn:schemas-microsoft-com:vml" xmlns:wp14="http://schemas.microsoft.com/office/word/2010/wordprocessingDrawing" xmlns:wp="http://schemas.openxmlformats.org/drawingml/2006/wordprocessingDrawing" xmlns:w10="urn:schemas-microsoft-com:office:word" xmlns:w="http://schemas.openxmlformats.org/wordprocessingml/2006/main" xmlns:w14="http://schemas.microsoft.com/office/word/2010/wordml" xmlns:w15="http://schemas.microsoft.com/office/word/2012/wordml" xmlns:w16cex="http://schemas.microsoft.com/office/word/2018/wordml/cex" xmlns:w16cid="http://schemas.microsoft.com/office/word/2016/wordml/cid" xmlns:w16="http://schemas.microsoft.com/office/word/2018/wordml" xmlns:w16se="http://schemas.microsoft.com/office/word/2015/wordml/symex" xmlns:wpg="http://schemas.microsoft.com/office/word/2010/wordprocessingGroup" xmlns:wpi="http://schemas.microsoft.com/office/word/2010/wordprocessingInk" xmlns:wne="http://schemas.microsoft.com/office/word/2006/wordml" xmlns:wps="http://schemas.microsoft.com/office/word/2010/wordprocessingShape" mc:Ignorable="w14 w15 w16se w16cid w16 w16cex wp14">
   <w:footnote w:type="separator" w:id="-1">
     <w:p>
       <w:pPr>
@@ -6558,7 +6553,7 @@
 </file>
 
 <file path=word/header1.xml><?xml version="1.0" encoding="utf-8"?>
-<w:hdr xmlns:wpc="http://schemas.microsoft.com/office/word/2010/wordprocessingCanvas" xmlns:cx="http://schemas.microsoft.com/office/drawing/2014/chartex" xmlns:cx1="http://schemas.microsoft.com/office/drawing/2015/9/8/chartex" xmlns:cx2="http://schemas.microsoft.com/office/drawing/2015/10/21/chartex" xmlns:cx3="http://schemas.microsoft.com/office/drawing/2016/5/9/chartex" xmlns:cx4="http://schemas.microsoft.com/office/drawing/2016/5/10/chartex" xmlns:cx5="http://schemas.microsoft.com/office/drawing/2016/5/11/chartex" xmlns:cx6="http://schemas.microsoft.com/office/drawing/2016/5/12/chartex" xmlns:cx7="http://schemas.microsoft.com/office/drawing/2016/5/13/chartex" xmlns:cx8="http://schemas.microsoft.com/office/drawing/2016/5/14/chartex" xmlns:mc="http://schemas.openxmlformats.org/markup-compatibility/2006" xmlns:aink="http://schemas.microsoft.com/office/drawing/2016/ink" xmlns:am3d="http://schemas.microsoft.com/office/drawing/2017/model3d" xmlns:o="urn:schemas-microsoft-com:office:office" xmlns:r="http://schemas.openxmlformats.org/officeDocument/2006/relationships" xmlns:m="http://schemas.openxmlformats.org/officeDocument/2006/math" xmlns:v="urn:schemas-microsoft-com:vml" xmlns:wp14="http://schemas.microsoft.com/office/word/2010/wordprocessingDrawing" xmlns:wp="http://schemas.openxmlformats.org/drawingml/2006/wordprocessingDrawing" xmlns:w10="urn:schemas-microsoft-com:office:word" xmlns:w="http://schemas.openxmlformats.org/wordprocessingml/2006/main" xmlns:w14="http://schemas.microsoft.com/office/word/2010/wordml" xmlns:w15="http://schemas.microsoft.com/office/word/2012/wordml" xmlns:w16cid="http://schemas.microsoft.com/office/word/2016/wordml/cid" xmlns:w16se="http://schemas.microsoft.com/office/word/2015/wordml/symex" xmlns:wpg="http://schemas.microsoft.com/office/word/2010/wordprocessingGroup" xmlns:wpi="http://schemas.microsoft.com/office/word/2010/wordprocessingInk" xmlns:wne="http://schemas.microsoft.com/office/word/2006/wordml" xmlns:wps="http://schemas.microsoft.com/office/word/2010/wordprocessingShape" mc:Ignorable="w14 w15 w16se w16cid wp14">
+<w:hdr xmlns:wpc="http://schemas.microsoft.com/office/word/2010/wordprocessingCanvas" xmlns:cx="http://schemas.microsoft.com/office/drawing/2014/chartex" xmlns:cx1="http://schemas.microsoft.com/office/drawing/2015/9/8/chartex" xmlns:cx2="http://schemas.microsoft.com/office/drawing/2015/10/21/chartex" xmlns:cx3="http://schemas.microsoft.com/office/drawing/2016/5/9/chartex" xmlns:cx4="http://schemas.microsoft.com/office/drawing/2016/5/10/chartex" xmlns:cx5="http://schemas.microsoft.com/office/drawing/2016/5/11/chartex" xmlns:cx6="http://schemas.microsoft.com/office/drawing/2016/5/12/chartex" xmlns:cx7="http://schemas.microsoft.com/office/drawing/2016/5/13/chartex" xmlns:cx8="http://schemas.microsoft.com/office/drawing/2016/5/14/chartex" xmlns:mc="http://schemas.openxmlformats.org/markup-compatibility/2006" xmlns:aink="http://schemas.microsoft.com/office/drawing/2016/ink" xmlns:am3d="http://schemas.microsoft.com/office/drawing/2017/model3d" xmlns:o="urn:schemas-microsoft-com:office:office" xmlns:r="http://schemas.openxmlformats.org/officeDocument/2006/relationships" xmlns:m="http://schemas.openxmlformats.org/officeDocument/2006/math" xmlns:v="urn:schemas-microsoft-com:vml" xmlns:wp14="http://schemas.microsoft.com/office/word/2010/wordprocessingDrawing" xmlns:wp="http://schemas.openxmlformats.org/drawingml/2006/wordprocessingDrawing" xmlns:w10="urn:schemas-microsoft-com:office:word" xmlns:w="http://schemas.openxmlformats.org/wordprocessingml/2006/main" xmlns:w14="http://schemas.microsoft.com/office/word/2010/wordml" xmlns:w15="http://schemas.microsoft.com/office/word/2012/wordml" xmlns:w16cex="http://schemas.microsoft.com/office/word/2018/wordml/cex" xmlns:w16cid="http://schemas.microsoft.com/office/word/2016/wordml/cid" xmlns:w16="http://schemas.microsoft.com/office/word/2018/wordml" xmlns:w16se="http://schemas.microsoft.com/office/word/2015/wordml/symex" xmlns:wpg="http://schemas.microsoft.com/office/word/2010/wordprocessingGroup" xmlns:wpi="http://schemas.microsoft.com/office/word/2010/wordprocessingInk" xmlns:wne="http://schemas.microsoft.com/office/word/2006/wordml" xmlns:wps="http://schemas.microsoft.com/office/word/2010/wordprocessingShape" mc:Ignorable="w14 w15 w16se w16cid w16 w16cex wp14">
   <w:p>
     <w:pPr>
       <w:pStyle w:val="Header"/>
@@ -6637,7 +6632,7 @@
 </file>
 
 <file path=word/header2.xml><?xml version="1.0" encoding="utf-8"?>
-<w:hdr xmlns:wpc="http://schemas.microsoft.com/office/word/2010/wordprocessingCanvas" xmlns:cx="http://schemas.microsoft.com/office/drawing/2014/chartex" xmlns:cx1="http://schemas.microsoft.com/office/drawing/2015/9/8/chartex" xmlns:cx2="http://schemas.microsoft.com/office/drawing/2015/10/21/chartex" xmlns:cx3="http://schemas.microsoft.com/office/drawing/2016/5/9/chartex" xmlns:cx4="http://schemas.microsoft.com/office/drawing/2016/5/10/chartex" xmlns:cx5="http://schemas.microsoft.com/office/drawing/2016/5/11/chartex" xmlns:cx6="http://schemas.microsoft.com/office/drawing/2016/5/12/chartex" xmlns:cx7="http://schemas.microsoft.com/office/drawing/2016/5/13/chartex" xmlns:cx8="http://schemas.microsoft.com/office/drawing/2016/5/14/chartex" xmlns:mc="http://schemas.openxmlformats.org/markup-compatibility/2006" xmlns:aink="http://schemas.microsoft.com/office/drawing/2016/ink" xmlns:am3d="http://schemas.microsoft.com/office/drawing/2017/model3d" xmlns:o="urn:schemas-microsoft-com:office:office" xmlns:r="http://schemas.openxmlformats.org/officeDocument/2006/relationships" xmlns:m="http://schemas.openxmlformats.org/officeDocument/2006/math" xmlns:v="urn:schemas-microsoft-com:vml" xmlns:wp14="http://schemas.microsoft.com/office/word/2010/wordprocessingDrawing" xmlns:wp="http://schemas.openxmlformats.org/drawingml/2006/wordprocessingDrawing" xmlns:w10="urn:schemas-microsoft-com:office:word" xmlns:w="http://schemas.openxmlformats.org/wordprocessingml/2006/main" xmlns:w14="http://schemas.microsoft.com/office/word/2010/wordml" xmlns:w15="http://schemas.microsoft.com/office/word/2012/wordml" xmlns:w16cid="http://schemas.microsoft.com/office/word/2016/wordml/cid" xmlns:w16se="http://schemas.microsoft.com/office/word/2015/wordml/symex" xmlns:wpg="http://schemas.microsoft.com/office/word/2010/wordprocessingGroup" xmlns:wpi="http://schemas.microsoft.com/office/word/2010/wordprocessingInk" xmlns:wne="http://schemas.microsoft.com/office/word/2006/wordml" xmlns:wps="http://schemas.microsoft.com/office/word/2010/wordprocessingShape" mc:Ignorable="w14 w15 w16se w16cid wp14">
+<w:hdr xmlns:wpc="http://schemas.microsoft.com/office/word/2010/wordprocessingCanvas" xmlns:cx="http://schemas.microsoft.com/office/drawing/2014/chartex" xmlns:cx1="http://schemas.microsoft.com/office/drawing/2015/9/8/chartex" xmlns:cx2="http://schemas.microsoft.com/office/drawing/2015/10/21/chartex" xmlns:cx3="http://schemas.microsoft.com/office/drawing/2016/5/9/chartex" xmlns:cx4="http://schemas.microsoft.com/office/drawing/2016/5/10/chartex" xmlns:cx5="http://schemas.microsoft.com/office/drawing/2016/5/11/chartex" xmlns:cx6="http://schemas.microsoft.com/office/drawing/2016/5/12/chartex" xmlns:cx7="http://schemas.microsoft.com/office/drawing/2016/5/13/chartex" xmlns:cx8="http://schemas.microsoft.com/office/drawing/2016/5/14/chartex" xmlns:mc="http://schemas.openxmlformats.org/markup-compatibility/2006" xmlns:aink="http://schemas.microsoft.com/office/drawing/2016/ink" xmlns:am3d="http://schemas.microsoft.com/office/drawing/2017/model3d" xmlns:o="urn:schemas-microsoft-com:office:office" xmlns:r="http://schemas.openxmlformats.org/officeDocument/2006/relationships" xmlns:m="http://schemas.openxmlformats.org/officeDocument/2006/math" xmlns:v="urn:schemas-microsoft-com:vml" xmlns:wp14="http://schemas.microsoft.com/office/word/2010/wordprocessingDrawing" xmlns:wp="http://schemas.openxmlformats.org/drawingml/2006/wordprocessingDrawing" xmlns:w10="urn:schemas-microsoft-com:office:word" xmlns:w="http://schemas.openxmlformats.org/wordprocessingml/2006/main" xmlns:w14="http://schemas.microsoft.com/office/word/2010/wordml" xmlns:w15="http://schemas.microsoft.com/office/word/2012/wordml" xmlns:w16cex="http://schemas.microsoft.com/office/word/2018/wordml/cex" xmlns:w16cid="http://schemas.microsoft.com/office/word/2016/wordml/cid" xmlns:w16="http://schemas.microsoft.com/office/word/2018/wordml" xmlns:w16se="http://schemas.microsoft.com/office/word/2015/wordml/symex" xmlns:wpg="http://schemas.microsoft.com/office/word/2010/wordprocessingGroup" xmlns:wpi="http://schemas.microsoft.com/office/word/2010/wordprocessingInk" xmlns:wne="http://schemas.microsoft.com/office/word/2006/wordml" xmlns:wps="http://schemas.microsoft.com/office/word/2010/wordprocessingShape" mc:Ignorable="w14 w15 w16se w16cid w16 w16cex wp14">
   <w:p>
     <w:pPr>
       <w:pStyle w:val="Header"/>
@@ -6647,7 +6642,7 @@
 </file>
 
 <file path=word/header3.xml><?xml version="1.0" encoding="utf-8"?>
-<w:hdr xmlns:wpc="http://schemas.microsoft.com/office/word/2010/wordprocessingCanvas" xmlns:cx="http://schemas.microsoft.com/office/drawing/2014/chartex" xmlns:cx1="http://schemas.microsoft.com/office/drawing/2015/9/8/chartex" xmlns:cx2="http://schemas.microsoft.com/office/drawing/2015/10/21/chartex" xmlns:cx3="http://schemas.microsoft.com/office/drawing/2016/5/9/chartex" xmlns:cx4="http://schemas.microsoft.com/office/drawing/2016/5/10/chartex" xmlns:cx5="http://schemas.microsoft.com/office/drawing/2016/5/11/chartex" xmlns:cx6="http://schemas.microsoft.com/office/drawing/2016/5/12/chartex" xmlns:cx7="http://schemas.microsoft.com/office/drawing/2016/5/13/chartex" xmlns:cx8="http://schemas.microsoft.com/office/drawing/2016/5/14/chartex" xmlns:mc="http://schemas.openxmlformats.org/markup-compatibility/2006" xmlns:aink="http://schemas.microsoft.com/office/drawing/2016/ink" xmlns:am3d="http://schemas.microsoft.com/office/drawing/2017/model3d" xmlns:o="urn:schemas-microsoft-com:office:office" xmlns:r="http://schemas.openxmlformats.org/officeDocument/2006/relationships" xmlns:m="http://schemas.openxmlformats.org/officeDocument/2006/math" xmlns:v="urn:schemas-microsoft-com:vml" xmlns:wp14="http://schemas.microsoft.com/office/word/2010/wordprocessingDrawing" xmlns:wp="http://schemas.openxmlformats.org/drawingml/2006/wordprocessingDrawing" xmlns:w10="urn:schemas-microsoft-com:office:word" xmlns:w="http://schemas.openxmlformats.org/wordprocessingml/2006/main" xmlns:w14="http://schemas.microsoft.com/office/word/2010/wordml" xmlns:w15="http://schemas.microsoft.com/office/word/2012/wordml" xmlns:w16cid="http://schemas.microsoft.com/office/word/2016/wordml/cid" xmlns:w16se="http://schemas.microsoft.com/office/word/2015/wordml/symex" xmlns:wpg="http://schemas.microsoft.com/office/word/2010/wordprocessingGroup" xmlns:wpi="http://schemas.microsoft.com/office/word/2010/wordprocessingInk" xmlns:wne="http://schemas.microsoft.com/office/word/2006/wordml" xmlns:wps="http://schemas.microsoft.com/office/word/2010/wordprocessingShape" mc:Ignorable="w14 w15 w16se w16cid wp14">
+<w:hdr xmlns:wpc="http://schemas.microsoft.com/office/word/2010/wordprocessingCanvas" xmlns:cx="http://schemas.microsoft.com/office/drawing/2014/chartex" xmlns:cx1="http://schemas.microsoft.com/office/drawing/2015/9/8/chartex" xmlns:cx2="http://schemas.microsoft.com/office/drawing/2015/10/21/chartex" xmlns:cx3="http://schemas.microsoft.com/office/drawing/2016/5/9/chartex" xmlns:cx4="http://schemas.microsoft.com/office/drawing/2016/5/10/chartex" xmlns:cx5="http://schemas.microsoft.com/office/drawing/2016/5/11/chartex" xmlns:cx6="http://schemas.microsoft.com/office/drawing/2016/5/12/chartex" xmlns:cx7="http://schemas.microsoft.com/office/drawing/2016/5/13/chartex" xmlns:cx8="http://schemas.microsoft.com/office/drawing/2016/5/14/chartex" xmlns:mc="http://schemas.openxmlformats.org/markup-compatibility/2006" xmlns:aink="http://schemas.microsoft.com/office/drawing/2016/ink" xmlns:am3d="http://schemas.microsoft.com/office/drawing/2017/model3d" xmlns:o="urn:schemas-microsoft-com:office:office" xmlns:r="http://schemas.openxmlformats.org/officeDocument/2006/relationships" xmlns:m="http://schemas.openxmlformats.org/officeDocument/2006/math" xmlns:v="urn:schemas-microsoft-com:vml" xmlns:wp14="http://schemas.microsoft.com/office/word/2010/wordprocessingDrawing" xmlns:wp="http://schemas.openxmlformats.org/drawingml/2006/wordprocessingDrawing" xmlns:w10="urn:schemas-microsoft-com:office:word" xmlns:w="http://schemas.openxmlformats.org/wordprocessingml/2006/main" xmlns:w14="http://schemas.microsoft.com/office/word/2010/wordml" xmlns:w15="http://schemas.microsoft.com/office/word/2012/wordml" xmlns:w16cex="http://schemas.microsoft.com/office/word/2018/wordml/cex" xmlns:w16cid="http://schemas.microsoft.com/office/word/2016/wordml/cid" xmlns:w16="http://schemas.microsoft.com/office/word/2018/wordml" xmlns:w16se="http://schemas.microsoft.com/office/word/2015/wordml/symex" xmlns:wpg="http://schemas.microsoft.com/office/word/2010/wordprocessingGroup" xmlns:wpi="http://schemas.microsoft.com/office/word/2010/wordprocessingInk" xmlns:wne="http://schemas.microsoft.com/office/word/2006/wordml" xmlns:wps="http://schemas.microsoft.com/office/word/2010/wordprocessingShape" mc:Ignorable="w14 w15 w16se w16cid w16 w16cex wp14">
   <w:p>
     <w:pPr>
       <w:pStyle w:val="Header"/>
@@ -6658,7 +6653,7 @@
 </file>
 
 <file path=word/header4.xml><?xml version="1.0" encoding="utf-8"?>
-<w:hdr xmlns:wpc="http://schemas.microsoft.com/office/word/2010/wordprocessingCanvas" xmlns:cx="http://schemas.microsoft.com/office/drawing/2014/chartex" xmlns:cx1="http://schemas.microsoft.com/office/drawing/2015/9/8/chartex" xmlns:cx2="http://schemas.microsoft.com/office/drawing/2015/10/21/chartex" xmlns:cx3="http://schemas.microsoft.com/office/drawing/2016/5/9/chartex" xmlns:cx4="http://schemas.microsoft.com/office/drawing/2016/5/10/chartex" xmlns:cx5="http://schemas.microsoft.com/office/drawing/2016/5/11/chartex" xmlns:cx6="http://schemas.microsoft.com/office/drawing/2016/5/12/chartex" xmlns:cx7="http://schemas.microsoft.com/office/drawing/2016/5/13/chartex" xmlns:cx8="http://schemas.microsoft.com/office/drawing/2016/5/14/chartex" xmlns:mc="http://schemas.openxmlformats.org/markup-compatibility/2006" xmlns:aink="http://schemas.microsoft.com/office/drawing/2016/ink" xmlns:am3d="http://schemas.microsoft.com/office/drawing/2017/model3d" xmlns:o="urn:schemas-microsoft-com:office:office" xmlns:r="http://schemas.openxmlformats.org/officeDocument/2006/relationships" xmlns:m="http://schemas.openxmlformats.org/officeDocument/2006/math" xmlns:v="urn:schemas-microsoft-com:vml" xmlns:wp14="http://schemas.microsoft.com/office/word/2010/wordprocessingDrawing" xmlns:wp="http://schemas.openxmlformats.org/drawingml/2006/wordprocessingDrawing" xmlns:w10="urn:schemas-microsoft-com:office:word" xmlns:w="http://schemas.openxmlformats.org/wordprocessingml/2006/main" xmlns:w14="http://schemas.microsoft.com/office/word/2010/wordml" xmlns:w15="http://schemas.microsoft.com/office/word/2012/wordml" xmlns:w16cid="http://schemas.microsoft.com/office/word/2016/wordml/cid" xmlns:w16se="http://schemas.microsoft.com/office/word/2015/wordml/symex" xmlns:wpg="http://schemas.microsoft.com/office/word/2010/wordprocessingGroup" xmlns:wpi="http://schemas.microsoft.com/office/word/2010/wordprocessingInk" xmlns:wne="http://schemas.microsoft.com/office/word/2006/wordml" xmlns:wps="http://schemas.microsoft.com/office/word/2010/wordprocessingShape" mc:Ignorable="w14 w15 w16se w16cid wp14">
+<w:hdr xmlns:wpc="http://schemas.microsoft.com/office/word/2010/wordprocessingCanvas" xmlns:cx="http://schemas.microsoft.com/office/drawing/2014/chartex" xmlns:cx1="http://schemas.microsoft.com/office/drawing/2015/9/8/chartex" xmlns:cx2="http://schemas.microsoft.com/office/drawing/2015/10/21/chartex" xmlns:cx3="http://schemas.microsoft.com/office/drawing/2016/5/9/chartex" xmlns:cx4="http://schemas.microsoft.com/office/drawing/2016/5/10/chartex" xmlns:cx5="http://schemas.microsoft.com/office/drawing/2016/5/11/chartex" xmlns:cx6="http://schemas.microsoft.com/office/drawing/2016/5/12/chartex" xmlns:cx7="http://schemas.microsoft.com/office/drawing/2016/5/13/chartex" xmlns:cx8="http://schemas.microsoft.com/office/drawing/2016/5/14/chartex" xmlns:mc="http://schemas.openxmlformats.org/markup-compatibility/2006" xmlns:aink="http://schemas.microsoft.com/office/drawing/2016/ink" xmlns:am3d="http://schemas.microsoft.com/office/drawing/2017/model3d" xmlns:o="urn:schemas-microsoft-com:office:office" xmlns:r="http://schemas.openxmlformats.org/officeDocument/2006/relationships" xmlns:m="http://schemas.openxmlformats.org/officeDocument/2006/math" xmlns:v="urn:schemas-microsoft-com:vml" xmlns:wp14="http://schemas.microsoft.com/office/word/2010/wordprocessingDrawing" xmlns:wp="http://schemas.openxmlformats.org/drawingml/2006/wordprocessingDrawing" xmlns:w10="urn:schemas-microsoft-com:office:word" xmlns:w="http://schemas.openxmlformats.org/wordprocessingml/2006/main" xmlns:w14="http://schemas.microsoft.com/office/word/2010/wordml" xmlns:w15="http://schemas.microsoft.com/office/word/2012/wordml" xmlns:w16cex="http://schemas.microsoft.com/office/word/2018/wordml/cex" xmlns:w16cid="http://schemas.microsoft.com/office/word/2016/wordml/cid" xmlns:w16="http://schemas.microsoft.com/office/word/2018/wordml" xmlns:w16se="http://schemas.microsoft.com/office/word/2015/wordml/symex" xmlns:wpg="http://schemas.microsoft.com/office/word/2010/wordprocessingGroup" xmlns:wpi="http://schemas.microsoft.com/office/word/2010/wordprocessingInk" xmlns:wne="http://schemas.microsoft.com/office/word/2006/wordml" xmlns:wps="http://schemas.microsoft.com/office/word/2010/wordprocessingShape" mc:Ignorable="w14 w15 w16se w16cid w16 w16cex wp14">
   <w:p>
     <w:pPr>
       <w:pStyle w:val="SAGEHeader"/>
@@ -6698,7 +6693,7 @@
 </file>
 
 <file path=word/header5.xml><?xml version="1.0" encoding="utf-8"?>
-<w:hdr xmlns:wpc="http://schemas.microsoft.com/office/word/2010/wordprocessingCanvas" xmlns:cx="http://schemas.microsoft.com/office/drawing/2014/chartex" xmlns:cx1="http://schemas.microsoft.com/office/drawing/2015/9/8/chartex" xmlns:cx2="http://schemas.microsoft.com/office/drawing/2015/10/21/chartex" xmlns:cx3="http://schemas.microsoft.com/office/drawing/2016/5/9/chartex" xmlns:cx4="http://schemas.microsoft.com/office/drawing/2016/5/10/chartex" xmlns:cx5="http://schemas.microsoft.com/office/drawing/2016/5/11/chartex" xmlns:cx6="http://schemas.microsoft.com/office/drawing/2016/5/12/chartex" xmlns:cx7="http://schemas.microsoft.com/office/drawing/2016/5/13/chartex" xmlns:cx8="http://schemas.microsoft.com/office/drawing/2016/5/14/chartex" xmlns:mc="http://schemas.openxmlformats.org/markup-compatibility/2006" xmlns:aink="http://schemas.microsoft.com/office/drawing/2016/ink" xmlns:am3d="http://schemas.microsoft.com/office/drawing/2017/model3d" xmlns:o="urn:schemas-microsoft-com:office:office" xmlns:r="http://schemas.openxmlformats.org/officeDocument/2006/relationships" xmlns:m="http://schemas.openxmlformats.org/officeDocument/2006/math" xmlns:v="urn:schemas-microsoft-com:vml" xmlns:wp14="http://schemas.microsoft.com/office/word/2010/wordprocessingDrawing" xmlns:wp="http://schemas.openxmlformats.org/drawingml/2006/wordprocessingDrawing" xmlns:w10="urn:schemas-microsoft-com:office:word" xmlns:w="http://schemas.openxmlformats.org/wordprocessingml/2006/main" xmlns:w14="http://schemas.microsoft.com/office/word/2010/wordml" xmlns:w15="http://schemas.microsoft.com/office/word/2012/wordml" xmlns:w16cid="http://schemas.microsoft.com/office/word/2016/wordml/cid" xmlns:w16se="http://schemas.microsoft.com/office/word/2015/wordml/symex" xmlns:wpg="http://schemas.microsoft.com/office/word/2010/wordprocessingGroup" xmlns:wpi="http://schemas.microsoft.com/office/word/2010/wordprocessingInk" xmlns:wne="http://schemas.microsoft.com/office/word/2006/wordml" xmlns:wps="http://schemas.microsoft.com/office/word/2010/wordprocessingShape" mc:Ignorable="w14 w15 w16se w16cid wp14">
+<w:hdr xmlns:wpc="http://schemas.microsoft.com/office/word/2010/wordprocessingCanvas" xmlns:cx="http://schemas.microsoft.com/office/drawing/2014/chartex" xmlns:cx1="http://schemas.microsoft.com/office/drawing/2015/9/8/chartex" xmlns:cx2="http://schemas.microsoft.com/office/drawing/2015/10/21/chartex" xmlns:cx3="http://schemas.microsoft.com/office/drawing/2016/5/9/chartex" xmlns:cx4="http://schemas.microsoft.com/office/drawing/2016/5/10/chartex" xmlns:cx5="http://schemas.microsoft.com/office/drawing/2016/5/11/chartex" xmlns:cx6="http://schemas.microsoft.com/office/drawing/2016/5/12/chartex" xmlns:cx7="http://schemas.microsoft.com/office/drawing/2016/5/13/chartex" xmlns:cx8="http://schemas.microsoft.com/office/drawing/2016/5/14/chartex" xmlns:mc="http://schemas.openxmlformats.org/markup-compatibility/2006" xmlns:aink="http://schemas.microsoft.com/office/drawing/2016/ink" xmlns:am3d="http://schemas.microsoft.com/office/drawing/2017/model3d" xmlns:o="urn:schemas-microsoft-com:office:office" xmlns:r="http://schemas.openxmlformats.org/officeDocument/2006/relationships" xmlns:m="http://schemas.openxmlformats.org/officeDocument/2006/math" xmlns:v="urn:schemas-microsoft-com:vml" xmlns:wp14="http://schemas.microsoft.com/office/word/2010/wordprocessingDrawing" xmlns:wp="http://schemas.openxmlformats.org/drawingml/2006/wordprocessingDrawing" xmlns:w10="urn:schemas-microsoft-com:office:word" xmlns:w="http://schemas.openxmlformats.org/wordprocessingml/2006/main" xmlns:w14="http://schemas.microsoft.com/office/word/2010/wordml" xmlns:w15="http://schemas.microsoft.com/office/word/2012/wordml" xmlns:w16cex="http://schemas.microsoft.com/office/word/2018/wordml/cex" xmlns:w16cid="http://schemas.microsoft.com/office/word/2016/wordml/cid" xmlns:w16="http://schemas.microsoft.com/office/word/2018/wordml" xmlns:w16se="http://schemas.microsoft.com/office/word/2015/wordml/symex" xmlns:wpg="http://schemas.microsoft.com/office/word/2010/wordprocessingGroup" xmlns:wpi="http://schemas.microsoft.com/office/word/2010/wordprocessingInk" xmlns:wne="http://schemas.microsoft.com/office/word/2006/wordml" xmlns:wps="http://schemas.microsoft.com/office/word/2010/wordprocessingShape" mc:Ignorable="w14 w15 w16se w16cid w16 w16cex wp14">
   <w:p>
     <w:pPr>
       <w:pStyle w:val="Header"/>
@@ -6708,7 +6703,7 @@
 </file>
 
 <file path=word/numbering.xml><?xml version="1.0" encoding="utf-8"?>
-<w:numbering xmlns:wpc="http://schemas.microsoft.com/office/word/2010/wordprocessingCanvas" xmlns:cx="http://schemas.microsoft.com/office/drawing/2014/chartex" xmlns:cx1="http://schemas.microsoft.com/office/drawing/2015/9/8/chartex" xmlns:cx2="http://schemas.microsoft.com/office/drawing/2015/10/21/chartex" xmlns:cx3="http://schemas.microsoft.com/office/drawing/2016/5/9/chartex" xmlns:cx4="http://schemas.microsoft.com/office/drawing/2016/5/10/chartex" xmlns:cx5="http://schemas.microsoft.com/office/drawing/2016/5/11/chartex" xmlns:cx6="http://schemas.microsoft.com/office/drawing/2016/5/12/chartex" xmlns:cx7="http://schemas.microsoft.com/office/drawing/2016/5/13/chartex" xmlns:cx8="http://schemas.microsoft.com/office/drawing/2016/5/14/chartex" xmlns:mc="http://schemas.openxmlformats.org/markup-compatibility/2006" xmlns:aink="http://schemas.microsoft.com/office/drawing/2016/ink" xmlns:am3d="http://schemas.microsoft.com/office/drawing/2017/model3d" xmlns:o="urn:schemas-microsoft-com:office:office" xmlns:r="http://schemas.openxmlformats.org/officeDocument/2006/relationships" xmlns:m="http://schemas.openxmlformats.org/officeDocument/2006/math" xmlns:v="urn:schemas-microsoft-com:vml" xmlns:wp14="http://schemas.microsoft.com/office/word/2010/wordprocessingDrawing" xmlns:wp="http://schemas.openxmlformats.org/drawingml/2006/wordprocessingDrawing" xmlns:w10="urn:schemas-microsoft-com:office:word" xmlns:w="http://schemas.openxmlformats.org/wordprocessingml/2006/main" xmlns:w14="http://schemas.microsoft.com/office/word/2010/wordml" xmlns:w15="http://schemas.microsoft.com/office/word/2012/wordml" xmlns:w16cid="http://schemas.microsoft.com/office/word/2016/wordml/cid" xmlns:w16se="http://schemas.microsoft.com/office/word/2015/wordml/symex" xmlns:wpg="http://schemas.microsoft.com/office/word/2010/wordprocessingGroup" xmlns:wpi="http://schemas.microsoft.com/office/word/2010/wordprocessingInk" xmlns:wne="http://schemas.microsoft.com/office/word/2006/wordml" xmlns:wps="http://schemas.microsoft.com/office/word/2010/wordprocessingShape" mc:Ignorable="w14 w15 w16se w16cid wp14">
+<w:numbering xmlns:wpc="http://schemas.microsoft.com/office/word/2010/wordprocessingCanvas" xmlns:cx="http://schemas.microsoft.com/office/drawing/2014/chartex" xmlns:cx1="http://schemas.microsoft.com/office/drawing/2015/9/8/chartex" xmlns:cx2="http://schemas.microsoft.com/office/drawing/2015/10/21/chartex" xmlns:cx3="http://schemas.microsoft.com/office/drawing/2016/5/9/chartex" xmlns:cx4="http://schemas.microsoft.com/office/drawing/2016/5/10/chartex" xmlns:cx5="http://schemas.microsoft.com/office/drawing/2016/5/11/chartex" xmlns:cx6="http://schemas.microsoft.com/office/drawing/2016/5/12/chartex" xmlns:cx7="http://schemas.microsoft.com/office/drawing/2016/5/13/chartex" xmlns:cx8="http://schemas.microsoft.com/office/drawing/2016/5/14/chartex" xmlns:mc="http://schemas.openxmlformats.org/markup-compatibility/2006" xmlns:aink="http://schemas.microsoft.com/office/drawing/2016/ink" xmlns:am3d="http://schemas.microsoft.com/office/drawing/2017/model3d" xmlns:o="urn:schemas-microsoft-com:office:office" xmlns:r="http://schemas.openxmlformats.org/officeDocument/2006/relationships" xmlns:m="http://schemas.openxmlformats.org/officeDocument/2006/math" xmlns:v="urn:schemas-microsoft-com:vml" xmlns:wp14="http://schemas.microsoft.com/office/word/2010/wordprocessingDrawing" xmlns:wp="http://schemas.openxmlformats.org/drawingml/2006/wordprocessingDrawing" xmlns:w10="urn:schemas-microsoft-com:office:word" xmlns:w="http://schemas.openxmlformats.org/wordprocessingml/2006/main" xmlns:w14="http://schemas.microsoft.com/office/word/2010/wordml" xmlns:w15="http://schemas.microsoft.com/office/word/2012/wordml" xmlns:w16cex="http://schemas.microsoft.com/office/word/2018/wordml/cex" xmlns:w16cid="http://schemas.microsoft.com/office/word/2016/wordml/cid" xmlns:w16="http://schemas.microsoft.com/office/word/2018/wordml" xmlns:w16se="http://schemas.microsoft.com/office/word/2015/wordml/symex" xmlns:wpg="http://schemas.microsoft.com/office/word/2010/wordprocessingGroup" xmlns:wpi="http://schemas.microsoft.com/office/word/2010/wordprocessingInk" xmlns:wne="http://schemas.microsoft.com/office/word/2006/wordml" xmlns:wps="http://schemas.microsoft.com/office/word/2010/wordprocessingShape" mc:Ignorable="w14 w15 w16se w16cid w16 w16cex wp14">
   <w:numPicBullet w:numPicBulletId="0">
     <w:pict>
       <v:shapetype id="_x0000_t75" coordsize="21600,21600" o:spt="75" o:preferrelative="t" path="m@4@5l@4@11@9@11@9@5xe" filled="f" stroked="f">
@@ -6730,14 +6725,14 @@
         <v:path o:extrusionok="f" gradientshapeok="t" o:connecttype="rect"/>
         <o:lock v:ext="edit" aspectratio="t"/>
       </v:shapetype>
-      <v:shape id="_x0000_i1028" type="#_x0000_t75" style="width:20.25pt;height:20.25pt" o:bullet="t">
+      <v:shape id="_x0000_i1090" type="#_x0000_t75" style="width:20.25pt;height:20.25pt" o:bullet="t">
         <v:imagedata r:id="rId1" o:title="clip_image001"/>
       </v:shape>
     </w:pict>
   </w:numPicBullet>
   <w:numPicBullet w:numPicBulletId="1">
     <w:pict>
-      <v:shape id="_x0000_i1029" type="#_x0000_t75" style="width:118.5pt;height:118.5pt" o:bullet="t">
+      <v:shape id="_x0000_i1091" type="#_x0000_t75" style="width:118.5pt;height:118.5pt" o:bullet="t">
         <v:imagedata r:id="rId2" o:title="clip_image002"/>
       </v:shape>
     </w:pict>
@@ -10198,7 +10193,7 @@
 </file>
 
 <file path=word/styles.xml><?xml version="1.0" encoding="utf-8"?>
-<w:styles xmlns:mc="http://schemas.openxmlformats.org/markup-compatibility/2006" xmlns:r="http://schemas.openxmlformats.org/officeDocument/2006/relationships" xmlns:w="http://schemas.openxmlformats.org/wordprocessingml/2006/main" xmlns:w14="http://schemas.microsoft.com/office/word/2010/wordml" xmlns:w15="http://schemas.microsoft.com/office/word/2012/wordml" xmlns:w16cid="http://schemas.microsoft.com/office/word/2016/wordml/cid" xmlns:w16se="http://schemas.microsoft.com/office/word/2015/wordml/symex" mc:Ignorable="w14 w15 w16se w16cid">
+<w:styles xmlns:mc="http://schemas.openxmlformats.org/markup-compatibility/2006" xmlns:r="http://schemas.openxmlformats.org/officeDocument/2006/relationships" xmlns:w="http://schemas.openxmlformats.org/wordprocessingml/2006/main" xmlns:w14="http://schemas.microsoft.com/office/word/2010/wordml" xmlns:w15="http://schemas.microsoft.com/office/word/2012/wordml" xmlns:w16cex="http://schemas.microsoft.com/office/word/2018/wordml/cex" xmlns:w16cid="http://schemas.microsoft.com/office/word/2016/wordml/cid" xmlns:w16="http://schemas.microsoft.com/office/word/2018/wordml" xmlns:w16se="http://schemas.microsoft.com/office/word/2015/wordml/symex" mc:Ignorable="w14 w15 w16se w16cid w16 w16cex">
   <w:docDefaults>
     <w:rPrDefault>
       <w:rPr>
@@ -27038,7 +27033,7 @@
 </file>
 
 <file path=customXml/itemProps1.xml><?xml version="1.0" encoding="utf-8"?>
-<ds:datastoreItem xmlns:ds="http://schemas.openxmlformats.org/officeDocument/2006/customXml" ds:itemID="{C8C79EF6-34CC-4F3D-B102-CBFAF9BA253B}">
+<ds:datastoreItem xmlns:ds="http://schemas.openxmlformats.org/officeDocument/2006/customXml" ds:itemID="{C0E2212E-74C4-492E-BAC3-5420D9722DC9}">
   <ds:schemaRefs>
     <ds:schemaRef ds:uri="http://schemas.openxmlformats.org/officeDocument/2006/bibliography"/>
   </ds:schemaRefs>

</xml_diff>

<commit_message>
TK-327522 - Update Documentation (Code Generation Wizard)
</commit_message>
<xml_diff>
--- a/docs/wizards/Sage300SDK_CodeGenerationWizard.docx
+++ b/docs/wizards/Sage300SDK_CodeGenerationWizard.docx
@@ -45,7 +45,7 @@
         </w:sectPr>
       </w:pPr>
       <w:r>
-        <w:t>May 2020</w:t>
+        <w:t>March 2021</w:t>
       </w:r>
     </w:p>
     <w:p>
@@ -65,7 +65,13 @@
         <w:t>Copyright © 20</w:t>
       </w:r>
       <w:r>
-        <w:t xml:space="preserve">20 </w:t>
+        <w:t>2</w:t>
+      </w:r>
+      <w:r>
+        <w:t>1</w:t>
+      </w:r>
+      <w:r>
+        <w:t xml:space="preserve"> </w:t>
       </w:r>
       <w:r>
         <w:t>The Sage Group plc or its licensors. All rights reserved.</w:t>
@@ -1747,7 +1753,15 @@
         <w:pStyle w:val="SAGEIndentedText"/>
       </w:pPr>
       <w:r>
-        <w:t xml:space="preserve">Contains the code files for the Resources (Resx </w:t>
+        <w:t>Contains the code files for the Resources (</w:t>
+      </w:r>
+      <w:proofErr w:type="spellStart"/>
+      <w:r>
+        <w:t>Resx</w:t>
+      </w:r>
+      <w:proofErr w:type="spellEnd"/>
+      <w:r>
+        <w:t xml:space="preserve"> </w:t>
       </w:r>
       <w:r>
         <w:t>files</w:t>
@@ -2013,8 +2027,8 @@
           <w:noProof/>
         </w:rPr>
         <w:drawing>
-          <wp:inline distT="0" distB="0" distL="0" distR="0" wp14:anchorId="064D2999" wp14:editId="627393F3">
-            <wp:extent cx="6005023" cy="3966673"/>
+          <wp:inline distT="0" distB="0" distL="0" distR="0" wp14:anchorId="064D2999" wp14:editId="6427D7A5">
+            <wp:extent cx="6005021" cy="3966673"/>
             <wp:effectExtent l="0" t="0" r="0" b="0"/>
             <wp:docPr id="10" name="Picture 10"/>
             <wp:cNvGraphicFramePr>
@@ -2024,7 +2038,7 @@
               <a:graphicData uri="http://schemas.openxmlformats.org/drawingml/2006/picture">
                 <pic:pic xmlns:pic="http://schemas.openxmlformats.org/drawingml/2006/picture">
                   <pic:nvPicPr>
-                    <pic:cNvPr id="10" name="codegen1.png"/>
+                    <pic:cNvPr id="10" name="Picture 10"/>
                     <pic:cNvPicPr/>
                   </pic:nvPicPr>
                   <pic:blipFill>
@@ -2042,7 +2056,7 @@
                   <pic:spPr>
                     <a:xfrm>
                       <a:off x="0" y="0"/>
-                      <a:ext cx="6005023" cy="3966673"/>
+                      <a:ext cx="6005021" cy="3966673"/>
                     </a:xfrm>
                     <a:prstGeom prst="rect">
                       <a:avLst/>
@@ -2173,7 +2187,23 @@
           <w:rStyle w:val="SAGETextBoldListItem"/>
           <w:b w:val="0"/>
         </w:rPr>
-        <w:t xml:space="preserve"> This means that while the code compiles successfully, there are components that have not yet been implemented (i.e. Razor Views, JavaScript, etc.)</w:t>
+        <w:t xml:space="preserve"> This means that while the code compiles successfully, there are components that have not yet been implemented (</w:t>
+      </w:r>
+      <w:proofErr w:type="gramStart"/>
+      <w:r>
+        <w:rPr>
+          <w:rStyle w:val="SAGETextBoldListItem"/>
+          <w:b w:val="0"/>
+        </w:rPr>
+        <w:t>i.e.</w:t>
+      </w:r>
+      <w:proofErr w:type="gramEnd"/>
+      <w:r>
+        <w:rPr>
+          <w:rStyle w:val="SAGETextBoldListItem"/>
+          <w:b w:val="0"/>
+        </w:rPr>
+        <w:t xml:space="preserve"> Razor Views, JavaScript, etc.)</w:t>
       </w:r>
     </w:p>
     <w:p>
@@ -2214,23 +2244,35 @@
       <w:r>
         <w:t xml:space="preserve"> use the </w:t>
       </w:r>
+      <w:proofErr w:type="spellStart"/>
       <w:r>
         <w:rPr>
           <w:rStyle w:val="SAGETextCodeinline"/>
         </w:rPr>
         <w:t>FlatRepository</w:t>
       </w:r>
-      <w:r>
-        <w:t xml:space="preserve"> base class</w:t>
-      </w:r>
+      <w:proofErr w:type="spellEnd"/>
+      <w:r>
+        <w:t xml:space="preserve"> base </w:t>
+      </w:r>
+      <w:proofErr w:type="gramStart"/>
+      <w:r>
+        <w:t>class</w:t>
+      </w:r>
+      <w:proofErr w:type="gramEnd"/>
     </w:p>
     <w:p>
       <w:pPr>
         <w:pStyle w:val="SAGEBullet2"/>
       </w:pPr>
       <w:r>
-        <w:t>Will use a Business View to generate code files</w:t>
-      </w:r>
+        <w:t xml:space="preserve">Will use a Business View to generate code </w:t>
+      </w:r>
+      <w:proofErr w:type="gramStart"/>
+      <w:r>
+        <w:t>files</w:t>
+      </w:r>
+      <w:proofErr w:type="gramEnd"/>
     </w:p>
     <w:p>
       <w:pPr>
@@ -2264,23 +2306,35 @@
       <w:r>
         <w:t xml:space="preserve"> use the </w:t>
       </w:r>
+      <w:proofErr w:type="spellStart"/>
       <w:r>
         <w:rPr>
           <w:rStyle w:val="SAGETextCodeinline"/>
         </w:rPr>
         <w:t>ProcessRepository</w:t>
       </w:r>
-      <w:r>
-        <w:t xml:space="preserve"> base class</w:t>
-      </w:r>
+      <w:proofErr w:type="spellEnd"/>
+      <w:r>
+        <w:t xml:space="preserve"> base </w:t>
+      </w:r>
+      <w:proofErr w:type="gramStart"/>
+      <w:r>
+        <w:t>class</w:t>
+      </w:r>
+      <w:proofErr w:type="gramEnd"/>
     </w:p>
     <w:p>
       <w:pPr>
         <w:pStyle w:val="SAGEBullet2"/>
       </w:pPr>
       <w:r>
-        <w:t>Will use a Business View to generate code files</w:t>
-      </w:r>
+        <w:t xml:space="preserve">Will use a Business View to generate code </w:t>
+      </w:r>
+      <w:proofErr w:type="gramStart"/>
+      <w:r>
+        <w:t>files</w:t>
+      </w:r>
+      <w:proofErr w:type="gramEnd"/>
     </w:p>
     <w:p>
       <w:pPr>
@@ -2301,7 +2355,15 @@
         <w:pStyle w:val="SAGEBullet2"/>
       </w:pPr>
       <w:r>
-        <w:t>To be used for SQL statement screens (i.e. KPIs)</w:t>
+        <w:t>To be used for SQL statement screens (</w:t>
+      </w:r>
+      <w:proofErr w:type="gramStart"/>
+      <w:r>
+        <w:t>i.e.</w:t>
+      </w:r>
+      <w:proofErr w:type="gramEnd"/>
+      <w:r>
+        <w:t xml:space="preserve"> KPIs)</w:t>
       </w:r>
     </w:p>
     <w:p>
@@ -2314,23 +2376,35 @@
       <w:r>
         <w:t xml:space="preserve"> use the </w:t>
       </w:r>
+      <w:proofErr w:type="spellStart"/>
       <w:r>
         <w:rPr>
           <w:rStyle w:val="SAGETextCodeinline"/>
         </w:rPr>
         <w:t>DynamicQueryRepository</w:t>
       </w:r>
-      <w:r>
-        <w:t xml:space="preserve"> base class</w:t>
-      </w:r>
+      <w:proofErr w:type="spellEnd"/>
+      <w:r>
+        <w:t xml:space="preserve"> base </w:t>
+      </w:r>
+      <w:proofErr w:type="gramStart"/>
+      <w:r>
+        <w:t>class</w:t>
+      </w:r>
+      <w:proofErr w:type="gramEnd"/>
     </w:p>
     <w:p>
       <w:pPr>
         <w:pStyle w:val="SAGEBullet2"/>
       </w:pPr>
       <w:r>
-        <w:t>Will use a manually created model to generate code files</w:t>
-      </w:r>
+        <w:t xml:space="preserve">Will use a manually created model to generate code </w:t>
+      </w:r>
+      <w:proofErr w:type="gramStart"/>
+      <w:r>
+        <w:t>files</w:t>
+      </w:r>
+      <w:proofErr w:type="gramEnd"/>
     </w:p>
     <w:p>
       <w:pPr>
@@ -2364,23 +2438,35 @@
       <w:r>
         <w:t xml:space="preserve"> use the </w:t>
       </w:r>
+      <w:proofErr w:type="spellStart"/>
       <w:r>
         <w:rPr>
           <w:rStyle w:val="SAGETextCodeinline"/>
         </w:rPr>
         <w:t>ReportRepository</w:t>
       </w:r>
-      <w:r>
-        <w:t xml:space="preserve"> base class</w:t>
-      </w:r>
+      <w:proofErr w:type="spellEnd"/>
+      <w:r>
+        <w:t xml:space="preserve"> base </w:t>
+      </w:r>
+      <w:proofErr w:type="gramStart"/>
+      <w:r>
+        <w:t>class</w:t>
+      </w:r>
+      <w:proofErr w:type="gramEnd"/>
     </w:p>
     <w:p>
       <w:pPr>
         <w:pStyle w:val="SAGEBullet2"/>
       </w:pPr>
       <w:r>
-        <w:t>Will use a Report INI file to generate code files</w:t>
-      </w:r>
+        <w:t xml:space="preserve">Will use a Report INI file to generate code </w:t>
+      </w:r>
+      <w:proofErr w:type="gramStart"/>
+      <w:r>
+        <w:t>files</w:t>
+      </w:r>
+      <w:proofErr w:type="gramEnd"/>
     </w:p>
     <w:p>
       <w:pPr>
@@ -2414,23 +2500,35 @@
       <w:r>
         <w:t xml:space="preserve"> use the </w:t>
       </w:r>
+      <w:proofErr w:type="spellStart"/>
       <w:r>
         <w:rPr>
           <w:rStyle w:val="SAGETextCodeinline"/>
         </w:rPr>
         <w:t>InquiryRepository</w:t>
       </w:r>
-      <w:r>
-        <w:t xml:space="preserve"> base class</w:t>
-      </w:r>
+      <w:proofErr w:type="spellEnd"/>
+      <w:r>
+        <w:t xml:space="preserve"> base </w:t>
+      </w:r>
+      <w:proofErr w:type="gramStart"/>
+      <w:r>
+        <w:t>class</w:t>
+      </w:r>
+      <w:proofErr w:type="gramEnd"/>
     </w:p>
     <w:p>
       <w:pPr>
         <w:pStyle w:val="SAGEBullet2"/>
       </w:pPr>
       <w:r>
-        <w:t>Will use a Business View to generate code files</w:t>
-      </w:r>
+        <w:t xml:space="preserve">Will use a Business View to generate code </w:t>
+      </w:r>
+      <w:proofErr w:type="gramStart"/>
+      <w:r>
+        <w:t>files</w:t>
+      </w:r>
+      <w:proofErr w:type="gramEnd"/>
     </w:p>
     <w:p>
       <w:pPr>
@@ -2485,6 +2583,7 @@
       <w:r>
         <w:t xml:space="preserve"> use the </w:t>
       </w:r>
+      <w:proofErr w:type="spellStart"/>
       <w:r>
         <w:rPr>
           <w:rStyle w:val="SAGETextCodeinline"/>
@@ -2497,9 +2596,15 @@
         </w:rPr>
         <w:t>Repository</w:t>
       </w:r>
-      <w:r>
-        <w:t xml:space="preserve"> base class</w:t>
-      </w:r>
+      <w:proofErr w:type="spellEnd"/>
+      <w:r>
+        <w:t xml:space="preserve"> base </w:t>
+      </w:r>
+      <w:proofErr w:type="gramStart"/>
+      <w:r>
+        <w:t>class</w:t>
+      </w:r>
+      <w:proofErr w:type="gramEnd"/>
     </w:p>
     <w:p>
       <w:pPr>
@@ -2512,8 +2617,13 @@
         <w:t>s</w:t>
       </w:r>
       <w:r>
-        <w:t xml:space="preserve"> to generate code files</w:t>
-      </w:r>
+        <w:t xml:space="preserve"> to generate </w:t>
+      </w:r>
+      <w:proofErr w:type="gramStart"/>
+      <w:r>
+        <w:t>code files</w:t>
+      </w:r>
+      <w:proofErr w:type="gramEnd"/>
     </w:p>
     <w:p>
       <w:pPr>
@@ -2773,12 +2883,14 @@
       <w:r>
         <w:t xml:space="preserve"> If the code type is </w:t>
       </w:r>
+      <w:proofErr w:type="spellStart"/>
       <w:r>
         <w:rPr>
           <w:b/>
         </w:rPr>
         <w:t>HeaderDetail</w:t>
       </w:r>
+      <w:proofErr w:type="spellEnd"/>
       <w:r>
         <w:t xml:space="preserve">, select </w:t>
       </w:r>
@@ -2789,7 +2901,15 @@
         <w:t>Edit Container Name</w:t>
       </w:r>
       <w:r>
-        <w:t xml:space="preserve"> to display a dialog for specifying the name of the container for the header detail entities (i.e. Receipt for a Receipt Entry screen).</w:t>
+        <w:t xml:space="preserve"> to display a dialog for specifying the name of the container for the header detail entities (</w:t>
+      </w:r>
+      <w:proofErr w:type="gramStart"/>
+      <w:r>
+        <w:t>i.e.</w:t>
+      </w:r>
+      <w:proofErr w:type="gramEnd"/>
+      <w:r>
+        <w:t xml:space="preserve"> Receipt for a Receipt Entry screen).</w:t>
       </w:r>
     </w:p>
     <w:p>
@@ -2884,12 +3004,14 @@
       <w:r>
         <w:t xml:space="preserve">If the code type is </w:t>
       </w:r>
+      <w:proofErr w:type="spellStart"/>
       <w:r>
         <w:rPr>
           <w:b/>
         </w:rPr>
         <w:t>HeaderDetail</w:t>
       </w:r>
+      <w:proofErr w:type="spellEnd"/>
       <w:r>
         <w:t xml:space="preserve">, </w:t>
       </w:r>
@@ -3137,12 +3259,14 @@
       <w:r>
         <w:t xml:space="preserve">If the code type is </w:t>
       </w:r>
+      <w:proofErr w:type="spellStart"/>
       <w:r>
         <w:rPr>
           <w:b/>
         </w:rPr>
         <w:t>DynamicQuery</w:t>
       </w:r>
+      <w:proofErr w:type="spellEnd"/>
       <w:r>
         <w:t xml:space="preserve">, </w:t>
       </w:r>
@@ -3252,7 +3376,21 @@
         <w:rPr>
           <w:rStyle w:val="SAGETextUI"/>
         </w:rPr>
-        <w:t xml:space="preserve"> Resx Name</w:t>
+        <w:t xml:space="preserve"> </w:t>
+      </w:r>
+      <w:proofErr w:type="spellStart"/>
+      <w:r>
+        <w:rPr>
+          <w:rStyle w:val="SAGETextUI"/>
+        </w:rPr>
+        <w:t>Resx</w:t>
+      </w:r>
+      <w:proofErr w:type="spellEnd"/>
+      <w:r>
+        <w:rPr>
+          <w:rStyle w:val="SAGETextUI"/>
+        </w:rPr>
+        <w:t xml:space="preserve"> Name</w:t>
       </w:r>
       <w:r>
         <w:t xml:space="preserve"> will be defaulted. The</w:t>
@@ -3272,6 +3410,7 @@
       <w:r>
         <w:t xml:space="preserve">he </w:t>
       </w:r>
+      <w:proofErr w:type="spellStart"/>
       <w:r>
         <w:rPr>
           <w:rStyle w:val="SAGETextUI"/>
@@ -3284,6 +3423,7 @@
         </w:rPr>
         <w:t>x</w:t>
       </w:r>
+      <w:proofErr w:type="spellEnd"/>
       <w:r>
         <w:rPr>
           <w:rStyle w:val="SAGETextUI"/>
@@ -3291,7 +3431,15 @@
         <w:t xml:space="preserve"> Name</w:t>
       </w:r>
       <w:r>
-        <w:t xml:space="preserve"> must have the “Resx” suffix.</w:t>
+        <w:t xml:space="preserve"> must have the “</w:t>
+      </w:r>
+      <w:proofErr w:type="spellStart"/>
+      <w:r>
+        <w:t>Resx</w:t>
+      </w:r>
+      <w:proofErr w:type="spellEnd"/>
+      <w:r>
+        <w:t>” suffix.</w:t>
       </w:r>
     </w:p>
     <w:p>
@@ -3333,7 +3481,15 @@
         <w:t xml:space="preserve">, </w:t>
       </w:r>
       <w:r>
-        <w:t xml:space="preserve">Report definitions for Sage 300 are in INI files. Click on the magnifying glass button to display an Open File dialog to search for an existing INI file, or enter the file name manually. </w:t>
+        <w:t xml:space="preserve">Report definitions for Sage 300 are in INI files. Click on the magnifying glass button to display an Open File dialog to search for an existing INI </w:t>
+      </w:r>
+      <w:proofErr w:type="gramStart"/>
+      <w:r>
+        <w:t>file, or</w:t>
+      </w:r>
+      <w:proofErr w:type="gramEnd"/>
+      <w:r>
+        <w:t xml:space="preserve"> enter the file name manually. </w:t>
       </w:r>
     </w:p>
     <w:p>
@@ -3479,12 +3635,14 @@
       <w:r>
         <w:t xml:space="preserve"> is defaulted from the retrieved Business View and may be overridden as required. It is used as the prefix name for the code files that will be created. For </w:t>
       </w:r>
+      <w:proofErr w:type="spellStart"/>
       <w:r>
         <w:rPr>
           <w:b/>
         </w:rPr>
         <w:t>DynamicQuery</w:t>
       </w:r>
+      <w:proofErr w:type="spellEnd"/>
       <w:r>
         <w:t xml:space="preserve"> and </w:t>
       </w:r>
@@ -3545,12 +3703,14 @@
       <w:r>
         <w:t xml:space="preserve"> is defaulted from the retrieved Business View and may be overridden as required. It is used as the name for the model that will be created. For </w:t>
       </w:r>
+      <w:proofErr w:type="spellStart"/>
       <w:r>
         <w:rPr>
           <w:b/>
         </w:rPr>
         <w:t>DynamicQuery</w:t>
       </w:r>
+      <w:proofErr w:type="spellEnd"/>
       <w:r>
         <w:t xml:space="preserve"> and </w:t>
       </w:r>
@@ -3574,12 +3734,14 @@
       <w:r>
         <w:t xml:space="preserve">If the code type is </w:t>
       </w:r>
+      <w:proofErr w:type="spellStart"/>
       <w:r>
         <w:rPr>
           <w:b/>
         </w:rPr>
         <w:t>DynamicQuery</w:t>
       </w:r>
+      <w:proofErr w:type="spellEnd"/>
       <w:r>
         <w:t>, a Model Mapper file will not be generated as mapping is an abstract function of the repository class. Also, the Model Fields class will only have an Index class and not a Fields class as these model properties will only be referenced by index.</w:t>
       </w:r>
@@ -3602,11 +3764,19 @@
           <w:b/>
         </w:rPr>
       </w:pPr>
+      <w:proofErr w:type="spellStart"/>
       <w:r>
         <w:rPr>
           <w:b/>
         </w:rPr>
-        <w:t>Resx Name</w:t>
+        <w:t>Resx</w:t>
+      </w:r>
+      <w:proofErr w:type="spellEnd"/>
+      <w:r>
+        <w:rPr>
+          <w:b/>
+        </w:rPr>
+        <w:t xml:space="preserve"> Name</w:t>
       </w:r>
     </w:p>
     <w:p>
@@ -3626,14 +3796,24 @@
         <w:t xml:space="preserve"> field</w:t>
       </w:r>
       <w:r>
-        <w:t xml:space="preserve"> is defaulted from the retrieved Business View and may be overridden as required. It is used as the name for the Resx file that will be created. For </w:t>
-      </w:r>
+        <w:t xml:space="preserve"> is defaulted from the retrieved Business View and may be overridden as required. It is used as the name for the </w:t>
+      </w:r>
+      <w:proofErr w:type="spellStart"/>
+      <w:r>
+        <w:t>Resx</w:t>
+      </w:r>
+      <w:proofErr w:type="spellEnd"/>
+      <w:r>
+        <w:t xml:space="preserve"> file that will be created. For </w:t>
+      </w:r>
+      <w:proofErr w:type="spellStart"/>
       <w:r>
         <w:rPr>
           <w:b/>
         </w:rPr>
         <w:t>DynamicQuery</w:t>
       </w:r>
+      <w:proofErr w:type="spellEnd"/>
       <w:r>
         <w:t xml:space="preserve"> and </w:t>
       </w:r>
@@ -3644,7 +3824,15 @@
         <w:t>Report</w:t>
       </w:r>
       <w:r>
-        <w:t xml:space="preserve"> code types, this field must be manually entered. It has a requirement that it must have the “Resx” suffix. This field will also be synchronized with any changes made to the entity name.</w:t>
+        <w:t xml:space="preserve"> code types, this field must be manually entered. It has a requirement that it must have the “</w:t>
+      </w:r>
+      <w:proofErr w:type="spellStart"/>
+      <w:r>
+        <w:t>Resx</w:t>
+      </w:r>
+      <w:proofErr w:type="spellEnd"/>
+      <w:r>
+        <w:t>” suffix. This field will also be synchronized with any changes made to the entity name.</w:t>
       </w:r>
     </w:p>
     <w:p>
@@ -3652,7 +3840,23 @@
         <w:pStyle w:val="SAGEBodyText"/>
       </w:pPr>
       <w:r>
-        <w:t>Up to five Resx files will be generated based upon the languages selected in the Solution Wizard. The main Resx file is English and will contain the descriptions for the Model properties and Enumerations from the Business View.</w:t>
+        <w:t xml:space="preserve">Up to five </w:t>
+      </w:r>
+      <w:proofErr w:type="spellStart"/>
+      <w:r>
+        <w:t>Resx</w:t>
+      </w:r>
+      <w:proofErr w:type="spellEnd"/>
+      <w:r>
+        <w:t xml:space="preserve"> files will be generated based upon the languages selected in the Solution Wizard. The main </w:t>
+      </w:r>
+      <w:proofErr w:type="spellStart"/>
+      <w:r>
+        <w:t>Resx</w:t>
+      </w:r>
+      <w:proofErr w:type="spellEnd"/>
+      <w:r>
+        <w:t xml:space="preserve"> file is English and will contain the descriptions for the Model properties and Enumerations from the Business View.</w:t>
       </w:r>
     </w:p>
     <w:p>
@@ -3660,7 +3864,39 @@
         <w:pStyle w:val="SAGEBodyText"/>
       </w:pPr>
       <w:r>
-        <w:t>The other Resx files, if selected in the Solution Wizard, are Spanish (es), French (fr), Chinese Simplified (zh-Hans) and Chinese Traditional (zh-Hant). These files will contain only keys and will require manual translation.</w:t>
+        <w:t xml:space="preserve">The other </w:t>
+      </w:r>
+      <w:proofErr w:type="spellStart"/>
+      <w:r>
+        <w:t>Resx</w:t>
+      </w:r>
+      <w:proofErr w:type="spellEnd"/>
+      <w:r>
+        <w:t xml:space="preserve"> files, if selected in the Solution Wizard, are Spanish (es), French (</w:t>
+      </w:r>
+      <w:proofErr w:type="spellStart"/>
+      <w:r>
+        <w:t>fr</w:t>
+      </w:r>
+      <w:proofErr w:type="spellEnd"/>
+      <w:r>
+        <w:t>), Chinese Simplified (</w:t>
+      </w:r>
+      <w:proofErr w:type="spellStart"/>
+      <w:r>
+        <w:t>zh</w:t>
+      </w:r>
+      <w:proofErr w:type="spellEnd"/>
+      <w:r>
+        <w:t>-Hans) and Chinese Traditional (</w:t>
+      </w:r>
+      <w:proofErr w:type="spellStart"/>
+      <w:r>
+        <w:t>zh-Hant</w:t>
+      </w:r>
+      <w:proofErr w:type="spellEnd"/>
+      <w:r>
+        <w:t>). These files will contain only keys and will require manual translation.</w:t>
       </w:r>
     </w:p>
     <w:p>
@@ -4052,7 +4288,15 @@
         <w:pStyle w:val="SAGEBodyText"/>
       </w:pPr>
       <w:r>
-        <w:t>[TODO] This is the description text for the ‘Sequence Revision List’</w:t>
+        <w:t xml:space="preserve">[TODO] This is the description text for the ‘Sequence Revision </w:t>
+      </w:r>
+      <w:proofErr w:type="gramStart"/>
+      <w:r>
+        <w:t>List</w:t>
+      </w:r>
+      <w:proofErr w:type="gramEnd"/>
+      <w:r>
+        <w:t>’</w:t>
       </w:r>
     </w:p>
     <w:p>
@@ -4228,12 +4472,14 @@
       <w:r>
         <w:t xml:space="preserve">For </w:t>
       </w:r>
+      <w:proofErr w:type="spellStart"/>
       <w:r>
         <w:rPr>
           <w:b/>
         </w:rPr>
         <w:t>DynamicQuery</w:t>
       </w:r>
+      <w:proofErr w:type="spellEnd"/>
       <w:r>
         <w:t xml:space="preserve"> and </w:t>
       </w:r>
@@ -4265,12 +4511,14 @@
       <w:r>
         <w:t xml:space="preserve">If the code type is </w:t>
       </w:r>
+      <w:proofErr w:type="spellStart"/>
       <w:r>
         <w:rPr>
           <w:b/>
         </w:rPr>
         <w:t>DynamicQuery</w:t>
       </w:r>
+      <w:proofErr w:type="spellEnd"/>
       <w:r>
         <w:t>, the order of the properties is important and must match the columns returned by the SQL query. The Size column is used for the Display annotation on the Model property and for the Finder attributes if the option to generate a Finder is selected.</w:t>
       </w:r>
@@ -4524,12 +4772,14 @@
       <w:r>
         <w:t xml:space="preserve">This tab is only available if the code type is </w:t>
       </w:r>
+      <w:proofErr w:type="spellStart"/>
       <w:r>
         <w:rPr>
           <w:b/>
         </w:rPr>
         <w:t>HeaderDetail</w:t>
       </w:r>
+      <w:proofErr w:type="spellEnd"/>
       <w:r>
         <w:t>.</w:t>
       </w:r>
@@ -4580,8 +4830,13 @@
           <w:tab w:val="left" w:pos="4695"/>
         </w:tabs>
       </w:pPr>
-      <w:r>
-        <w:t xml:space="preserve">The </w:t>
+      <w:proofErr w:type="spellStart"/>
+      <w:r>
+        <w:t>The</w:t>
+      </w:r>
+      <w:proofErr w:type="spellEnd"/>
+      <w:r>
+        <w:t xml:space="preserve"> </w:t>
       </w:r>
       <w:r>
         <w:rPr>
@@ -4633,8 +4888,13 @@
           <w:tab w:val="left" w:pos="4695"/>
         </w:tabs>
       </w:pPr>
-      <w:r>
-        <w:t xml:space="preserve">The </w:t>
+      <w:proofErr w:type="spellStart"/>
+      <w:r>
+        <w:t>The</w:t>
+      </w:r>
+      <w:proofErr w:type="spellEnd"/>
+      <w:r>
+        <w:t xml:space="preserve"> </w:t>
       </w:r>
       <w:r>
         <w:rPr>
@@ -4696,12 +4956,14 @@
       <w:r>
         <w:t xml:space="preserve">Familiarity with the compositions is a requirement for the developer using the </w:t>
       </w:r>
+      <w:proofErr w:type="spellStart"/>
       <w:r>
         <w:rPr>
           <w:b/>
         </w:rPr>
         <w:t>HeaderDetail</w:t>
       </w:r>
+      <w:proofErr w:type="spellEnd"/>
       <w:r>
         <w:t xml:space="preserve"> code type.</w:t>
       </w:r>
@@ -4956,7 +5218,15 @@
         <w:pStyle w:val="SAGEAdmonitionNote"/>
       </w:pPr>
       <w:r>
-        <w:t>TODO issues are C# comments (i.e. // TODO something…) that provide explicit instructions for a developer to resolve or verify wizard generated code.</w:t>
+        <w:t>TODO issues are C# comments (</w:t>
+      </w:r>
+      <w:proofErr w:type="gramStart"/>
+      <w:r>
+        <w:t>i.e.</w:t>
+      </w:r>
+      <w:proofErr w:type="gramEnd"/>
+      <w:r>
+        <w:t xml:space="preserve"> // TODO something…) that provide explicit instructions for a developer to resolve or verify wizard generated code.</w:t>
       </w:r>
     </w:p>
     <w:p>
@@ -5261,12 +5531,14 @@
       <w:r>
         <w:t xml:space="preserve">The </w:t>
       </w:r>
+      <w:proofErr w:type="spellStart"/>
       <w:r>
         <w:rPr>
           <w:rStyle w:val="SAGETextFilename"/>
         </w:rPr>
         <w:t>TUMenuModuleHelper.cs</w:t>
       </w:r>
+      <w:proofErr w:type="spellEnd"/>
       <w:r>
         <w:t xml:space="preserve"> file already has generated code for Menu Navigation.</w:t>
       </w:r>
@@ -5278,11 +5550,19 @@
       <w:r>
         <w:t xml:space="preserve">The </w:t>
       </w:r>
+      <w:proofErr w:type="spellStart"/>
       <w:r>
         <w:rPr>
           <w:rStyle w:val="SAGETextFilename"/>
         </w:rPr>
-        <w:t xml:space="preserve">Security.cs </w:t>
+        <w:t>Security.cs</w:t>
+      </w:r>
+      <w:proofErr w:type="spellEnd"/>
+      <w:r>
+        <w:rPr>
+          <w:rStyle w:val="SAGETextFilename"/>
+        </w:rPr>
+        <w:t xml:space="preserve"> </w:t>
       </w:r>
       <w:r>
         <w:t>file already has constants generated for the Import and Export constan</w:t>
@@ -5600,7 +5880,15 @@
         <w:t>Reports</w:t>
       </w:r>
       <w:r>
-        <w:t xml:space="preserve"> folders. In the Code Generation Wizard, if a Code Type of Process or Reports is selected, the appropriate Resx files will be generated in these subfolders as opposed to the </w:t>
+        <w:t xml:space="preserve"> folders. In the Code Generation Wizard, if a Code Type of Process or Reports is selected, the appropriate </w:t>
+      </w:r>
+      <w:proofErr w:type="spellStart"/>
+      <w:r>
+        <w:t>Resx</w:t>
+      </w:r>
+      <w:proofErr w:type="spellEnd"/>
+      <w:r>
+        <w:t xml:space="preserve"> files will be generated in these subfolders as opposed to the </w:t>
       </w:r>
       <w:r>
         <w:rPr>
@@ -5617,13 +5905,22 @@
         <w:pStyle w:val="SAGEBodyText"/>
       </w:pPr>
       <w:r>
-        <w:t xml:space="preserve">Note the generated Resx files: </w:t>
+        <w:t xml:space="preserve">Note the generated </w:t>
+      </w:r>
+      <w:proofErr w:type="spellStart"/>
+      <w:r>
+        <w:t>Resx</w:t>
+      </w:r>
+      <w:proofErr w:type="spellEnd"/>
+      <w:r>
+        <w:t xml:space="preserve"> files: </w:t>
       </w:r>
     </w:p>
     <w:p>
       <w:pPr>
         <w:pStyle w:val="SAGEBullet1"/>
       </w:pPr>
+      <w:proofErr w:type="spellStart"/>
       <w:r>
         <w:rPr>
           <w:rStyle w:val="SAGETextFilename"/>
@@ -5631,6 +5928,7 @@
         <w:lastRenderedPageBreak/>
         <w:t>MenuResx.resx</w:t>
       </w:r>
+      <w:proofErr w:type="spellEnd"/>
       <w:r>
         <w:t xml:space="preserve"> is the English resource</w:t>
       </w:r>
@@ -5642,17 +5940,27 @@
       <w:pPr>
         <w:pStyle w:val="SAGEBullet1"/>
       </w:pPr>
+      <w:proofErr w:type="spellStart"/>
       <w:r>
         <w:rPr>
           <w:rStyle w:val="SAGETextFilename"/>
         </w:rPr>
         <w:t>MenuResx.es.resx</w:t>
       </w:r>
-      <w:r>
-        <w:t xml:space="preserve"> is the Spanish resource</w:t>
-      </w:r>
-      <w:r>
-        <w:t>, if Spanish is included via the Solution Wizard Resource Files Step</w:t>
+      <w:proofErr w:type="spellEnd"/>
+      <w:r>
+        <w:t xml:space="preserve"> is the Spanish </w:t>
+      </w:r>
+      <w:proofErr w:type="gramStart"/>
+      <w:r>
+        <w:t>resource</w:t>
+      </w:r>
+      <w:r>
+        <w:t>, if</w:t>
+      </w:r>
+      <w:proofErr w:type="gramEnd"/>
+      <w:r>
+        <w:t xml:space="preserve"> Spanish is included via the Solution Wizard Resource Files Step</w:t>
       </w:r>
       <w:r>
         <w:t>.</w:t>
@@ -5662,17 +5970,27 @@
       <w:pPr>
         <w:pStyle w:val="SAGEBullet1"/>
       </w:pPr>
+      <w:proofErr w:type="spellStart"/>
       <w:r>
         <w:rPr>
           <w:rStyle w:val="SAGETextFilename"/>
         </w:rPr>
         <w:t>MenuResx.fr.resx</w:t>
       </w:r>
-      <w:r>
-        <w:t xml:space="preserve"> is the French resource</w:t>
-      </w:r>
-      <w:r>
-        <w:t>, if French is included via the Solution Wizard Resource Files Step</w:t>
+      <w:proofErr w:type="spellEnd"/>
+      <w:r>
+        <w:t xml:space="preserve"> is the French </w:t>
+      </w:r>
+      <w:proofErr w:type="gramStart"/>
+      <w:r>
+        <w:t>resource</w:t>
+      </w:r>
+      <w:r>
+        <w:t>, if</w:t>
+      </w:r>
+      <w:proofErr w:type="gramEnd"/>
+      <w:r>
+        <w:t xml:space="preserve"> French is included via the Solution Wizard Resource Files Step</w:t>
       </w:r>
       <w:r>
         <w:t>.</w:t>
@@ -5682,12 +6000,14 @@
       <w:pPr>
         <w:pStyle w:val="SAGEBullet1"/>
       </w:pPr>
+      <w:proofErr w:type="spellStart"/>
       <w:r>
         <w:rPr>
           <w:rStyle w:val="SAGETextFilename"/>
         </w:rPr>
         <w:t>MenuResx.zh-Hans.resx</w:t>
       </w:r>
+      <w:proofErr w:type="spellEnd"/>
       <w:r>
         <w:t xml:space="preserve"> is the Chinese Simplified resource</w:t>
       </w:r>
@@ -5702,12 +6022,14 @@
       <w:pPr>
         <w:pStyle w:val="SAGEBullet1"/>
       </w:pPr>
+      <w:proofErr w:type="spellStart"/>
       <w:r>
         <w:rPr>
           <w:rStyle w:val="SAGETextFilename"/>
         </w:rPr>
         <w:t>MenuResx.zh-Hant.resx</w:t>
       </w:r>
+      <w:proofErr w:type="spellEnd"/>
       <w:r>
         <w:t xml:space="preserve"> is t</w:t>
       </w:r>
@@ -5726,7 +6048,23 @@
         <w:pStyle w:val="SAGEBodyText"/>
       </w:pPr>
       <w:r>
-        <w:t>Only the English Resx file is marked as Public. All other resx files are marked as No Code Generation.</w:t>
+        <w:t xml:space="preserve">Only the English </w:t>
+      </w:r>
+      <w:proofErr w:type="spellStart"/>
+      <w:r>
+        <w:t>Resx</w:t>
+      </w:r>
+      <w:proofErr w:type="spellEnd"/>
+      <w:r>
+        <w:t xml:space="preserve"> file is marked as Public. All other </w:t>
+      </w:r>
+      <w:proofErr w:type="spellStart"/>
+      <w:r>
+        <w:t>resx</w:t>
+      </w:r>
+      <w:proofErr w:type="spellEnd"/>
+      <w:r>
+        <w:t xml:space="preserve"> files are marked as No Code Generation.</w:t>
       </w:r>
     </w:p>
     <w:p>
@@ -5734,7 +6072,15 @@
         <w:pStyle w:val="SAGEBodyText"/>
       </w:pPr>
       <w:r>
-        <w:t>Any Resx file that is common to all screens/reports/whatever in a module is to be placed in the root folder.</w:t>
+        <w:t xml:space="preserve">Any </w:t>
+      </w:r>
+      <w:proofErr w:type="spellStart"/>
+      <w:r>
+        <w:t>Resx</w:t>
+      </w:r>
+      <w:proofErr w:type="spellEnd"/>
+      <w:r>
+        <w:t xml:space="preserve"> file that is common to all screens/reports/whatever in a module is to be placed in the root folder.</w:t>
       </w:r>
     </w:p>
     <w:p>
@@ -5843,7 +6189,21 @@
         <w:rPr>
           <w:rStyle w:val="SAGETextFilename"/>
         </w:rPr>
-        <w:t xml:space="preserve"> TUBootstrapper.cs </w:t>
+        <w:t xml:space="preserve"> </w:t>
+      </w:r>
+      <w:proofErr w:type="spellStart"/>
+      <w:r>
+        <w:rPr>
+          <w:rStyle w:val="SAGETextFilename"/>
+        </w:rPr>
+        <w:t>TUBootstrapper.cs</w:t>
+      </w:r>
+      <w:proofErr w:type="spellEnd"/>
+      <w:r>
+        <w:rPr>
+          <w:rStyle w:val="SAGETextFilename"/>
+        </w:rPr>
+        <w:t xml:space="preserve"> </w:t>
       </w:r>
       <w:r>
         <w:t>file already has generated code for Unity Dependency Injection which will be added to</w:t>
@@ -5988,21 +6348,25 @@
         <w:lastRenderedPageBreak/>
         <w:t xml:space="preserve">The </w:t>
       </w:r>
+      <w:proofErr w:type="spellStart"/>
       <w:r>
         <w:rPr>
           <w:rStyle w:val="SAGETextFilename"/>
         </w:rPr>
         <w:t>TUBootstrapper.cs</w:t>
       </w:r>
+      <w:proofErr w:type="spellEnd"/>
       <w:r>
         <w:t xml:space="preserve">, </w:t>
       </w:r>
+      <w:proofErr w:type="spellStart"/>
       <w:r>
         <w:rPr>
           <w:rStyle w:val="SAGETextFilename"/>
         </w:rPr>
         <w:t>TUAreaRegistration.cs</w:t>
       </w:r>
+      <w:proofErr w:type="spellEnd"/>
       <w:r>
         <w:t xml:space="preserve">, </w:t>
       </w:r>
@@ -6015,12 +6379,14 @@
       <w:r>
         <w:t xml:space="preserve"> and </w:t>
       </w:r>
+      <w:proofErr w:type="spellStart"/>
       <w:r>
         <w:rPr>
           <w:rStyle w:val="SAGETextFilename"/>
         </w:rPr>
         <w:t>TUWebBootstrapper.cs</w:t>
       </w:r>
+      <w:proofErr w:type="spellEnd"/>
       <w:r>
         <w:t xml:space="preserve"> files already have generated code for Unity Dependency Injection</w:t>
       </w:r>
@@ -6680,7 +7046,7 @@
       <w:rPr>
         <w:noProof/>
       </w:rPr>
-      <w:t>Examining the Solution</w:t>
+      <w:t>Using Code Generation Wizard</w:t>
     </w:r>
     <w:r>
       <w:rPr>
@@ -6725,14 +7091,14 @@
         <v:path o:extrusionok="f" gradientshapeok="t" o:connecttype="rect"/>
         <o:lock v:ext="edit" aspectratio="t"/>
       </v:shapetype>
-      <v:shape id="_x0000_i1090" type="#_x0000_t75" style="width:20.25pt;height:20.25pt" o:bullet="t">
+      <v:shape id="_x0000_i1060" type="#_x0000_t75" style="width:20.15pt;height:20.15pt" o:bullet="t">
         <v:imagedata r:id="rId1" o:title="clip_image001"/>
       </v:shape>
     </w:pict>
   </w:numPicBullet>
   <w:numPicBullet w:numPicBulletId="1">
     <w:pict>
-      <v:shape id="_x0000_i1091" type="#_x0000_t75" style="width:118.5pt;height:118.5pt" o:bullet="t">
+      <v:shape id="_x0000_i1061" type="#_x0000_t75" style="width:118.65pt;height:118.65pt" o:bullet="t">
         <v:imagedata r:id="rId2" o:title="clip_image002"/>
       </v:shape>
     </w:pict>
@@ -9911,27 +10277,7 @@
         </w:rPr>
       </w:lvl>
     </w:lvlOverride>
-    <w:lvlOverride w:ilvl="2">
-      <w:lvl w:ilvl="2">
-        <w:start w:val="1"/>
-        <w:numFmt w:val="decimal"/>
-        <w:lvlText w:val="%1.%2.%3"/>
-        <w:lvlJc w:val="left"/>
-        <w:pPr>
-          <w:tabs>
-            <w:tab w:val="num" w:pos="567"/>
-          </w:tabs>
-          <w:ind w:left="567" w:hanging="567"/>
-        </w:pPr>
-        <w:rPr>
-          <w:rFonts w:ascii="Arial" w:hAnsi="Arial" w:hint="default"/>
-          <w:b/>
-          <w:i w:val="0"/>
-          <w:color w:val="auto"/>
-          <w:sz w:val="21"/>
-        </w:rPr>
-      </w:lvl>
-    </w:lvlOverride>
+    <w:lvlOverride w:ilvl="0"/>
   </w:num>
   <w:num w:numId="32">
     <w:abstractNumId w:val="17"/>

</xml_diff>

<commit_message>
- Rebuilt/Synchronized all template folders (UIWizard, UpgradeWizard and Customization Wizard) - Rebuilt all wizards - Synchronized resource project: \resources\Sage300Resources - Removed \src\Wizards\Sage300Resources (The canonical version is \resources\Sage300Resources) - Added new steps with placeholder text to Sage300SDK_2022_0UpgradeGuide.docx - Added new placeholder step (Step 3 - Generate a UI Layout) to Sage300SDK_CodeGenerationWizard.docx - Upgraded ClearStatistics sample (update framework files, builds and runs correctly)
</commit_message>
<xml_diff>
--- a/docs/wizards/Sage300SDK_CodeGenerationWizard.docx
+++ b/docs/wizards/Sage300SDK_CodeGenerationWizard.docx
@@ -1,6 +1,6 @@
 
 <file path=word/document.xml><?xml version="1.0" encoding="utf-8"?>
-<w:document xmlns:wpc="http://schemas.microsoft.com/office/word/2010/wordprocessingCanvas" xmlns:cx="http://schemas.microsoft.com/office/drawing/2014/chartex" xmlns:cx1="http://schemas.microsoft.com/office/drawing/2015/9/8/chartex" xmlns:cx2="http://schemas.microsoft.com/office/drawing/2015/10/21/chartex" xmlns:cx3="http://schemas.microsoft.com/office/drawing/2016/5/9/chartex" xmlns:cx4="http://schemas.microsoft.com/office/drawing/2016/5/10/chartex" xmlns:cx5="http://schemas.microsoft.com/office/drawing/2016/5/11/chartex" xmlns:cx6="http://schemas.microsoft.com/office/drawing/2016/5/12/chartex" xmlns:cx7="http://schemas.microsoft.com/office/drawing/2016/5/13/chartex" xmlns:cx8="http://schemas.microsoft.com/office/drawing/2016/5/14/chartex" xmlns:mc="http://schemas.openxmlformats.org/markup-compatibility/2006" xmlns:aink="http://schemas.microsoft.com/office/drawing/2016/ink" xmlns:am3d="http://schemas.microsoft.com/office/drawing/2017/model3d" xmlns:o="urn:schemas-microsoft-com:office:office" xmlns:r="http://schemas.openxmlformats.org/officeDocument/2006/relationships" xmlns:m="http://schemas.openxmlformats.org/officeDocument/2006/math" xmlns:v="urn:schemas-microsoft-com:vml" xmlns:wp14="http://schemas.microsoft.com/office/word/2010/wordprocessingDrawing" xmlns:wp="http://schemas.openxmlformats.org/drawingml/2006/wordprocessingDrawing" xmlns:w10="urn:schemas-microsoft-com:office:word" xmlns:w="http://schemas.openxmlformats.org/wordprocessingml/2006/main" xmlns:w14="http://schemas.microsoft.com/office/word/2010/wordml" xmlns:w15="http://schemas.microsoft.com/office/word/2012/wordml" xmlns:w16cex="http://schemas.microsoft.com/office/word/2018/wordml/cex" xmlns:w16cid="http://schemas.microsoft.com/office/word/2016/wordml/cid" xmlns:w16="http://schemas.microsoft.com/office/word/2018/wordml" xmlns:w16se="http://schemas.microsoft.com/office/word/2015/wordml/symex" xmlns:wpg="http://schemas.microsoft.com/office/word/2010/wordprocessingGroup" xmlns:wpi="http://schemas.microsoft.com/office/word/2010/wordprocessingInk" xmlns:wne="http://schemas.microsoft.com/office/word/2006/wordml" xmlns:wps="http://schemas.microsoft.com/office/word/2010/wordprocessingShape" mc:Ignorable="w14 w15 w16se w16cid w16 w16cex wp14">
+<w:document xmlns:wpc="http://schemas.microsoft.com/office/word/2010/wordprocessingCanvas" xmlns:cx="http://schemas.microsoft.com/office/drawing/2014/chartex" xmlns:cx1="http://schemas.microsoft.com/office/drawing/2015/9/8/chartex" xmlns:cx2="http://schemas.microsoft.com/office/drawing/2015/10/21/chartex" xmlns:cx3="http://schemas.microsoft.com/office/drawing/2016/5/9/chartex" xmlns:cx4="http://schemas.microsoft.com/office/drawing/2016/5/10/chartex" xmlns:cx5="http://schemas.microsoft.com/office/drawing/2016/5/11/chartex" xmlns:cx6="http://schemas.microsoft.com/office/drawing/2016/5/12/chartex" xmlns:cx7="http://schemas.microsoft.com/office/drawing/2016/5/13/chartex" xmlns:cx8="http://schemas.microsoft.com/office/drawing/2016/5/14/chartex" xmlns:mc="http://schemas.openxmlformats.org/markup-compatibility/2006" xmlns:aink="http://schemas.microsoft.com/office/drawing/2016/ink" xmlns:am3d="http://schemas.microsoft.com/office/drawing/2017/model3d" xmlns:o="urn:schemas-microsoft-com:office:office" xmlns:r="http://schemas.openxmlformats.org/officeDocument/2006/relationships" xmlns:m="http://schemas.openxmlformats.org/officeDocument/2006/math" xmlns:v="urn:schemas-microsoft-com:vml" xmlns:wp14="http://schemas.microsoft.com/office/word/2010/wordprocessingDrawing" xmlns:wp="http://schemas.openxmlformats.org/drawingml/2006/wordprocessingDrawing" xmlns:w10="urn:schemas-microsoft-com:office:word" xmlns:w="http://schemas.openxmlformats.org/wordprocessingml/2006/main" xmlns:w14="http://schemas.microsoft.com/office/word/2010/wordml" xmlns:w15="http://schemas.microsoft.com/office/word/2012/wordml" xmlns:w16cex="http://schemas.microsoft.com/office/word/2018/wordml/cex" xmlns:w16cid="http://schemas.microsoft.com/office/word/2016/wordml/cid" xmlns:w16="http://schemas.microsoft.com/office/word/2018/wordml" xmlns:w16sdtdh="http://schemas.microsoft.com/office/word/2020/wordml/sdtdatahash" xmlns:w16se="http://schemas.microsoft.com/office/word/2015/wordml/symex" xmlns:wpg="http://schemas.microsoft.com/office/word/2010/wordprocessingGroup" xmlns:wpi="http://schemas.microsoft.com/office/word/2010/wordprocessingInk" xmlns:wne="http://schemas.microsoft.com/office/word/2006/wordml" xmlns:wps="http://schemas.microsoft.com/office/word/2010/wordprocessingShape" mc:Ignorable="w14 w15 w16se w16cid w16 w16cex w16sdtdh wp14">
   <w:body>
     <w:p>
       <w:pPr>
@@ -45,7 +45,10 @@
         </w:sectPr>
       </w:pPr>
       <w:r>
-        <w:t>March 2021</w:t>
+        <w:t>August</w:t>
+      </w:r>
+      <w:r>
+        <w:t xml:space="preserve"> 2021</w:t>
       </w:r>
     </w:p>
     <w:p>
@@ -174,7 +177,7 @@
       <w:r>
         <w:fldChar w:fldCharType="separate"/>
       </w:r>
-      <w:hyperlink w:anchor="_Toc499727541" w:history="1">
+      <w:hyperlink w:anchor="_Toc78902764" w:history="1">
         <w:r>
           <w:rPr>
             <w:rStyle w:val="Hyperlink"/>
@@ -217,7 +220,7 @@
             <w:noProof/>
             <w:webHidden/>
           </w:rPr>
-          <w:instrText xml:space="preserve"> PAGEREF _Toc499727541 \h </w:instrText>
+          <w:instrText xml:space="preserve"> PAGEREF _Toc78902764 \h </w:instrText>
         </w:r>
         <w:r>
           <w:rPr>
@@ -258,7 +261,7 @@
           <w:sz w:val="22"/>
         </w:rPr>
       </w:pPr>
-      <w:hyperlink w:anchor="_Toc499727542" w:history="1">
+      <w:hyperlink w:anchor="_Toc78902765" w:history="1">
         <w:r>
           <w:rPr>
             <w:rStyle w:val="Hyperlink"/>
@@ -301,7 +304,7 @@
             <w:noProof/>
             <w:webHidden/>
           </w:rPr>
-          <w:instrText xml:space="preserve"> PAGEREF _Toc499727542 \h </w:instrText>
+          <w:instrText xml:space="preserve"> PAGEREF _Toc78902765 \h </w:instrText>
         </w:r>
         <w:r>
           <w:rPr>
@@ -342,7 +345,7 @@
           <w:sz w:val="22"/>
         </w:rPr>
       </w:pPr>
-      <w:hyperlink w:anchor="_Toc499727543" w:history="1">
+      <w:hyperlink w:anchor="_Toc78902766" w:history="1">
         <w:r>
           <w:rPr>
             <w:rStyle w:val="Hyperlink"/>
@@ -385,7 +388,7 @@
             <w:noProof/>
             <w:webHidden/>
           </w:rPr>
-          <w:instrText xml:space="preserve"> PAGEREF _Toc499727543 \h </w:instrText>
+          <w:instrText xml:space="preserve"> PAGEREF _Toc78902766 \h </w:instrText>
         </w:r>
         <w:r>
           <w:rPr>
@@ -405,7 +408,7 @@
             <w:noProof/>
             <w:webHidden/>
           </w:rPr>
-          <w:t>6</w:t>
+          <w:t>7</w:t>
         </w:r>
         <w:r>
           <w:rPr>
@@ -423,7 +426,7 @@
           <w:rFonts w:asciiTheme="minorHAnsi" w:eastAsiaTheme="minorEastAsia" w:hAnsiTheme="minorHAnsi"/>
         </w:rPr>
       </w:pPr>
-      <w:hyperlink w:anchor="_Toc499727544" w:history="1">
+      <w:hyperlink w:anchor="_Toc78902767" w:history="1">
         <w:r>
           <w:rPr>
             <w:rStyle w:val="Hyperlink"/>
@@ -458,7 +461,7 @@
           <w:rPr>
             <w:webHidden/>
           </w:rPr>
-          <w:instrText xml:space="preserve"> PAGEREF _Toc499727544 \h </w:instrText>
+          <w:instrText xml:space="preserve"> PAGEREF _Toc78902767 \h </w:instrText>
         </w:r>
         <w:r>
           <w:rPr>
@@ -475,7 +478,7 @@
           <w:rPr>
             <w:webHidden/>
           </w:rPr>
-          <w:t>6</w:t>
+          <w:t>7</w:t>
         </w:r>
         <w:r>
           <w:rPr>
@@ -492,7 +495,7 @@
           <w:rFonts w:asciiTheme="minorHAnsi" w:eastAsiaTheme="minorEastAsia" w:hAnsiTheme="minorHAnsi"/>
         </w:rPr>
       </w:pPr>
-      <w:hyperlink w:anchor="_Toc499727545" w:history="1">
+      <w:hyperlink w:anchor="_Toc78902768" w:history="1">
         <w:r>
           <w:rPr>
             <w:rStyle w:val="Hyperlink"/>
@@ -527,7 +530,7 @@
           <w:rPr>
             <w:webHidden/>
           </w:rPr>
-          <w:instrText xml:space="preserve"> PAGEREF _Toc499727545 \h </w:instrText>
+          <w:instrText xml:space="preserve"> PAGEREF _Toc78902768 \h </w:instrText>
         </w:r>
         <w:r>
           <w:rPr>
@@ -544,7 +547,7 @@
           <w:rPr>
             <w:webHidden/>
           </w:rPr>
-          <w:t>9</w:t>
+          <w:t>10</w:t>
         </w:r>
         <w:r>
           <w:rPr>
@@ -561,7 +564,7 @@
           <w:rFonts w:asciiTheme="minorHAnsi" w:eastAsiaTheme="minorEastAsia" w:hAnsiTheme="minorHAnsi"/>
         </w:rPr>
       </w:pPr>
-      <w:hyperlink w:anchor="_Toc499727546" w:history="1">
+      <w:hyperlink w:anchor="_Toc78902769" w:history="1">
         <w:r>
           <w:rPr>
             <w:rStyle w:val="Hyperlink"/>
@@ -596,7 +599,7 @@
           <w:rPr>
             <w:webHidden/>
           </w:rPr>
-          <w:instrText xml:space="preserve"> PAGEREF _Toc499727546 \h </w:instrText>
+          <w:instrText xml:space="preserve"> PAGEREF _Toc78902769 \h </w:instrText>
         </w:r>
         <w:r>
           <w:rPr>
@@ -613,7 +616,7 @@
           <w:rPr>
             <w:webHidden/>
           </w:rPr>
-          <w:t>10</w:t>
+          <w:t>11</w:t>
         </w:r>
         <w:r>
           <w:rPr>
@@ -630,7 +633,7 @@
           <w:rFonts w:asciiTheme="minorHAnsi" w:eastAsiaTheme="minorEastAsia" w:hAnsiTheme="minorHAnsi"/>
         </w:rPr>
       </w:pPr>
-      <w:hyperlink w:anchor="_Toc499727547" w:history="1">
+      <w:hyperlink w:anchor="_Toc78902770" w:history="1">
         <w:r>
           <w:rPr>
             <w:rStyle w:val="Hyperlink"/>
@@ -665,7 +668,7 @@
           <w:rPr>
             <w:webHidden/>
           </w:rPr>
-          <w:instrText xml:space="preserve"> PAGEREF _Toc499727547 \h </w:instrText>
+          <w:instrText xml:space="preserve"> PAGEREF _Toc78902770 \h </w:instrText>
         </w:r>
         <w:r>
           <w:rPr>
@@ -682,7 +685,7 @@
           <w:rPr>
             <w:webHidden/>
           </w:rPr>
-          <w:t>12</w:t>
+          <w:t>13</w:t>
         </w:r>
         <w:r>
           <w:rPr>
@@ -699,7 +702,7 @@
           <w:rFonts w:asciiTheme="minorHAnsi" w:eastAsiaTheme="minorEastAsia" w:hAnsiTheme="minorHAnsi"/>
         </w:rPr>
       </w:pPr>
-      <w:hyperlink w:anchor="_Toc499727548" w:history="1">
+      <w:hyperlink w:anchor="_Toc78902771" w:history="1">
         <w:r>
           <w:rPr>
             <w:rStyle w:val="Hyperlink"/>
@@ -734,7 +737,7 @@
           <w:rPr>
             <w:webHidden/>
           </w:rPr>
-          <w:instrText xml:space="preserve"> PAGEREF _Toc499727548 \h </w:instrText>
+          <w:instrText xml:space="preserve"> PAGEREF _Toc78902771 \h </w:instrText>
         </w:r>
         <w:r>
           <w:rPr>
@@ -751,7 +754,7 @@
           <w:rPr>
             <w:webHidden/>
           </w:rPr>
-          <w:t>14</w:t>
+          <w:t>15</w:t>
         </w:r>
         <w:r>
           <w:rPr>
@@ -768,7 +771,7 @@
           <w:rFonts w:asciiTheme="minorHAnsi" w:eastAsiaTheme="minorEastAsia" w:hAnsiTheme="minorHAnsi"/>
         </w:rPr>
       </w:pPr>
-      <w:hyperlink w:anchor="_Toc499727549" w:history="1">
+      <w:hyperlink w:anchor="_Toc78902772" w:history="1">
         <w:r>
           <w:rPr>
             <w:rStyle w:val="Hyperlink"/>
@@ -803,76 +806,7 @@
           <w:rPr>
             <w:webHidden/>
           </w:rPr>
-          <w:instrText xml:space="preserve"> PAGEREF _Toc499727549 \h </w:instrText>
-        </w:r>
-        <w:r>
-          <w:rPr>
-            <w:webHidden/>
-          </w:rPr>
-        </w:r>
-        <w:r>
-          <w:rPr>
-            <w:webHidden/>
-          </w:rPr>
-          <w:fldChar w:fldCharType="separate"/>
-        </w:r>
-        <w:r>
-          <w:rPr>
-            <w:webHidden/>
-          </w:rPr>
-          <w:t>15</w:t>
-        </w:r>
-        <w:r>
-          <w:rPr>
-            <w:webHidden/>
-          </w:rPr>
-          <w:fldChar w:fldCharType="end"/>
-        </w:r>
-      </w:hyperlink>
-    </w:p>
-    <w:p>
-      <w:pPr>
-        <w:pStyle w:val="TOC2"/>
-        <w:rPr>
-          <w:rFonts w:asciiTheme="minorHAnsi" w:eastAsiaTheme="minorEastAsia" w:hAnsiTheme="minorHAnsi"/>
-        </w:rPr>
-      </w:pPr>
-      <w:hyperlink w:anchor="_Toc499727550" w:history="1">
-        <w:r>
-          <w:rPr>
-            <w:rStyle w:val="Hyperlink"/>
-          </w:rPr>
-          <w:t>3.3</w:t>
-        </w:r>
-        <w:r>
-          <w:rPr>
-            <w:rFonts w:asciiTheme="minorHAnsi" w:eastAsiaTheme="minorEastAsia" w:hAnsiTheme="minorHAnsi"/>
-          </w:rPr>
-          <w:tab/>
-        </w:r>
-        <w:r>
-          <w:rPr>
-            <w:rStyle w:val="Hyperlink"/>
-          </w:rPr>
-          <w:t>Step 3: Generate Code</w:t>
-        </w:r>
-        <w:r>
-          <w:rPr>
-            <w:webHidden/>
-          </w:rPr>
-          <w:tab/>
-        </w:r>
-        <w:r>
-          <w:rPr>
-            <w:webHidden/>
-          </w:rPr>
-          <w:fldChar w:fldCharType="begin"/>
-        </w:r>
-        <w:r>
-          <w:rPr>
-            <w:webHidden/>
-          </w:rPr>
-          <w:instrText xml:space="preserve"> PAGEREF _Toc499727550 \h </w:instrText>
+          <w:instrText xml:space="preserve"> PAGEREF _Toc78902772 \h </w:instrText>
         </w:r>
         <w:r>
           <w:rPr>
@@ -906,12 +840,13 @@
           <w:rFonts w:asciiTheme="minorHAnsi" w:eastAsiaTheme="minorEastAsia" w:hAnsiTheme="minorHAnsi"/>
         </w:rPr>
       </w:pPr>
-      <w:hyperlink w:anchor="_Toc499727551" w:history="1">
+      <w:hyperlink w:anchor="_Toc78902773" w:history="1">
         <w:r>
           <w:rPr>
             <w:rStyle w:val="Hyperlink"/>
+            <w:highlight w:val="yellow"/>
           </w:rPr>
-          <w:t>3.4</w:t>
+          <w:t>3.3</w:t>
         </w:r>
         <w:r>
           <w:rPr>
@@ -922,8 +857,9 @@
         <w:r>
           <w:rPr>
             <w:rStyle w:val="Hyperlink"/>
+            <w:highlight w:val="yellow"/>
           </w:rPr>
-          <w:t>Step 4: Generated Code</w:t>
+          <w:t>Step 3: Generate a UI Layout</w:t>
         </w:r>
         <w:r>
           <w:rPr>
@@ -941,7 +877,7 @@
           <w:rPr>
             <w:webHidden/>
           </w:rPr>
-          <w:instrText xml:space="preserve"> PAGEREF _Toc499727551 \h </w:instrText>
+          <w:instrText xml:space="preserve"> PAGEREF _Toc78902773 \h </w:instrText>
         </w:r>
         <w:r>
           <w:rPr>
@@ -970,6 +906,144 @@
     </w:p>
     <w:p>
       <w:pPr>
+        <w:pStyle w:val="TOC2"/>
+        <w:rPr>
+          <w:rFonts w:asciiTheme="minorHAnsi" w:eastAsiaTheme="minorEastAsia" w:hAnsiTheme="minorHAnsi"/>
+        </w:rPr>
+      </w:pPr>
+      <w:hyperlink w:anchor="_Toc78902774" w:history="1">
+        <w:r>
+          <w:rPr>
+            <w:rStyle w:val="Hyperlink"/>
+          </w:rPr>
+          <w:t>3.4</w:t>
+        </w:r>
+        <w:r>
+          <w:rPr>
+            <w:rFonts w:asciiTheme="minorHAnsi" w:eastAsiaTheme="minorEastAsia" w:hAnsiTheme="minorHAnsi"/>
+          </w:rPr>
+          <w:tab/>
+        </w:r>
+        <w:r>
+          <w:rPr>
+            <w:rStyle w:val="Hyperlink"/>
+          </w:rPr>
+          <w:t>Step 4: Generate Code</w:t>
+        </w:r>
+        <w:r>
+          <w:rPr>
+            <w:webHidden/>
+          </w:rPr>
+          <w:tab/>
+        </w:r>
+        <w:r>
+          <w:rPr>
+            <w:webHidden/>
+          </w:rPr>
+          <w:fldChar w:fldCharType="begin"/>
+        </w:r>
+        <w:r>
+          <w:rPr>
+            <w:webHidden/>
+          </w:rPr>
+          <w:instrText xml:space="preserve"> PAGEREF _Toc78902774 \h </w:instrText>
+        </w:r>
+        <w:r>
+          <w:rPr>
+            <w:webHidden/>
+          </w:rPr>
+        </w:r>
+        <w:r>
+          <w:rPr>
+            <w:webHidden/>
+          </w:rPr>
+          <w:fldChar w:fldCharType="separate"/>
+        </w:r>
+        <w:r>
+          <w:rPr>
+            <w:webHidden/>
+          </w:rPr>
+          <w:t>18</w:t>
+        </w:r>
+        <w:r>
+          <w:rPr>
+            <w:webHidden/>
+          </w:rPr>
+          <w:fldChar w:fldCharType="end"/>
+        </w:r>
+      </w:hyperlink>
+    </w:p>
+    <w:p>
+      <w:pPr>
+        <w:pStyle w:val="TOC2"/>
+        <w:rPr>
+          <w:rFonts w:asciiTheme="minorHAnsi" w:eastAsiaTheme="minorEastAsia" w:hAnsiTheme="minorHAnsi"/>
+        </w:rPr>
+      </w:pPr>
+      <w:hyperlink w:anchor="_Toc78902775" w:history="1">
+        <w:r>
+          <w:rPr>
+            <w:rStyle w:val="Hyperlink"/>
+          </w:rPr>
+          <w:t>3.5</w:t>
+        </w:r>
+        <w:r>
+          <w:rPr>
+            <w:rFonts w:asciiTheme="minorHAnsi" w:eastAsiaTheme="minorEastAsia" w:hAnsiTheme="minorHAnsi"/>
+          </w:rPr>
+          <w:tab/>
+        </w:r>
+        <w:r>
+          <w:rPr>
+            <w:rStyle w:val="Hyperlink"/>
+          </w:rPr>
+          <w:t>Step 5: Generated Code</w:t>
+        </w:r>
+        <w:r>
+          <w:rPr>
+            <w:webHidden/>
+          </w:rPr>
+          <w:tab/>
+        </w:r>
+        <w:r>
+          <w:rPr>
+            <w:webHidden/>
+          </w:rPr>
+          <w:fldChar w:fldCharType="begin"/>
+        </w:r>
+        <w:r>
+          <w:rPr>
+            <w:webHidden/>
+          </w:rPr>
+          <w:instrText xml:space="preserve"> PAGEREF _Toc78902775 \h </w:instrText>
+        </w:r>
+        <w:r>
+          <w:rPr>
+            <w:webHidden/>
+          </w:rPr>
+        </w:r>
+        <w:r>
+          <w:rPr>
+            <w:webHidden/>
+          </w:rPr>
+          <w:fldChar w:fldCharType="separate"/>
+        </w:r>
+        <w:r>
+          <w:rPr>
+            <w:webHidden/>
+          </w:rPr>
+          <w:t>19</w:t>
+        </w:r>
+        <w:r>
+          <w:rPr>
+            <w:webHidden/>
+          </w:rPr>
+          <w:fldChar w:fldCharType="end"/>
+        </w:r>
+      </w:hyperlink>
+    </w:p>
+    <w:p>
+      <w:pPr>
         <w:pStyle w:val="TOC1"/>
         <w:rPr>
           <w:rFonts w:asciiTheme="minorHAnsi" w:eastAsiaTheme="minorEastAsia" w:hAnsiTheme="minorHAnsi"/>
@@ -978,7 +1052,7 @@
           <w:sz w:val="22"/>
         </w:rPr>
       </w:pPr>
-      <w:hyperlink w:anchor="_Toc499727552" w:history="1">
+      <w:hyperlink w:anchor="_Toc78902776" w:history="1">
         <w:r>
           <w:rPr>
             <w:rStyle w:val="Hyperlink"/>
@@ -1021,7 +1095,7 @@
             <w:noProof/>
             <w:webHidden/>
           </w:rPr>
-          <w:instrText xml:space="preserve"> PAGEREF _Toc499727552 \h </w:instrText>
+          <w:instrText xml:space="preserve"> PAGEREF _Toc78902776 \h </w:instrText>
         </w:r>
         <w:r>
           <w:rPr>
@@ -1041,7 +1115,7 @@
             <w:noProof/>
             <w:webHidden/>
           </w:rPr>
-          <w:t>18</w:t>
+          <w:t>20</w:t>
         </w:r>
         <w:r>
           <w:rPr>
@@ -1059,7 +1133,7 @@
           <w:rFonts w:asciiTheme="minorHAnsi" w:eastAsiaTheme="minorEastAsia" w:hAnsiTheme="minorHAnsi"/>
         </w:rPr>
       </w:pPr>
-      <w:hyperlink w:anchor="_Toc499727553" w:history="1">
+      <w:hyperlink w:anchor="_Toc78902777" w:history="1">
         <w:r>
           <w:rPr>
             <w:rStyle w:val="Hyperlink"/>
@@ -1094,7 +1168,7 @@
           <w:rPr>
             <w:webHidden/>
           </w:rPr>
-          <w:instrText xml:space="preserve"> PAGEREF _Toc499727553 \h </w:instrText>
+          <w:instrText xml:space="preserve"> PAGEREF _Toc78902777 \h </w:instrText>
         </w:r>
         <w:r>
           <w:rPr>
@@ -1111,7 +1185,7 @@
           <w:rPr>
             <w:webHidden/>
           </w:rPr>
-          <w:t>18</w:t>
+          <w:t>20</w:t>
         </w:r>
         <w:r>
           <w:rPr>
@@ -1128,7 +1202,7 @@
           <w:rFonts w:asciiTheme="minorHAnsi" w:eastAsiaTheme="minorEastAsia" w:hAnsiTheme="minorHAnsi"/>
         </w:rPr>
       </w:pPr>
-      <w:hyperlink w:anchor="_Toc499727554" w:history="1">
+      <w:hyperlink w:anchor="_Toc78902778" w:history="1">
         <w:r>
           <w:rPr>
             <w:rStyle w:val="Hyperlink"/>
@@ -1163,7 +1237,7 @@
           <w:rPr>
             <w:webHidden/>
           </w:rPr>
-          <w:instrText xml:space="preserve"> PAGEREF _Toc499727554 \h </w:instrText>
+          <w:instrText xml:space="preserve"> PAGEREF _Toc78902778 \h </w:instrText>
         </w:r>
         <w:r>
           <w:rPr>
@@ -1180,7 +1254,7 @@
           <w:rPr>
             <w:webHidden/>
           </w:rPr>
-          <w:t>19</w:t>
+          <w:t>21</w:t>
         </w:r>
         <w:r>
           <w:rPr>
@@ -1197,7 +1271,7 @@
           <w:rFonts w:asciiTheme="minorHAnsi" w:eastAsiaTheme="minorEastAsia" w:hAnsiTheme="minorHAnsi"/>
         </w:rPr>
       </w:pPr>
-      <w:hyperlink w:anchor="_Toc499727555" w:history="1">
+      <w:hyperlink w:anchor="_Toc78902779" w:history="1">
         <w:r>
           <w:rPr>
             <w:rStyle w:val="Hyperlink"/>
@@ -1232,7 +1306,7 @@
           <w:rPr>
             <w:webHidden/>
           </w:rPr>
-          <w:instrText xml:space="preserve"> PAGEREF _Toc499727555 \h </w:instrText>
+          <w:instrText xml:space="preserve"> PAGEREF _Toc78902779 \h </w:instrText>
         </w:r>
         <w:r>
           <w:rPr>
@@ -1249,7 +1323,7 @@
           <w:rPr>
             <w:webHidden/>
           </w:rPr>
-          <w:t>19</w:t>
+          <w:t>21</w:t>
         </w:r>
         <w:r>
           <w:rPr>
@@ -1266,7 +1340,7 @@
           <w:rFonts w:asciiTheme="minorHAnsi" w:eastAsiaTheme="minorEastAsia" w:hAnsiTheme="minorHAnsi"/>
         </w:rPr>
       </w:pPr>
-      <w:hyperlink w:anchor="_Toc499727556" w:history="1">
+      <w:hyperlink w:anchor="_Toc78902780" w:history="1">
         <w:r>
           <w:rPr>
             <w:rStyle w:val="Hyperlink"/>
@@ -1301,7 +1375,7 @@
           <w:rPr>
             <w:webHidden/>
           </w:rPr>
-          <w:instrText xml:space="preserve"> PAGEREF _Toc499727556 \h </w:instrText>
+          <w:instrText xml:space="preserve"> PAGEREF _Toc78902780 \h </w:instrText>
         </w:r>
         <w:r>
           <w:rPr>
@@ -1318,7 +1392,7 @@
           <w:rPr>
             <w:webHidden/>
           </w:rPr>
-          <w:t>20</w:t>
+          <w:t>22</w:t>
         </w:r>
         <w:r>
           <w:rPr>
@@ -1335,7 +1409,7 @@
           <w:rFonts w:asciiTheme="minorHAnsi" w:eastAsiaTheme="minorEastAsia" w:hAnsiTheme="minorHAnsi"/>
         </w:rPr>
       </w:pPr>
-      <w:hyperlink w:anchor="_Toc499727557" w:history="1">
+      <w:hyperlink w:anchor="_Toc78902781" w:history="1">
         <w:r>
           <w:rPr>
             <w:rStyle w:val="Hyperlink"/>
@@ -1370,7 +1444,7 @@
           <w:rPr>
             <w:webHidden/>
           </w:rPr>
-          <w:instrText xml:space="preserve"> PAGEREF _Toc499727557 \h </w:instrText>
+          <w:instrText xml:space="preserve"> PAGEREF _Toc78902781 \h </w:instrText>
         </w:r>
         <w:r>
           <w:rPr>
@@ -1387,7 +1461,7 @@
           <w:rPr>
             <w:webHidden/>
           </w:rPr>
-          <w:t>20</w:t>
+          <w:t>22</w:t>
         </w:r>
         <w:r>
           <w:rPr>
@@ -1404,7 +1478,7 @@
           <w:rFonts w:asciiTheme="minorHAnsi" w:eastAsiaTheme="minorEastAsia" w:hAnsiTheme="minorHAnsi"/>
         </w:rPr>
       </w:pPr>
-      <w:hyperlink w:anchor="_Toc499727558" w:history="1">
+      <w:hyperlink w:anchor="_Toc78902782" w:history="1">
         <w:r>
           <w:rPr>
             <w:rStyle w:val="Hyperlink"/>
@@ -1439,7 +1513,7 @@
           <w:rPr>
             <w:webHidden/>
           </w:rPr>
-          <w:instrText xml:space="preserve"> PAGEREF _Toc499727558 \h </w:instrText>
+          <w:instrText xml:space="preserve"> PAGEREF _Toc78902782 \h </w:instrText>
         </w:r>
         <w:r>
           <w:rPr>
@@ -1456,7 +1530,7 @@
           <w:rPr>
             <w:webHidden/>
           </w:rPr>
-          <w:t>21</w:t>
+          <w:t>23</w:t>
         </w:r>
         <w:r>
           <w:rPr>
@@ -1473,7 +1547,7 @@
           <w:rFonts w:asciiTheme="minorHAnsi" w:eastAsiaTheme="minorEastAsia" w:hAnsiTheme="minorHAnsi"/>
         </w:rPr>
       </w:pPr>
-      <w:hyperlink w:anchor="_Toc499727559" w:history="1">
+      <w:hyperlink w:anchor="_Toc78902783" w:history="1">
         <w:r>
           <w:rPr>
             <w:rStyle w:val="Hyperlink"/>
@@ -1508,7 +1582,7 @@
           <w:rPr>
             <w:webHidden/>
           </w:rPr>
-          <w:instrText xml:space="preserve"> PAGEREF _Toc499727559 \h </w:instrText>
+          <w:instrText xml:space="preserve"> PAGEREF _Toc78902783 \h </w:instrText>
         </w:r>
         <w:r>
           <w:rPr>
@@ -1525,7 +1599,7 @@
           <w:rPr>
             <w:webHidden/>
           </w:rPr>
-          <w:t>22</w:t>
+          <w:t>24</w:t>
         </w:r>
         <w:r>
           <w:rPr>
@@ -1562,7 +1636,7 @@
         <w:framePr w:wrap="around"/>
       </w:pPr>
       <w:bookmarkStart w:id="0" w:name="_Toc440376140"/>
-      <w:bookmarkStart w:id="1" w:name="_Toc499727541"/>
+      <w:bookmarkStart w:id="1" w:name="_Toc78902764"/>
       <w:r>
         <w:lastRenderedPageBreak/>
         <w:t>Overview</w:t>
@@ -1625,13 +1699,13 @@
         <w:t>The Code Generation Wizard is a Visual Studio Plugin that was developed in Visual Studio 201</w:t>
       </w:r>
       <w:r>
-        <w:t>7</w:t>
-      </w:r>
-      <w:r>
-        <w:t xml:space="preserve"> and is compatible with Visual Studio 2017</w:t>
-      </w:r>
-      <w:r>
-        <w:t xml:space="preserve"> and Visual Studio 2019</w:t>
+        <w:t>9</w:t>
+      </w:r>
+      <w:r>
+        <w:t xml:space="preserve"> and is compatible with Visual Studio </w:t>
+      </w:r>
+      <w:r>
+        <w:t>2019</w:t>
       </w:r>
       <w:r>
         <w:t>.</w:t>
@@ -1865,7 +1939,7 @@
         <w:pStyle w:val="SAGEHeading1"/>
         <w:framePr w:wrap="around"/>
       </w:pPr>
-      <w:bookmarkStart w:id="2" w:name="_Toc499727542"/>
+      <w:bookmarkStart w:id="2" w:name="_Toc78902765"/>
       <w:r>
         <w:lastRenderedPageBreak/>
         <w:t>Accessing the Code Generation Wizard</w:t>
@@ -1996,7 +2070,7 @@
         <w:pStyle w:val="SAGEHeading1"/>
         <w:framePr w:wrap="around"/>
       </w:pPr>
-      <w:bookmarkStart w:id="3" w:name="_Toc499727543"/>
+      <w:bookmarkStart w:id="3" w:name="_Toc78902766"/>
       <w:r>
         <w:lastRenderedPageBreak/>
         <w:t>Using</w:t>
@@ -2010,7 +2084,7 @@
       <w:pPr>
         <w:pStyle w:val="SAGEHeading2"/>
       </w:pPr>
-      <w:bookmarkStart w:id="4" w:name="_Toc499727544"/>
+      <w:bookmarkStart w:id="4" w:name="_Toc78902767"/>
       <w:r>
         <w:t>Step 1: Select Code Type</w:t>
       </w:r>
@@ -2254,26 +2328,16 @@
       </w:r>
       <w:proofErr w:type="spellEnd"/>
       <w:r>
-        <w:t xml:space="preserve"> base </w:t>
-      </w:r>
-      <w:proofErr w:type="gramStart"/>
-      <w:r>
-        <w:t>class</w:t>
-      </w:r>
-      <w:proofErr w:type="gramEnd"/>
+        <w:t xml:space="preserve"> base class</w:t>
+      </w:r>
     </w:p>
     <w:p>
       <w:pPr>
         <w:pStyle w:val="SAGEBullet2"/>
       </w:pPr>
       <w:r>
-        <w:t xml:space="preserve">Will use a Business View to generate code </w:t>
-      </w:r>
-      <w:proofErr w:type="gramStart"/>
-      <w:r>
-        <w:t>files</w:t>
-      </w:r>
-      <w:proofErr w:type="gramEnd"/>
+        <w:t>Will use a Business View to generate code files</w:t>
+      </w:r>
     </w:p>
     <w:p>
       <w:pPr>
@@ -2316,26 +2380,16 @@
       </w:r>
       <w:proofErr w:type="spellEnd"/>
       <w:r>
-        <w:t xml:space="preserve"> base </w:t>
-      </w:r>
-      <w:proofErr w:type="gramStart"/>
-      <w:r>
-        <w:t>class</w:t>
-      </w:r>
-      <w:proofErr w:type="gramEnd"/>
+        <w:t xml:space="preserve"> base class</w:t>
+      </w:r>
     </w:p>
     <w:p>
       <w:pPr>
         <w:pStyle w:val="SAGEBullet2"/>
       </w:pPr>
       <w:r>
-        <w:t xml:space="preserve">Will use a Business View to generate code </w:t>
-      </w:r>
-      <w:proofErr w:type="gramStart"/>
-      <w:r>
-        <w:t>files</w:t>
-      </w:r>
-      <w:proofErr w:type="gramEnd"/>
+        <w:t>Will use a Business View to generate code files</w:t>
+      </w:r>
     </w:p>
     <w:p>
       <w:pPr>
@@ -2386,26 +2440,16 @@
       </w:r>
       <w:proofErr w:type="spellEnd"/>
       <w:r>
-        <w:t xml:space="preserve"> base </w:t>
-      </w:r>
-      <w:proofErr w:type="gramStart"/>
-      <w:r>
-        <w:t>class</w:t>
-      </w:r>
-      <w:proofErr w:type="gramEnd"/>
+        <w:t xml:space="preserve"> base class</w:t>
+      </w:r>
     </w:p>
     <w:p>
       <w:pPr>
         <w:pStyle w:val="SAGEBullet2"/>
       </w:pPr>
       <w:r>
-        <w:t xml:space="preserve">Will use a manually created model to generate code </w:t>
-      </w:r>
-      <w:proofErr w:type="gramStart"/>
-      <w:r>
-        <w:t>files</w:t>
-      </w:r>
-      <w:proofErr w:type="gramEnd"/>
+        <w:t>Will use a manually created model to generate code files</w:t>
+      </w:r>
     </w:p>
     <w:p>
       <w:pPr>
@@ -2448,26 +2492,16 @@
       </w:r>
       <w:proofErr w:type="spellEnd"/>
       <w:r>
-        <w:t xml:space="preserve"> base </w:t>
-      </w:r>
-      <w:proofErr w:type="gramStart"/>
-      <w:r>
-        <w:t>class</w:t>
-      </w:r>
-      <w:proofErr w:type="gramEnd"/>
+        <w:t xml:space="preserve"> base class</w:t>
+      </w:r>
     </w:p>
     <w:p>
       <w:pPr>
         <w:pStyle w:val="SAGEBullet2"/>
       </w:pPr>
       <w:r>
-        <w:t xml:space="preserve">Will use a Report INI file to generate code </w:t>
-      </w:r>
-      <w:proofErr w:type="gramStart"/>
-      <w:r>
-        <w:t>files</w:t>
-      </w:r>
-      <w:proofErr w:type="gramEnd"/>
+        <w:t>Will use a Report INI file to generate code files</w:t>
+      </w:r>
     </w:p>
     <w:p>
       <w:pPr>
@@ -2510,26 +2544,16 @@
       </w:r>
       <w:proofErr w:type="spellEnd"/>
       <w:r>
-        <w:t xml:space="preserve"> base </w:t>
-      </w:r>
-      <w:proofErr w:type="gramStart"/>
-      <w:r>
-        <w:t>class</w:t>
-      </w:r>
-      <w:proofErr w:type="gramEnd"/>
+        <w:t xml:space="preserve"> base class</w:t>
+      </w:r>
     </w:p>
     <w:p>
       <w:pPr>
         <w:pStyle w:val="SAGEBullet2"/>
       </w:pPr>
       <w:r>
-        <w:t xml:space="preserve">Will use a Business View to generate code </w:t>
-      </w:r>
-      <w:proofErr w:type="gramStart"/>
-      <w:r>
-        <w:t>files</w:t>
-      </w:r>
-      <w:proofErr w:type="gramEnd"/>
+        <w:t>Will use a Business View to generate code files</w:t>
+      </w:r>
     </w:p>
     <w:p>
       <w:pPr>
@@ -2599,13 +2623,8 @@
       </w:r>
       <w:proofErr w:type="spellEnd"/>
       <w:r>
-        <w:t xml:space="preserve"> base </w:t>
-      </w:r>
-      <w:proofErr w:type="gramStart"/>
-      <w:r>
-        <w:t>class</w:t>
-      </w:r>
-      <w:proofErr w:type="gramEnd"/>
+        <w:t xml:space="preserve"> base class</w:t>
+      </w:r>
     </w:p>
     <w:p>
       <w:pPr>
@@ -2618,13 +2637,8 @@
         <w:t>s</w:t>
       </w:r>
       <w:r>
-        <w:t xml:space="preserve"> to generate code </w:t>
-      </w:r>
-      <w:proofErr w:type="gramStart"/>
-      <w:r>
-        <w:t>files</w:t>
-      </w:r>
-      <w:proofErr w:type="gramEnd"/>
+        <w:t xml:space="preserve"> to generate code files</w:t>
+      </w:r>
     </w:p>
     <w:p>
       <w:pPr>
@@ -2702,7 +2716,7 @@
       <w:pPr>
         <w:pStyle w:val="SAGEHeading2"/>
       </w:pPr>
-      <w:bookmarkStart w:id="5" w:name="_Toc499727545"/>
+      <w:bookmarkStart w:id="5" w:name="_Toc78902768"/>
       <w:r>
         <w:lastRenderedPageBreak/>
         <w:t xml:space="preserve">Step 2: </w:t>
@@ -3108,7 +3122,7 @@
         <w:pStyle w:val="SAGEHeading3"/>
         <w:outlineLvl w:val="2"/>
       </w:pPr>
-      <w:bookmarkStart w:id="6" w:name="_Toc499727546"/>
+      <w:bookmarkStart w:id="6" w:name="_Toc78902769"/>
       <w:r>
         <w:lastRenderedPageBreak/>
         <w:t>Entity Tab</w:t>
@@ -3962,7 +3976,7 @@
         <w:pStyle w:val="SAGEHeading3"/>
         <w:outlineLvl w:val="2"/>
       </w:pPr>
-      <w:bookmarkStart w:id="7" w:name="_Toc499727547"/>
+      <w:bookmarkStart w:id="7" w:name="_Toc78902770"/>
       <w:r>
         <w:lastRenderedPageBreak/>
         <w:t>Options Tab</w:t>
@@ -4289,15 +4303,7 @@
         <w:pStyle w:val="SAGEBodyText"/>
       </w:pPr>
       <w:r>
-        <w:t xml:space="preserve">[TODO] This is the description text for the ‘Sequence Revision </w:t>
-      </w:r>
-      <w:proofErr w:type="gramStart"/>
-      <w:r>
-        <w:t>List</w:t>
-      </w:r>
-      <w:proofErr w:type="gramEnd"/>
-      <w:r>
-        <w:t>’</w:t>
+        <w:t>[TODO] This is the description text for the ‘Sequence Revision List’</w:t>
       </w:r>
     </w:p>
     <w:p>
@@ -4352,7 +4358,7 @@
         <w:pStyle w:val="SAGEHeading3"/>
         <w:outlineLvl w:val="2"/>
       </w:pPr>
-      <w:bookmarkStart w:id="8" w:name="_Toc499727548"/>
+      <w:bookmarkStart w:id="8" w:name="_Toc78902771"/>
       <w:r>
         <w:lastRenderedPageBreak/>
         <w:t>Properties</w:t>
@@ -4666,7 +4672,7 @@
         <w:pStyle w:val="SAGEHeading3"/>
         <w:outlineLvl w:val="2"/>
       </w:pPr>
-      <w:bookmarkStart w:id="9" w:name="_Toc499727549"/>
+      <w:bookmarkStart w:id="9" w:name="_Toc78902772"/>
       <w:r>
         <w:lastRenderedPageBreak/>
         <w:t>Composition</w:t>
@@ -4990,12 +4996,14 @@
       <w:r>
         <w:t xml:space="preserve"> to save the entity when finished or </w:t>
       </w:r>
+      <w:proofErr w:type="gramStart"/>
       <w:r>
         <w:rPr>
           <w:b/>
         </w:rPr>
         <w:t>Cancel</w:t>
       </w:r>
+      <w:proofErr w:type="gramEnd"/>
       <w:r>
         <w:t xml:space="preserve"> to disregard any changes. </w:t>
       </w:r>
@@ -5014,17 +5022,17 @@
     <w:p>
       <w:pPr>
         <w:pStyle w:val="SAGEHeading2"/>
-      </w:pPr>
-      <w:bookmarkStart w:id="10" w:name="_Toc499727550"/>
-      <w:r>
+        <w:rPr>
+          <w:highlight w:val="yellow"/>
+        </w:rPr>
+      </w:pPr>
+      <w:bookmarkStart w:id="10" w:name="_Toc78902773"/>
+      <w:r>
+        <w:rPr>
+          <w:highlight w:val="yellow"/>
+        </w:rPr>
         <w:lastRenderedPageBreak/>
-        <w:t xml:space="preserve">Step </w:t>
-      </w:r>
-      <w:r>
-        <w:t>3</w:t>
-      </w:r>
-      <w:r>
-        <w:t>: Generate Code</w:t>
+        <w:t>Step 3: Generate a UI Layout</w:t>
       </w:r>
       <w:bookmarkEnd w:id="10"/>
     </w:p>
@@ -5037,10 +5045,10 @@
           <w:noProof/>
         </w:rPr>
         <w:drawing>
-          <wp:inline distT="0" distB="0" distL="0" distR="0" wp14:anchorId="50B1076F" wp14:editId="2BEF0EF0">
-            <wp:extent cx="5888736" cy="3889859"/>
-            <wp:effectExtent l="0" t="0" r="0" b="0"/>
-            <wp:docPr id="11" name="Picture 11"/>
+          <wp:inline distT="0" distB="0" distL="0" distR="0" wp14:anchorId="2AFE3346" wp14:editId="0F5ACE7B">
+            <wp:extent cx="5853430" cy="3866515"/>
+            <wp:effectExtent l="0" t="0" r="0" b="635"/>
+            <wp:docPr id="2" name="Picture 2" descr="Table&#10;&#10;Description automatically generated"/>
             <wp:cNvGraphicFramePr>
               <a:graphicFrameLocks xmlns:a="http://schemas.openxmlformats.org/drawingml/2006/main" noChangeAspect="1"/>
             </wp:cNvGraphicFramePr>
@@ -5048,17 +5056,11 @@
               <a:graphicData uri="http://schemas.openxmlformats.org/drawingml/2006/picture">
                 <pic:pic xmlns:pic="http://schemas.openxmlformats.org/drawingml/2006/picture">
                   <pic:nvPicPr>
-                    <pic:cNvPr id="1" name=""/>
+                    <pic:cNvPr id="2" name="Picture 2" descr="Table&#10;&#10;Description automatically generated"/>
                     <pic:cNvPicPr/>
                   </pic:nvPicPr>
                   <pic:blipFill>
-                    <a:blip r:embed="rId24">
-                      <a:extLst>
-                        <a:ext uri="{28A0092B-C50C-407E-A947-70E740481C1C}">
-                          <a14:useLocalDpi xmlns:a14="http://schemas.microsoft.com/office/drawing/2010/main" val="0"/>
-                        </a:ext>
-                      </a:extLst>
-                    </a:blip>
+                    <a:blip r:embed="rId24"/>
                     <a:stretch>
                       <a:fillRect/>
                     </a:stretch>
@@ -5066,7 +5068,7 @@
                   <pic:spPr>
                     <a:xfrm>
                       <a:off x="0" y="0"/>
-                      <a:ext cx="5900647" cy="3897727"/>
+                      <a:ext cx="5853430" cy="3866515"/>
                     </a:xfrm>
                     <a:prstGeom prst="rect">
                       <a:avLst/>
@@ -5084,19 +5086,16 @@
         <w:pStyle w:val="SAGEBodyText"/>
       </w:pPr>
       <w:r>
-        <w:t>This is the confirmation prior to the wizard generating the code based upon the wizard inputs.</w:t>
-      </w:r>
-      <w:r>
-        <w:t xml:space="preserve"> </w:t>
+        <w:rPr>
+          <w:highlight w:val="yellow"/>
+        </w:rPr>
+        <w:t>TODO – Add correct text here.</w:t>
       </w:r>
     </w:p>
     <w:p>
       <w:pPr>
         <w:pStyle w:val="SAGEBodyText"/>
       </w:pPr>
-      <w:r>
-        <w:t>The wizard will generate code based on the XML shown in the preview.</w:t>
-      </w:r>
     </w:p>
     <w:p>
       <w:pPr>
@@ -5114,12 +5113,14 @@
       <w:r>
         <w:t xml:space="preserve"> to proceed or </w:t>
       </w:r>
+      <w:proofErr w:type="gramStart"/>
       <w:r>
         <w:rPr>
           <w:rStyle w:val="SAGETextUI"/>
         </w:rPr>
         <w:t>Back</w:t>
       </w:r>
+      <w:proofErr w:type="gramEnd"/>
       <w:r>
         <w:t xml:space="preserve"> to go back to the previous step.</w:t>
       </w:r>
@@ -5128,9 +5129,6 @@
       <w:pPr>
         <w:spacing w:after="200" w:line="0" w:lineRule="auto"/>
         <w:rPr>
-          <w:b/>
-          <w:color w:val="2E3456"/>
-          <w:sz w:val="30"/>
           <w:lang w:val="en-US"/>
         </w:rPr>
       </w:pPr>
@@ -5142,7 +5140,7 @@
       <w:pPr>
         <w:pStyle w:val="SAGEHeading2"/>
       </w:pPr>
-      <w:bookmarkStart w:id="11" w:name="_Toc499727551"/>
+      <w:bookmarkStart w:id="11" w:name="_Toc78902774"/>
       <w:r>
         <w:lastRenderedPageBreak/>
         <w:t xml:space="preserve">Step </w:t>
@@ -5151,7 +5149,7 @@
         <w:t>4</w:t>
       </w:r>
       <w:r>
-        <w:t>: Generated Code</w:t>
+        <w:t>: Generate Code</w:t>
       </w:r>
       <w:bookmarkEnd w:id="11"/>
     </w:p>
@@ -5164,10 +5162,10 @@
           <w:noProof/>
         </w:rPr>
         <w:drawing>
-          <wp:inline distT="0" distB="0" distL="0" distR="0" wp14:anchorId="1DF2AA0F" wp14:editId="15BFBCE9">
-            <wp:extent cx="5813982" cy="3840480"/>
-            <wp:effectExtent l="0" t="0" r="0" b="7620"/>
-            <wp:docPr id="12" name="Picture 12"/>
+          <wp:inline distT="0" distB="0" distL="0" distR="0" wp14:anchorId="50B1076F" wp14:editId="318B9538">
+            <wp:extent cx="5900646" cy="3897727"/>
+            <wp:effectExtent l="0" t="0" r="5080" b="7620"/>
+            <wp:docPr id="11" name="Picture 11"/>
             <wp:cNvGraphicFramePr>
               <a:graphicFrameLocks xmlns:a="http://schemas.openxmlformats.org/drawingml/2006/main" noChangeAspect="1"/>
             </wp:cNvGraphicFramePr>
@@ -5175,7 +5173,7 @@
               <a:graphicData uri="http://schemas.openxmlformats.org/drawingml/2006/picture">
                 <pic:pic xmlns:pic="http://schemas.openxmlformats.org/drawingml/2006/picture">
                   <pic:nvPicPr>
-                    <pic:cNvPr id="1" name=""/>
+                    <pic:cNvPr id="11" name="Picture 11"/>
                     <pic:cNvPicPr/>
                   </pic:nvPicPr>
                   <pic:blipFill>
@@ -5193,7 +5191,7 @@
                   <pic:spPr>
                     <a:xfrm>
                       <a:off x="0" y="0"/>
-                      <a:ext cx="5825067" cy="3847802"/>
+                      <a:ext cx="5900646" cy="3897727"/>
                     </a:xfrm>
                     <a:prstGeom prst="rect">
                       <a:avLst/>
@@ -5211,6 +5209,133 @@
         <w:pStyle w:val="SAGEBodyText"/>
       </w:pPr>
       <w:r>
+        <w:t>This is the confirmation prior to the wizard generating the code based upon the wizard inputs.</w:t>
+      </w:r>
+      <w:r>
+        <w:t xml:space="preserve"> </w:t>
+      </w:r>
+    </w:p>
+    <w:p>
+      <w:pPr>
+        <w:pStyle w:val="SAGEBodyText"/>
+      </w:pPr>
+      <w:r>
+        <w:t>The wizard will generate code based on the XML shown in the preview.</w:t>
+      </w:r>
+    </w:p>
+    <w:p>
+      <w:pPr>
+        <w:pStyle w:val="SAGEBodyText"/>
+      </w:pPr>
+      <w:r>
+        <w:t xml:space="preserve">Click </w:t>
+      </w:r>
+      <w:r>
+        <w:rPr>
+          <w:rStyle w:val="SAGETextUI"/>
+        </w:rPr>
+        <w:t>Generate</w:t>
+      </w:r>
+      <w:r>
+        <w:t xml:space="preserve"> to proceed or </w:t>
+      </w:r>
+      <w:r>
+        <w:rPr>
+          <w:rStyle w:val="SAGETextUI"/>
+        </w:rPr>
+        <w:t>Back</w:t>
+      </w:r>
+      <w:r>
+        <w:t xml:space="preserve"> to go back to the previous step.</w:t>
+      </w:r>
+    </w:p>
+    <w:p>
+      <w:pPr>
+        <w:spacing w:after="200" w:line="0" w:lineRule="auto"/>
+        <w:rPr>
+          <w:b/>
+          <w:color w:val="2E3456"/>
+          <w:sz w:val="30"/>
+          <w:lang w:val="en-US"/>
+        </w:rPr>
+      </w:pPr>
+      <w:r>
+        <w:br w:type="page"/>
+      </w:r>
+    </w:p>
+    <w:p>
+      <w:pPr>
+        <w:pStyle w:val="SAGEHeading2"/>
+      </w:pPr>
+      <w:bookmarkStart w:id="12" w:name="_Toc78902775"/>
+      <w:r>
+        <w:lastRenderedPageBreak/>
+        <w:t xml:space="preserve">Step </w:t>
+      </w:r>
+      <w:r>
+        <w:t>5</w:t>
+      </w:r>
+      <w:r>
+        <w:t>: Generated Code</w:t>
+      </w:r>
+      <w:bookmarkEnd w:id="12"/>
+    </w:p>
+    <w:p>
+      <w:pPr>
+        <w:pStyle w:val="SAGEBodyText"/>
+      </w:pPr>
+      <w:r>
+        <w:rPr>
+          <w:noProof/>
+        </w:rPr>
+        <w:drawing>
+          <wp:inline distT="0" distB="0" distL="0" distR="0" wp14:anchorId="1DF2AA0F" wp14:editId="472115D2">
+            <wp:extent cx="5825066" cy="3847802"/>
+            <wp:effectExtent l="0" t="0" r="4445" b="635"/>
+            <wp:docPr id="12" name="Picture 12"/>
+            <wp:cNvGraphicFramePr>
+              <a:graphicFrameLocks xmlns:a="http://schemas.openxmlformats.org/drawingml/2006/main" noChangeAspect="1"/>
+            </wp:cNvGraphicFramePr>
+            <a:graphic xmlns:a="http://schemas.openxmlformats.org/drawingml/2006/main">
+              <a:graphicData uri="http://schemas.openxmlformats.org/drawingml/2006/picture">
+                <pic:pic xmlns:pic="http://schemas.openxmlformats.org/drawingml/2006/picture">
+                  <pic:nvPicPr>
+                    <pic:cNvPr id="12" name="Picture 12"/>
+                    <pic:cNvPicPr/>
+                  </pic:nvPicPr>
+                  <pic:blipFill>
+                    <a:blip r:embed="rId26">
+                      <a:extLst>
+                        <a:ext uri="{28A0092B-C50C-407E-A947-70E740481C1C}">
+                          <a14:useLocalDpi xmlns:a14="http://schemas.microsoft.com/office/drawing/2010/main" val="0"/>
+                        </a:ext>
+                      </a:extLst>
+                    </a:blip>
+                    <a:stretch>
+                      <a:fillRect/>
+                    </a:stretch>
+                  </pic:blipFill>
+                  <pic:spPr>
+                    <a:xfrm>
+                      <a:off x="0" y="0"/>
+                      <a:ext cx="5825066" cy="3847802"/>
+                    </a:xfrm>
+                    <a:prstGeom prst="rect">
+                      <a:avLst/>
+                    </a:prstGeom>
+                  </pic:spPr>
+                </pic:pic>
+              </a:graphicData>
+            </a:graphic>
+          </wp:inline>
+        </w:drawing>
+      </w:r>
+    </w:p>
+    <w:p>
+      <w:pPr>
+        <w:pStyle w:val="SAGEBodyText"/>
+      </w:pPr>
+      <w:r>
         <w:t>The wizard displays the code files that were generated. It is now time to review the generated files for accuracy and resolve any TODO issues.</w:t>
       </w:r>
     </w:p>
@@ -5285,12 +5410,12 @@
         <w:pStyle w:val="SAGEHeading1"/>
         <w:framePr w:wrap="around"/>
       </w:pPr>
-      <w:bookmarkStart w:id="12" w:name="_Toc499727552"/>
+      <w:bookmarkStart w:id="13" w:name="_Toc78902776"/>
       <w:r>
         <w:lastRenderedPageBreak/>
         <w:t>Examining the Solution</w:t>
       </w:r>
-      <w:bookmarkEnd w:id="12"/>
+      <w:bookmarkEnd w:id="13"/>
     </w:p>
     <w:p>
       <w:pPr>
@@ -5307,11 +5432,11 @@
       <w:pPr>
         <w:pStyle w:val="SAGEHeading2"/>
       </w:pPr>
-      <w:bookmarkStart w:id="13" w:name="_Toc499727553"/>
+      <w:bookmarkStart w:id="14" w:name="_Toc78902777"/>
       <w:r>
         <w:t>Solution Explorer</w:t>
       </w:r>
-      <w:bookmarkEnd w:id="13"/>
+      <w:bookmarkEnd w:id="14"/>
     </w:p>
     <w:p>
       <w:pPr>
@@ -5337,7 +5462,7 @@
                     <pic:cNvPicPr/>
                   </pic:nvPicPr>
                   <pic:blipFill>
-                    <a:blip r:embed="rId26">
+                    <a:blip r:embed="rId27">
                       <a:extLst>
                         <a:ext uri="{28A0092B-C50C-407E-A947-70E740481C1C}">
                           <a14:useLocalDpi xmlns:a14="http://schemas.microsoft.com/office/drawing/2010/main" val="0"/>
@@ -5433,12 +5558,12 @@
       <w:pPr>
         <w:pStyle w:val="SAGEHeading2"/>
       </w:pPr>
-      <w:bookmarkStart w:id="14" w:name="_Toc499727554"/>
+      <w:bookmarkStart w:id="15" w:name="_Toc78902778"/>
       <w:r>
         <w:lastRenderedPageBreak/>
         <w:t>Business Repository Project</w:t>
       </w:r>
-      <w:bookmarkEnd w:id="14"/>
+      <w:bookmarkEnd w:id="15"/>
     </w:p>
     <w:p>
       <w:pPr>
@@ -5464,7 +5589,7 @@
                     <pic:cNvPicPr/>
                   </pic:nvPicPr>
                   <pic:blipFill>
-                    <a:blip r:embed="rId27">
+                    <a:blip r:embed="rId28">
                       <a:extLst>
                         <a:ext uri="{28A0092B-C50C-407E-A947-70E740481C1C}">
                           <a14:useLocalDpi xmlns:a14="http://schemas.microsoft.com/office/drawing/2010/main" val="0"/>
@@ -5576,11 +5701,11 @@
       <w:pPr>
         <w:pStyle w:val="SAGEHeading2"/>
       </w:pPr>
-      <w:bookmarkStart w:id="15" w:name="_Toc499727555"/>
+      <w:bookmarkStart w:id="16" w:name="_Toc78902779"/>
       <w:r>
         <w:t>Interfaces Project</w:t>
       </w:r>
-      <w:bookmarkEnd w:id="15"/>
+      <w:bookmarkEnd w:id="16"/>
     </w:p>
     <w:p>
       <w:pPr>
@@ -5606,7 +5731,7 @@
                     <pic:cNvPicPr/>
                   </pic:nvPicPr>
                   <pic:blipFill>
-                    <a:blip r:embed="rId28">
+                    <a:blip r:embed="rId29">
                       <a:extLst>
                         <a:ext uri="{28A0092B-C50C-407E-A947-70E740481C1C}">
                           <a14:useLocalDpi xmlns:a14="http://schemas.microsoft.com/office/drawing/2010/main" val="0"/>
@@ -5685,12 +5810,12 @@
       <w:pPr>
         <w:pStyle w:val="SAGEHeading2"/>
       </w:pPr>
-      <w:bookmarkStart w:id="16" w:name="_Toc499727556"/>
+      <w:bookmarkStart w:id="17" w:name="_Toc78902780"/>
       <w:r>
         <w:lastRenderedPageBreak/>
         <w:t>Models Project</w:t>
       </w:r>
-      <w:bookmarkEnd w:id="16"/>
+      <w:bookmarkEnd w:id="17"/>
     </w:p>
     <w:p>
       <w:pPr>
@@ -5716,7 +5841,7 @@
                     <pic:cNvPicPr/>
                   </pic:nvPicPr>
                   <pic:blipFill>
-                    <a:blip r:embed="rId29">
+                    <a:blip r:embed="rId30">
                       <a:extLst>
                         <a:ext uri="{28A0092B-C50C-407E-A947-70E740481C1C}">
                           <a14:useLocalDpi xmlns:a14="http://schemas.microsoft.com/office/drawing/2010/main" val="0"/>
@@ -5781,11 +5906,11 @@
       <w:pPr>
         <w:pStyle w:val="SAGEHeading2"/>
       </w:pPr>
-      <w:bookmarkStart w:id="17" w:name="_Toc499727557"/>
+      <w:bookmarkStart w:id="18" w:name="_Toc78902781"/>
       <w:r>
         <w:t>Resources Project</w:t>
       </w:r>
-      <w:bookmarkEnd w:id="17"/>
+      <w:bookmarkEnd w:id="18"/>
     </w:p>
     <w:p>
       <w:pPr>
@@ -5811,7 +5936,7 @@
                     <pic:cNvPicPr/>
                   </pic:nvPicPr>
                   <pic:blipFill>
-                    <a:blip r:embed="rId30">
+                    <a:blip r:embed="rId31">
                       <a:extLst>
                         <a:ext uri="{28A0092B-C50C-407E-A947-70E740481C1C}">
                           <a14:useLocalDpi xmlns:a14="http://schemas.microsoft.com/office/drawing/2010/main" val="0"/>
@@ -6088,11 +6213,11 @@
       <w:pPr>
         <w:pStyle w:val="SAGEHeading2"/>
       </w:pPr>
-      <w:bookmarkStart w:id="18" w:name="_Toc499727558"/>
+      <w:bookmarkStart w:id="19" w:name="_Toc78902782"/>
       <w:r>
         <w:t>Services Project</w:t>
       </w:r>
-      <w:bookmarkEnd w:id="18"/>
+      <w:bookmarkEnd w:id="19"/>
     </w:p>
     <w:p>
       <w:pPr>
@@ -6118,7 +6243,7 @@
                     <pic:cNvPicPr/>
                   </pic:nvPicPr>
                   <pic:blipFill>
-                    <a:blip r:embed="rId31">
+                    <a:blip r:embed="rId32">
                       <a:extLst>
                         <a:ext uri="{28A0092B-C50C-407E-A947-70E740481C1C}">
                           <a14:useLocalDpi xmlns:a14="http://schemas.microsoft.com/office/drawing/2010/main" val="0"/>
@@ -6231,12 +6356,12 @@
       <w:pPr>
         <w:pStyle w:val="SAGEHeading2"/>
       </w:pPr>
-      <w:bookmarkStart w:id="19" w:name="_Toc499727559"/>
+      <w:bookmarkStart w:id="20" w:name="_Toc78902783"/>
       <w:r>
         <w:lastRenderedPageBreak/>
         <w:t>Web Project</w:t>
       </w:r>
-      <w:bookmarkEnd w:id="19"/>
+      <w:bookmarkEnd w:id="20"/>
     </w:p>
     <w:p>
       <w:pPr>
@@ -6262,7 +6387,7 @@
                     <pic:cNvPicPr/>
                   </pic:nvPicPr>
                   <pic:blipFill>
-                    <a:blip r:embed="rId32">
+                    <a:blip r:embed="rId33">
                       <a:extLst>
                         <a:ext uri="{28A0092B-C50C-407E-A947-70E740481C1C}">
                           <a14:useLocalDpi xmlns:a14="http://schemas.microsoft.com/office/drawing/2010/main" val="0"/>
@@ -6410,7 +6535,7 @@
 </file>
 
 <file path=word/endnotes.xml><?xml version="1.0" encoding="utf-8"?>
-<w:endnotes xmlns:wpc="http://schemas.microsoft.com/office/word/2010/wordprocessingCanvas" xmlns:cx="http://schemas.microsoft.com/office/drawing/2014/chartex" xmlns:cx1="http://schemas.microsoft.com/office/drawing/2015/9/8/chartex" xmlns:cx2="http://schemas.microsoft.com/office/drawing/2015/10/21/chartex" xmlns:cx3="http://schemas.microsoft.com/office/drawing/2016/5/9/chartex" xmlns:cx4="http://schemas.microsoft.com/office/drawing/2016/5/10/chartex" xmlns:cx5="http://schemas.microsoft.com/office/drawing/2016/5/11/chartex" xmlns:cx6="http://schemas.microsoft.com/office/drawing/2016/5/12/chartex" xmlns:cx7="http://schemas.microsoft.com/office/drawing/2016/5/13/chartex" xmlns:cx8="http://schemas.microsoft.com/office/drawing/2016/5/14/chartex" xmlns:mc="http://schemas.openxmlformats.org/markup-compatibility/2006" xmlns:aink="http://schemas.microsoft.com/office/drawing/2016/ink" xmlns:am3d="http://schemas.microsoft.com/office/drawing/2017/model3d" xmlns:o="urn:schemas-microsoft-com:office:office" xmlns:r="http://schemas.openxmlformats.org/officeDocument/2006/relationships" xmlns:m="http://schemas.openxmlformats.org/officeDocument/2006/math" xmlns:v="urn:schemas-microsoft-com:vml" xmlns:wp14="http://schemas.microsoft.com/office/word/2010/wordprocessingDrawing" xmlns:wp="http://schemas.openxmlformats.org/drawingml/2006/wordprocessingDrawing" xmlns:w10="urn:schemas-microsoft-com:office:word" xmlns:w="http://schemas.openxmlformats.org/wordprocessingml/2006/main" xmlns:w14="http://schemas.microsoft.com/office/word/2010/wordml" xmlns:w15="http://schemas.microsoft.com/office/word/2012/wordml" xmlns:w16cex="http://schemas.microsoft.com/office/word/2018/wordml/cex" xmlns:w16cid="http://schemas.microsoft.com/office/word/2016/wordml/cid" xmlns:w16="http://schemas.microsoft.com/office/word/2018/wordml" xmlns:w16se="http://schemas.microsoft.com/office/word/2015/wordml/symex" xmlns:wpg="http://schemas.microsoft.com/office/word/2010/wordprocessingGroup" xmlns:wpi="http://schemas.microsoft.com/office/word/2010/wordprocessingInk" xmlns:wne="http://schemas.microsoft.com/office/word/2006/wordml" xmlns:wps="http://schemas.microsoft.com/office/word/2010/wordprocessingShape" mc:Ignorable="w14 w15 w16se w16cid w16 w16cex wp14">
+<w:endnotes xmlns:wpc="http://schemas.microsoft.com/office/word/2010/wordprocessingCanvas" xmlns:cx="http://schemas.microsoft.com/office/drawing/2014/chartex" xmlns:cx1="http://schemas.microsoft.com/office/drawing/2015/9/8/chartex" xmlns:cx2="http://schemas.microsoft.com/office/drawing/2015/10/21/chartex" xmlns:cx3="http://schemas.microsoft.com/office/drawing/2016/5/9/chartex" xmlns:cx4="http://schemas.microsoft.com/office/drawing/2016/5/10/chartex" xmlns:cx5="http://schemas.microsoft.com/office/drawing/2016/5/11/chartex" xmlns:cx6="http://schemas.microsoft.com/office/drawing/2016/5/12/chartex" xmlns:cx7="http://schemas.microsoft.com/office/drawing/2016/5/13/chartex" xmlns:cx8="http://schemas.microsoft.com/office/drawing/2016/5/14/chartex" xmlns:mc="http://schemas.openxmlformats.org/markup-compatibility/2006" xmlns:aink="http://schemas.microsoft.com/office/drawing/2016/ink" xmlns:am3d="http://schemas.microsoft.com/office/drawing/2017/model3d" xmlns:o="urn:schemas-microsoft-com:office:office" xmlns:r="http://schemas.openxmlformats.org/officeDocument/2006/relationships" xmlns:m="http://schemas.openxmlformats.org/officeDocument/2006/math" xmlns:v="urn:schemas-microsoft-com:vml" xmlns:wp14="http://schemas.microsoft.com/office/word/2010/wordprocessingDrawing" xmlns:wp="http://schemas.openxmlformats.org/drawingml/2006/wordprocessingDrawing" xmlns:w10="urn:schemas-microsoft-com:office:word" xmlns:w="http://schemas.openxmlformats.org/wordprocessingml/2006/main" xmlns:w14="http://schemas.microsoft.com/office/word/2010/wordml" xmlns:w15="http://schemas.microsoft.com/office/word/2012/wordml" xmlns:w16cex="http://schemas.microsoft.com/office/word/2018/wordml/cex" xmlns:w16cid="http://schemas.microsoft.com/office/word/2016/wordml/cid" xmlns:w16="http://schemas.microsoft.com/office/word/2018/wordml" xmlns:w16sdtdh="http://schemas.microsoft.com/office/word/2020/wordml/sdtdatahash" xmlns:w16se="http://schemas.microsoft.com/office/word/2015/wordml/symex" xmlns:wpg="http://schemas.microsoft.com/office/word/2010/wordprocessingGroup" xmlns:wpi="http://schemas.microsoft.com/office/word/2010/wordprocessingInk" xmlns:wne="http://schemas.microsoft.com/office/word/2006/wordml" xmlns:wps="http://schemas.microsoft.com/office/word/2010/wordprocessingShape" mc:Ignorable="w14 w15 w16se w16cid w16 w16cex w16sdtdh wp14">
   <w:endnote w:type="separator" w:id="-1">
     <w:p>
       <w:pPr>
@@ -6437,7 +6562,7 @@
 </file>
 
 <file path=word/footer1.xml><?xml version="1.0" encoding="utf-8"?>
-<w:ftr xmlns:wpc="http://schemas.microsoft.com/office/word/2010/wordprocessingCanvas" xmlns:cx="http://schemas.microsoft.com/office/drawing/2014/chartex" xmlns:cx1="http://schemas.microsoft.com/office/drawing/2015/9/8/chartex" xmlns:cx2="http://schemas.microsoft.com/office/drawing/2015/10/21/chartex" xmlns:cx3="http://schemas.microsoft.com/office/drawing/2016/5/9/chartex" xmlns:cx4="http://schemas.microsoft.com/office/drawing/2016/5/10/chartex" xmlns:cx5="http://schemas.microsoft.com/office/drawing/2016/5/11/chartex" xmlns:cx6="http://schemas.microsoft.com/office/drawing/2016/5/12/chartex" xmlns:cx7="http://schemas.microsoft.com/office/drawing/2016/5/13/chartex" xmlns:cx8="http://schemas.microsoft.com/office/drawing/2016/5/14/chartex" xmlns:mc="http://schemas.openxmlformats.org/markup-compatibility/2006" xmlns:aink="http://schemas.microsoft.com/office/drawing/2016/ink" xmlns:am3d="http://schemas.microsoft.com/office/drawing/2017/model3d" xmlns:o="urn:schemas-microsoft-com:office:office" xmlns:r="http://schemas.openxmlformats.org/officeDocument/2006/relationships" xmlns:m="http://schemas.openxmlformats.org/officeDocument/2006/math" xmlns:v="urn:schemas-microsoft-com:vml" xmlns:wp14="http://schemas.microsoft.com/office/word/2010/wordprocessingDrawing" xmlns:wp="http://schemas.openxmlformats.org/drawingml/2006/wordprocessingDrawing" xmlns:w10="urn:schemas-microsoft-com:office:word" xmlns:w="http://schemas.openxmlformats.org/wordprocessingml/2006/main" xmlns:w14="http://schemas.microsoft.com/office/word/2010/wordml" xmlns:w15="http://schemas.microsoft.com/office/word/2012/wordml" xmlns:w16cex="http://schemas.microsoft.com/office/word/2018/wordml/cex" xmlns:w16cid="http://schemas.microsoft.com/office/word/2016/wordml/cid" xmlns:w16="http://schemas.microsoft.com/office/word/2018/wordml" xmlns:w16se="http://schemas.microsoft.com/office/word/2015/wordml/symex" xmlns:wpg="http://schemas.microsoft.com/office/word/2010/wordprocessingGroup" xmlns:wpi="http://schemas.microsoft.com/office/word/2010/wordprocessingInk" xmlns:wne="http://schemas.microsoft.com/office/word/2006/wordml" xmlns:wps="http://schemas.microsoft.com/office/word/2010/wordprocessingShape" mc:Ignorable="w14 w15 w16se w16cid w16 w16cex wp14">
+<w:ftr xmlns:wpc="http://schemas.microsoft.com/office/word/2010/wordprocessingCanvas" xmlns:cx="http://schemas.microsoft.com/office/drawing/2014/chartex" xmlns:cx1="http://schemas.microsoft.com/office/drawing/2015/9/8/chartex" xmlns:cx2="http://schemas.microsoft.com/office/drawing/2015/10/21/chartex" xmlns:cx3="http://schemas.microsoft.com/office/drawing/2016/5/9/chartex" xmlns:cx4="http://schemas.microsoft.com/office/drawing/2016/5/10/chartex" xmlns:cx5="http://schemas.microsoft.com/office/drawing/2016/5/11/chartex" xmlns:cx6="http://schemas.microsoft.com/office/drawing/2016/5/12/chartex" xmlns:cx7="http://schemas.microsoft.com/office/drawing/2016/5/13/chartex" xmlns:cx8="http://schemas.microsoft.com/office/drawing/2016/5/14/chartex" xmlns:mc="http://schemas.openxmlformats.org/markup-compatibility/2006" xmlns:aink="http://schemas.microsoft.com/office/drawing/2016/ink" xmlns:am3d="http://schemas.microsoft.com/office/drawing/2017/model3d" xmlns:o="urn:schemas-microsoft-com:office:office" xmlns:r="http://schemas.openxmlformats.org/officeDocument/2006/relationships" xmlns:m="http://schemas.openxmlformats.org/officeDocument/2006/math" xmlns:v="urn:schemas-microsoft-com:vml" xmlns:wp14="http://schemas.microsoft.com/office/word/2010/wordprocessingDrawing" xmlns:wp="http://schemas.openxmlformats.org/drawingml/2006/wordprocessingDrawing" xmlns:w10="urn:schemas-microsoft-com:office:word" xmlns:w="http://schemas.openxmlformats.org/wordprocessingml/2006/main" xmlns:w14="http://schemas.microsoft.com/office/word/2010/wordml" xmlns:w15="http://schemas.microsoft.com/office/word/2012/wordml" xmlns:w16cex="http://schemas.microsoft.com/office/word/2018/wordml/cex" xmlns:w16cid="http://schemas.microsoft.com/office/word/2016/wordml/cid" xmlns:w16="http://schemas.microsoft.com/office/word/2018/wordml" xmlns:w16sdtdh="http://schemas.microsoft.com/office/word/2020/wordml/sdtdatahash" xmlns:w16se="http://schemas.microsoft.com/office/word/2015/wordml/symex" xmlns:wpg="http://schemas.microsoft.com/office/word/2010/wordprocessingGroup" xmlns:wpi="http://schemas.microsoft.com/office/word/2010/wordprocessingInk" xmlns:wne="http://schemas.microsoft.com/office/word/2006/wordml" xmlns:wps="http://schemas.microsoft.com/office/word/2010/wordprocessingShape" mc:Ignorable="w14 w15 w16se w16cid w16 w16cex w16sdtdh wp14">
   <w:p>
     <w:pPr>
       <w:pStyle w:val="SAGEFooter"/>
@@ -6549,7 +6674,7 @@
 </file>
 
 <file path=word/footer2.xml><?xml version="1.0" encoding="utf-8"?>
-<w:ftr xmlns:wpc="http://schemas.microsoft.com/office/word/2010/wordprocessingCanvas" xmlns:cx="http://schemas.microsoft.com/office/drawing/2014/chartex" xmlns:cx1="http://schemas.microsoft.com/office/drawing/2015/9/8/chartex" xmlns:cx2="http://schemas.microsoft.com/office/drawing/2015/10/21/chartex" xmlns:cx3="http://schemas.microsoft.com/office/drawing/2016/5/9/chartex" xmlns:cx4="http://schemas.microsoft.com/office/drawing/2016/5/10/chartex" xmlns:cx5="http://schemas.microsoft.com/office/drawing/2016/5/11/chartex" xmlns:cx6="http://schemas.microsoft.com/office/drawing/2016/5/12/chartex" xmlns:cx7="http://schemas.microsoft.com/office/drawing/2016/5/13/chartex" xmlns:cx8="http://schemas.microsoft.com/office/drawing/2016/5/14/chartex" xmlns:mc="http://schemas.openxmlformats.org/markup-compatibility/2006" xmlns:aink="http://schemas.microsoft.com/office/drawing/2016/ink" xmlns:am3d="http://schemas.microsoft.com/office/drawing/2017/model3d" xmlns:o="urn:schemas-microsoft-com:office:office" xmlns:r="http://schemas.openxmlformats.org/officeDocument/2006/relationships" xmlns:m="http://schemas.openxmlformats.org/officeDocument/2006/math" xmlns:v="urn:schemas-microsoft-com:vml" xmlns:wp14="http://schemas.microsoft.com/office/word/2010/wordprocessingDrawing" xmlns:wp="http://schemas.openxmlformats.org/drawingml/2006/wordprocessingDrawing" xmlns:w10="urn:schemas-microsoft-com:office:word" xmlns:w="http://schemas.openxmlformats.org/wordprocessingml/2006/main" xmlns:w14="http://schemas.microsoft.com/office/word/2010/wordml" xmlns:w15="http://schemas.microsoft.com/office/word/2012/wordml" xmlns:w16cex="http://schemas.microsoft.com/office/word/2018/wordml/cex" xmlns:w16cid="http://schemas.microsoft.com/office/word/2016/wordml/cid" xmlns:w16="http://schemas.microsoft.com/office/word/2018/wordml" xmlns:w16se="http://schemas.microsoft.com/office/word/2015/wordml/symex" xmlns:wpg="http://schemas.microsoft.com/office/word/2010/wordprocessingGroup" xmlns:wpi="http://schemas.microsoft.com/office/word/2010/wordprocessingInk" xmlns:wne="http://schemas.microsoft.com/office/word/2006/wordml" xmlns:wps="http://schemas.microsoft.com/office/word/2010/wordprocessingShape" mc:Ignorable="w14 w15 w16se w16cid w16 w16cex wp14">
+<w:ftr xmlns:wpc="http://schemas.microsoft.com/office/word/2010/wordprocessingCanvas" xmlns:cx="http://schemas.microsoft.com/office/drawing/2014/chartex" xmlns:cx1="http://schemas.microsoft.com/office/drawing/2015/9/8/chartex" xmlns:cx2="http://schemas.microsoft.com/office/drawing/2015/10/21/chartex" xmlns:cx3="http://schemas.microsoft.com/office/drawing/2016/5/9/chartex" xmlns:cx4="http://schemas.microsoft.com/office/drawing/2016/5/10/chartex" xmlns:cx5="http://schemas.microsoft.com/office/drawing/2016/5/11/chartex" xmlns:cx6="http://schemas.microsoft.com/office/drawing/2016/5/12/chartex" xmlns:cx7="http://schemas.microsoft.com/office/drawing/2016/5/13/chartex" xmlns:cx8="http://schemas.microsoft.com/office/drawing/2016/5/14/chartex" xmlns:mc="http://schemas.openxmlformats.org/markup-compatibility/2006" xmlns:aink="http://schemas.microsoft.com/office/drawing/2016/ink" xmlns:am3d="http://schemas.microsoft.com/office/drawing/2017/model3d" xmlns:o="urn:schemas-microsoft-com:office:office" xmlns:r="http://schemas.openxmlformats.org/officeDocument/2006/relationships" xmlns:m="http://schemas.openxmlformats.org/officeDocument/2006/math" xmlns:v="urn:schemas-microsoft-com:vml" xmlns:wp14="http://schemas.microsoft.com/office/word/2010/wordprocessingDrawing" xmlns:wp="http://schemas.openxmlformats.org/drawingml/2006/wordprocessingDrawing" xmlns:w10="urn:schemas-microsoft-com:office:word" xmlns:w="http://schemas.openxmlformats.org/wordprocessingml/2006/main" xmlns:w14="http://schemas.microsoft.com/office/word/2010/wordml" xmlns:w15="http://schemas.microsoft.com/office/word/2012/wordml" xmlns:w16cex="http://schemas.microsoft.com/office/word/2018/wordml/cex" xmlns:w16cid="http://schemas.microsoft.com/office/word/2016/wordml/cid" xmlns:w16="http://schemas.microsoft.com/office/word/2018/wordml" xmlns:w16sdtdh="http://schemas.microsoft.com/office/word/2020/wordml/sdtdatahash" xmlns:w16se="http://schemas.microsoft.com/office/word/2015/wordml/symex" xmlns:wpg="http://schemas.microsoft.com/office/word/2010/wordprocessingGroup" xmlns:wpi="http://schemas.microsoft.com/office/word/2010/wordprocessingInk" xmlns:wne="http://schemas.microsoft.com/office/word/2006/wordml" xmlns:wps="http://schemas.microsoft.com/office/word/2010/wordprocessingShape" mc:Ignorable="w14 w15 w16se w16cid w16 w16cex w16sdtdh wp14">
   <w:p>
     <w:pPr>
       <w:pStyle w:val="Footer"/>
@@ -6560,7 +6685,7 @@
 </file>
 
 <file path=word/footer3.xml><?xml version="1.0" encoding="utf-8"?>
-<w:ftr xmlns:wpc="http://schemas.microsoft.com/office/word/2010/wordprocessingCanvas" xmlns:cx="http://schemas.microsoft.com/office/drawing/2014/chartex" xmlns:cx1="http://schemas.microsoft.com/office/drawing/2015/9/8/chartex" xmlns:cx2="http://schemas.microsoft.com/office/drawing/2015/10/21/chartex" xmlns:cx3="http://schemas.microsoft.com/office/drawing/2016/5/9/chartex" xmlns:cx4="http://schemas.microsoft.com/office/drawing/2016/5/10/chartex" xmlns:cx5="http://schemas.microsoft.com/office/drawing/2016/5/11/chartex" xmlns:cx6="http://schemas.microsoft.com/office/drawing/2016/5/12/chartex" xmlns:cx7="http://schemas.microsoft.com/office/drawing/2016/5/13/chartex" xmlns:cx8="http://schemas.microsoft.com/office/drawing/2016/5/14/chartex" xmlns:mc="http://schemas.openxmlformats.org/markup-compatibility/2006" xmlns:aink="http://schemas.microsoft.com/office/drawing/2016/ink" xmlns:am3d="http://schemas.microsoft.com/office/drawing/2017/model3d" xmlns:o="urn:schemas-microsoft-com:office:office" xmlns:r="http://schemas.openxmlformats.org/officeDocument/2006/relationships" xmlns:m="http://schemas.openxmlformats.org/officeDocument/2006/math" xmlns:v="urn:schemas-microsoft-com:vml" xmlns:wp14="http://schemas.microsoft.com/office/word/2010/wordprocessingDrawing" xmlns:wp="http://schemas.openxmlformats.org/drawingml/2006/wordprocessingDrawing" xmlns:w10="urn:schemas-microsoft-com:office:word" xmlns:w="http://schemas.openxmlformats.org/wordprocessingml/2006/main" xmlns:w14="http://schemas.microsoft.com/office/word/2010/wordml" xmlns:w15="http://schemas.microsoft.com/office/word/2012/wordml" xmlns:w16cex="http://schemas.microsoft.com/office/word/2018/wordml/cex" xmlns:w16cid="http://schemas.microsoft.com/office/word/2016/wordml/cid" xmlns:w16="http://schemas.microsoft.com/office/word/2018/wordml" xmlns:w16se="http://schemas.microsoft.com/office/word/2015/wordml/symex" xmlns:wpg="http://schemas.microsoft.com/office/word/2010/wordprocessingGroup" xmlns:wpi="http://schemas.microsoft.com/office/word/2010/wordprocessingInk" xmlns:wne="http://schemas.microsoft.com/office/word/2006/wordml" xmlns:wps="http://schemas.microsoft.com/office/word/2010/wordprocessingShape" mc:Ignorable="w14 w15 w16se w16cid w16 w16cex wp14">
+<w:ftr xmlns:wpc="http://schemas.microsoft.com/office/word/2010/wordprocessingCanvas" xmlns:cx="http://schemas.microsoft.com/office/drawing/2014/chartex" xmlns:cx1="http://schemas.microsoft.com/office/drawing/2015/9/8/chartex" xmlns:cx2="http://schemas.microsoft.com/office/drawing/2015/10/21/chartex" xmlns:cx3="http://schemas.microsoft.com/office/drawing/2016/5/9/chartex" xmlns:cx4="http://schemas.microsoft.com/office/drawing/2016/5/10/chartex" xmlns:cx5="http://schemas.microsoft.com/office/drawing/2016/5/11/chartex" xmlns:cx6="http://schemas.microsoft.com/office/drawing/2016/5/12/chartex" xmlns:cx7="http://schemas.microsoft.com/office/drawing/2016/5/13/chartex" xmlns:cx8="http://schemas.microsoft.com/office/drawing/2016/5/14/chartex" xmlns:mc="http://schemas.openxmlformats.org/markup-compatibility/2006" xmlns:aink="http://schemas.microsoft.com/office/drawing/2016/ink" xmlns:am3d="http://schemas.microsoft.com/office/drawing/2017/model3d" xmlns:o="urn:schemas-microsoft-com:office:office" xmlns:r="http://schemas.openxmlformats.org/officeDocument/2006/relationships" xmlns:m="http://schemas.openxmlformats.org/officeDocument/2006/math" xmlns:v="urn:schemas-microsoft-com:vml" xmlns:wp14="http://schemas.microsoft.com/office/word/2010/wordprocessingDrawing" xmlns:wp="http://schemas.openxmlformats.org/drawingml/2006/wordprocessingDrawing" xmlns:w10="urn:schemas-microsoft-com:office:word" xmlns:w="http://schemas.openxmlformats.org/wordprocessingml/2006/main" xmlns:w14="http://schemas.microsoft.com/office/word/2010/wordml" xmlns:w15="http://schemas.microsoft.com/office/word/2012/wordml" xmlns:w16cex="http://schemas.microsoft.com/office/word/2018/wordml/cex" xmlns:w16cid="http://schemas.microsoft.com/office/word/2016/wordml/cid" xmlns:w16="http://schemas.microsoft.com/office/word/2018/wordml" xmlns:w16sdtdh="http://schemas.microsoft.com/office/word/2020/wordml/sdtdatahash" xmlns:w16se="http://schemas.microsoft.com/office/word/2015/wordml/symex" xmlns:wpg="http://schemas.microsoft.com/office/word/2010/wordprocessingGroup" xmlns:wpi="http://schemas.microsoft.com/office/word/2010/wordprocessingInk" xmlns:wne="http://schemas.microsoft.com/office/word/2006/wordml" xmlns:wps="http://schemas.microsoft.com/office/word/2010/wordprocessingShape" mc:Ignorable="w14 w15 w16se w16cid w16 w16cex w16sdtdh wp14">
   <w:tbl>
     <w:tblPr>
       <w:tblStyle w:val="TableGrid"/>
@@ -6729,7 +6854,7 @@
 </file>
 
 <file path=word/footer4.xml><?xml version="1.0" encoding="utf-8"?>
-<w:ftr xmlns:wpc="http://schemas.microsoft.com/office/word/2010/wordprocessingCanvas" xmlns:cx="http://schemas.microsoft.com/office/drawing/2014/chartex" xmlns:cx1="http://schemas.microsoft.com/office/drawing/2015/9/8/chartex" xmlns:cx2="http://schemas.microsoft.com/office/drawing/2015/10/21/chartex" xmlns:cx3="http://schemas.microsoft.com/office/drawing/2016/5/9/chartex" xmlns:cx4="http://schemas.microsoft.com/office/drawing/2016/5/10/chartex" xmlns:cx5="http://schemas.microsoft.com/office/drawing/2016/5/11/chartex" xmlns:cx6="http://schemas.microsoft.com/office/drawing/2016/5/12/chartex" xmlns:cx7="http://schemas.microsoft.com/office/drawing/2016/5/13/chartex" xmlns:cx8="http://schemas.microsoft.com/office/drawing/2016/5/14/chartex" xmlns:mc="http://schemas.openxmlformats.org/markup-compatibility/2006" xmlns:aink="http://schemas.microsoft.com/office/drawing/2016/ink" xmlns:am3d="http://schemas.microsoft.com/office/drawing/2017/model3d" xmlns:o="urn:schemas-microsoft-com:office:office" xmlns:r="http://schemas.openxmlformats.org/officeDocument/2006/relationships" xmlns:m="http://schemas.openxmlformats.org/officeDocument/2006/math" xmlns:v="urn:schemas-microsoft-com:vml" xmlns:wp14="http://schemas.microsoft.com/office/word/2010/wordprocessingDrawing" xmlns:wp="http://schemas.openxmlformats.org/drawingml/2006/wordprocessingDrawing" xmlns:w10="urn:schemas-microsoft-com:office:word" xmlns:w="http://schemas.openxmlformats.org/wordprocessingml/2006/main" xmlns:w14="http://schemas.microsoft.com/office/word/2010/wordml" xmlns:w15="http://schemas.microsoft.com/office/word/2012/wordml" xmlns:w16cex="http://schemas.microsoft.com/office/word/2018/wordml/cex" xmlns:w16cid="http://schemas.microsoft.com/office/word/2016/wordml/cid" xmlns:w16="http://schemas.microsoft.com/office/word/2018/wordml" xmlns:w16se="http://schemas.microsoft.com/office/word/2015/wordml/symex" xmlns:wpg="http://schemas.microsoft.com/office/word/2010/wordprocessingGroup" xmlns:wpi="http://schemas.microsoft.com/office/word/2010/wordprocessingInk" xmlns:wne="http://schemas.microsoft.com/office/word/2006/wordml" xmlns:wps="http://schemas.microsoft.com/office/word/2010/wordprocessingShape" mc:Ignorable="w14 w15 w16se w16cid w16 w16cex wp14">
+<w:ftr xmlns:wpc="http://schemas.microsoft.com/office/word/2010/wordprocessingCanvas" xmlns:cx="http://schemas.microsoft.com/office/drawing/2014/chartex" xmlns:cx1="http://schemas.microsoft.com/office/drawing/2015/9/8/chartex" xmlns:cx2="http://schemas.microsoft.com/office/drawing/2015/10/21/chartex" xmlns:cx3="http://schemas.microsoft.com/office/drawing/2016/5/9/chartex" xmlns:cx4="http://schemas.microsoft.com/office/drawing/2016/5/10/chartex" xmlns:cx5="http://schemas.microsoft.com/office/drawing/2016/5/11/chartex" xmlns:cx6="http://schemas.microsoft.com/office/drawing/2016/5/12/chartex" xmlns:cx7="http://schemas.microsoft.com/office/drawing/2016/5/13/chartex" xmlns:cx8="http://schemas.microsoft.com/office/drawing/2016/5/14/chartex" xmlns:mc="http://schemas.openxmlformats.org/markup-compatibility/2006" xmlns:aink="http://schemas.microsoft.com/office/drawing/2016/ink" xmlns:am3d="http://schemas.microsoft.com/office/drawing/2017/model3d" xmlns:o="urn:schemas-microsoft-com:office:office" xmlns:r="http://schemas.openxmlformats.org/officeDocument/2006/relationships" xmlns:m="http://schemas.openxmlformats.org/officeDocument/2006/math" xmlns:v="urn:schemas-microsoft-com:vml" xmlns:wp14="http://schemas.microsoft.com/office/word/2010/wordprocessingDrawing" xmlns:wp="http://schemas.openxmlformats.org/drawingml/2006/wordprocessingDrawing" xmlns:w10="urn:schemas-microsoft-com:office:word" xmlns:w="http://schemas.openxmlformats.org/wordprocessingml/2006/main" xmlns:w14="http://schemas.microsoft.com/office/word/2010/wordml" xmlns:w15="http://schemas.microsoft.com/office/word/2012/wordml" xmlns:w16cex="http://schemas.microsoft.com/office/word/2018/wordml/cex" xmlns:w16cid="http://schemas.microsoft.com/office/word/2016/wordml/cid" xmlns:w16="http://schemas.microsoft.com/office/word/2018/wordml" xmlns:w16sdtdh="http://schemas.microsoft.com/office/word/2020/wordml/sdtdatahash" xmlns:w16se="http://schemas.microsoft.com/office/word/2015/wordml/symex" xmlns:wpg="http://schemas.microsoft.com/office/word/2010/wordprocessingGroup" xmlns:wpi="http://schemas.microsoft.com/office/word/2010/wordprocessingInk" xmlns:wne="http://schemas.microsoft.com/office/word/2006/wordml" xmlns:wps="http://schemas.microsoft.com/office/word/2010/wordprocessingShape" mc:Ignorable="w14 w15 w16se w16cid w16 w16cex w16sdtdh wp14">
   <w:tbl>
     <w:tblPr>
       <w:tblStyle w:val="TableGrid"/>
@@ -6891,7 +7016,7 @@
 </file>
 
 <file path=word/footnotes.xml><?xml version="1.0" encoding="utf-8"?>
-<w:footnotes xmlns:wpc="http://schemas.microsoft.com/office/word/2010/wordprocessingCanvas" xmlns:cx="http://schemas.microsoft.com/office/drawing/2014/chartex" xmlns:cx1="http://schemas.microsoft.com/office/drawing/2015/9/8/chartex" xmlns:cx2="http://schemas.microsoft.com/office/drawing/2015/10/21/chartex" xmlns:cx3="http://schemas.microsoft.com/office/drawing/2016/5/9/chartex" xmlns:cx4="http://schemas.microsoft.com/office/drawing/2016/5/10/chartex" xmlns:cx5="http://schemas.microsoft.com/office/drawing/2016/5/11/chartex" xmlns:cx6="http://schemas.microsoft.com/office/drawing/2016/5/12/chartex" xmlns:cx7="http://schemas.microsoft.com/office/drawing/2016/5/13/chartex" xmlns:cx8="http://schemas.microsoft.com/office/drawing/2016/5/14/chartex" xmlns:mc="http://schemas.openxmlformats.org/markup-compatibility/2006" xmlns:aink="http://schemas.microsoft.com/office/drawing/2016/ink" xmlns:am3d="http://schemas.microsoft.com/office/drawing/2017/model3d" xmlns:o="urn:schemas-microsoft-com:office:office" xmlns:r="http://schemas.openxmlformats.org/officeDocument/2006/relationships" xmlns:m="http://schemas.openxmlformats.org/officeDocument/2006/math" xmlns:v="urn:schemas-microsoft-com:vml" xmlns:wp14="http://schemas.microsoft.com/office/word/2010/wordprocessingDrawing" xmlns:wp="http://schemas.openxmlformats.org/drawingml/2006/wordprocessingDrawing" xmlns:w10="urn:schemas-microsoft-com:office:word" xmlns:w="http://schemas.openxmlformats.org/wordprocessingml/2006/main" xmlns:w14="http://schemas.microsoft.com/office/word/2010/wordml" xmlns:w15="http://schemas.microsoft.com/office/word/2012/wordml" xmlns:w16cex="http://schemas.microsoft.com/office/word/2018/wordml/cex" xmlns:w16cid="http://schemas.microsoft.com/office/word/2016/wordml/cid" xmlns:w16="http://schemas.microsoft.com/office/word/2018/wordml" xmlns:w16se="http://schemas.microsoft.com/office/word/2015/wordml/symex" xmlns:wpg="http://schemas.microsoft.com/office/word/2010/wordprocessingGroup" xmlns:wpi="http://schemas.microsoft.com/office/word/2010/wordprocessingInk" xmlns:wne="http://schemas.microsoft.com/office/word/2006/wordml" xmlns:wps="http://schemas.microsoft.com/office/word/2010/wordprocessingShape" mc:Ignorable="w14 w15 w16se w16cid w16 w16cex wp14">
+<w:footnotes xmlns:wpc="http://schemas.microsoft.com/office/word/2010/wordprocessingCanvas" xmlns:cx="http://schemas.microsoft.com/office/drawing/2014/chartex" xmlns:cx1="http://schemas.microsoft.com/office/drawing/2015/9/8/chartex" xmlns:cx2="http://schemas.microsoft.com/office/drawing/2015/10/21/chartex" xmlns:cx3="http://schemas.microsoft.com/office/drawing/2016/5/9/chartex" xmlns:cx4="http://schemas.microsoft.com/office/drawing/2016/5/10/chartex" xmlns:cx5="http://schemas.microsoft.com/office/drawing/2016/5/11/chartex" xmlns:cx6="http://schemas.microsoft.com/office/drawing/2016/5/12/chartex" xmlns:cx7="http://schemas.microsoft.com/office/drawing/2016/5/13/chartex" xmlns:cx8="http://schemas.microsoft.com/office/drawing/2016/5/14/chartex" xmlns:mc="http://schemas.openxmlformats.org/markup-compatibility/2006" xmlns:aink="http://schemas.microsoft.com/office/drawing/2016/ink" xmlns:am3d="http://schemas.microsoft.com/office/drawing/2017/model3d" xmlns:o="urn:schemas-microsoft-com:office:office" xmlns:r="http://schemas.openxmlformats.org/officeDocument/2006/relationships" xmlns:m="http://schemas.openxmlformats.org/officeDocument/2006/math" xmlns:v="urn:schemas-microsoft-com:vml" xmlns:wp14="http://schemas.microsoft.com/office/word/2010/wordprocessingDrawing" xmlns:wp="http://schemas.openxmlformats.org/drawingml/2006/wordprocessingDrawing" xmlns:w10="urn:schemas-microsoft-com:office:word" xmlns:w="http://schemas.openxmlformats.org/wordprocessingml/2006/main" xmlns:w14="http://schemas.microsoft.com/office/word/2010/wordml" xmlns:w15="http://schemas.microsoft.com/office/word/2012/wordml" xmlns:w16cex="http://schemas.microsoft.com/office/word/2018/wordml/cex" xmlns:w16cid="http://schemas.microsoft.com/office/word/2016/wordml/cid" xmlns:w16="http://schemas.microsoft.com/office/word/2018/wordml" xmlns:w16sdtdh="http://schemas.microsoft.com/office/word/2020/wordml/sdtdatahash" xmlns:w16se="http://schemas.microsoft.com/office/word/2015/wordml/symex" xmlns:wpg="http://schemas.microsoft.com/office/word/2010/wordprocessingGroup" xmlns:wpi="http://schemas.microsoft.com/office/word/2010/wordprocessingInk" xmlns:wne="http://schemas.microsoft.com/office/word/2006/wordml" xmlns:wps="http://schemas.microsoft.com/office/word/2010/wordprocessingShape" mc:Ignorable="w14 w15 w16se w16cid w16 w16cex w16sdtdh wp14">
   <w:footnote w:type="separator" w:id="-1">
     <w:p>
       <w:pPr>
@@ -6920,7 +7045,7 @@
 </file>
 
 <file path=word/header1.xml><?xml version="1.0" encoding="utf-8"?>
-<w:hdr xmlns:wpc="http://schemas.microsoft.com/office/word/2010/wordprocessingCanvas" xmlns:cx="http://schemas.microsoft.com/office/drawing/2014/chartex" xmlns:cx1="http://schemas.microsoft.com/office/drawing/2015/9/8/chartex" xmlns:cx2="http://schemas.microsoft.com/office/drawing/2015/10/21/chartex" xmlns:cx3="http://schemas.microsoft.com/office/drawing/2016/5/9/chartex" xmlns:cx4="http://schemas.microsoft.com/office/drawing/2016/5/10/chartex" xmlns:cx5="http://schemas.microsoft.com/office/drawing/2016/5/11/chartex" xmlns:cx6="http://schemas.microsoft.com/office/drawing/2016/5/12/chartex" xmlns:cx7="http://schemas.microsoft.com/office/drawing/2016/5/13/chartex" xmlns:cx8="http://schemas.microsoft.com/office/drawing/2016/5/14/chartex" xmlns:mc="http://schemas.openxmlformats.org/markup-compatibility/2006" xmlns:aink="http://schemas.microsoft.com/office/drawing/2016/ink" xmlns:am3d="http://schemas.microsoft.com/office/drawing/2017/model3d" xmlns:o="urn:schemas-microsoft-com:office:office" xmlns:r="http://schemas.openxmlformats.org/officeDocument/2006/relationships" xmlns:m="http://schemas.openxmlformats.org/officeDocument/2006/math" xmlns:v="urn:schemas-microsoft-com:vml" xmlns:wp14="http://schemas.microsoft.com/office/word/2010/wordprocessingDrawing" xmlns:wp="http://schemas.openxmlformats.org/drawingml/2006/wordprocessingDrawing" xmlns:w10="urn:schemas-microsoft-com:office:word" xmlns:w="http://schemas.openxmlformats.org/wordprocessingml/2006/main" xmlns:w14="http://schemas.microsoft.com/office/word/2010/wordml" xmlns:w15="http://schemas.microsoft.com/office/word/2012/wordml" xmlns:w16cex="http://schemas.microsoft.com/office/word/2018/wordml/cex" xmlns:w16cid="http://schemas.microsoft.com/office/word/2016/wordml/cid" xmlns:w16="http://schemas.microsoft.com/office/word/2018/wordml" xmlns:w16se="http://schemas.microsoft.com/office/word/2015/wordml/symex" xmlns:wpg="http://schemas.microsoft.com/office/word/2010/wordprocessingGroup" xmlns:wpi="http://schemas.microsoft.com/office/word/2010/wordprocessingInk" xmlns:wne="http://schemas.microsoft.com/office/word/2006/wordml" xmlns:wps="http://schemas.microsoft.com/office/word/2010/wordprocessingShape" mc:Ignorable="w14 w15 w16se w16cid w16 w16cex wp14">
+<w:hdr xmlns:wpc="http://schemas.microsoft.com/office/word/2010/wordprocessingCanvas" xmlns:cx="http://schemas.microsoft.com/office/drawing/2014/chartex" xmlns:cx1="http://schemas.microsoft.com/office/drawing/2015/9/8/chartex" xmlns:cx2="http://schemas.microsoft.com/office/drawing/2015/10/21/chartex" xmlns:cx3="http://schemas.microsoft.com/office/drawing/2016/5/9/chartex" xmlns:cx4="http://schemas.microsoft.com/office/drawing/2016/5/10/chartex" xmlns:cx5="http://schemas.microsoft.com/office/drawing/2016/5/11/chartex" xmlns:cx6="http://schemas.microsoft.com/office/drawing/2016/5/12/chartex" xmlns:cx7="http://schemas.microsoft.com/office/drawing/2016/5/13/chartex" xmlns:cx8="http://schemas.microsoft.com/office/drawing/2016/5/14/chartex" xmlns:mc="http://schemas.openxmlformats.org/markup-compatibility/2006" xmlns:aink="http://schemas.microsoft.com/office/drawing/2016/ink" xmlns:am3d="http://schemas.microsoft.com/office/drawing/2017/model3d" xmlns:o="urn:schemas-microsoft-com:office:office" xmlns:r="http://schemas.openxmlformats.org/officeDocument/2006/relationships" xmlns:m="http://schemas.openxmlformats.org/officeDocument/2006/math" xmlns:v="urn:schemas-microsoft-com:vml" xmlns:wp14="http://schemas.microsoft.com/office/word/2010/wordprocessingDrawing" xmlns:wp="http://schemas.openxmlformats.org/drawingml/2006/wordprocessingDrawing" xmlns:w10="urn:schemas-microsoft-com:office:word" xmlns:w="http://schemas.openxmlformats.org/wordprocessingml/2006/main" xmlns:w14="http://schemas.microsoft.com/office/word/2010/wordml" xmlns:w15="http://schemas.microsoft.com/office/word/2012/wordml" xmlns:w16cex="http://schemas.microsoft.com/office/word/2018/wordml/cex" xmlns:w16cid="http://schemas.microsoft.com/office/word/2016/wordml/cid" xmlns:w16="http://schemas.microsoft.com/office/word/2018/wordml" xmlns:w16sdtdh="http://schemas.microsoft.com/office/word/2020/wordml/sdtdatahash" xmlns:w16se="http://schemas.microsoft.com/office/word/2015/wordml/symex" xmlns:wpg="http://schemas.microsoft.com/office/word/2010/wordprocessingGroup" xmlns:wpi="http://schemas.microsoft.com/office/word/2010/wordprocessingInk" xmlns:wne="http://schemas.microsoft.com/office/word/2006/wordml" xmlns:wps="http://schemas.microsoft.com/office/word/2010/wordprocessingShape" mc:Ignorable="w14 w15 w16se w16cid w16 w16cex w16sdtdh wp14">
   <w:p>
     <w:pPr>
       <w:pStyle w:val="Header"/>
@@ -6999,7 +7124,7 @@
 </file>
 
 <file path=word/header2.xml><?xml version="1.0" encoding="utf-8"?>
-<w:hdr xmlns:wpc="http://schemas.microsoft.com/office/word/2010/wordprocessingCanvas" xmlns:cx="http://schemas.microsoft.com/office/drawing/2014/chartex" xmlns:cx1="http://schemas.microsoft.com/office/drawing/2015/9/8/chartex" xmlns:cx2="http://schemas.microsoft.com/office/drawing/2015/10/21/chartex" xmlns:cx3="http://schemas.microsoft.com/office/drawing/2016/5/9/chartex" xmlns:cx4="http://schemas.microsoft.com/office/drawing/2016/5/10/chartex" xmlns:cx5="http://schemas.microsoft.com/office/drawing/2016/5/11/chartex" xmlns:cx6="http://schemas.microsoft.com/office/drawing/2016/5/12/chartex" xmlns:cx7="http://schemas.microsoft.com/office/drawing/2016/5/13/chartex" xmlns:cx8="http://schemas.microsoft.com/office/drawing/2016/5/14/chartex" xmlns:mc="http://schemas.openxmlformats.org/markup-compatibility/2006" xmlns:aink="http://schemas.microsoft.com/office/drawing/2016/ink" xmlns:am3d="http://schemas.microsoft.com/office/drawing/2017/model3d" xmlns:o="urn:schemas-microsoft-com:office:office" xmlns:r="http://schemas.openxmlformats.org/officeDocument/2006/relationships" xmlns:m="http://schemas.openxmlformats.org/officeDocument/2006/math" xmlns:v="urn:schemas-microsoft-com:vml" xmlns:wp14="http://schemas.microsoft.com/office/word/2010/wordprocessingDrawing" xmlns:wp="http://schemas.openxmlformats.org/drawingml/2006/wordprocessingDrawing" xmlns:w10="urn:schemas-microsoft-com:office:word" xmlns:w="http://schemas.openxmlformats.org/wordprocessingml/2006/main" xmlns:w14="http://schemas.microsoft.com/office/word/2010/wordml" xmlns:w15="http://schemas.microsoft.com/office/word/2012/wordml" xmlns:w16cex="http://schemas.microsoft.com/office/word/2018/wordml/cex" xmlns:w16cid="http://schemas.microsoft.com/office/word/2016/wordml/cid" xmlns:w16="http://schemas.microsoft.com/office/word/2018/wordml" xmlns:w16se="http://schemas.microsoft.com/office/word/2015/wordml/symex" xmlns:wpg="http://schemas.microsoft.com/office/word/2010/wordprocessingGroup" xmlns:wpi="http://schemas.microsoft.com/office/word/2010/wordprocessingInk" xmlns:wne="http://schemas.microsoft.com/office/word/2006/wordml" xmlns:wps="http://schemas.microsoft.com/office/word/2010/wordprocessingShape" mc:Ignorable="w14 w15 w16se w16cid w16 w16cex wp14">
+<w:hdr xmlns:wpc="http://schemas.microsoft.com/office/word/2010/wordprocessingCanvas" xmlns:cx="http://schemas.microsoft.com/office/drawing/2014/chartex" xmlns:cx1="http://schemas.microsoft.com/office/drawing/2015/9/8/chartex" xmlns:cx2="http://schemas.microsoft.com/office/drawing/2015/10/21/chartex" xmlns:cx3="http://schemas.microsoft.com/office/drawing/2016/5/9/chartex" xmlns:cx4="http://schemas.microsoft.com/office/drawing/2016/5/10/chartex" xmlns:cx5="http://schemas.microsoft.com/office/drawing/2016/5/11/chartex" xmlns:cx6="http://schemas.microsoft.com/office/drawing/2016/5/12/chartex" xmlns:cx7="http://schemas.microsoft.com/office/drawing/2016/5/13/chartex" xmlns:cx8="http://schemas.microsoft.com/office/drawing/2016/5/14/chartex" xmlns:mc="http://schemas.openxmlformats.org/markup-compatibility/2006" xmlns:aink="http://schemas.microsoft.com/office/drawing/2016/ink" xmlns:am3d="http://schemas.microsoft.com/office/drawing/2017/model3d" xmlns:o="urn:schemas-microsoft-com:office:office" xmlns:r="http://schemas.openxmlformats.org/officeDocument/2006/relationships" xmlns:m="http://schemas.openxmlformats.org/officeDocument/2006/math" xmlns:v="urn:schemas-microsoft-com:vml" xmlns:wp14="http://schemas.microsoft.com/office/word/2010/wordprocessingDrawing" xmlns:wp="http://schemas.openxmlformats.org/drawingml/2006/wordprocessingDrawing" xmlns:w10="urn:schemas-microsoft-com:office:word" xmlns:w="http://schemas.openxmlformats.org/wordprocessingml/2006/main" xmlns:w14="http://schemas.microsoft.com/office/word/2010/wordml" xmlns:w15="http://schemas.microsoft.com/office/word/2012/wordml" xmlns:w16cex="http://schemas.microsoft.com/office/word/2018/wordml/cex" xmlns:w16cid="http://schemas.microsoft.com/office/word/2016/wordml/cid" xmlns:w16="http://schemas.microsoft.com/office/word/2018/wordml" xmlns:w16sdtdh="http://schemas.microsoft.com/office/word/2020/wordml/sdtdatahash" xmlns:w16se="http://schemas.microsoft.com/office/word/2015/wordml/symex" xmlns:wpg="http://schemas.microsoft.com/office/word/2010/wordprocessingGroup" xmlns:wpi="http://schemas.microsoft.com/office/word/2010/wordprocessingInk" xmlns:wne="http://schemas.microsoft.com/office/word/2006/wordml" xmlns:wps="http://schemas.microsoft.com/office/word/2010/wordprocessingShape" mc:Ignorable="w14 w15 w16se w16cid w16 w16cex w16sdtdh wp14">
   <w:p>
     <w:pPr>
       <w:pStyle w:val="Header"/>
@@ -7009,7 +7134,7 @@
 </file>
 
 <file path=word/header3.xml><?xml version="1.0" encoding="utf-8"?>
-<w:hdr xmlns:wpc="http://schemas.microsoft.com/office/word/2010/wordprocessingCanvas" xmlns:cx="http://schemas.microsoft.com/office/drawing/2014/chartex" xmlns:cx1="http://schemas.microsoft.com/office/drawing/2015/9/8/chartex" xmlns:cx2="http://schemas.microsoft.com/office/drawing/2015/10/21/chartex" xmlns:cx3="http://schemas.microsoft.com/office/drawing/2016/5/9/chartex" xmlns:cx4="http://schemas.microsoft.com/office/drawing/2016/5/10/chartex" xmlns:cx5="http://schemas.microsoft.com/office/drawing/2016/5/11/chartex" xmlns:cx6="http://schemas.microsoft.com/office/drawing/2016/5/12/chartex" xmlns:cx7="http://schemas.microsoft.com/office/drawing/2016/5/13/chartex" xmlns:cx8="http://schemas.microsoft.com/office/drawing/2016/5/14/chartex" xmlns:mc="http://schemas.openxmlformats.org/markup-compatibility/2006" xmlns:aink="http://schemas.microsoft.com/office/drawing/2016/ink" xmlns:am3d="http://schemas.microsoft.com/office/drawing/2017/model3d" xmlns:o="urn:schemas-microsoft-com:office:office" xmlns:r="http://schemas.openxmlformats.org/officeDocument/2006/relationships" xmlns:m="http://schemas.openxmlformats.org/officeDocument/2006/math" xmlns:v="urn:schemas-microsoft-com:vml" xmlns:wp14="http://schemas.microsoft.com/office/word/2010/wordprocessingDrawing" xmlns:wp="http://schemas.openxmlformats.org/drawingml/2006/wordprocessingDrawing" xmlns:w10="urn:schemas-microsoft-com:office:word" xmlns:w="http://schemas.openxmlformats.org/wordprocessingml/2006/main" xmlns:w14="http://schemas.microsoft.com/office/word/2010/wordml" xmlns:w15="http://schemas.microsoft.com/office/word/2012/wordml" xmlns:w16cex="http://schemas.microsoft.com/office/word/2018/wordml/cex" xmlns:w16cid="http://schemas.microsoft.com/office/word/2016/wordml/cid" xmlns:w16="http://schemas.microsoft.com/office/word/2018/wordml" xmlns:w16se="http://schemas.microsoft.com/office/word/2015/wordml/symex" xmlns:wpg="http://schemas.microsoft.com/office/word/2010/wordprocessingGroup" xmlns:wpi="http://schemas.microsoft.com/office/word/2010/wordprocessingInk" xmlns:wne="http://schemas.microsoft.com/office/word/2006/wordml" xmlns:wps="http://schemas.microsoft.com/office/word/2010/wordprocessingShape" mc:Ignorable="w14 w15 w16se w16cid w16 w16cex wp14">
+<w:hdr xmlns:wpc="http://schemas.microsoft.com/office/word/2010/wordprocessingCanvas" xmlns:cx="http://schemas.microsoft.com/office/drawing/2014/chartex" xmlns:cx1="http://schemas.microsoft.com/office/drawing/2015/9/8/chartex" xmlns:cx2="http://schemas.microsoft.com/office/drawing/2015/10/21/chartex" xmlns:cx3="http://schemas.microsoft.com/office/drawing/2016/5/9/chartex" xmlns:cx4="http://schemas.microsoft.com/office/drawing/2016/5/10/chartex" xmlns:cx5="http://schemas.microsoft.com/office/drawing/2016/5/11/chartex" xmlns:cx6="http://schemas.microsoft.com/office/drawing/2016/5/12/chartex" xmlns:cx7="http://schemas.microsoft.com/office/drawing/2016/5/13/chartex" xmlns:cx8="http://schemas.microsoft.com/office/drawing/2016/5/14/chartex" xmlns:mc="http://schemas.openxmlformats.org/markup-compatibility/2006" xmlns:aink="http://schemas.microsoft.com/office/drawing/2016/ink" xmlns:am3d="http://schemas.microsoft.com/office/drawing/2017/model3d" xmlns:o="urn:schemas-microsoft-com:office:office" xmlns:r="http://schemas.openxmlformats.org/officeDocument/2006/relationships" xmlns:m="http://schemas.openxmlformats.org/officeDocument/2006/math" xmlns:v="urn:schemas-microsoft-com:vml" xmlns:wp14="http://schemas.microsoft.com/office/word/2010/wordprocessingDrawing" xmlns:wp="http://schemas.openxmlformats.org/drawingml/2006/wordprocessingDrawing" xmlns:w10="urn:schemas-microsoft-com:office:word" xmlns:w="http://schemas.openxmlformats.org/wordprocessingml/2006/main" xmlns:w14="http://schemas.microsoft.com/office/word/2010/wordml" xmlns:w15="http://schemas.microsoft.com/office/word/2012/wordml" xmlns:w16cex="http://schemas.microsoft.com/office/word/2018/wordml/cex" xmlns:w16cid="http://schemas.microsoft.com/office/word/2016/wordml/cid" xmlns:w16="http://schemas.microsoft.com/office/word/2018/wordml" xmlns:w16sdtdh="http://schemas.microsoft.com/office/word/2020/wordml/sdtdatahash" xmlns:w16se="http://schemas.microsoft.com/office/word/2015/wordml/symex" xmlns:wpg="http://schemas.microsoft.com/office/word/2010/wordprocessingGroup" xmlns:wpi="http://schemas.microsoft.com/office/word/2010/wordprocessingInk" xmlns:wne="http://schemas.microsoft.com/office/word/2006/wordml" xmlns:wps="http://schemas.microsoft.com/office/word/2010/wordprocessingShape" mc:Ignorable="w14 w15 w16se w16cid w16 w16cex w16sdtdh wp14">
   <w:p>
     <w:pPr>
       <w:pStyle w:val="Header"/>
@@ -7020,7 +7145,7 @@
 </file>
 
 <file path=word/header4.xml><?xml version="1.0" encoding="utf-8"?>
-<w:hdr xmlns:wpc="http://schemas.microsoft.com/office/word/2010/wordprocessingCanvas" xmlns:cx="http://schemas.microsoft.com/office/drawing/2014/chartex" xmlns:cx1="http://schemas.microsoft.com/office/drawing/2015/9/8/chartex" xmlns:cx2="http://schemas.microsoft.com/office/drawing/2015/10/21/chartex" xmlns:cx3="http://schemas.microsoft.com/office/drawing/2016/5/9/chartex" xmlns:cx4="http://schemas.microsoft.com/office/drawing/2016/5/10/chartex" xmlns:cx5="http://schemas.microsoft.com/office/drawing/2016/5/11/chartex" xmlns:cx6="http://schemas.microsoft.com/office/drawing/2016/5/12/chartex" xmlns:cx7="http://schemas.microsoft.com/office/drawing/2016/5/13/chartex" xmlns:cx8="http://schemas.microsoft.com/office/drawing/2016/5/14/chartex" xmlns:mc="http://schemas.openxmlformats.org/markup-compatibility/2006" xmlns:aink="http://schemas.microsoft.com/office/drawing/2016/ink" xmlns:am3d="http://schemas.microsoft.com/office/drawing/2017/model3d" xmlns:o="urn:schemas-microsoft-com:office:office" xmlns:r="http://schemas.openxmlformats.org/officeDocument/2006/relationships" xmlns:m="http://schemas.openxmlformats.org/officeDocument/2006/math" xmlns:v="urn:schemas-microsoft-com:vml" xmlns:wp14="http://schemas.microsoft.com/office/word/2010/wordprocessingDrawing" xmlns:wp="http://schemas.openxmlformats.org/drawingml/2006/wordprocessingDrawing" xmlns:w10="urn:schemas-microsoft-com:office:word" xmlns:w="http://schemas.openxmlformats.org/wordprocessingml/2006/main" xmlns:w14="http://schemas.microsoft.com/office/word/2010/wordml" xmlns:w15="http://schemas.microsoft.com/office/word/2012/wordml" xmlns:w16cex="http://schemas.microsoft.com/office/word/2018/wordml/cex" xmlns:w16cid="http://schemas.microsoft.com/office/word/2016/wordml/cid" xmlns:w16="http://schemas.microsoft.com/office/word/2018/wordml" xmlns:w16se="http://schemas.microsoft.com/office/word/2015/wordml/symex" xmlns:wpg="http://schemas.microsoft.com/office/word/2010/wordprocessingGroup" xmlns:wpi="http://schemas.microsoft.com/office/word/2010/wordprocessingInk" xmlns:wne="http://schemas.microsoft.com/office/word/2006/wordml" xmlns:wps="http://schemas.microsoft.com/office/word/2010/wordprocessingShape" mc:Ignorable="w14 w15 w16se w16cid w16 w16cex wp14">
+<w:hdr xmlns:wpc="http://schemas.microsoft.com/office/word/2010/wordprocessingCanvas" xmlns:cx="http://schemas.microsoft.com/office/drawing/2014/chartex" xmlns:cx1="http://schemas.microsoft.com/office/drawing/2015/9/8/chartex" xmlns:cx2="http://schemas.microsoft.com/office/drawing/2015/10/21/chartex" xmlns:cx3="http://schemas.microsoft.com/office/drawing/2016/5/9/chartex" xmlns:cx4="http://schemas.microsoft.com/office/drawing/2016/5/10/chartex" xmlns:cx5="http://schemas.microsoft.com/office/drawing/2016/5/11/chartex" xmlns:cx6="http://schemas.microsoft.com/office/drawing/2016/5/12/chartex" xmlns:cx7="http://schemas.microsoft.com/office/drawing/2016/5/13/chartex" xmlns:cx8="http://schemas.microsoft.com/office/drawing/2016/5/14/chartex" xmlns:mc="http://schemas.openxmlformats.org/markup-compatibility/2006" xmlns:aink="http://schemas.microsoft.com/office/drawing/2016/ink" xmlns:am3d="http://schemas.microsoft.com/office/drawing/2017/model3d" xmlns:o="urn:schemas-microsoft-com:office:office" xmlns:r="http://schemas.openxmlformats.org/officeDocument/2006/relationships" xmlns:m="http://schemas.openxmlformats.org/officeDocument/2006/math" xmlns:v="urn:schemas-microsoft-com:vml" xmlns:wp14="http://schemas.microsoft.com/office/word/2010/wordprocessingDrawing" xmlns:wp="http://schemas.openxmlformats.org/drawingml/2006/wordprocessingDrawing" xmlns:w10="urn:schemas-microsoft-com:office:word" xmlns:w="http://schemas.openxmlformats.org/wordprocessingml/2006/main" xmlns:w14="http://schemas.microsoft.com/office/word/2010/wordml" xmlns:w15="http://schemas.microsoft.com/office/word/2012/wordml" xmlns:w16cex="http://schemas.microsoft.com/office/word/2018/wordml/cex" xmlns:w16cid="http://schemas.microsoft.com/office/word/2016/wordml/cid" xmlns:w16="http://schemas.microsoft.com/office/word/2018/wordml" xmlns:w16sdtdh="http://schemas.microsoft.com/office/word/2020/wordml/sdtdatahash" xmlns:w16se="http://schemas.microsoft.com/office/word/2015/wordml/symex" xmlns:wpg="http://schemas.microsoft.com/office/word/2010/wordprocessingGroup" xmlns:wpi="http://schemas.microsoft.com/office/word/2010/wordprocessingInk" xmlns:wne="http://schemas.microsoft.com/office/word/2006/wordml" xmlns:wps="http://schemas.microsoft.com/office/word/2010/wordprocessingShape" mc:Ignorable="w14 w15 w16se w16cid w16 w16cex w16sdtdh wp14">
   <w:p>
     <w:pPr>
       <w:pStyle w:val="SAGEHeader"/>
@@ -7060,7 +7185,7 @@
 </file>
 
 <file path=word/header5.xml><?xml version="1.0" encoding="utf-8"?>
-<w:hdr xmlns:wpc="http://schemas.microsoft.com/office/word/2010/wordprocessingCanvas" xmlns:cx="http://schemas.microsoft.com/office/drawing/2014/chartex" xmlns:cx1="http://schemas.microsoft.com/office/drawing/2015/9/8/chartex" xmlns:cx2="http://schemas.microsoft.com/office/drawing/2015/10/21/chartex" xmlns:cx3="http://schemas.microsoft.com/office/drawing/2016/5/9/chartex" xmlns:cx4="http://schemas.microsoft.com/office/drawing/2016/5/10/chartex" xmlns:cx5="http://schemas.microsoft.com/office/drawing/2016/5/11/chartex" xmlns:cx6="http://schemas.microsoft.com/office/drawing/2016/5/12/chartex" xmlns:cx7="http://schemas.microsoft.com/office/drawing/2016/5/13/chartex" xmlns:cx8="http://schemas.microsoft.com/office/drawing/2016/5/14/chartex" xmlns:mc="http://schemas.openxmlformats.org/markup-compatibility/2006" xmlns:aink="http://schemas.microsoft.com/office/drawing/2016/ink" xmlns:am3d="http://schemas.microsoft.com/office/drawing/2017/model3d" xmlns:o="urn:schemas-microsoft-com:office:office" xmlns:r="http://schemas.openxmlformats.org/officeDocument/2006/relationships" xmlns:m="http://schemas.openxmlformats.org/officeDocument/2006/math" xmlns:v="urn:schemas-microsoft-com:vml" xmlns:wp14="http://schemas.microsoft.com/office/word/2010/wordprocessingDrawing" xmlns:wp="http://schemas.openxmlformats.org/drawingml/2006/wordprocessingDrawing" xmlns:w10="urn:schemas-microsoft-com:office:word" xmlns:w="http://schemas.openxmlformats.org/wordprocessingml/2006/main" xmlns:w14="http://schemas.microsoft.com/office/word/2010/wordml" xmlns:w15="http://schemas.microsoft.com/office/word/2012/wordml" xmlns:w16cex="http://schemas.microsoft.com/office/word/2018/wordml/cex" xmlns:w16cid="http://schemas.microsoft.com/office/word/2016/wordml/cid" xmlns:w16="http://schemas.microsoft.com/office/word/2018/wordml" xmlns:w16se="http://schemas.microsoft.com/office/word/2015/wordml/symex" xmlns:wpg="http://schemas.microsoft.com/office/word/2010/wordprocessingGroup" xmlns:wpi="http://schemas.microsoft.com/office/word/2010/wordprocessingInk" xmlns:wne="http://schemas.microsoft.com/office/word/2006/wordml" xmlns:wps="http://schemas.microsoft.com/office/word/2010/wordprocessingShape" mc:Ignorable="w14 w15 w16se w16cid w16 w16cex wp14">
+<w:hdr xmlns:wpc="http://schemas.microsoft.com/office/word/2010/wordprocessingCanvas" xmlns:cx="http://schemas.microsoft.com/office/drawing/2014/chartex" xmlns:cx1="http://schemas.microsoft.com/office/drawing/2015/9/8/chartex" xmlns:cx2="http://schemas.microsoft.com/office/drawing/2015/10/21/chartex" xmlns:cx3="http://schemas.microsoft.com/office/drawing/2016/5/9/chartex" xmlns:cx4="http://schemas.microsoft.com/office/drawing/2016/5/10/chartex" xmlns:cx5="http://schemas.microsoft.com/office/drawing/2016/5/11/chartex" xmlns:cx6="http://schemas.microsoft.com/office/drawing/2016/5/12/chartex" xmlns:cx7="http://schemas.microsoft.com/office/drawing/2016/5/13/chartex" xmlns:cx8="http://schemas.microsoft.com/office/drawing/2016/5/14/chartex" xmlns:mc="http://schemas.openxmlformats.org/markup-compatibility/2006" xmlns:aink="http://schemas.microsoft.com/office/drawing/2016/ink" xmlns:am3d="http://schemas.microsoft.com/office/drawing/2017/model3d" xmlns:o="urn:schemas-microsoft-com:office:office" xmlns:r="http://schemas.openxmlformats.org/officeDocument/2006/relationships" xmlns:m="http://schemas.openxmlformats.org/officeDocument/2006/math" xmlns:v="urn:schemas-microsoft-com:vml" xmlns:wp14="http://schemas.microsoft.com/office/word/2010/wordprocessingDrawing" xmlns:wp="http://schemas.openxmlformats.org/drawingml/2006/wordprocessingDrawing" xmlns:w10="urn:schemas-microsoft-com:office:word" xmlns:w="http://schemas.openxmlformats.org/wordprocessingml/2006/main" xmlns:w14="http://schemas.microsoft.com/office/word/2010/wordml" xmlns:w15="http://schemas.microsoft.com/office/word/2012/wordml" xmlns:w16cex="http://schemas.microsoft.com/office/word/2018/wordml/cex" xmlns:w16cid="http://schemas.microsoft.com/office/word/2016/wordml/cid" xmlns:w16="http://schemas.microsoft.com/office/word/2018/wordml" xmlns:w16sdtdh="http://schemas.microsoft.com/office/word/2020/wordml/sdtdatahash" xmlns:w16se="http://schemas.microsoft.com/office/word/2015/wordml/symex" xmlns:wpg="http://schemas.microsoft.com/office/word/2010/wordprocessingGroup" xmlns:wpi="http://schemas.microsoft.com/office/word/2010/wordprocessingInk" xmlns:wne="http://schemas.microsoft.com/office/word/2006/wordml" xmlns:wps="http://schemas.microsoft.com/office/word/2010/wordprocessingShape" mc:Ignorable="w14 w15 w16se w16cid w16 w16cex w16sdtdh wp14">
   <w:p>
     <w:pPr>
       <w:pStyle w:val="Header"/>
@@ -7070,7 +7195,7 @@
 </file>
 
 <file path=word/numbering.xml><?xml version="1.0" encoding="utf-8"?>
-<w:numbering xmlns:wpc="http://schemas.microsoft.com/office/word/2010/wordprocessingCanvas" xmlns:cx="http://schemas.microsoft.com/office/drawing/2014/chartex" xmlns:cx1="http://schemas.microsoft.com/office/drawing/2015/9/8/chartex" xmlns:cx2="http://schemas.microsoft.com/office/drawing/2015/10/21/chartex" xmlns:cx3="http://schemas.microsoft.com/office/drawing/2016/5/9/chartex" xmlns:cx4="http://schemas.microsoft.com/office/drawing/2016/5/10/chartex" xmlns:cx5="http://schemas.microsoft.com/office/drawing/2016/5/11/chartex" xmlns:cx6="http://schemas.microsoft.com/office/drawing/2016/5/12/chartex" xmlns:cx7="http://schemas.microsoft.com/office/drawing/2016/5/13/chartex" xmlns:cx8="http://schemas.microsoft.com/office/drawing/2016/5/14/chartex" xmlns:mc="http://schemas.openxmlformats.org/markup-compatibility/2006" xmlns:aink="http://schemas.microsoft.com/office/drawing/2016/ink" xmlns:am3d="http://schemas.microsoft.com/office/drawing/2017/model3d" xmlns:o="urn:schemas-microsoft-com:office:office" xmlns:r="http://schemas.openxmlformats.org/officeDocument/2006/relationships" xmlns:m="http://schemas.openxmlformats.org/officeDocument/2006/math" xmlns:v="urn:schemas-microsoft-com:vml" xmlns:wp14="http://schemas.microsoft.com/office/word/2010/wordprocessingDrawing" xmlns:wp="http://schemas.openxmlformats.org/drawingml/2006/wordprocessingDrawing" xmlns:w10="urn:schemas-microsoft-com:office:word" xmlns:w="http://schemas.openxmlformats.org/wordprocessingml/2006/main" xmlns:w14="http://schemas.microsoft.com/office/word/2010/wordml" xmlns:w15="http://schemas.microsoft.com/office/word/2012/wordml" xmlns:w16cex="http://schemas.microsoft.com/office/word/2018/wordml/cex" xmlns:w16cid="http://schemas.microsoft.com/office/word/2016/wordml/cid" xmlns:w16="http://schemas.microsoft.com/office/word/2018/wordml" xmlns:w16se="http://schemas.microsoft.com/office/word/2015/wordml/symex" xmlns:wpg="http://schemas.microsoft.com/office/word/2010/wordprocessingGroup" xmlns:wpi="http://schemas.microsoft.com/office/word/2010/wordprocessingInk" xmlns:wne="http://schemas.microsoft.com/office/word/2006/wordml" xmlns:wps="http://schemas.microsoft.com/office/word/2010/wordprocessingShape" mc:Ignorable="w14 w15 w16se w16cid w16 w16cex wp14">
+<w:numbering xmlns:wpc="http://schemas.microsoft.com/office/word/2010/wordprocessingCanvas" xmlns:cx="http://schemas.microsoft.com/office/drawing/2014/chartex" xmlns:cx1="http://schemas.microsoft.com/office/drawing/2015/9/8/chartex" xmlns:cx2="http://schemas.microsoft.com/office/drawing/2015/10/21/chartex" xmlns:cx3="http://schemas.microsoft.com/office/drawing/2016/5/9/chartex" xmlns:cx4="http://schemas.microsoft.com/office/drawing/2016/5/10/chartex" xmlns:cx5="http://schemas.microsoft.com/office/drawing/2016/5/11/chartex" xmlns:cx6="http://schemas.microsoft.com/office/drawing/2016/5/12/chartex" xmlns:cx7="http://schemas.microsoft.com/office/drawing/2016/5/13/chartex" xmlns:cx8="http://schemas.microsoft.com/office/drawing/2016/5/14/chartex" xmlns:mc="http://schemas.openxmlformats.org/markup-compatibility/2006" xmlns:aink="http://schemas.microsoft.com/office/drawing/2016/ink" xmlns:am3d="http://schemas.microsoft.com/office/drawing/2017/model3d" xmlns:o="urn:schemas-microsoft-com:office:office" xmlns:r="http://schemas.openxmlformats.org/officeDocument/2006/relationships" xmlns:m="http://schemas.openxmlformats.org/officeDocument/2006/math" xmlns:v="urn:schemas-microsoft-com:vml" xmlns:wp14="http://schemas.microsoft.com/office/word/2010/wordprocessingDrawing" xmlns:wp="http://schemas.openxmlformats.org/drawingml/2006/wordprocessingDrawing" xmlns:w10="urn:schemas-microsoft-com:office:word" xmlns:w="http://schemas.openxmlformats.org/wordprocessingml/2006/main" xmlns:w14="http://schemas.microsoft.com/office/word/2010/wordml" xmlns:w15="http://schemas.microsoft.com/office/word/2012/wordml" xmlns:w16cex="http://schemas.microsoft.com/office/word/2018/wordml/cex" xmlns:w16cid="http://schemas.microsoft.com/office/word/2016/wordml/cid" xmlns:w16="http://schemas.microsoft.com/office/word/2018/wordml" xmlns:w16sdtdh="http://schemas.microsoft.com/office/word/2020/wordml/sdtdatahash" xmlns:w16se="http://schemas.microsoft.com/office/word/2015/wordml/symex" xmlns:wpg="http://schemas.microsoft.com/office/word/2010/wordprocessingGroup" xmlns:wpi="http://schemas.microsoft.com/office/word/2010/wordprocessingInk" xmlns:wne="http://schemas.microsoft.com/office/word/2006/wordml" xmlns:wps="http://schemas.microsoft.com/office/word/2010/wordprocessingShape" mc:Ignorable="w14 w15 w16se w16cid w16 w16cex w16sdtdh wp14">
   <w:numPicBullet w:numPicBulletId="0">
     <w:pict>
       <v:shapetype id="_x0000_t75" coordsize="21600,21600" o:spt="75" o:preferrelative="t" path="m@4@5l@4@11@9@11@9@5xe" filled="f" stroked="f">
@@ -7092,14 +7217,14 @@
         <v:path o:extrusionok="f" gradientshapeok="t" o:connecttype="rect"/>
         <o:lock v:ext="edit" aspectratio="t"/>
       </v:shapetype>
-      <v:shape id="_x0000_i1064" type="#_x0000_t75" style="width:20.15pt;height:20.15pt" o:bullet="t">
+      <v:shape id="_x0000_i1092" type="#_x0000_t75" style="width:20pt;height:20pt" o:bullet="t">
         <v:imagedata r:id="rId1" o:title="clip_image001"/>
       </v:shape>
     </w:pict>
   </w:numPicBullet>
   <w:numPicBullet w:numPicBulletId="1">
     <w:pict>
-      <v:shape id="_x0000_i1065" type="#_x0000_t75" style="width:118.65pt;height:118.65pt" o:bullet="t">
+      <v:shape id="_x0000_i1093" type="#_x0000_t75" style="width:118.5pt;height:118.5pt" o:bullet="t">
         <v:imagedata r:id="rId2" o:title="clip_image002"/>
       </v:shape>
     </w:pict>
@@ -10539,7 +10664,7 @@
 </file>
 
 <file path=word/styles.xml><?xml version="1.0" encoding="utf-8"?>
-<w:styles xmlns:mc="http://schemas.openxmlformats.org/markup-compatibility/2006" xmlns:r="http://schemas.openxmlformats.org/officeDocument/2006/relationships" xmlns:w="http://schemas.openxmlformats.org/wordprocessingml/2006/main" xmlns:w14="http://schemas.microsoft.com/office/word/2010/wordml" xmlns:w15="http://schemas.microsoft.com/office/word/2012/wordml" xmlns:w16cex="http://schemas.microsoft.com/office/word/2018/wordml/cex" xmlns:w16cid="http://schemas.microsoft.com/office/word/2016/wordml/cid" xmlns:w16="http://schemas.microsoft.com/office/word/2018/wordml" xmlns:w16se="http://schemas.microsoft.com/office/word/2015/wordml/symex" mc:Ignorable="w14 w15 w16se w16cid w16 w16cex">
+<w:styles xmlns:mc="http://schemas.openxmlformats.org/markup-compatibility/2006" xmlns:r="http://schemas.openxmlformats.org/officeDocument/2006/relationships" xmlns:w="http://schemas.openxmlformats.org/wordprocessingml/2006/main" xmlns:w14="http://schemas.microsoft.com/office/word/2010/wordml" xmlns:w15="http://schemas.microsoft.com/office/word/2012/wordml" xmlns:w16cex="http://schemas.microsoft.com/office/word/2018/wordml/cex" xmlns:w16cid="http://schemas.microsoft.com/office/word/2016/wordml/cid" xmlns:w16="http://schemas.microsoft.com/office/word/2018/wordml" xmlns:w16sdtdh="http://schemas.microsoft.com/office/word/2020/wordml/sdtdatahash" xmlns:w16se="http://schemas.microsoft.com/office/word/2015/wordml/symex" mc:Ignorable="w14 w15 w16se w16cid w16 w16cex w16sdtdh">
   <w:docDefaults>
     <w:rPrDefault>
       <w:rPr>

</xml_diff>

<commit_message>
- Added updated screenshot (and text) to Sage300SDK_CodeGenerationWizard.docx for UI Layout step.
</commit_message>
<xml_diff>
--- a/docs/wizards/Sage300SDK_CodeGenerationWizard.docx
+++ b/docs/wizards/Sage300SDK_CodeGenerationWizard.docx
@@ -177,7 +177,7 @@
       <w:r>
         <w:fldChar w:fldCharType="separate"/>
       </w:r>
-      <w:hyperlink w:anchor="_Toc78902764" w:history="1">
+      <w:hyperlink w:anchor="_Toc80002953" w:history="1">
         <w:r>
           <w:rPr>
             <w:rStyle w:val="Hyperlink"/>
@@ -220,7 +220,7 @@
             <w:noProof/>
             <w:webHidden/>
           </w:rPr>
-          <w:instrText xml:space="preserve"> PAGEREF _Toc78902764 \h </w:instrText>
+          <w:instrText xml:space="preserve"> PAGEREF _Toc80002953 \h </w:instrText>
         </w:r>
         <w:r>
           <w:rPr>
@@ -261,7 +261,7 @@
           <w:sz w:val="22"/>
         </w:rPr>
       </w:pPr>
-      <w:hyperlink w:anchor="_Toc78902765" w:history="1">
+      <w:hyperlink w:anchor="_Toc80002954" w:history="1">
         <w:r>
           <w:rPr>
             <w:rStyle w:val="Hyperlink"/>
@@ -304,7 +304,7 @@
             <w:noProof/>
             <w:webHidden/>
           </w:rPr>
-          <w:instrText xml:space="preserve"> PAGEREF _Toc78902765 \h </w:instrText>
+          <w:instrText xml:space="preserve"> PAGEREF _Toc80002954 \h </w:instrText>
         </w:r>
         <w:r>
           <w:rPr>
@@ -345,7 +345,7 @@
           <w:sz w:val="22"/>
         </w:rPr>
       </w:pPr>
-      <w:hyperlink w:anchor="_Toc78902766" w:history="1">
+      <w:hyperlink w:anchor="_Toc80002955" w:history="1">
         <w:r>
           <w:rPr>
             <w:rStyle w:val="Hyperlink"/>
@@ -388,7 +388,7 @@
             <w:noProof/>
             <w:webHidden/>
           </w:rPr>
-          <w:instrText xml:space="preserve"> PAGEREF _Toc78902766 \h </w:instrText>
+          <w:instrText xml:space="preserve"> PAGEREF _Toc80002955 \h </w:instrText>
         </w:r>
         <w:r>
           <w:rPr>
@@ -408,7 +408,7 @@
             <w:noProof/>
             <w:webHidden/>
           </w:rPr>
-          <w:t>7</w:t>
+          <w:t>6</w:t>
         </w:r>
         <w:r>
           <w:rPr>
@@ -426,7 +426,7 @@
           <w:rFonts w:asciiTheme="minorHAnsi" w:eastAsiaTheme="minorEastAsia" w:hAnsiTheme="minorHAnsi"/>
         </w:rPr>
       </w:pPr>
-      <w:hyperlink w:anchor="_Toc78902767" w:history="1">
+      <w:hyperlink w:anchor="_Toc80002956" w:history="1">
         <w:r>
           <w:rPr>
             <w:rStyle w:val="Hyperlink"/>
@@ -461,7 +461,7 @@
           <w:rPr>
             <w:webHidden/>
           </w:rPr>
-          <w:instrText xml:space="preserve"> PAGEREF _Toc78902767 \h </w:instrText>
+          <w:instrText xml:space="preserve"> PAGEREF _Toc80002956 \h </w:instrText>
         </w:r>
         <w:r>
           <w:rPr>
@@ -478,7 +478,7 @@
           <w:rPr>
             <w:webHidden/>
           </w:rPr>
-          <w:t>7</w:t>
+          <w:t>6</w:t>
         </w:r>
         <w:r>
           <w:rPr>
@@ -495,7 +495,7 @@
           <w:rFonts w:asciiTheme="minorHAnsi" w:eastAsiaTheme="minorEastAsia" w:hAnsiTheme="minorHAnsi"/>
         </w:rPr>
       </w:pPr>
-      <w:hyperlink w:anchor="_Toc78902768" w:history="1">
+      <w:hyperlink w:anchor="_Toc80002957" w:history="1">
         <w:r>
           <w:rPr>
             <w:rStyle w:val="Hyperlink"/>
@@ -530,7 +530,7 @@
           <w:rPr>
             <w:webHidden/>
           </w:rPr>
-          <w:instrText xml:space="preserve"> PAGEREF _Toc78902768 \h </w:instrText>
+          <w:instrText xml:space="preserve"> PAGEREF _Toc80002957 \h </w:instrText>
         </w:r>
         <w:r>
           <w:rPr>
@@ -547,7 +547,7 @@
           <w:rPr>
             <w:webHidden/>
           </w:rPr>
-          <w:t>10</w:t>
+          <w:t>9</w:t>
         </w:r>
         <w:r>
           <w:rPr>
@@ -564,7 +564,7 @@
           <w:rFonts w:asciiTheme="minorHAnsi" w:eastAsiaTheme="minorEastAsia" w:hAnsiTheme="minorHAnsi"/>
         </w:rPr>
       </w:pPr>
-      <w:hyperlink w:anchor="_Toc78902769" w:history="1">
+      <w:hyperlink w:anchor="_Toc80002958" w:history="1">
         <w:r>
           <w:rPr>
             <w:rStyle w:val="Hyperlink"/>
@@ -599,7 +599,7 @@
           <w:rPr>
             <w:webHidden/>
           </w:rPr>
-          <w:instrText xml:space="preserve"> PAGEREF _Toc78902769 \h </w:instrText>
+          <w:instrText xml:space="preserve"> PAGEREF _Toc80002958 \h </w:instrText>
         </w:r>
         <w:r>
           <w:rPr>
@@ -616,7 +616,7 @@
           <w:rPr>
             <w:webHidden/>
           </w:rPr>
-          <w:t>11</w:t>
+          <w:t>10</w:t>
         </w:r>
         <w:r>
           <w:rPr>
@@ -633,7 +633,7 @@
           <w:rFonts w:asciiTheme="minorHAnsi" w:eastAsiaTheme="minorEastAsia" w:hAnsiTheme="minorHAnsi"/>
         </w:rPr>
       </w:pPr>
-      <w:hyperlink w:anchor="_Toc78902770" w:history="1">
+      <w:hyperlink w:anchor="_Toc80002959" w:history="1">
         <w:r>
           <w:rPr>
             <w:rStyle w:val="Hyperlink"/>
@@ -668,7 +668,7 @@
           <w:rPr>
             <w:webHidden/>
           </w:rPr>
-          <w:instrText xml:space="preserve"> PAGEREF _Toc78902770 \h </w:instrText>
+          <w:instrText xml:space="preserve"> PAGEREF _Toc80002959 \h </w:instrText>
         </w:r>
         <w:r>
           <w:rPr>
@@ -685,7 +685,7 @@
           <w:rPr>
             <w:webHidden/>
           </w:rPr>
-          <w:t>13</w:t>
+          <w:t>12</w:t>
         </w:r>
         <w:r>
           <w:rPr>
@@ -702,7 +702,7 @@
           <w:rFonts w:asciiTheme="minorHAnsi" w:eastAsiaTheme="minorEastAsia" w:hAnsiTheme="minorHAnsi"/>
         </w:rPr>
       </w:pPr>
-      <w:hyperlink w:anchor="_Toc78902771" w:history="1">
+      <w:hyperlink w:anchor="_Toc80002960" w:history="1">
         <w:r>
           <w:rPr>
             <w:rStyle w:val="Hyperlink"/>
@@ -737,7 +737,7 @@
           <w:rPr>
             <w:webHidden/>
           </w:rPr>
-          <w:instrText xml:space="preserve"> PAGEREF _Toc78902771 \h </w:instrText>
+          <w:instrText xml:space="preserve"> PAGEREF _Toc80002960 \h </w:instrText>
         </w:r>
         <w:r>
           <w:rPr>
@@ -754,7 +754,7 @@
           <w:rPr>
             <w:webHidden/>
           </w:rPr>
-          <w:t>15</w:t>
+          <w:t>14</w:t>
         </w:r>
         <w:r>
           <w:rPr>
@@ -771,7 +771,7 @@
           <w:rFonts w:asciiTheme="minorHAnsi" w:eastAsiaTheme="minorEastAsia" w:hAnsiTheme="minorHAnsi"/>
         </w:rPr>
       </w:pPr>
-      <w:hyperlink w:anchor="_Toc78902772" w:history="1">
+      <w:hyperlink w:anchor="_Toc80002961" w:history="1">
         <w:r>
           <w:rPr>
             <w:rStyle w:val="Hyperlink"/>
@@ -806,7 +806,76 @@
           <w:rPr>
             <w:webHidden/>
           </w:rPr>
-          <w:instrText xml:space="preserve"> PAGEREF _Toc78902772 \h </w:instrText>
+          <w:instrText xml:space="preserve"> PAGEREF _Toc80002961 \h </w:instrText>
+        </w:r>
+        <w:r>
+          <w:rPr>
+            <w:webHidden/>
+          </w:rPr>
+        </w:r>
+        <w:r>
+          <w:rPr>
+            <w:webHidden/>
+          </w:rPr>
+          <w:fldChar w:fldCharType="separate"/>
+        </w:r>
+        <w:r>
+          <w:rPr>
+            <w:webHidden/>
+          </w:rPr>
+          <w:t>15</w:t>
+        </w:r>
+        <w:r>
+          <w:rPr>
+            <w:webHidden/>
+          </w:rPr>
+          <w:fldChar w:fldCharType="end"/>
+        </w:r>
+      </w:hyperlink>
+    </w:p>
+    <w:p>
+      <w:pPr>
+        <w:pStyle w:val="TOC2"/>
+        <w:rPr>
+          <w:rFonts w:asciiTheme="minorHAnsi" w:eastAsiaTheme="minorEastAsia" w:hAnsiTheme="minorHAnsi"/>
+        </w:rPr>
+      </w:pPr>
+      <w:hyperlink w:anchor="_Toc80002962" w:history="1">
+        <w:r>
+          <w:rPr>
+            <w:rStyle w:val="Hyperlink"/>
+          </w:rPr>
+          <w:t>3.3</w:t>
+        </w:r>
+        <w:r>
+          <w:rPr>
+            <w:rFonts w:asciiTheme="minorHAnsi" w:eastAsiaTheme="minorEastAsia" w:hAnsiTheme="minorHAnsi"/>
+          </w:rPr>
+          <w:tab/>
+        </w:r>
+        <w:r>
+          <w:rPr>
+            <w:rStyle w:val="Hyperlink"/>
+          </w:rPr>
+          <w:t>Step 3: Generate a UI Layout</w:t>
+        </w:r>
+        <w:r>
+          <w:rPr>
+            <w:webHidden/>
+          </w:rPr>
+          <w:tab/>
+        </w:r>
+        <w:r>
+          <w:rPr>
+            <w:webHidden/>
+          </w:rPr>
+          <w:fldChar w:fldCharType="begin"/>
+        </w:r>
+        <w:r>
+          <w:rPr>
+            <w:webHidden/>
+          </w:rPr>
+          <w:instrText xml:space="preserve"> PAGEREF _Toc80002962 \h </w:instrText>
         </w:r>
         <w:r>
           <w:rPr>
@@ -840,78 +909,7 @@
           <w:rFonts w:asciiTheme="minorHAnsi" w:eastAsiaTheme="minorEastAsia" w:hAnsiTheme="minorHAnsi"/>
         </w:rPr>
       </w:pPr>
-      <w:hyperlink w:anchor="_Toc78902773" w:history="1">
-        <w:r>
-          <w:rPr>
-            <w:rStyle w:val="Hyperlink"/>
-            <w:highlight w:val="yellow"/>
-          </w:rPr>
-          <w:t>3.3</w:t>
-        </w:r>
-        <w:r>
-          <w:rPr>
-            <w:rFonts w:asciiTheme="minorHAnsi" w:eastAsiaTheme="minorEastAsia" w:hAnsiTheme="minorHAnsi"/>
-          </w:rPr>
-          <w:tab/>
-        </w:r>
-        <w:r>
-          <w:rPr>
-            <w:rStyle w:val="Hyperlink"/>
-            <w:highlight w:val="yellow"/>
-          </w:rPr>
-          <w:t>Step 3: Generate a UI Layout</w:t>
-        </w:r>
-        <w:r>
-          <w:rPr>
-            <w:webHidden/>
-          </w:rPr>
-          <w:tab/>
-        </w:r>
-        <w:r>
-          <w:rPr>
-            <w:webHidden/>
-          </w:rPr>
-          <w:fldChar w:fldCharType="begin"/>
-        </w:r>
-        <w:r>
-          <w:rPr>
-            <w:webHidden/>
-          </w:rPr>
-          <w:instrText xml:space="preserve"> PAGEREF _Toc78902773 \h </w:instrText>
-        </w:r>
-        <w:r>
-          <w:rPr>
-            <w:webHidden/>
-          </w:rPr>
-        </w:r>
-        <w:r>
-          <w:rPr>
-            <w:webHidden/>
-          </w:rPr>
-          <w:fldChar w:fldCharType="separate"/>
-        </w:r>
-        <w:r>
-          <w:rPr>
-            <w:webHidden/>
-          </w:rPr>
-          <w:t>17</w:t>
-        </w:r>
-        <w:r>
-          <w:rPr>
-            <w:webHidden/>
-          </w:rPr>
-          <w:fldChar w:fldCharType="end"/>
-        </w:r>
-      </w:hyperlink>
-    </w:p>
-    <w:p>
-      <w:pPr>
-        <w:pStyle w:val="TOC2"/>
-        <w:rPr>
-          <w:rFonts w:asciiTheme="minorHAnsi" w:eastAsiaTheme="minorEastAsia" w:hAnsiTheme="minorHAnsi"/>
-        </w:rPr>
-      </w:pPr>
-      <w:hyperlink w:anchor="_Toc78902774" w:history="1">
+      <w:hyperlink w:anchor="_Toc80002963" w:history="1">
         <w:r>
           <w:rPr>
             <w:rStyle w:val="Hyperlink"/>
@@ -946,7 +944,7 @@
           <w:rPr>
             <w:webHidden/>
           </w:rPr>
-          <w:instrText xml:space="preserve"> PAGEREF _Toc78902774 \h </w:instrText>
+          <w:instrText xml:space="preserve"> PAGEREF _Toc80002963 \h </w:instrText>
         </w:r>
         <w:r>
           <w:rPr>
@@ -963,7 +961,7 @@
           <w:rPr>
             <w:webHidden/>
           </w:rPr>
-          <w:t>18</w:t>
+          <w:t>17</w:t>
         </w:r>
         <w:r>
           <w:rPr>
@@ -980,7 +978,7 @@
           <w:rFonts w:asciiTheme="minorHAnsi" w:eastAsiaTheme="minorEastAsia" w:hAnsiTheme="minorHAnsi"/>
         </w:rPr>
       </w:pPr>
-      <w:hyperlink w:anchor="_Toc78902775" w:history="1">
+      <w:hyperlink w:anchor="_Toc80002964" w:history="1">
         <w:r>
           <w:rPr>
             <w:rStyle w:val="Hyperlink"/>
@@ -1015,7 +1013,7 @@
           <w:rPr>
             <w:webHidden/>
           </w:rPr>
-          <w:instrText xml:space="preserve"> PAGEREF _Toc78902775 \h </w:instrText>
+          <w:instrText xml:space="preserve"> PAGEREF _Toc80002964 \h </w:instrText>
         </w:r>
         <w:r>
           <w:rPr>
@@ -1032,7 +1030,7 @@
           <w:rPr>
             <w:webHidden/>
           </w:rPr>
-          <w:t>19</w:t>
+          <w:t>18</w:t>
         </w:r>
         <w:r>
           <w:rPr>
@@ -1052,7 +1050,7 @@
           <w:sz w:val="22"/>
         </w:rPr>
       </w:pPr>
-      <w:hyperlink w:anchor="_Toc78902776" w:history="1">
+      <w:hyperlink w:anchor="_Toc80002965" w:history="1">
         <w:r>
           <w:rPr>
             <w:rStyle w:val="Hyperlink"/>
@@ -1095,7 +1093,7 @@
             <w:noProof/>
             <w:webHidden/>
           </w:rPr>
-          <w:instrText xml:space="preserve"> PAGEREF _Toc78902776 \h </w:instrText>
+          <w:instrText xml:space="preserve"> PAGEREF _Toc80002965 \h </w:instrText>
         </w:r>
         <w:r>
           <w:rPr>
@@ -1115,7 +1113,7 @@
             <w:noProof/>
             <w:webHidden/>
           </w:rPr>
-          <w:t>20</w:t>
+          <w:t>19</w:t>
         </w:r>
         <w:r>
           <w:rPr>
@@ -1133,7 +1131,7 @@
           <w:rFonts w:asciiTheme="minorHAnsi" w:eastAsiaTheme="minorEastAsia" w:hAnsiTheme="minorHAnsi"/>
         </w:rPr>
       </w:pPr>
-      <w:hyperlink w:anchor="_Toc78902777" w:history="1">
+      <w:hyperlink w:anchor="_Toc80002966" w:history="1">
         <w:r>
           <w:rPr>
             <w:rStyle w:val="Hyperlink"/>
@@ -1168,7 +1166,7 @@
           <w:rPr>
             <w:webHidden/>
           </w:rPr>
-          <w:instrText xml:space="preserve"> PAGEREF _Toc78902777 \h </w:instrText>
+          <w:instrText xml:space="preserve"> PAGEREF _Toc80002966 \h </w:instrText>
         </w:r>
         <w:r>
           <w:rPr>
@@ -1185,7 +1183,7 @@
           <w:rPr>
             <w:webHidden/>
           </w:rPr>
-          <w:t>20</w:t>
+          <w:t>19</w:t>
         </w:r>
         <w:r>
           <w:rPr>
@@ -1202,7 +1200,7 @@
           <w:rFonts w:asciiTheme="minorHAnsi" w:eastAsiaTheme="minorEastAsia" w:hAnsiTheme="minorHAnsi"/>
         </w:rPr>
       </w:pPr>
-      <w:hyperlink w:anchor="_Toc78902778" w:history="1">
+      <w:hyperlink w:anchor="_Toc80002967" w:history="1">
         <w:r>
           <w:rPr>
             <w:rStyle w:val="Hyperlink"/>
@@ -1237,7 +1235,7 @@
           <w:rPr>
             <w:webHidden/>
           </w:rPr>
-          <w:instrText xml:space="preserve"> PAGEREF _Toc78902778 \h </w:instrText>
+          <w:instrText xml:space="preserve"> PAGEREF _Toc80002967 \h </w:instrText>
         </w:r>
         <w:r>
           <w:rPr>
@@ -1254,7 +1252,7 @@
           <w:rPr>
             <w:webHidden/>
           </w:rPr>
-          <w:t>21</w:t>
+          <w:t>20</w:t>
         </w:r>
         <w:r>
           <w:rPr>
@@ -1271,7 +1269,7 @@
           <w:rFonts w:asciiTheme="minorHAnsi" w:eastAsiaTheme="minorEastAsia" w:hAnsiTheme="minorHAnsi"/>
         </w:rPr>
       </w:pPr>
-      <w:hyperlink w:anchor="_Toc78902779" w:history="1">
+      <w:hyperlink w:anchor="_Toc80002968" w:history="1">
         <w:r>
           <w:rPr>
             <w:rStyle w:val="Hyperlink"/>
@@ -1306,7 +1304,7 @@
           <w:rPr>
             <w:webHidden/>
           </w:rPr>
-          <w:instrText xml:space="preserve"> PAGEREF _Toc78902779 \h </w:instrText>
+          <w:instrText xml:space="preserve"> PAGEREF _Toc80002968 \h </w:instrText>
         </w:r>
         <w:r>
           <w:rPr>
@@ -1323,7 +1321,7 @@
           <w:rPr>
             <w:webHidden/>
           </w:rPr>
-          <w:t>21</w:t>
+          <w:t>20</w:t>
         </w:r>
         <w:r>
           <w:rPr>
@@ -1340,7 +1338,7 @@
           <w:rFonts w:asciiTheme="minorHAnsi" w:eastAsiaTheme="minorEastAsia" w:hAnsiTheme="minorHAnsi"/>
         </w:rPr>
       </w:pPr>
-      <w:hyperlink w:anchor="_Toc78902780" w:history="1">
+      <w:hyperlink w:anchor="_Toc80002969" w:history="1">
         <w:r>
           <w:rPr>
             <w:rStyle w:val="Hyperlink"/>
@@ -1375,7 +1373,7 @@
           <w:rPr>
             <w:webHidden/>
           </w:rPr>
-          <w:instrText xml:space="preserve"> PAGEREF _Toc78902780 \h </w:instrText>
+          <w:instrText xml:space="preserve"> PAGEREF _Toc80002969 \h </w:instrText>
         </w:r>
         <w:r>
           <w:rPr>
@@ -1392,7 +1390,7 @@
           <w:rPr>
             <w:webHidden/>
           </w:rPr>
-          <w:t>22</w:t>
+          <w:t>21</w:t>
         </w:r>
         <w:r>
           <w:rPr>
@@ -1409,7 +1407,7 @@
           <w:rFonts w:asciiTheme="minorHAnsi" w:eastAsiaTheme="minorEastAsia" w:hAnsiTheme="minorHAnsi"/>
         </w:rPr>
       </w:pPr>
-      <w:hyperlink w:anchor="_Toc78902781" w:history="1">
+      <w:hyperlink w:anchor="_Toc80002970" w:history="1">
         <w:r>
           <w:rPr>
             <w:rStyle w:val="Hyperlink"/>
@@ -1444,7 +1442,7 @@
           <w:rPr>
             <w:webHidden/>
           </w:rPr>
-          <w:instrText xml:space="preserve"> PAGEREF _Toc78902781 \h </w:instrText>
+          <w:instrText xml:space="preserve"> PAGEREF _Toc80002970 \h </w:instrText>
         </w:r>
         <w:r>
           <w:rPr>
@@ -1461,7 +1459,7 @@
           <w:rPr>
             <w:webHidden/>
           </w:rPr>
-          <w:t>22</w:t>
+          <w:t>21</w:t>
         </w:r>
         <w:r>
           <w:rPr>
@@ -1478,7 +1476,7 @@
           <w:rFonts w:asciiTheme="minorHAnsi" w:eastAsiaTheme="minorEastAsia" w:hAnsiTheme="minorHAnsi"/>
         </w:rPr>
       </w:pPr>
-      <w:hyperlink w:anchor="_Toc78902782" w:history="1">
+      <w:hyperlink w:anchor="_Toc80002971" w:history="1">
         <w:r>
           <w:rPr>
             <w:rStyle w:val="Hyperlink"/>
@@ -1513,7 +1511,7 @@
           <w:rPr>
             <w:webHidden/>
           </w:rPr>
-          <w:instrText xml:space="preserve"> PAGEREF _Toc78902782 \h </w:instrText>
+          <w:instrText xml:space="preserve"> PAGEREF _Toc80002971 \h </w:instrText>
         </w:r>
         <w:r>
           <w:rPr>
@@ -1530,7 +1528,7 @@
           <w:rPr>
             <w:webHidden/>
           </w:rPr>
-          <w:t>23</w:t>
+          <w:t>22</w:t>
         </w:r>
         <w:r>
           <w:rPr>
@@ -1547,7 +1545,7 @@
           <w:rFonts w:asciiTheme="minorHAnsi" w:eastAsiaTheme="minorEastAsia" w:hAnsiTheme="minorHAnsi"/>
         </w:rPr>
       </w:pPr>
-      <w:hyperlink w:anchor="_Toc78902783" w:history="1">
+      <w:hyperlink w:anchor="_Toc80002972" w:history="1">
         <w:r>
           <w:rPr>
             <w:rStyle w:val="Hyperlink"/>
@@ -1582,7 +1580,7 @@
           <w:rPr>
             <w:webHidden/>
           </w:rPr>
-          <w:instrText xml:space="preserve"> PAGEREF _Toc78902783 \h </w:instrText>
+          <w:instrText xml:space="preserve"> PAGEREF _Toc80002972 \h </w:instrText>
         </w:r>
         <w:r>
           <w:rPr>
@@ -1599,7 +1597,7 @@
           <w:rPr>
             <w:webHidden/>
           </w:rPr>
-          <w:t>24</w:t>
+          <w:t>23</w:t>
         </w:r>
         <w:r>
           <w:rPr>
@@ -1636,7 +1634,7 @@
         <w:framePr w:wrap="around"/>
       </w:pPr>
       <w:bookmarkStart w:id="0" w:name="_Toc440376140"/>
-      <w:bookmarkStart w:id="1" w:name="_Toc78902764"/>
+      <w:bookmarkStart w:id="1" w:name="_Toc80002953"/>
       <w:r>
         <w:lastRenderedPageBreak/>
         <w:t>Overview</w:t>
@@ -1939,7 +1937,7 @@
         <w:pStyle w:val="SAGEHeading1"/>
         <w:framePr w:wrap="around"/>
       </w:pPr>
-      <w:bookmarkStart w:id="2" w:name="_Toc78902765"/>
+      <w:bookmarkStart w:id="2" w:name="_Toc80002954"/>
       <w:r>
         <w:lastRenderedPageBreak/>
         <w:t>Accessing the Code Generation Wizard</w:t>
@@ -2043,13 +2041,7 @@
       <w:pPr>
         <w:pStyle w:val="SAGEBodyText"/>
       </w:pPr>
-    </w:p>
-    <w:p>
-      <w:pPr>
-        <w:pStyle w:val="SAGEBodyText"/>
-      </w:pPr>
-      <w:r>
-        <w:lastRenderedPageBreak/>
+      <w:r>
         <w:t xml:space="preserve"> </w:t>
       </w:r>
     </w:p>
@@ -2070,7 +2062,7 @@
         <w:pStyle w:val="SAGEHeading1"/>
         <w:framePr w:wrap="around"/>
       </w:pPr>
-      <w:bookmarkStart w:id="3" w:name="_Toc78902766"/>
+      <w:bookmarkStart w:id="3" w:name="_Toc80002955"/>
       <w:r>
         <w:lastRenderedPageBreak/>
         <w:t>Using</w:t>
@@ -2084,7 +2076,7 @@
       <w:pPr>
         <w:pStyle w:val="SAGEHeading2"/>
       </w:pPr>
-      <w:bookmarkStart w:id="4" w:name="_Toc78902767"/>
+      <w:bookmarkStart w:id="4" w:name="_Toc80002956"/>
       <w:r>
         <w:t>Step 1: Select Code Type</w:t>
       </w:r>
@@ -2102,8 +2094,8 @@
           <w:noProof/>
         </w:rPr>
         <w:drawing>
-          <wp:inline distT="0" distB="0" distL="0" distR="0" wp14:anchorId="064D2999" wp14:editId="15B83F9C">
-            <wp:extent cx="6005021" cy="3966672"/>
+          <wp:inline distT="0" distB="0" distL="0" distR="0" wp14:anchorId="064D2999" wp14:editId="65F2E1DE">
+            <wp:extent cx="6005020" cy="3966672"/>
             <wp:effectExtent l="0" t="0" r="0" b="0"/>
             <wp:docPr id="10" name="Picture 10"/>
             <wp:cNvGraphicFramePr>
@@ -2131,7 +2123,7 @@
                   <pic:spPr>
                     <a:xfrm>
                       <a:off x="0" y="0"/>
-                      <a:ext cx="6005021" cy="3966672"/>
+                      <a:ext cx="6005020" cy="3966672"/>
                     </a:xfrm>
                     <a:prstGeom prst="rect">
                       <a:avLst/>
@@ -2716,7 +2708,7 @@
       <w:pPr>
         <w:pStyle w:val="SAGEHeading2"/>
       </w:pPr>
-      <w:bookmarkStart w:id="5" w:name="_Toc78902768"/>
+      <w:bookmarkStart w:id="5" w:name="_Toc80002957"/>
       <w:r>
         <w:lastRenderedPageBreak/>
         <w:t xml:space="preserve">Step 2: </w:t>
@@ -3088,12 +3080,14 @@
       <w:r>
         <w:t xml:space="preserve"> to proceed or </w:t>
       </w:r>
+      <w:proofErr w:type="gramStart"/>
       <w:r>
         <w:rPr>
           <w:rStyle w:val="SAGETextUI"/>
         </w:rPr>
         <w:t>Back</w:t>
       </w:r>
+      <w:proofErr w:type="gramEnd"/>
       <w:r>
         <w:t xml:space="preserve"> to go back to the previous step.</w:t>
       </w:r>
@@ -3122,7 +3116,7 @@
         <w:pStyle w:val="SAGEHeading3"/>
         <w:outlineLvl w:val="2"/>
       </w:pPr>
-      <w:bookmarkStart w:id="6" w:name="_Toc78902769"/>
+      <w:bookmarkStart w:id="6" w:name="_Toc80002958"/>
       <w:r>
         <w:lastRenderedPageBreak/>
         <w:t>Entity Tab</w:t>
@@ -3261,7 +3255,15 @@
         <w:t>View ID</w:t>
       </w:r>
       <w:r>
-        <w:t xml:space="preserve"> is a randomly generated static GUID and the field is disabled. </w:t>
+        <w:t xml:space="preserve"> is a randomly generated static </w:t>
+      </w:r>
+      <w:proofErr w:type="gramStart"/>
+      <w:r>
+        <w:t>GUID</w:t>
+      </w:r>
+      <w:proofErr w:type="gramEnd"/>
+      <w:r>
+        <w:t xml:space="preserve"> and the field is disabled. </w:t>
       </w:r>
     </w:p>
     <w:p>
@@ -3947,12 +3949,14 @@
       <w:r>
         <w:t xml:space="preserve"> or </w:t>
       </w:r>
+      <w:proofErr w:type="gramStart"/>
       <w:r>
         <w:rPr>
           <w:b/>
         </w:rPr>
         <w:t>Cancel</w:t>
       </w:r>
+      <w:proofErr w:type="gramEnd"/>
       <w:r>
         <w:t xml:space="preserve"> to disregard any changes</w:t>
       </w:r>
@@ -3976,7 +3980,7 @@
         <w:pStyle w:val="SAGEHeading3"/>
         <w:outlineLvl w:val="2"/>
       </w:pPr>
-      <w:bookmarkStart w:id="7" w:name="_Toc78902770"/>
+      <w:bookmarkStart w:id="7" w:name="_Toc80002959"/>
       <w:r>
         <w:lastRenderedPageBreak/>
         <w:t>Options Tab</w:t>
@@ -4332,12 +4336,14 @@
       <w:r>
         <w:t xml:space="preserve"> to save the entity when finished or </w:t>
       </w:r>
+      <w:proofErr w:type="gramStart"/>
       <w:r>
         <w:rPr>
           <w:b/>
         </w:rPr>
         <w:t>Cancel</w:t>
       </w:r>
+      <w:proofErr w:type="gramEnd"/>
       <w:r>
         <w:t xml:space="preserve"> to disregard any changes. </w:t>
       </w:r>
@@ -4358,7 +4364,7 @@
         <w:pStyle w:val="SAGEHeading3"/>
         <w:outlineLvl w:val="2"/>
       </w:pPr>
-      <w:bookmarkStart w:id="8" w:name="_Toc78902771"/>
+      <w:bookmarkStart w:id="8" w:name="_Toc80002960"/>
       <w:r>
         <w:lastRenderedPageBreak/>
         <w:t>Properties</w:t>
@@ -4508,7 +4514,15 @@
         </w:tabs>
       </w:pPr>
       <w:r>
-        <w:t>For all other code types that use a Business View for the View ID, this grid allows for the modification of the Property Name before the code is generated. This can be very useful if the default names are not sufficient or the developer wishes to use another name. Additionally, fields may be added or deleted as required by the developer to add fields to the model that are not found in the Business View.</w:t>
+        <w:t xml:space="preserve">For all other code types that use a Business View for the View ID, this grid allows for the modification of the Property Name before the code is generated. This can be very useful if the default names are not </w:t>
+      </w:r>
+      <w:proofErr w:type="gramStart"/>
+      <w:r>
+        <w:t>sufficient</w:t>
+      </w:r>
+      <w:proofErr w:type="gramEnd"/>
+      <w:r>
+        <w:t xml:space="preserve"> or the developer wishes to use another name. Additionally, fields may be added or deleted as required by the developer to add fields to the model that are not found in the Business View.</w:t>
       </w:r>
     </w:p>
     <w:p>
@@ -4646,12 +4660,14 @@
       <w:r>
         <w:t xml:space="preserve"> to save the entity when finished or </w:t>
       </w:r>
+      <w:proofErr w:type="gramStart"/>
       <w:r>
         <w:rPr>
           <w:b/>
         </w:rPr>
         <w:t>Cancel</w:t>
       </w:r>
+      <w:proofErr w:type="gramEnd"/>
       <w:r>
         <w:t xml:space="preserve"> to disregard any changes. </w:t>
       </w:r>
@@ -4672,7 +4688,7 @@
         <w:pStyle w:val="SAGEHeading3"/>
         <w:outlineLvl w:val="2"/>
       </w:pPr>
-      <w:bookmarkStart w:id="9" w:name="_Toc78902772"/>
+      <w:bookmarkStart w:id="9" w:name="_Toc80002961"/>
       <w:r>
         <w:lastRenderedPageBreak/>
         <w:t>Composition</w:t>
@@ -5022,17 +5038,17 @@
     <w:p>
       <w:pPr>
         <w:pStyle w:val="SAGEHeading2"/>
-        <w:rPr>
-          <w:highlight w:val="yellow"/>
-        </w:rPr>
-      </w:pPr>
-      <w:bookmarkStart w:id="10" w:name="_Toc78902773"/>
-      <w:r>
-        <w:rPr>
-          <w:highlight w:val="yellow"/>
-        </w:rPr>
+      </w:pPr>
+      <w:bookmarkStart w:id="10" w:name="_Toc80002962"/>
+      <w:r>
         <w:lastRenderedPageBreak/>
-        <w:t>Step 3: Generate a UI Layout</w:t>
+        <w:t>Step 3</w:t>
+      </w:r>
+      <w:r>
+        <w:t>.1</w:t>
+      </w:r>
+      <w:r>
+        <w:t>: Generate a UI Layout</w:t>
       </w:r>
       <w:bookmarkEnd w:id="10"/>
     </w:p>
@@ -5045,10 +5061,10 @@
           <w:noProof/>
         </w:rPr>
         <w:drawing>
-          <wp:inline distT="0" distB="0" distL="0" distR="0" wp14:anchorId="2AFE3346" wp14:editId="0F5ACE7B">
-            <wp:extent cx="5853430" cy="3866515"/>
+          <wp:inline distT="0" distB="0" distL="0" distR="0" wp14:anchorId="2AFE3346" wp14:editId="404F1580">
+            <wp:extent cx="5853395" cy="3866515"/>
             <wp:effectExtent l="0" t="0" r="0" b="635"/>
-            <wp:docPr id="2" name="Picture 2" descr="Table&#10;&#10;Description automatically generated"/>
+            <wp:docPr id="2" name="Picture 2"/>
             <wp:cNvGraphicFramePr>
               <a:graphicFrameLocks xmlns:a="http://schemas.openxmlformats.org/drawingml/2006/main" noChangeAspect="1"/>
             </wp:cNvGraphicFramePr>
@@ -5056,11 +5072,17 @@
               <a:graphicData uri="http://schemas.openxmlformats.org/drawingml/2006/picture">
                 <pic:pic xmlns:pic="http://schemas.openxmlformats.org/drawingml/2006/picture">
                   <pic:nvPicPr>
-                    <pic:cNvPr id="2" name="Picture 2" descr="Table&#10;&#10;Description automatically generated"/>
+                    <pic:cNvPr id="2" name="Picture 2"/>
                     <pic:cNvPicPr/>
                   </pic:nvPicPr>
                   <pic:blipFill>
-                    <a:blip r:embed="rId24"/>
+                    <a:blip r:embed="rId24">
+                      <a:extLst>
+                        <a:ext uri="{28A0092B-C50C-407E-A947-70E740481C1C}">
+                          <a14:useLocalDpi xmlns:a14="http://schemas.microsoft.com/office/drawing/2010/main" val="0"/>
+                        </a:ext>
+                      </a:extLst>
+                    </a:blip>
                     <a:stretch>
                       <a:fillRect/>
                     </a:stretch>
@@ -5068,7 +5090,7 @@
                   <pic:spPr>
                     <a:xfrm>
                       <a:off x="0" y="0"/>
-                      <a:ext cx="5853430" cy="3866515"/>
+                      <a:ext cx="5853395" cy="3866515"/>
                     </a:xfrm>
                     <a:prstGeom prst="rect">
                       <a:avLst/>
@@ -5086,10 +5108,7 @@
         <w:pStyle w:val="SAGEBodyText"/>
       </w:pPr>
       <w:r>
-        <w:rPr>
-          <w:highlight w:val="yellow"/>
-        </w:rPr>
-        <w:t>TODO – Add correct text here.</w:t>
+        <w:t>For the 2022.0 release, a new step has been added to the Code Generation Wizard. This step, entitled ‘Generate a UI layout’ is used to visually layout the controls that will make up the page.</w:t>
       </w:r>
     </w:p>
     <w:p>
@@ -5108,7 +5127,7 @@
         <w:rPr>
           <w:rStyle w:val="SAGETextUI"/>
         </w:rPr>
-        <w:t>Generate</w:t>
+        <w:t>Next</w:t>
       </w:r>
       <w:r>
         <w:t xml:space="preserve"> to proceed or </w:t>
@@ -5140,18 +5159,10 @@
       <w:pPr>
         <w:pStyle w:val="SAGEHeading2"/>
       </w:pPr>
-      <w:bookmarkStart w:id="11" w:name="_Toc78902774"/>
       <w:r>
         <w:lastRenderedPageBreak/>
-        <w:t xml:space="preserve">Step </w:t>
-      </w:r>
-      <w:r>
-        <w:t>4</w:t>
-      </w:r>
-      <w:r>
-        <w:t>: Generate Code</w:t>
-      </w:r>
-      <w:bookmarkEnd w:id="11"/>
+        <w:t>Step 3.2: Generate a UI Layout</w:t>
+      </w:r>
     </w:p>
     <w:p>
       <w:pPr>
@@ -5162,10 +5173,10 @@
           <w:noProof/>
         </w:rPr>
         <w:drawing>
-          <wp:inline distT="0" distB="0" distL="0" distR="0" wp14:anchorId="50B1076F" wp14:editId="318B9538">
-            <wp:extent cx="5900646" cy="3897727"/>
-            <wp:effectExtent l="0" t="0" r="5080" b="7620"/>
-            <wp:docPr id="11" name="Picture 11"/>
+          <wp:inline distT="0" distB="0" distL="0" distR="0" wp14:anchorId="039E50C5" wp14:editId="0566BA50">
+            <wp:extent cx="5853395" cy="3866515"/>
+            <wp:effectExtent l="0" t="0" r="0" b="635"/>
+            <wp:docPr id="5" name="Picture 5"/>
             <wp:cNvGraphicFramePr>
               <a:graphicFrameLocks xmlns:a="http://schemas.openxmlformats.org/drawingml/2006/main" noChangeAspect="1"/>
             </wp:cNvGraphicFramePr>
@@ -5173,7 +5184,7 @@
               <a:graphicData uri="http://schemas.openxmlformats.org/drawingml/2006/picture">
                 <pic:pic xmlns:pic="http://schemas.openxmlformats.org/drawingml/2006/picture">
                   <pic:nvPicPr>
-                    <pic:cNvPr id="11" name="Picture 11"/>
+                    <pic:cNvPr id="5" name="Picture 5"/>
                     <pic:cNvPicPr/>
                   </pic:nvPicPr>
                   <pic:blipFill>
@@ -5191,7 +5202,7 @@
                   <pic:spPr>
                     <a:xfrm>
                       <a:off x="0" y="0"/>
-                      <a:ext cx="5900646" cy="3897727"/>
+                      <a:ext cx="5853395" cy="3866515"/>
                     </a:xfrm>
                     <a:prstGeom prst="rect">
                       <a:avLst/>
@@ -5209,6 +5220,149 @@
         <w:pStyle w:val="SAGEBodyText"/>
       </w:pPr>
       <w:r>
+        <w:t xml:space="preserve">Fields may be dragged onto the layout canvas from the </w:t>
+      </w:r>
+      <w:r>
+        <w:rPr>
+          <w:b/>
+          <w:bCs/>
+        </w:rPr>
+        <w:t>Available Fields</w:t>
+      </w:r>
+      <w:r>
+        <w:t xml:space="preserve"> tree control in the bottom-right corner of the wizard. Each field on the canvas can then have its properties manipulated via a combination of right-clicking on the control in the layout canvas and property selection from the </w:t>
+      </w:r>
+      <w:proofErr w:type="spellStart"/>
+      <w:r>
+        <w:t>Info|Finder|Hamburger</w:t>
+      </w:r>
+      <w:proofErr w:type="spellEnd"/>
+      <w:r>
+        <w:t xml:space="preserve"> property area and toolbox. </w:t>
+      </w:r>
+    </w:p>
+    <w:p>
+      <w:pPr>
+        <w:pStyle w:val="SAGEBodyText"/>
+      </w:pPr>
+    </w:p>
+    <w:p>
+      <w:pPr>
+        <w:pStyle w:val="SAGEBodyText"/>
+      </w:pPr>
+      <w:r>
+        <w:t xml:space="preserve">Click </w:t>
+      </w:r>
+      <w:r>
+        <w:rPr>
+          <w:rStyle w:val="SAGETextUI"/>
+        </w:rPr>
+        <w:t>Next</w:t>
+      </w:r>
+      <w:r>
+        <w:t xml:space="preserve"> to proceed or </w:t>
+      </w:r>
+      <w:proofErr w:type="gramStart"/>
+      <w:r>
+        <w:rPr>
+          <w:rStyle w:val="SAGETextUI"/>
+        </w:rPr>
+        <w:t>Back</w:t>
+      </w:r>
+      <w:proofErr w:type="gramEnd"/>
+      <w:r>
+        <w:t xml:space="preserve"> to go back to the previous step.</w:t>
+      </w:r>
+    </w:p>
+    <w:p>
+      <w:pPr>
+        <w:pStyle w:val="SAGEBodyText"/>
+      </w:pPr>
+    </w:p>
+    <w:p>
+      <w:pPr>
+        <w:spacing w:after="200" w:line="0" w:lineRule="auto"/>
+        <w:rPr>
+          <w:lang w:val="en-US"/>
+        </w:rPr>
+      </w:pPr>
+      <w:r>
+        <w:br w:type="page"/>
+      </w:r>
+    </w:p>
+    <w:p>
+      <w:pPr>
+        <w:pStyle w:val="SAGEHeading2"/>
+      </w:pPr>
+      <w:bookmarkStart w:id="11" w:name="_Toc80002963"/>
+      <w:r>
+        <w:lastRenderedPageBreak/>
+        <w:t xml:space="preserve">Step </w:t>
+      </w:r>
+      <w:r>
+        <w:t>4</w:t>
+      </w:r>
+      <w:r>
+        <w:t>: Generate Code</w:t>
+      </w:r>
+      <w:bookmarkEnd w:id="11"/>
+    </w:p>
+    <w:p>
+      <w:pPr>
+        <w:pStyle w:val="SAGEBodyText"/>
+      </w:pPr>
+      <w:r>
+        <w:rPr>
+          <w:noProof/>
+        </w:rPr>
+        <w:drawing>
+          <wp:inline distT="0" distB="0" distL="0" distR="0" wp14:anchorId="50B1076F" wp14:editId="0BE5C748">
+            <wp:extent cx="5900646" cy="3897726"/>
+            <wp:effectExtent l="0" t="0" r="5080" b="7620"/>
+            <wp:docPr id="11" name="Picture 11"/>
+            <wp:cNvGraphicFramePr>
+              <a:graphicFrameLocks xmlns:a="http://schemas.openxmlformats.org/drawingml/2006/main" noChangeAspect="1"/>
+            </wp:cNvGraphicFramePr>
+            <a:graphic xmlns:a="http://schemas.openxmlformats.org/drawingml/2006/main">
+              <a:graphicData uri="http://schemas.openxmlformats.org/drawingml/2006/picture">
+                <pic:pic xmlns:pic="http://schemas.openxmlformats.org/drawingml/2006/picture">
+                  <pic:nvPicPr>
+                    <pic:cNvPr id="11" name="Picture 11"/>
+                    <pic:cNvPicPr/>
+                  </pic:nvPicPr>
+                  <pic:blipFill>
+                    <a:blip r:embed="rId26">
+                      <a:extLst>
+                        <a:ext uri="{28A0092B-C50C-407E-A947-70E740481C1C}">
+                          <a14:useLocalDpi xmlns:a14="http://schemas.microsoft.com/office/drawing/2010/main" val="0"/>
+                        </a:ext>
+                      </a:extLst>
+                    </a:blip>
+                    <a:stretch>
+                      <a:fillRect/>
+                    </a:stretch>
+                  </pic:blipFill>
+                  <pic:spPr>
+                    <a:xfrm>
+                      <a:off x="0" y="0"/>
+                      <a:ext cx="5900646" cy="3897726"/>
+                    </a:xfrm>
+                    <a:prstGeom prst="rect">
+                      <a:avLst/>
+                    </a:prstGeom>
+                  </pic:spPr>
+                </pic:pic>
+              </a:graphicData>
+            </a:graphic>
+          </wp:inline>
+        </w:drawing>
+      </w:r>
+    </w:p>
+    <w:p>
+      <w:pPr>
+        <w:pStyle w:val="SAGEBodyText"/>
+      </w:pPr>
+      <w:r>
         <w:t>This is the confirmation prior to the wizard generating the code based upon the wizard inputs.</w:t>
       </w:r>
       <w:r>
@@ -5239,12 +5393,14 @@
       <w:r>
         <w:t xml:space="preserve"> to proceed or </w:t>
       </w:r>
+      <w:proofErr w:type="gramStart"/>
       <w:r>
         <w:rPr>
           <w:rStyle w:val="SAGETextUI"/>
         </w:rPr>
         <w:t>Back</w:t>
       </w:r>
+      <w:proofErr w:type="gramEnd"/>
       <w:r>
         <w:t xml:space="preserve"> to go back to the previous step.</w:t>
       </w:r>
@@ -5267,7 +5423,7 @@
       <w:pPr>
         <w:pStyle w:val="SAGEHeading2"/>
       </w:pPr>
-      <w:bookmarkStart w:id="12" w:name="_Toc78902775"/>
+      <w:bookmarkStart w:id="12" w:name="_Toc80002964"/>
       <w:r>
         <w:lastRenderedPageBreak/>
         <w:t xml:space="preserve">Step </w:t>
@@ -5304,7 +5460,7 @@
                     <pic:cNvPicPr/>
                   </pic:nvPicPr>
                   <pic:blipFill>
-                    <a:blip r:embed="rId26">
+                    <a:blip r:embed="rId27">
                       <a:extLst>
                         <a:ext uri="{28A0092B-C50C-407E-A947-70E740481C1C}">
                           <a14:useLocalDpi xmlns:a14="http://schemas.microsoft.com/office/drawing/2010/main" val="0"/>
@@ -5371,12 +5527,14 @@
       <w:r>
         <w:t xml:space="preserve"> to exit the wizard or </w:t>
       </w:r>
+      <w:proofErr w:type="gramStart"/>
       <w:r>
         <w:rPr>
           <w:rStyle w:val="SAGETextUI"/>
         </w:rPr>
         <w:t>Back</w:t>
       </w:r>
+      <w:proofErr w:type="gramEnd"/>
       <w:r>
         <w:t xml:space="preserve"> to go back to the previous step.</w:t>
       </w:r>
@@ -5410,7 +5568,7 @@
         <w:pStyle w:val="SAGEHeading1"/>
         <w:framePr w:wrap="around"/>
       </w:pPr>
-      <w:bookmarkStart w:id="13" w:name="_Toc78902776"/>
+      <w:bookmarkStart w:id="13" w:name="_Toc80002965"/>
       <w:r>
         <w:lastRenderedPageBreak/>
         <w:t>Examining the Solution</w:t>
@@ -5432,7 +5590,7 @@
       <w:pPr>
         <w:pStyle w:val="SAGEHeading2"/>
       </w:pPr>
-      <w:bookmarkStart w:id="14" w:name="_Toc78902777"/>
+      <w:bookmarkStart w:id="14" w:name="_Toc80002966"/>
       <w:r>
         <w:t>Solution Explorer</w:t>
       </w:r>
@@ -5462,7 +5620,7 @@
                     <pic:cNvPicPr/>
                   </pic:nvPicPr>
                   <pic:blipFill>
-                    <a:blip r:embed="rId27">
+                    <a:blip r:embed="rId28">
                       <a:extLst>
                         <a:ext uri="{28A0092B-C50C-407E-A947-70E740481C1C}">
                           <a14:useLocalDpi xmlns:a14="http://schemas.microsoft.com/office/drawing/2010/main" val="0"/>
@@ -5558,7 +5716,7 @@
       <w:pPr>
         <w:pStyle w:val="SAGEHeading2"/>
       </w:pPr>
-      <w:bookmarkStart w:id="15" w:name="_Toc78902778"/>
+      <w:bookmarkStart w:id="15" w:name="_Toc80002967"/>
       <w:r>
         <w:lastRenderedPageBreak/>
         <w:t>Business Repository Project</w:t>
@@ -5589,7 +5747,7 @@
                     <pic:cNvPicPr/>
                   </pic:nvPicPr>
                   <pic:blipFill>
-                    <a:blip r:embed="rId28">
+                    <a:blip r:embed="rId29">
                       <a:extLst>
                         <a:ext uri="{28A0092B-C50C-407E-A947-70E740481C1C}">
                           <a14:useLocalDpi xmlns:a14="http://schemas.microsoft.com/office/drawing/2010/main" val="0"/>
@@ -5701,7 +5859,7 @@
       <w:pPr>
         <w:pStyle w:val="SAGEHeading2"/>
       </w:pPr>
-      <w:bookmarkStart w:id="16" w:name="_Toc78902779"/>
+      <w:bookmarkStart w:id="16" w:name="_Toc80002968"/>
       <w:r>
         <w:t>Interfaces Project</w:t>
       </w:r>
@@ -5731,7 +5889,7 @@
                     <pic:cNvPicPr/>
                   </pic:nvPicPr>
                   <pic:blipFill>
-                    <a:blip r:embed="rId29">
+                    <a:blip r:embed="rId30">
                       <a:extLst>
                         <a:ext uri="{28A0092B-C50C-407E-A947-70E740481C1C}">
                           <a14:useLocalDpi xmlns:a14="http://schemas.microsoft.com/office/drawing/2010/main" val="0"/>
@@ -5810,7 +5968,7 @@
       <w:pPr>
         <w:pStyle w:val="SAGEHeading2"/>
       </w:pPr>
-      <w:bookmarkStart w:id="17" w:name="_Toc78902780"/>
+      <w:bookmarkStart w:id="17" w:name="_Toc80002969"/>
       <w:r>
         <w:lastRenderedPageBreak/>
         <w:t>Models Project</w:t>
@@ -5841,7 +5999,7 @@
                     <pic:cNvPicPr/>
                   </pic:nvPicPr>
                   <pic:blipFill>
-                    <a:blip r:embed="rId30">
+                    <a:blip r:embed="rId31">
                       <a:extLst>
                         <a:ext uri="{28A0092B-C50C-407E-A947-70E740481C1C}">
                           <a14:useLocalDpi xmlns:a14="http://schemas.microsoft.com/office/drawing/2010/main" val="0"/>
@@ -5906,7 +6064,7 @@
       <w:pPr>
         <w:pStyle w:val="SAGEHeading2"/>
       </w:pPr>
-      <w:bookmarkStart w:id="18" w:name="_Toc78902781"/>
+      <w:bookmarkStart w:id="18" w:name="_Toc80002970"/>
       <w:r>
         <w:t>Resources Project</w:t>
       </w:r>
@@ -5936,7 +6094,7 @@
                     <pic:cNvPicPr/>
                   </pic:nvPicPr>
                   <pic:blipFill>
-                    <a:blip r:embed="rId31">
+                    <a:blip r:embed="rId32">
                       <a:extLst>
                         <a:ext uri="{28A0092B-C50C-407E-A947-70E740481C1C}">
                           <a14:useLocalDpi xmlns:a14="http://schemas.microsoft.com/office/drawing/2010/main" val="0"/>
@@ -6213,7 +6371,7 @@
       <w:pPr>
         <w:pStyle w:val="SAGEHeading2"/>
       </w:pPr>
-      <w:bookmarkStart w:id="19" w:name="_Toc78902782"/>
+      <w:bookmarkStart w:id="19" w:name="_Toc80002971"/>
       <w:r>
         <w:t>Services Project</w:t>
       </w:r>
@@ -6243,7 +6401,7 @@
                     <pic:cNvPicPr/>
                   </pic:nvPicPr>
                   <pic:blipFill>
-                    <a:blip r:embed="rId32">
+                    <a:blip r:embed="rId33">
                       <a:extLst>
                         <a:ext uri="{28A0092B-C50C-407E-A947-70E740481C1C}">
                           <a14:useLocalDpi xmlns:a14="http://schemas.microsoft.com/office/drawing/2010/main" val="0"/>
@@ -6356,7 +6514,7 @@
       <w:pPr>
         <w:pStyle w:val="SAGEHeading2"/>
       </w:pPr>
-      <w:bookmarkStart w:id="20" w:name="_Toc78902783"/>
+      <w:bookmarkStart w:id="20" w:name="_Toc80002972"/>
       <w:r>
         <w:lastRenderedPageBreak/>
         <w:t>Web Project</w:t>
@@ -6387,7 +6545,7 @@
                     <pic:cNvPicPr/>
                   </pic:nvPicPr>
                   <pic:blipFill>
-                    <a:blip r:embed="rId33">
+                    <a:blip r:embed="rId34">
                       <a:extLst>
                         <a:ext uri="{28A0092B-C50C-407E-A947-70E740481C1C}">
                           <a14:useLocalDpi xmlns:a14="http://schemas.microsoft.com/office/drawing/2010/main" val="0"/>
@@ -7217,14 +7375,14 @@
         <v:path o:extrusionok="f" gradientshapeok="t" o:connecttype="rect"/>
         <o:lock v:ext="edit" aspectratio="t"/>
       </v:shapetype>
-      <v:shape id="_x0000_i1092" type="#_x0000_t75" style="width:20pt;height:20pt" o:bullet="t">
+      <v:shape id="_x0000_i1102" type="#_x0000_t75" style="width:20pt;height:20pt" o:bullet="t">
         <v:imagedata r:id="rId1" o:title="clip_image001"/>
       </v:shape>
     </w:pict>
   </w:numPicBullet>
   <w:numPicBullet w:numPicBulletId="1">
     <w:pict>
-      <v:shape id="_x0000_i1093" type="#_x0000_t75" style="width:118.5pt;height:118.5pt" o:bullet="t">
+      <v:shape id="_x0000_i1103" type="#_x0000_t75" style="width:118.5pt;height:118.5pt" o:bullet="t">
         <v:imagedata r:id="rId2" o:title="clip_image002"/>
       </v:shape>
     </w:pict>

</xml_diff>

<commit_message>
Sync for 2024.0 beta
</commit_message>
<xml_diff>
--- a/docs/wizards/Sage300SDK_CodeGenerationWizard.docx
+++ b/docs/wizards/Sage300SDK_CodeGenerationWizard.docx
@@ -49,13 +49,13 @@
         </w:sectPr>
       </w:pPr>
       <w:r>
-        <w:t>August</w:t>
+        <w:t>September</w:t>
       </w:r>
       <w:r>
         <w:t xml:space="preserve"> 202</w:t>
       </w:r>
       <w:r>
-        <w:t>2</w:t>
+        <w:t>3</w:t>
       </w:r>
     </w:p>
     <w:p>
@@ -78,7 +78,7 @@
         <w:t>2</w:t>
       </w:r>
       <w:r>
-        <w:t>2</w:t>
+        <w:t>3</w:t>
       </w:r>
       <w:r>
         <w:t xml:space="preserve"> </w:t>
@@ -172,7 +172,9 @@
           <w:rFonts w:asciiTheme="minorHAnsi" w:eastAsiaTheme="minorEastAsia" w:hAnsiTheme="minorHAnsi"/>
           <w:b w:val="0"/>
           <w:noProof/>
+          <w:kern w:val="2"/>
           <w:sz w:val="22"/>
+          <w14:ligatures w14:val="standardContextual"/>
         </w:rPr>
       </w:pPr>
       <w:r>
@@ -184,7 +186,7 @@
       <w:r>
         <w:fldChar w:fldCharType="separate"/>
       </w:r>
-      <w:hyperlink w:anchor="_Toc80363707" w:history="1">
+      <w:hyperlink w:anchor="_Toc142574557" w:history="1">
         <w:r>
           <w:rPr>
             <w:rStyle w:val="Hyperlink"/>
@@ -197,7 +199,9 @@
             <w:rFonts w:asciiTheme="minorHAnsi" w:eastAsiaTheme="minorEastAsia" w:hAnsiTheme="minorHAnsi"/>
             <w:b w:val="0"/>
             <w:noProof/>
+            <w:kern w:val="2"/>
             <w:sz w:val="22"/>
+            <w14:ligatures w14:val="standardContextual"/>
           </w:rPr>
           <w:tab/>
         </w:r>
@@ -227,7 +231,7 @@
             <w:noProof/>
             <w:webHidden/>
           </w:rPr>
-          <w:instrText xml:space="preserve"> PAGEREF _Toc80363707 \h </w:instrText>
+          <w:instrText xml:space="preserve"> PAGEREF _Toc142574557 \h </w:instrText>
         </w:r>
         <w:r>
           <w:rPr>
@@ -265,10 +269,12 @@
           <w:rFonts w:asciiTheme="minorHAnsi" w:eastAsiaTheme="minorEastAsia" w:hAnsiTheme="minorHAnsi"/>
           <w:b w:val="0"/>
           <w:noProof/>
+          <w:kern w:val="2"/>
           <w:sz w:val="22"/>
+          <w14:ligatures w14:val="standardContextual"/>
         </w:rPr>
       </w:pPr>
-      <w:hyperlink w:anchor="_Toc80363708" w:history="1">
+      <w:hyperlink w:anchor="_Toc142574558" w:history="1">
         <w:r>
           <w:rPr>
             <w:rStyle w:val="Hyperlink"/>
@@ -281,7 +287,9 @@
             <w:rFonts w:asciiTheme="minorHAnsi" w:eastAsiaTheme="minorEastAsia" w:hAnsiTheme="minorHAnsi"/>
             <w:b w:val="0"/>
             <w:noProof/>
+            <w:kern w:val="2"/>
             <w:sz w:val="22"/>
+            <w14:ligatures w14:val="standardContextual"/>
           </w:rPr>
           <w:tab/>
         </w:r>
@@ -311,7 +319,7 @@
             <w:noProof/>
             <w:webHidden/>
           </w:rPr>
-          <w:instrText xml:space="preserve"> PAGEREF _Toc80363708 \h </w:instrText>
+          <w:instrText xml:space="preserve"> PAGEREF _Toc142574558 \h </w:instrText>
         </w:r>
         <w:r>
           <w:rPr>
@@ -349,10 +357,12 @@
           <w:rFonts w:asciiTheme="minorHAnsi" w:eastAsiaTheme="minorEastAsia" w:hAnsiTheme="minorHAnsi"/>
           <w:b w:val="0"/>
           <w:noProof/>
+          <w:kern w:val="2"/>
           <w:sz w:val="22"/>
+          <w14:ligatures w14:val="standardContextual"/>
         </w:rPr>
       </w:pPr>
-      <w:hyperlink w:anchor="_Toc80363709" w:history="1">
+      <w:hyperlink w:anchor="_Toc142574559" w:history="1">
         <w:r>
           <w:rPr>
             <w:rStyle w:val="Hyperlink"/>
@@ -365,7 +375,9 @@
             <w:rFonts w:asciiTheme="minorHAnsi" w:eastAsiaTheme="minorEastAsia" w:hAnsiTheme="minorHAnsi"/>
             <w:b w:val="0"/>
             <w:noProof/>
+            <w:kern w:val="2"/>
             <w:sz w:val="22"/>
+            <w14:ligatures w14:val="standardContextual"/>
           </w:rPr>
           <w:tab/>
         </w:r>
@@ -395,7 +407,7 @@
             <w:noProof/>
             <w:webHidden/>
           </w:rPr>
-          <w:instrText xml:space="preserve"> PAGEREF _Toc80363709 \h </w:instrText>
+          <w:instrText xml:space="preserve"> PAGEREF _Toc142574559 \h </w:instrText>
         </w:r>
         <w:r>
           <w:rPr>
@@ -431,9 +443,11 @@
         <w:pStyle w:val="TOC2"/>
         <w:rPr>
           <w:rFonts w:asciiTheme="minorHAnsi" w:eastAsiaTheme="minorEastAsia" w:hAnsiTheme="minorHAnsi"/>
+          <w:kern w:val="2"/>
+          <w14:ligatures w14:val="standardContextual"/>
         </w:rPr>
       </w:pPr>
-      <w:hyperlink w:anchor="_Toc80363710" w:history="1">
+      <w:hyperlink w:anchor="_Toc142574560" w:history="1">
         <w:r>
           <w:rPr>
             <w:rStyle w:val="Hyperlink"/>
@@ -443,6 +457,8 @@
         <w:r>
           <w:rPr>
             <w:rFonts w:asciiTheme="minorHAnsi" w:eastAsiaTheme="minorEastAsia" w:hAnsiTheme="minorHAnsi"/>
+            <w:kern w:val="2"/>
+            <w14:ligatures w14:val="standardContextual"/>
           </w:rPr>
           <w:tab/>
         </w:r>
@@ -468,7 +484,7 @@
           <w:rPr>
             <w:webHidden/>
           </w:rPr>
-          <w:instrText xml:space="preserve"> PAGEREF _Toc80363710 \h </w:instrText>
+          <w:instrText xml:space="preserve"> PAGEREF _Toc142574560 \h </w:instrText>
         </w:r>
         <w:r>
           <w:rPr>
@@ -500,9 +516,11 @@
         <w:pStyle w:val="TOC2"/>
         <w:rPr>
           <w:rFonts w:asciiTheme="minorHAnsi" w:eastAsiaTheme="minorEastAsia" w:hAnsiTheme="minorHAnsi"/>
+          <w:kern w:val="2"/>
+          <w14:ligatures w14:val="standardContextual"/>
         </w:rPr>
       </w:pPr>
-      <w:hyperlink w:anchor="_Toc80363711" w:history="1">
+      <w:hyperlink w:anchor="_Toc142574561" w:history="1">
         <w:r>
           <w:rPr>
             <w:rStyle w:val="Hyperlink"/>
@@ -512,6 +530,8 @@
         <w:r>
           <w:rPr>
             <w:rFonts w:asciiTheme="minorHAnsi" w:eastAsiaTheme="minorEastAsia" w:hAnsiTheme="minorHAnsi"/>
+            <w:kern w:val="2"/>
+            <w14:ligatures w14:val="standardContextual"/>
           </w:rPr>
           <w:tab/>
         </w:r>
@@ -537,7 +557,80 @@
           <w:rPr>
             <w:webHidden/>
           </w:rPr>
-          <w:instrText xml:space="preserve"> PAGEREF _Toc80363711 \h </w:instrText>
+          <w:instrText xml:space="preserve"> PAGEREF _Toc142574561 \h </w:instrText>
+        </w:r>
+        <w:r>
+          <w:rPr>
+            <w:webHidden/>
+          </w:rPr>
+        </w:r>
+        <w:r>
+          <w:rPr>
+            <w:webHidden/>
+          </w:rPr>
+          <w:fldChar w:fldCharType="separate"/>
+        </w:r>
+        <w:r>
+          <w:rPr>
+            <w:webHidden/>
+          </w:rPr>
+          <w:t>8</w:t>
+        </w:r>
+        <w:r>
+          <w:rPr>
+            <w:webHidden/>
+          </w:rPr>
+          <w:fldChar w:fldCharType="end"/>
+        </w:r>
+      </w:hyperlink>
+    </w:p>
+    <w:p>
+      <w:pPr>
+        <w:pStyle w:val="TOC3"/>
+        <w:rPr>
+          <w:rFonts w:asciiTheme="minorHAnsi" w:eastAsiaTheme="minorEastAsia" w:hAnsiTheme="minorHAnsi"/>
+          <w:kern w:val="2"/>
+          <w14:ligatures w14:val="standardContextual"/>
+        </w:rPr>
+      </w:pPr>
+      <w:hyperlink w:anchor="_Toc142574562" w:history="1">
+        <w:r>
+          <w:rPr>
+            <w:rStyle w:val="Hyperlink"/>
+          </w:rPr>
+          <w:t>3.2.1</w:t>
+        </w:r>
+        <w:r>
+          <w:rPr>
+            <w:rFonts w:asciiTheme="minorHAnsi" w:eastAsiaTheme="minorEastAsia" w:hAnsiTheme="minorHAnsi"/>
+            <w:kern w:val="2"/>
+            <w14:ligatures w14:val="standardContextual"/>
+          </w:rPr>
+          <w:tab/>
+        </w:r>
+        <w:r>
+          <w:rPr>
+            <w:rStyle w:val="Hyperlink"/>
+          </w:rPr>
+          <w:t>Entity Tab</w:t>
+        </w:r>
+        <w:r>
+          <w:rPr>
+            <w:webHidden/>
+          </w:rPr>
+          <w:tab/>
+        </w:r>
+        <w:r>
+          <w:rPr>
+            <w:webHidden/>
+          </w:rPr>
+          <w:fldChar w:fldCharType="begin"/>
+        </w:r>
+        <w:r>
+          <w:rPr>
+            <w:webHidden/>
+          </w:rPr>
+          <w:instrText xml:space="preserve"> PAGEREF _Toc142574562 \h </w:instrText>
         </w:r>
         <w:r>
           <w:rPr>
@@ -569,78 +662,11 @@
         <w:pStyle w:val="TOC3"/>
         <w:rPr>
           <w:rFonts w:asciiTheme="minorHAnsi" w:eastAsiaTheme="minorEastAsia" w:hAnsiTheme="minorHAnsi"/>
+          <w:kern w:val="2"/>
+          <w14:ligatures w14:val="standardContextual"/>
         </w:rPr>
       </w:pPr>
-      <w:hyperlink w:anchor="_Toc80363712" w:history="1">
-        <w:r>
-          <w:rPr>
-            <w:rStyle w:val="Hyperlink"/>
-          </w:rPr>
-          <w:t>3.2.1</w:t>
-        </w:r>
-        <w:r>
-          <w:rPr>
-            <w:rFonts w:asciiTheme="minorHAnsi" w:eastAsiaTheme="minorEastAsia" w:hAnsiTheme="minorHAnsi"/>
-          </w:rPr>
-          <w:tab/>
-        </w:r>
-        <w:r>
-          <w:rPr>
-            <w:rStyle w:val="Hyperlink"/>
-          </w:rPr>
-          <w:t>Entity Tab</w:t>
-        </w:r>
-        <w:r>
-          <w:rPr>
-            <w:webHidden/>
-          </w:rPr>
-          <w:tab/>
-        </w:r>
-        <w:r>
-          <w:rPr>
-            <w:webHidden/>
-          </w:rPr>
-          <w:fldChar w:fldCharType="begin"/>
-        </w:r>
-        <w:r>
-          <w:rPr>
-            <w:webHidden/>
-          </w:rPr>
-          <w:instrText xml:space="preserve"> PAGEREF _Toc80363712 \h </w:instrText>
-        </w:r>
-        <w:r>
-          <w:rPr>
-            <w:webHidden/>
-          </w:rPr>
-        </w:r>
-        <w:r>
-          <w:rPr>
-            <w:webHidden/>
-          </w:rPr>
-          <w:fldChar w:fldCharType="separate"/>
-        </w:r>
-        <w:r>
-          <w:rPr>
-            <w:webHidden/>
-          </w:rPr>
-          <w:t>10</w:t>
-        </w:r>
-        <w:r>
-          <w:rPr>
-            <w:webHidden/>
-          </w:rPr>
-          <w:fldChar w:fldCharType="end"/>
-        </w:r>
-      </w:hyperlink>
-    </w:p>
-    <w:p>
-      <w:pPr>
-        <w:pStyle w:val="TOC3"/>
-        <w:rPr>
-          <w:rFonts w:asciiTheme="minorHAnsi" w:eastAsiaTheme="minorEastAsia" w:hAnsiTheme="minorHAnsi"/>
-        </w:rPr>
-      </w:pPr>
-      <w:hyperlink w:anchor="_Toc80363713" w:history="1">
+      <w:hyperlink w:anchor="_Toc142574563" w:history="1">
         <w:r>
           <w:rPr>
             <w:rStyle w:val="Hyperlink"/>
@@ -650,6 +676,8 @@
         <w:r>
           <w:rPr>
             <w:rFonts w:asciiTheme="minorHAnsi" w:eastAsiaTheme="minorEastAsia" w:hAnsiTheme="minorHAnsi"/>
+            <w:kern w:val="2"/>
+            <w14:ligatures w14:val="standardContextual"/>
           </w:rPr>
           <w:tab/>
         </w:r>
@@ -675,7 +703,7 @@
           <w:rPr>
             <w:webHidden/>
           </w:rPr>
-          <w:instrText xml:space="preserve"> PAGEREF _Toc80363713 \h </w:instrText>
+          <w:instrText xml:space="preserve"> PAGEREF _Toc142574563 \h </w:instrText>
         </w:r>
         <w:r>
           <w:rPr>
@@ -692,7 +720,7 @@
           <w:rPr>
             <w:webHidden/>
           </w:rPr>
-          <w:t>12</w:t>
+          <w:t>11</w:t>
         </w:r>
         <w:r>
           <w:rPr>
@@ -707,9 +735,11 @@
         <w:pStyle w:val="TOC3"/>
         <w:rPr>
           <w:rFonts w:asciiTheme="minorHAnsi" w:eastAsiaTheme="minorEastAsia" w:hAnsiTheme="minorHAnsi"/>
+          <w:kern w:val="2"/>
+          <w14:ligatures w14:val="standardContextual"/>
         </w:rPr>
       </w:pPr>
-      <w:hyperlink w:anchor="_Toc80363714" w:history="1">
+      <w:hyperlink w:anchor="_Toc142574564" w:history="1">
         <w:r>
           <w:rPr>
             <w:rStyle w:val="Hyperlink"/>
@@ -719,6 +749,8 @@
         <w:r>
           <w:rPr>
             <w:rFonts w:asciiTheme="minorHAnsi" w:eastAsiaTheme="minorEastAsia" w:hAnsiTheme="minorHAnsi"/>
+            <w:kern w:val="2"/>
+            <w14:ligatures w14:val="standardContextual"/>
           </w:rPr>
           <w:tab/>
         </w:r>
@@ -744,7 +776,80 @@
           <w:rPr>
             <w:webHidden/>
           </w:rPr>
-          <w:instrText xml:space="preserve"> PAGEREF _Toc80363714 \h </w:instrText>
+          <w:instrText xml:space="preserve"> PAGEREF _Toc142574564 \h </w:instrText>
+        </w:r>
+        <w:r>
+          <w:rPr>
+            <w:webHidden/>
+          </w:rPr>
+        </w:r>
+        <w:r>
+          <w:rPr>
+            <w:webHidden/>
+          </w:rPr>
+          <w:fldChar w:fldCharType="separate"/>
+        </w:r>
+        <w:r>
+          <w:rPr>
+            <w:webHidden/>
+          </w:rPr>
+          <w:t>13</w:t>
+        </w:r>
+        <w:r>
+          <w:rPr>
+            <w:webHidden/>
+          </w:rPr>
+          <w:fldChar w:fldCharType="end"/>
+        </w:r>
+      </w:hyperlink>
+    </w:p>
+    <w:p>
+      <w:pPr>
+        <w:pStyle w:val="TOC3"/>
+        <w:rPr>
+          <w:rFonts w:asciiTheme="minorHAnsi" w:eastAsiaTheme="minorEastAsia" w:hAnsiTheme="minorHAnsi"/>
+          <w:kern w:val="2"/>
+          <w14:ligatures w14:val="standardContextual"/>
+        </w:rPr>
+      </w:pPr>
+      <w:hyperlink w:anchor="_Toc142574565" w:history="1">
+        <w:r>
+          <w:rPr>
+            <w:rStyle w:val="Hyperlink"/>
+          </w:rPr>
+          <w:t>3.2.4</w:t>
+        </w:r>
+        <w:r>
+          <w:rPr>
+            <w:rFonts w:asciiTheme="minorHAnsi" w:eastAsiaTheme="minorEastAsia" w:hAnsiTheme="minorHAnsi"/>
+            <w:kern w:val="2"/>
+            <w14:ligatures w14:val="standardContextual"/>
+          </w:rPr>
+          <w:tab/>
+        </w:r>
+        <w:r>
+          <w:rPr>
+            <w:rStyle w:val="Hyperlink"/>
+          </w:rPr>
+          <w:t>Composition Tab</w:t>
+        </w:r>
+        <w:r>
+          <w:rPr>
+            <w:webHidden/>
+          </w:rPr>
+          <w:tab/>
+        </w:r>
+        <w:r>
+          <w:rPr>
+            <w:webHidden/>
+          </w:rPr>
+          <w:fldChar w:fldCharType="begin"/>
+        </w:r>
+        <w:r>
+          <w:rPr>
+            <w:webHidden/>
+          </w:rPr>
+          <w:instrText xml:space="preserve"> PAGEREF _Toc142574565 \h </w:instrText>
         </w:r>
         <w:r>
           <w:rPr>
@@ -773,21 +878,25 @@
     </w:p>
     <w:p>
       <w:pPr>
-        <w:pStyle w:val="TOC3"/>
+        <w:pStyle w:val="TOC2"/>
         <w:rPr>
           <w:rFonts w:asciiTheme="minorHAnsi" w:eastAsiaTheme="minorEastAsia" w:hAnsiTheme="minorHAnsi"/>
+          <w:kern w:val="2"/>
+          <w14:ligatures w14:val="standardContextual"/>
         </w:rPr>
       </w:pPr>
-      <w:hyperlink w:anchor="_Toc80363715" w:history="1">
+      <w:hyperlink w:anchor="_Toc142574566" w:history="1">
         <w:r>
           <w:rPr>
             <w:rStyle w:val="Hyperlink"/>
           </w:rPr>
-          <w:t>3.2.4</w:t>
+          <w:t>3.3</w:t>
         </w:r>
         <w:r>
           <w:rPr>
             <w:rFonts w:asciiTheme="minorHAnsi" w:eastAsiaTheme="minorEastAsia" w:hAnsiTheme="minorHAnsi"/>
+            <w:kern w:val="2"/>
+            <w14:ligatures w14:val="standardContextual"/>
           </w:rPr>
           <w:tab/>
         </w:r>
@@ -795,7 +904,7 @@
           <w:rPr>
             <w:rStyle w:val="Hyperlink"/>
           </w:rPr>
-          <w:t>Composition Tab</w:t>
+          <w:t>Step 3.1: Generate a UI Layout</w:t>
         </w:r>
         <w:r>
           <w:rPr>
@@ -813,7 +922,7 @@
           <w:rPr>
             <w:webHidden/>
           </w:rPr>
-          <w:instrText xml:space="preserve"> PAGEREF _Toc80363715 \h </w:instrText>
+          <w:instrText xml:space="preserve"> PAGEREF _Toc142574566 \h </w:instrText>
         </w:r>
         <w:r>
           <w:rPr>
@@ -845,18 +954,22 @@
         <w:pStyle w:val="TOC2"/>
         <w:rPr>
           <w:rFonts w:asciiTheme="minorHAnsi" w:eastAsiaTheme="minorEastAsia" w:hAnsiTheme="minorHAnsi"/>
+          <w:kern w:val="2"/>
+          <w14:ligatures w14:val="standardContextual"/>
         </w:rPr>
       </w:pPr>
-      <w:hyperlink w:anchor="_Toc80363716" w:history="1">
+      <w:hyperlink w:anchor="_Toc142574567" w:history="1">
         <w:r>
           <w:rPr>
             <w:rStyle w:val="Hyperlink"/>
           </w:rPr>
-          <w:t>3.3</w:t>
+          <w:t>3.4</w:t>
         </w:r>
         <w:r>
           <w:rPr>
             <w:rFonts w:asciiTheme="minorHAnsi" w:eastAsiaTheme="minorEastAsia" w:hAnsiTheme="minorHAnsi"/>
+            <w:kern w:val="2"/>
+            <w14:ligatures w14:val="standardContextual"/>
           </w:rPr>
           <w:tab/>
         </w:r>
@@ -864,7 +977,7 @@
           <w:rPr>
             <w:rStyle w:val="Hyperlink"/>
           </w:rPr>
-          <w:t>Step 3.1: Generate a UI Layout</w:t>
+          <w:t>Step 3.2: Generate a UI Layout</w:t>
         </w:r>
         <w:r>
           <w:rPr>
@@ -882,7 +995,7 @@
           <w:rPr>
             <w:webHidden/>
           </w:rPr>
-          <w:instrText xml:space="preserve"> PAGEREF _Toc80363716 \h </w:instrText>
+          <w:instrText xml:space="preserve"> PAGEREF _Toc142574567 \h </w:instrText>
         </w:r>
         <w:r>
           <w:rPr>
@@ -914,78 +1027,11 @@
         <w:pStyle w:val="TOC2"/>
         <w:rPr>
           <w:rFonts w:asciiTheme="minorHAnsi" w:eastAsiaTheme="minorEastAsia" w:hAnsiTheme="minorHAnsi"/>
+          <w:kern w:val="2"/>
+          <w14:ligatures w14:val="standardContextual"/>
         </w:rPr>
       </w:pPr>
-      <w:hyperlink w:anchor="_Toc80363717" w:history="1">
-        <w:r>
-          <w:rPr>
-            <w:rStyle w:val="Hyperlink"/>
-          </w:rPr>
-          <w:t>3.4</w:t>
-        </w:r>
-        <w:r>
-          <w:rPr>
-            <w:rFonts w:asciiTheme="minorHAnsi" w:eastAsiaTheme="minorEastAsia" w:hAnsiTheme="minorHAnsi"/>
-          </w:rPr>
-          <w:tab/>
-        </w:r>
-        <w:r>
-          <w:rPr>
-            <w:rStyle w:val="Hyperlink"/>
-          </w:rPr>
-          <w:t>Step 3.2: Generate a UI Layout</w:t>
-        </w:r>
-        <w:r>
-          <w:rPr>
-            <w:webHidden/>
-          </w:rPr>
-          <w:tab/>
-        </w:r>
-        <w:r>
-          <w:rPr>
-            <w:webHidden/>
-          </w:rPr>
-          <w:fldChar w:fldCharType="begin"/>
-        </w:r>
-        <w:r>
-          <w:rPr>
-            <w:webHidden/>
-          </w:rPr>
-          <w:instrText xml:space="preserve"> PAGEREF _Toc80363717 \h </w:instrText>
-        </w:r>
-        <w:r>
-          <w:rPr>
-            <w:webHidden/>
-          </w:rPr>
-        </w:r>
-        <w:r>
-          <w:rPr>
-            <w:webHidden/>
-          </w:rPr>
-          <w:fldChar w:fldCharType="separate"/>
-        </w:r>
-        <w:r>
-          <w:rPr>
-            <w:webHidden/>
-          </w:rPr>
-          <w:t>17</w:t>
-        </w:r>
-        <w:r>
-          <w:rPr>
-            <w:webHidden/>
-          </w:rPr>
-          <w:fldChar w:fldCharType="end"/>
-        </w:r>
-      </w:hyperlink>
-    </w:p>
-    <w:p>
-      <w:pPr>
-        <w:pStyle w:val="TOC2"/>
-        <w:rPr>
-          <w:rFonts w:asciiTheme="minorHAnsi" w:eastAsiaTheme="minorEastAsia" w:hAnsiTheme="minorHAnsi"/>
-        </w:rPr>
-      </w:pPr>
-      <w:hyperlink w:anchor="_Toc80363718" w:history="1">
+      <w:hyperlink w:anchor="_Toc142574568" w:history="1">
         <w:r>
           <w:rPr>
             <w:rStyle w:val="Hyperlink"/>
@@ -995,6 +1041,8 @@
         <w:r>
           <w:rPr>
             <w:rFonts w:asciiTheme="minorHAnsi" w:eastAsiaTheme="minorEastAsia" w:hAnsiTheme="minorHAnsi"/>
+            <w:kern w:val="2"/>
+            <w14:ligatures w14:val="standardContextual"/>
           </w:rPr>
           <w:tab/>
         </w:r>
@@ -1020,7 +1068,80 @@
           <w:rPr>
             <w:webHidden/>
           </w:rPr>
-          <w:instrText xml:space="preserve"> PAGEREF _Toc80363718 \h </w:instrText>
+          <w:instrText xml:space="preserve"> PAGEREF _Toc142574568 \h </w:instrText>
+        </w:r>
+        <w:r>
+          <w:rPr>
+            <w:webHidden/>
+          </w:rPr>
+        </w:r>
+        <w:r>
+          <w:rPr>
+            <w:webHidden/>
+          </w:rPr>
+          <w:fldChar w:fldCharType="separate"/>
+        </w:r>
+        <w:r>
+          <w:rPr>
+            <w:webHidden/>
+          </w:rPr>
+          <w:t>23</w:t>
+        </w:r>
+        <w:r>
+          <w:rPr>
+            <w:webHidden/>
+          </w:rPr>
+          <w:fldChar w:fldCharType="end"/>
+        </w:r>
+      </w:hyperlink>
+    </w:p>
+    <w:p>
+      <w:pPr>
+        <w:pStyle w:val="TOC2"/>
+        <w:rPr>
+          <w:rFonts w:asciiTheme="minorHAnsi" w:eastAsiaTheme="minorEastAsia" w:hAnsiTheme="minorHAnsi"/>
+          <w:kern w:val="2"/>
+          <w14:ligatures w14:val="standardContextual"/>
+        </w:rPr>
+      </w:pPr>
+      <w:hyperlink w:anchor="_Toc142574569" w:history="1">
+        <w:r>
+          <w:rPr>
+            <w:rStyle w:val="Hyperlink"/>
+          </w:rPr>
+          <w:t>3.6</w:t>
+        </w:r>
+        <w:r>
+          <w:rPr>
+            <w:rFonts w:asciiTheme="minorHAnsi" w:eastAsiaTheme="minorEastAsia" w:hAnsiTheme="minorHAnsi"/>
+            <w:kern w:val="2"/>
+            <w14:ligatures w14:val="standardContextual"/>
+          </w:rPr>
+          <w:tab/>
+        </w:r>
+        <w:r>
+          <w:rPr>
+            <w:rStyle w:val="Hyperlink"/>
+          </w:rPr>
+          <w:t>Step 5: Generated Code</w:t>
+        </w:r>
+        <w:r>
+          <w:rPr>
+            <w:webHidden/>
+          </w:rPr>
+          <w:tab/>
+        </w:r>
+        <w:r>
+          <w:rPr>
+            <w:webHidden/>
+          </w:rPr>
+          <w:fldChar w:fldCharType="begin"/>
+        </w:r>
+        <w:r>
+          <w:rPr>
+            <w:webHidden/>
+          </w:rPr>
+          <w:instrText xml:space="preserve"> PAGEREF _Toc142574569 \h </w:instrText>
         </w:r>
         <w:r>
           <w:rPr>
@@ -1049,84 +1170,17 @@
     </w:p>
     <w:p>
       <w:pPr>
-        <w:pStyle w:val="TOC2"/>
-        <w:rPr>
-          <w:rFonts w:asciiTheme="minorHAnsi" w:eastAsiaTheme="minorEastAsia" w:hAnsiTheme="minorHAnsi"/>
-        </w:rPr>
-      </w:pPr>
-      <w:hyperlink w:anchor="_Toc80363719" w:history="1">
-        <w:r>
-          <w:rPr>
-            <w:rStyle w:val="Hyperlink"/>
-          </w:rPr>
-          <w:t>3.6</w:t>
-        </w:r>
-        <w:r>
-          <w:rPr>
-            <w:rFonts w:asciiTheme="minorHAnsi" w:eastAsiaTheme="minorEastAsia" w:hAnsiTheme="minorHAnsi"/>
-          </w:rPr>
-          <w:tab/>
-        </w:r>
-        <w:r>
-          <w:rPr>
-            <w:rStyle w:val="Hyperlink"/>
-          </w:rPr>
-          <w:t>Step 5: Generated Code</w:t>
-        </w:r>
-        <w:r>
-          <w:rPr>
-            <w:webHidden/>
-          </w:rPr>
-          <w:tab/>
-        </w:r>
-        <w:r>
-          <w:rPr>
-            <w:webHidden/>
-          </w:rPr>
-          <w:fldChar w:fldCharType="begin"/>
-        </w:r>
-        <w:r>
-          <w:rPr>
-            <w:webHidden/>
-          </w:rPr>
-          <w:instrText xml:space="preserve"> PAGEREF _Toc80363719 \h </w:instrText>
-        </w:r>
-        <w:r>
-          <w:rPr>
-            <w:webHidden/>
-          </w:rPr>
-        </w:r>
-        <w:r>
-          <w:rPr>
-            <w:webHidden/>
-          </w:rPr>
-          <w:fldChar w:fldCharType="separate"/>
-        </w:r>
-        <w:r>
-          <w:rPr>
-            <w:webHidden/>
-          </w:rPr>
-          <w:t>25</w:t>
-        </w:r>
-        <w:r>
-          <w:rPr>
-            <w:webHidden/>
-          </w:rPr>
-          <w:fldChar w:fldCharType="end"/>
-        </w:r>
-      </w:hyperlink>
-    </w:p>
-    <w:p>
-      <w:pPr>
         <w:pStyle w:val="TOC1"/>
         <w:rPr>
           <w:rFonts w:asciiTheme="minorHAnsi" w:eastAsiaTheme="minorEastAsia" w:hAnsiTheme="minorHAnsi"/>
           <w:b w:val="0"/>
           <w:noProof/>
+          <w:kern w:val="2"/>
           <w:sz w:val="22"/>
+          <w14:ligatures w14:val="standardContextual"/>
         </w:rPr>
       </w:pPr>
-      <w:hyperlink w:anchor="_Toc80363720" w:history="1">
+      <w:hyperlink w:anchor="_Toc142574570" w:history="1">
         <w:r>
           <w:rPr>
             <w:rStyle w:val="Hyperlink"/>
@@ -1139,7 +1193,9 @@
             <w:rFonts w:asciiTheme="minorHAnsi" w:eastAsiaTheme="minorEastAsia" w:hAnsiTheme="minorHAnsi"/>
             <w:b w:val="0"/>
             <w:noProof/>
+            <w:kern w:val="2"/>
             <w:sz w:val="22"/>
+            <w14:ligatures w14:val="standardContextual"/>
           </w:rPr>
           <w:tab/>
         </w:r>
@@ -1169,7 +1225,7 @@
             <w:noProof/>
             <w:webHidden/>
           </w:rPr>
-          <w:instrText xml:space="preserve"> PAGEREF _Toc80363720 \h </w:instrText>
+          <w:instrText xml:space="preserve"> PAGEREF _Toc142574570 \h </w:instrText>
         </w:r>
         <w:r>
           <w:rPr>
@@ -1189,7 +1245,7 @@
             <w:noProof/>
             <w:webHidden/>
           </w:rPr>
-          <w:t>26</w:t>
+          <w:t>25</w:t>
         </w:r>
         <w:r>
           <w:rPr>
@@ -1205,9 +1261,11 @@
         <w:pStyle w:val="TOC2"/>
         <w:rPr>
           <w:rFonts w:asciiTheme="minorHAnsi" w:eastAsiaTheme="minorEastAsia" w:hAnsiTheme="minorHAnsi"/>
+          <w:kern w:val="2"/>
+          <w14:ligatures w14:val="standardContextual"/>
         </w:rPr>
       </w:pPr>
-      <w:hyperlink w:anchor="_Toc80363721" w:history="1">
+      <w:hyperlink w:anchor="_Toc142574571" w:history="1">
         <w:r>
           <w:rPr>
             <w:rStyle w:val="Hyperlink"/>
@@ -1217,6 +1275,8 @@
         <w:r>
           <w:rPr>
             <w:rFonts w:asciiTheme="minorHAnsi" w:eastAsiaTheme="minorEastAsia" w:hAnsiTheme="minorHAnsi"/>
+            <w:kern w:val="2"/>
+            <w14:ligatures w14:val="standardContextual"/>
           </w:rPr>
           <w:tab/>
         </w:r>
@@ -1242,7 +1302,80 @@
           <w:rPr>
             <w:webHidden/>
           </w:rPr>
-          <w:instrText xml:space="preserve"> PAGEREF _Toc80363721 \h </w:instrText>
+          <w:instrText xml:space="preserve"> PAGEREF _Toc142574571 \h </w:instrText>
+        </w:r>
+        <w:r>
+          <w:rPr>
+            <w:webHidden/>
+          </w:rPr>
+        </w:r>
+        <w:r>
+          <w:rPr>
+            <w:webHidden/>
+          </w:rPr>
+          <w:fldChar w:fldCharType="separate"/>
+        </w:r>
+        <w:r>
+          <w:rPr>
+            <w:webHidden/>
+          </w:rPr>
+          <w:t>25</w:t>
+        </w:r>
+        <w:r>
+          <w:rPr>
+            <w:webHidden/>
+          </w:rPr>
+          <w:fldChar w:fldCharType="end"/>
+        </w:r>
+      </w:hyperlink>
+    </w:p>
+    <w:p>
+      <w:pPr>
+        <w:pStyle w:val="TOC2"/>
+        <w:rPr>
+          <w:rFonts w:asciiTheme="minorHAnsi" w:eastAsiaTheme="minorEastAsia" w:hAnsiTheme="minorHAnsi"/>
+          <w:kern w:val="2"/>
+          <w14:ligatures w14:val="standardContextual"/>
+        </w:rPr>
+      </w:pPr>
+      <w:hyperlink w:anchor="_Toc142574572" w:history="1">
+        <w:r>
+          <w:rPr>
+            <w:rStyle w:val="Hyperlink"/>
+          </w:rPr>
+          <w:t>4.2</w:t>
+        </w:r>
+        <w:r>
+          <w:rPr>
+            <w:rFonts w:asciiTheme="minorHAnsi" w:eastAsiaTheme="minorEastAsia" w:hAnsiTheme="minorHAnsi"/>
+            <w:kern w:val="2"/>
+            <w14:ligatures w14:val="standardContextual"/>
+          </w:rPr>
+          <w:tab/>
+        </w:r>
+        <w:r>
+          <w:rPr>
+            <w:rStyle w:val="Hyperlink"/>
+          </w:rPr>
+          <w:t>Business Repository Project</w:t>
+        </w:r>
+        <w:r>
+          <w:rPr>
+            <w:webHidden/>
+          </w:rPr>
+          <w:tab/>
+        </w:r>
+        <w:r>
+          <w:rPr>
+            <w:webHidden/>
+          </w:rPr>
+          <w:fldChar w:fldCharType="begin"/>
+        </w:r>
+        <w:r>
+          <w:rPr>
+            <w:webHidden/>
+          </w:rPr>
+          <w:instrText xml:space="preserve"> PAGEREF _Toc142574572 \h </w:instrText>
         </w:r>
         <w:r>
           <w:rPr>
@@ -1274,78 +1407,11 @@
         <w:pStyle w:val="TOC2"/>
         <w:rPr>
           <w:rFonts w:asciiTheme="minorHAnsi" w:eastAsiaTheme="minorEastAsia" w:hAnsiTheme="minorHAnsi"/>
+          <w:kern w:val="2"/>
+          <w14:ligatures w14:val="standardContextual"/>
         </w:rPr>
       </w:pPr>
-      <w:hyperlink w:anchor="_Toc80363722" w:history="1">
-        <w:r>
-          <w:rPr>
-            <w:rStyle w:val="Hyperlink"/>
-          </w:rPr>
-          <w:t>4.2</w:t>
-        </w:r>
-        <w:r>
-          <w:rPr>
-            <w:rFonts w:asciiTheme="minorHAnsi" w:eastAsiaTheme="minorEastAsia" w:hAnsiTheme="minorHAnsi"/>
-          </w:rPr>
-          <w:tab/>
-        </w:r>
-        <w:r>
-          <w:rPr>
-            <w:rStyle w:val="Hyperlink"/>
-          </w:rPr>
-          <w:t>Business Repository Project</w:t>
-        </w:r>
-        <w:r>
-          <w:rPr>
-            <w:webHidden/>
-          </w:rPr>
-          <w:tab/>
-        </w:r>
-        <w:r>
-          <w:rPr>
-            <w:webHidden/>
-          </w:rPr>
-          <w:fldChar w:fldCharType="begin"/>
-        </w:r>
-        <w:r>
-          <w:rPr>
-            <w:webHidden/>
-          </w:rPr>
-          <w:instrText xml:space="preserve"> PAGEREF _Toc80363722 \h </w:instrText>
-        </w:r>
-        <w:r>
-          <w:rPr>
-            <w:webHidden/>
-          </w:rPr>
-        </w:r>
-        <w:r>
-          <w:rPr>
-            <w:webHidden/>
-          </w:rPr>
-          <w:fldChar w:fldCharType="separate"/>
-        </w:r>
-        <w:r>
-          <w:rPr>
-            <w:webHidden/>
-          </w:rPr>
-          <w:t>27</w:t>
-        </w:r>
-        <w:r>
-          <w:rPr>
-            <w:webHidden/>
-          </w:rPr>
-          <w:fldChar w:fldCharType="end"/>
-        </w:r>
-      </w:hyperlink>
-    </w:p>
-    <w:p>
-      <w:pPr>
-        <w:pStyle w:val="TOC2"/>
-        <w:rPr>
-          <w:rFonts w:asciiTheme="minorHAnsi" w:eastAsiaTheme="minorEastAsia" w:hAnsiTheme="minorHAnsi"/>
-        </w:rPr>
-      </w:pPr>
-      <w:hyperlink w:anchor="_Toc80363723" w:history="1">
+      <w:hyperlink w:anchor="_Toc142574573" w:history="1">
         <w:r>
           <w:rPr>
             <w:rStyle w:val="Hyperlink"/>
@@ -1355,6 +1421,8 @@
         <w:r>
           <w:rPr>
             <w:rFonts w:asciiTheme="minorHAnsi" w:eastAsiaTheme="minorEastAsia" w:hAnsiTheme="minorHAnsi"/>
+            <w:kern w:val="2"/>
+            <w14:ligatures w14:val="standardContextual"/>
           </w:rPr>
           <w:tab/>
         </w:r>
@@ -1380,7 +1448,7 @@
           <w:rPr>
             <w:webHidden/>
           </w:rPr>
-          <w:instrText xml:space="preserve"> PAGEREF _Toc80363723 \h </w:instrText>
+          <w:instrText xml:space="preserve"> PAGEREF _Toc142574573 \h </w:instrText>
         </w:r>
         <w:r>
           <w:rPr>
@@ -1397,7 +1465,7 @@
           <w:rPr>
             <w:webHidden/>
           </w:rPr>
-          <w:t>27</w:t>
+          <w:t>26</w:t>
         </w:r>
         <w:r>
           <w:rPr>
@@ -1412,9 +1480,11 @@
         <w:pStyle w:val="TOC2"/>
         <w:rPr>
           <w:rFonts w:asciiTheme="minorHAnsi" w:eastAsiaTheme="minorEastAsia" w:hAnsiTheme="minorHAnsi"/>
+          <w:kern w:val="2"/>
+          <w14:ligatures w14:val="standardContextual"/>
         </w:rPr>
       </w:pPr>
-      <w:hyperlink w:anchor="_Toc80363724" w:history="1">
+      <w:hyperlink w:anchor="_Toc142574574" w:history="1">
         <w:r>
           <w:rPr>
             <w:rStyle w:val="Hyperlink"/>
@@ -1424,6 +1494,8 @@
         <w:r>
           <w:rPr>
             <w:rFonts w:asciiTheme="minorHAnsi" w:eastAsiaTheme="minorEastAsia" w:hAnsiTheme="minorHAnsi"/>
+            <w:kern w:val="2"/>
+            <w14:ligatures w14:val="standardContextual"/>
           </w:rPr>
           <w:tab/>
         </w:r>
@@ -1449,7 +1521,7 @@
           <w:rPr>
             <w:webHidden/>
           </w:rPr>
-          <w:instrText xml:space="preserve"> PAGEREF _Toc80363724 \h </w:instrText>
+          <w:instrText xml:space="preserve"> PAGEREF _Toc142574574 \h </w:instrText>
         </w:r>
         <w:r>
           <w:rPr>
@@ -1481,9 +1553,11 @@
         <w:pStyle w:val="TOC2"/>
         <w:rPr>
           <w:rFonts w:asciiTheme="minorHAnsi" w:eastAsiaTheme="minorEastAsia" w:hAnsiTheme="minorHAnsi"/>
+          <w:kern w:val="2"/>
+          <w14:ligatures w14:val="standardContextual"/>
         </w:rPr>
       </w:pPr>
-      <w:hyperlink w:anchor="_Toc80363725" w:history="1">
+      <w:hyperlink w:anchor="_Toc142574575" w:history="1">
         <w:r>
           <w:rPr>
             <w:rStyle w:val="Hyperlink"/>
@@ -1493,6 +1567,8 @@
         <w:r>
           <w:rPr>
             <w:rFonts w:asciiTheme="minorHAnsi" w:eastAsiaTheme="minorEastAsia" w:hAnsiTheme="minorHAnsi"/>
+            <w:kern w:val="2"/>
+            <w14:ligatures w14:val="standardContextual"/>
           </w:rPr>
           <w:tab/>
         </w:r>
@@ -1518,7 +1594,7 @@
           <w:rPr>
             <w:webHidden/>
           </w:rPr>
-          <w:instrText xml:space="preserve"> PAGEREF _Toc80363725 \h </w:instrText>
+          <w:instrText xml:space="preserve"> PAGEREF _Toc142574575 \h </w:instrText>
         </w:r>
         <w:r>
           <w:rPr>
@@ -1550,9 +1626,11 @@
         <w:pStyle w:val="TOC2"/>
         <w:rPr>
           <w:rFonts w:asciiTheme="minorHAnsi" w:eastAsiaTheme="minorEastAsia" w:hAnsiTheme="minorHAnsi"/>
+          <w:kern w:val="2"/>
+          <w14:ligatures w14:val="standardContextual"/>
         </w:rPr>
       </w:pPr>
-      <w:hyperlink w:anchor="_Toc80363726" w:history="1">
+      <w:hyperlink w:anchor="_Toc142574576" w:history="1">
         <w:r>
           <w:rPr>
             <w:rStyle w:val="Hyperlink"/>
@@ -1562,6 +1640,8 @@
         <w:r>
           <w:rPr>
             <w:rFonts w:asciiTheme="minorHAnsi" w:eastAsiaTheme="minorEastAsia" w:hAnsiTheme="minorHAnsi"/>
+            <w:kern w:val="2"/>
+            <w14:ligatures w14:val="standardContextual"/>
           </w:rPr>
           <w:tab/>
         </w:r>
@@ -1587,7 +1667,7 @@
           <w:rPr>
             <w:webHidden/>
           </w:rPr>
-          <w:instrText xml:space="preserve"> PAGEREF _Toc80363726 \h </w:instrText>
+          <w:instrText xml:space="preserve"> PAGEREF _Toc142574576 \h </w:instrText>
         </w:r>
         <w:r>
           <w:rPr>
@@ -1619,9 +1699,11 @@
         <w:pStyle w:val="TOC2"/>
         <w:rPr>
           <w:rFonts w:asciiTheme="minorHAnsi" w:eastAsiaTheme="minorEastAsia" w:hAnsiTheme="minorHAnsi"/>
+          <w:kern w:val="2"/>
+          <w14:ligatures w14:val="standardContextual"/>
         </w:rPr>
       </w:pPr>
-      <w:hyperlink w:anchor="_Toc80363727" w:history="1">
+      <w:hyperlink w:anchor="_Toc142574577" w:history="1">
         <w:r>
           <w:rPr>
             <w:rStyle w:val="Hyperlink"/>
@@ -1631,6 +1713,8 @@
         <w:r>
           <w:rPr>
             <w:rFonts w:asciiTheme="minorHAnsi" w:eastAsiaTheme="minorEastAsia" w:hAnsiTheme="minorHAnsi"/>
+            <w:kern w:val="2"/>
+            <w14:ligatures w14:val="standardContextual"/>
           </w:rPr>
           <w:tab/>
         </w:r>
@@ -1656,7 +1740,7 @@
           <w:rPr>
             <w:webHidden/>
           </w:rPr>
-          <w:instrText xml:space="preserve"> PAGEREF _Toc80363727 \h </w:instrText>
+          <w:instrText xml:space="preserve"> PAGEREF _Toc142574577 \h </w:instrText>
         </w:r>
         <w:r>
           <w:rPr>
@@ -1710,7 +1794,7 @@
         <w:framePr w:wrap="around"/>
       </w:pPr>
       <w:bookmarkStart w:id="0" w:name="_Toc440376140"/>
-      <w:bookmarkStart w:id="1" w:name="_Toc80363707"/>
+      <w:bookmarkStart w:id="1" w:name="_Toc142574557"/>
       <w:r>
         <w:lastRenderedPageBreak/>
         <w:t>Overview</w:t>
@@ -2026,10 +2110,7 @@
               <w:pStyle w:val="SAGEBodyText"/>
             </w:pPr>
             <w:r>
-              <w:t>Contains the standard code files based upon MVC patterns (Controllers, View Models, JavaScript, Razor Views, Configuration files, and so on</w:t>
-            </w:r>
-            <w:r>
-              <w:t>.)</w:t>
+              <w:t>Contains the standard code files based upon MVC patterns (Controllers, View Models, JavaScript, Razor Views, Configuration files, and so on.)</w:t>
             </w:r>
           </w:p>
         </w:tc>
@@ -2079,7 +2160,7 @@
         <w:pStyle w:val="SAGEHeading1"/>
         <w:framePr w:wrap="around"/>
       </w:pPr>
-      <w:bookmarkStart w:id="2" w:name="_Toc80363708"/>
+      <w:bookmarkStart w:id="2" w:name="_Toc142574558"/>
       <w:r>
         <w:lastRenderedPageBreak/>
         <w:t>Accessing the Code Generation Wizard</w:t>
@@ -2209,7 +2290,7 @@
         <w:pStyle w:val="SAGEHeading1"/>
         <w:framePr w:wrap="around"/>
       </w:pPr>
-      <w:bookmarkStart w:id="3" w:name="_Toc80363709"/>
+      <w:bookmarkStart w:id="3" w:name="_Toc142574559"/>
       <w:r>
         <w:lastRenderedPageBreak/>
         <w:t>Using</w:t>
@@ -2223,7 +2304,7 @@
       <w:pPr>
         <w:pStyle w:val="SAGEHeading2"/>
       </w:pPr>
-      <w:bookmarkStart w:id="4" w:name="_Toc80363710"/>
+      <w:bookmarkStart w:id="4" w:name="_Toc142574560"/>
       <w:r>
         <w:t>Step 1: Select Code Type</w:t>
       </w:r>
@@ -2241,10 +2322,10 @@
           <w:noProof/>
         </w:rPr>
         <w:drawing>
-          <wp:inline distT="0" distB="0" distL="0" distR="0" wp14:anchorId="064D2999" wp14:editId="4CD35862">
-            <wp:extent cx="6005020" cy="3966671"/>
+          <wp:inline distT="0" distB="0" distL="0" distR="0" wp14:anchorId="37EF1573" wp14:editId="7371406F">
+            <wp:extent cx="5848350" cy="3867150"/>
             <wp:effectExtent l="0" t="0" r="0" b="0"/>
-            <wp:docPr id="10" name="Picture 10"/>
+            <wp:docPr id="2" name="Picture 2"/>
             <wp:cNvGraphicFramePr>
               <a:graphicFrameLocks xmlns:a="http://schemas.openxmlformats.org/drawingml/2006/main" noChangeAspect="1"/>
             </wp:cNvGraphicFramePr>
@@ -2252,8 +2333,10 @@
               <a:graphicData uri="http://schemas.openxmlformats.org/drawingml/2006/picture">
                 <pic:pic xmlns:pic="http://schemas.openxmlformats.org/drawingml/2006/picture">
                   <pic:nvPicPr>
-                    <pic:cNvPr id="10" name="Picture 10"/>
-                    <pic:cNvPicPr/>
+                    <pic:cNvPr id="0" name="Picture 3"/>
+                    <pic:cNvPicPr>
+                      <a:picLocks noChangeAspect="1" noChangeArrowheads="1"/>
+                    </pic:cNvPicPr>
                   </pic:nvPicPr>
                   <pic:blipFill>
                     <a:blip r:embed="rId22">
@@ -2263,18 +2346,23 @@
                         </a:ext>
                       </a:extLst>
                     </a:blip>
+                    <a:srcRect/>
                     <a:stretch>
                       <a:fillRect/>
                     </a:stretch>
                   </pic:blipFill>
-                  <pic:spPr>
+                  <pic:spPr bwMode="auto">
                     <a:xfrm>
                       <a:off x="0" y="0"/>
-                      <a:ext cx="6005020" cy="3966671"/>
+                      <a:ext cx="5848350" cy="3867150"/>
                     </a:xfrm>
                     <a:prstGeom prst="rect">
                       <a:avLst/>
                     </a:prstGeom>
+                    <a:noFill/>
+                    <a:ln>
+                      <a:noFill/>
+                    </a:ln>
                   </pic:spPr>
                 </pic:pic>
               </a:graphicData>
@@ -2308,34 +2396,6 @@
     </w:p>
     <w:p>
       <w:pPr>
-        <w:pStyle w:val="SAGEAdmonitionWarning"/>
-        <w:rPr>
-          <w:rStyle w:val="SAGETextBoldListItem"/>
-          <w:b w:val="0"/>
-        </w:rPr>
-      </w:pPr>
-      <w:r>
-        <w:rPr>
-          <w:rStyle w:val="SAGETextBoldListItem"/>
-          <w:b w:val="0"/>
-        </w:rPr>
-        <w:t>A</w:t>
-      </w:r>
-      <w:r>
-        <w:rPr>
-          <w:rStyle w:val="SAGETextBoldListItem"/>
-          <w:b w:val="0"/>
-        </w:rPr>
-        <w:t>fter the 2022 release, the Dynamic Query and Inquiry code types will be deprecated.</w:t>
-      </w:r>
-    </w:p>
-    <w:p>
-      <w:pPr>
-        <w:pStyle w:val="SAGEAdmonitionWarning"/>
-      </w:pPr>
-    </w:p>
-    <w:p>
-      <w:pPr>
         <w:pStyle w:val="SAGEBullet1"/>
         <w:rPr>
           <w:rStyle w:val="SAGETextBoldListItem"/>
@@ -2451,64 +2511,6 @@
         <w:rPr>
           <w:rStyle w:val="SAGETextBoldListItem"/>
         </w:rPr>
-        <w:t>Dynamic Query</w:t>
-      </w:r>
-    </w:p>
-    <w:p>
-      <w:pPr>
-        <w:pStyle w:val="SAGEBullet2"/>
-      </w:pPr>
-      <w:r>
-        <w:t>To be used for SQL statement screens (</w:t>
-      </w:r>
-      <w:proofErr w:type="gramStart"/>
-      <w:r>
-        <w:t>i.e.</w:t>
-      </w:r>
-      <w:proofErr w:type="gramEnd"/>
-      <w:r>
-        <w:t xml:space="preserve"> KPIs)</w:t>
-      </w:r>
-    </w:p>
-    <w:p>
-      <w:pPr>
-        <w:pStyle w:val="SAGEBullet2"/>
-      </w:pPr>
-      <w:r>
-        <w:t>Will</w:t>
-      </w:r>
-      <w:r>
-        <w:t xml:space="preserve"> use the </w:t>
-      </w:r>
-      <w:r>
-        <w:rPr>
-          <w:rStyle w:val="SAGETextCodeinline"/>
-        </w:rPr>
-        <w:t>DynamicQueryRepository</w:t>
-      </w:r>
-      <w:r>
-        <w:t xml:space="preserve"> base class</w:t>
-      </w:r>
-    </w:p>
-    <w:p>
-      <w:pPr>
-        <w:pStyle w:val="SAGEBullet2"/>
-      </w:pPr>
-      <w:r>
-        <w:t>Will use a manually created model to generate code files</w:t>
-      </w:r>
-    </w:p>
-    <w:p>
-      <w:pPr>
-        <w:pStyle w:val="SAGEBullet1"/>
-        <w:rPr>
-          <w:rStyle w:val="SAGETextBoldListItem"/>
-        </w:rPr>
-      </w:pPr>
-      <w:r>
-        <w:rPr>
-          <w:rStyle w:val="SAGETextBoldListItem"/>
-        </w:rPr>
         <w:t>Report</w:t>
       </w:r>
     </w:p>
@@ -2546,56 +2548,6 @@
       </w:pPr>
       <w:r>
         <w:t>Will use a Report INI file to generate code files</w:t>
-      </w:r>
-    </w:p>
-    <w:p>
-      <w:pPr>
-        <w:pStyle w:val="SAGEBullet1"/>
-        <w:rPr>
-          <w:rStyle w:val="SAGETextBoldListItem"/>
-        </w:rPr>
-      </w:pPr>
-      <w:r>
-        <w:rPr>
-          <w:rStyle w:val="SAGETextBoldListItem"/>
-        </w:rPr>
-        <w:t>Inquiry</w:t>
-      </w:r>
-    </w:p>
-    <w:p>
-      <w:pPr>
-        <w:pStyle w:val="SAGEBullet2"/>
-      </w:pPr>
-      <w:r>
-        <w:t>To be used for inquiry screens</w:t>
-      </w:r>
-    </w:p>
-    <w:p>
-      <w:pPr>
-        <w:pStyle w:val="SAGEBullet2"/>
-      </w:pPr>
-      <w:r>
-        <w:t>Will</w:t>
-      </w:r>
-      <w:r>
-        <w:t xml:space="preserve"> use the </w:t>
-      </w:r>
-      <w:r>
-        <w:rPr>
-          <w:rStyle w:val="SAGETextCodeinline"/>
-        </w:rPr>
-        <w:t>InquiryRepository</w:t>
-      </w:r>
-      <w:r>
-        <w:t xml:space="preserve"> base class</w:t>
-      </w:r>
-    </w:p>
-    <w:p>
-      <w:pPr>
-        <w:pStyle w:val="SAGEBullet2"/>
-      </w:pPr>
-      <w:r>
-        <w:t>Will use a Business View to generate code files</w:t>
       </w:r>
     </w:p>
     <w:p>
@@ -2728,7 +2680,6 @@
         <w:pStyle w:val="SAGEBodyText"/>
       </w:pPr>
       <w:r>
-        <w:lastRenderedPageBreak/>
         <w:t xml:space="preserve">Click </w:t>
       </w:r>
       <w:r>
@@ -2759,7 +2710,7 @@
       <w:pPr>
         <w:pStyle w:val="SAGEHeading2"/>
       </w:pPr>
-      <w:bookmarkStart w:id="5" w:name="_Toc80363711"/>
+      <w:bookmarkStart w:id="5" w:name="_Toc142574561"/>
       <w:r>
         <w:lastRenderedPageBreak/>
         <w:t xml:space="preserve">Step 2: </w:t>
@@ -3163,7 +3114,7 @@
         <w:pStyle w:val="SAGEHeading3"/>
         <w:outlineLvl w:val="2"/>
       </w:pPr>
-      <w:bookmarkStart w:id="6" w:name="_Toc80363712"/>
+      <w:bookmarkStart w:id="6" w:name="_Toc142574562"/>
       <w:r>
         <w:lastRenderedPageBreak/>
         <w:t>Entity Tab</w:t>
@@ -3315,55 +3266,6 @@
         </w:tabs>
       </w:pPr>
       <w:r>
-        <w:t xml:space="preserve">If the code type is </w:t>
-      </w:r>
-      <w:proofErr w:type="spellStart"/>
-      <w:r>
-        <w:rPr>
-          <w:b/>
-        </w:rPr>
-        <w:t>DynamicQuery</w:t>
-      </w:r>
-      <w:proofErr w:type="spellEnd"/>
-      <w:r>
-        <w:t xml:space="preserve">, </w:t>
-      </w:r>
-      <w:r>
-        <w:t xml:space="preserve">the </w:t>
-      </w:r>
-      <w:r>
-        <w:rPr>
-          <w:b/>
-        </w:rPr>
-        <w:t>View ID</w:t>
-      </w:r>
-      <w:r>
-        <w:t xml:space="preserve"> is associated with a generic Business View (CS0120), which allows a SQL query to be submitted to the Business View for data retrieval. Therefore, the </w:t>
-      </w:r>
-      <w:r>
-        <w:rPr>
-          <w:rStyle w:val="SAGETextUI"/>
-        </w:rPr>
-        <w:t>View ID</w:t>
-      </w:r>
-      <w:r>
-        <w:t xml:space="preserve"> field is di</w:t>
-      </w:r>
-      <w:r>
-        <w:t>s</w:t>
-      </w:r>
-      <w:r>
-        <w:t>abled.</w:t>
-      </w:r>
-    </w:p>
-    <w:p>
-      <w:pPr>
-        <w:pStyle w:val="SAGEBodyText"/>
-        <w:tabs>
-          <w:tab w:val="left" w:pos="4695"/>
-        </w:tabs>
-      </w:pPr>
-      <w:r>
         <w:t>When editing an entity, the field is disabled.</w:t>
       </w:r>
     </w:p>
@@ -3658,6 +3560,7 @@
         </w:tabs>
       </w:pPr>
       <w:r>
+        <w:lastRenderedPageBreak/>
         <w:t>Th</w:t>
       </w:r>
       <w:r>
@@ -3668,17 +3571,6 @@
       </w:r>
       <w:r>
         <w:t xml:space="preserve"> is defaulted from the retrieved Business View and may be overridden as required. It is used as the prefix name for the code files that will be created. For </w:t>
-      </w:r>
-      <w:proofErr w:type="spellStart"/>
-      <w:r>
-        <w:rPr>
-          <w:b/>
-        </w:rPr>
-        <w:t>DynamicQuery</w:t>
-      </w:r>
-      <w:proofErr w:type="spellEnd"/>
-      <w:r>
-        <w:t xml:space="preserve"> and </w:t>
       </w:r>
       <w:r>
         <w:rPr>
@@ -3687,7 +3579,7 @@
         <w:t>Report</w:t>
       </w:r>
       <w:r>
-        <w:t xml:space="preserve"> code types, this field must be manually entered</w:t>
+        <w:t xml:space="preserve"> code type, this field must be manually entered</w:t>
       </w:r>
       <w:r>
         <w:t xml:space="preserve"> as there is no source to default it from.</w:t>
@@ -3737,17 +3629,6 @@
       <w:r>
         <w:t xml:space="preserve"> is defaulted from the retrieved Business View and may be overridden as required. It is used as the name for the model that will be created. For </w:t>
       </w:r>
-      <w:proofErr w:type="spellStart"/>
-      <w:r>
-        <w:rPr>
-          <w:b/>
-        </w:rPr>
-        <w:t>DynamicQuery</w:t>
-      </w:r>
-      <w:proofErr w:type="spellEnd"/>
-      <w:r>
-        <w:t xml:space="preserve"> and </w:t>
-      </w:r>
       <w:r>
         <w:rPr>
           <w:b/>
@@ -3755,38 +3636,11 @@
         <w:t>Report</w:t>
       </w:r>
       <w:r>
-        <w:t xml:space="preserve"> code types, this field must be manually entered</w:t>
+        <w:t xml:space="preserve"> code type, this field must be manually entered</w:t>
       </w:r>
       <w:r>
         <w:t xml:space="preserve"> as there is no source to default it from.</w:t>
       </w:r>
-    </w:p>
-    <w:p>
-      <w:pPr>
-        <w:pStyle w:val="SAGEAdmonitionWarning"/>
-      </w:pPr>
-      <w:r>
-        <w:t xml:space="preserve">If the code type is </w:t>
-      </w:r>
-      <w:proofErr w:type="spellStart"/>
-      <w:r>
-        <w:rPr>
-          <w:b/>
-        </w:rPr>
-        <w:t>DynamicQuery</w:t>
-      </w:r>
-      <w:proofErr w:type="spellEnd"/>
-      <w:r>
-        <w:t>, a Model Mapper file will not be generated as mapping is an abstract function of the repository class. Also, the Model Fields class will only have an Index class and not a Fields class as these model properties will only be referenced by index.</w:t>
-      </w:r>
-    </w:p>
-    <w:p>
-      <w:pPr>
-        <w:pStyle w:val="SAGEBodyText"/>
-        <w:tabs>
-          <w:tab w:val="left" w:pos="4695"/>
-        </w:tabs>
-      </w:pPr>
     </w:p>
     <w:p>
       <w:pPr>
@@ -3824,17 +3678,6 @@
       <w:r>
         <w:t xml:space="preserve"> is defaulted from the retrieved Business View and may be overridden as required. It is used as the name for the Resx file that will be created. For </w:t>
       </w:r>
-      <w:proofErr w:type="spellStart"/>
-      <w:r>
-        <w:rPr>
-          <w:b/>
-        </w:rPr>
-        <w:t>DynamicQuery</w:t>
-      </w:r>
-      <w:proofErr w:type="spellEnd"/>
-      <w:r>
-        <w:t xml:space="preserve"> and </w:t>
-      </w:r>
       <w:r>
         <w:rPr>
           <w:b/>
@@ -3842,7 +3685,7 @@
         <w:t>Report</w:t>
       </w:r>
       <w:r>
-        <w:t xml:space="preserve"> code types, this field must be manually entered. It has a requirement that it must have the “Resx” suffix. This field will also be synchronized with any changes made to the entity name.</w:t>
+        <w:t xml:space="preserve"> code type, this field must be manually entered. It has a requirement that it must have the “Resx” suffix. This field will also be synchronized with any changes made to the entity name.</w:t>
       </w:r>
     </w:p>
     <w:p>
@@ -3925,7 +3768,7 @@
         <w:pStyle w:val="SAGEHeading3"/>
         <w:outlineLvl w:val="2"/>
       </w:pPr>
-      <w:bookmarkStart w:id="7" w:name="_Toc80363713"/>
+      <w:bookmarkStart w:id="7" w:name="_Toc142574563"/>
       <w:r>
         <w:lastRenderedPageBreak/>
         <w:t>Options Tab</w:t>
@@ -4311,7 +4154,7 @@
         <w:pStyle w:val="SAGEHeading3"/>
         <w:outlineLvl w:val="2"/>
       </w:pPr>
-      <w:bookmarkStart w:id="8" w:name="_Toc80363714"/>
+      <w:bookmarkStart w:id="8" w:name="_Toc142574564"/>
       <w:r>
         <w:lastRenderedPageBreak/>
         <w:t>Properties</w:t>
@@ -4434,17 +4277,6 @@
       <w:r>
         <w:t xml:space="preserve">For </w:t>
       </w:r>
-      <w:proofErr w:type="spellStart"/>
-      <w:r>
-        <w:rPr>
-          <w:b/>
-        </w:rPr>
-        <w:t>DynamicQuery</w:t>
-      </w:r>
-      <w:proofErr w:type="spellEnd"/>
-      <w:r>
-        <w:t xml:space="preserve"> and </w:t>
-      </w:r>
       <w:r>
         <w:rPr>
           <w:b/>
@@ -4452,7 +4284,7 @@
         <w:t>Report</w:t>
       </w:r>
       <w:r>
-        <w:t xml:space="preserve"> code types, this information must be manually entered. </w:t>
+        <w:t xml:space="preserve"> code type, this information must be manually entered. </w:t>
       </w:r>
     </w:p>
     <w:p>
@@ -4463,40 +4295,14 @@
         </w:tabs>
       </w:pPr>
       <w:r>
-        <w:t xml:space="preserve">For all other code types that use a Business View for the View ID, this grid allows for the modification of the Property Name before the code is generated. This can be very useful if the default names are not </w:t>
-      </w:r>
-      <w:proofErr w:type="gramStart"/>
-      <w:r>
-        <w:t>sufficient</w:t>
-      </w:r>
-      <w:proofErr w:type="gramEnd"/>
+        <w:t>For all other code types that use a Business View for the View ID, this grid allows for the modification of the Property Name before the code is generated. This can be very useful if the default names are not sufficient</w:t>
+      </w:r>
+      <w:r>
+        <w:t>,</w:t>
+      </w:r>
       <w:r>
         <w:t xml:space="preserve"> or the developer wishes to use another name. Additionally, fields may be added or deleted as required by the developer to add fields to the model that are not found in the Business View.</w:t>
       </w:r>
-    </w:p>
-    <w:p>
-      <w:pPr>
-        <w:pStyle w:val="SAGEAdmonitionWarning"/>
-      </w:pPr>
-      <w:r>
-        <w:t xml:space="preserve">If the code type is </w:t>
-      </w:r>
-      <w:proofErr w:type="spellStart"/>
-      <w:r>
-        <w:rPr>
-          <w:b/>
-        </w:rPr>
-        <w:t>DynamicQuery</w:t>
-      </w:r>
-      <w:proofErr w:type="spellEnd"/>
-      <w:r>
-        <w:t>, the order of the properties is important and must match the columns returned by the SQL query. The Size column is used for the Display annotation on the Model property and for the Finder attributes if the option to generate a Finder is selected.</w:t>
-      </w:r>
-    </w:p>
-    <w:p>
-      <w:pPr>
-        <w:pStyle w:val="SAGEBodyText"/>
-      </w:pPr>
     </w:p>
     <w:p>
       <w:pPr>
@@ -4637,7 +4443,7 @@
         <w:pStyle w:val="SAGEHeading3"/>
         <w:outlineLvl w:val="2"/>
       </w:pPr>
-      <w:bookmarkStart w:id="9" w:name="_Toc80363715"/>
+      <w:bookmarkStart w:id="9" w:name="_Toc142574565"/>
       <w:r>
         <w:lastRenderedPageBreak/>
         <w:t>Composition</w:t>
@@ -4802,13 +4608,8 @@
           <w:tab w:val="left" w:pos="4695"/>
         </w:tabs>
       </w:pPr>
-      <w:proofErr w:type="spellStart"/>
-      <w:r>
-        <w:t>The</w:t>
-      </w:r>
-      <w:proofErr w:type="spellEnd"/>
-      <w:r>
-        <w:t xml:space="preserve"> </w:t>
+      <w:r>
+        <w:t xml:space="preserve">The </w:t>
       </w:r>
       <w:r>
         <w:rPr>
@@ -4860,13 +4661,8 @@
           <w:tab w:val="left" w:pos="4695"/>
         </w:tabs>
       </w:pPr>
-      <w:proofErr w:type="spellStart"/>
-      <w:r>
-        <w:t>The</w:t>
-      </w:r>
-      <w:proofErr w:type="spellEnd"/>
-      <w:r>
-        <w:t xml:space="preserve"> </w:t>
+      <w:r>
+        <w:t xml:space="preserve">The </w:t>
       </w:r>
       <w:r>
         <w:rPr>
@@ -4986,7 +4782,7 @@
       <w:pPr>
         <w:pStyle w:val="SAGEHeading2"/>
       </w:pPr>
-      <w:bookmarkStart w:id="10" w:name="_Toc80363716"/>
+      <w:bookmarkStart w:id="10" w:name="_Toc142574566"/>
       <w:r>
         <w:lastRenderedPageBreak/>
         <w:t>Step 3</w:t>
@@ -5061,34 +4857,16 @@
         <w:pStyle w:val="SAGEBodyText"/>
       </w:pPr>
       <w:r>
-        <w:t>For the 2022.0 release, a new step has been added to the Code Generation Wizard. This step, entitled ‘Generate a UI layout’ is used to visually layout the controls that will make up the page.</w:t>
-      </w:r>
-    </w:p>
-    <w:p>
-      <w:pPr>
-        <w:pStyle w:val="SAGEAdmonitionWarning"/>
-      </w:pPr>
-      <w:r>
-        <w:t>For the 2022 release, only the Fla</w:t>
-      </w:r>
-      <w:r>
-        <w:t>t</w:t>
-      </w:r>
-      <w:r>
-        <w:t xml:space="preserve"> and Header-Detail code types will be able to create a </w:t>
-      </w:r>
-      <w:r>
-        <w:t>t</w:t>
-      </w:r>
-      <w:r>
-        <w:t>ab, a grid, and</w:t>
-      </w:r>
-      <w:r>
-        <w:t>/or</w:t>
-      </w:r>
-      <w:r>
-        <w:t xml:space="preserve"> buttons. The other code types will have this functionality enabled in a subsequent release.</w:t>
-      </w:r>
+        <w:t xml:space="preserve">For the 2022.0 release, a new step has been added to the Code Generation Wizard. This step, entitled ‘Generate a UI layout’ is used to visually layout the controls that will make up the </w:t>
+      </w:r>
+      <w:proofErr w:type="gramStart"/>
+      <w:r>
+        <w:t>page.</w:t>
+      </w:r>
+      <w:r>
+        <w:t>.</w:t>
+      </w:r>
+      <w:proofErr w:type="gramEnd"/>
     </w:p>
     <w:p>
       <w:pPr>
@@ -5138,7 +4916,7 @@
       <w:pPr>
         <w:pStyle w:val="SAGEHeading2"/>
       </w:pPr>
-      <w:bookmarkStart w:id="11" w:name="_Toc80363717"/>
+      <w:bookmarkStart w:id="11" w:name="_Toc142574567"/>
       <w:r>
         <w:lastRenderedPageBreak/>
         <w:t>Step 3.2: Generate a UI Layout</w:t>
@@ -5777,6 +5555,19 @@
     </w:p>
     <w:p>
       <w:pPr>
+        <w:pStyle w:val="SAGEAdmonitionWarning"/>
+      </w:pPr>
+    </w:p>
+    <w:p>
+      <w:pPr>
+        <w:pStyle w:val="SAGEAdmonitionWarning"/>
+      </w:pPr>
+      <w:r>
+        <w:t>For the 2024.0 release, the entity from the Available Fields tree may be dragged and dropped onto the grid instead of adding each property manually. This saves time when all properties are required to be added to the grid.</w:t>
+      </w:r>
+    </w:p>
+    <w:p>
+      <w:pPr>
         <w:pStyle w:val="SAGEBodyText"/>
       </w:pPr>
       <w:r>
@@ -5918,7 +5709,7 @@
       <w:pPr>
         <w:pStyle w:val="SAGEHeading2"/>
       </w:pPr>
-      <w:bookmarkStart w:id="12" w:name="_Toc80363718"/>
+      <w:bookmarkStart w:id="12" w:name="_Toc142574568"/>
       <w:r>
         <w:lastRenderedPageBreak/>
         <w:t xml:space="preserve">Step </w:t>
@@ -6055,7 +5846,7 @@
       <w:pPr>
         <w:pStyle w:val="SAGEHeading2"/>
       </w:pPr>
-      <w:bookmarkStart w:id="13" w:name="_Toc80363719"/>
+      <w:bookmarkStart w:id="13" w:name="_Toc142574569"/>
       <w:r>
         <w:lastRenderedPageBreak/>
         <w:t xml:space="preserve">Step </w:t>
@@ -6200,7 +5991,7 @@
         <w:pStyle w:val="SAGEHeading1"/>
         <w:framePr w:wrap="around"/>
       </w:pPr>
-      <w:bookmarkStart w:id="14" w:name="_Toc80363720"/>
+      <w:bookmarkStart w:id="14" w:name="_Toc142574570"/>
       <w:r>
         <w:lastRenderedPageBreak/>
         <w:t>Examining the Solution</w:t>
@@ -6222,7 +6013,7 @@
       <w:pPr>
         <w:pStyle w:val="SAGEHeading2"/>
       </w:pPr>
-      <w:bookmarkStart w:id="15" w:name="_Toc80363721"/>
+      <w:bookmarkStart w:id="15" w:name="_Toc142574571"/>
       <w:r>
         <w:t>Solution Explorer</w:t>
       </w:r>
@@ -6353,7 +6144,7 @@
       <w:pPr>
         <w:pStyle w:val="SAGEHeading2"/>
       </w:pPr>
-      <w:bookmarkStart w:id="16" w:name="_Toc80363722"/>
+      <w:bookmarkStart w:id="16" w:name="_Toc142574572"/>
       <w:r>
         <w:lastRenderedPageBreak/>
         <w:t>Business Repository Project</w:t>
@@ -6501,7 +6292,7 @@
       <w:pPr>
         <w:pStyle w:val="SAGEHeading2"/>
       </w:pPr>
-      <w:bookmarkStart w:id="17" w:name="_Toc80363723"/>
+      <w:bookmarkStart w:id="17" w:name="_Toc142574573"/>
       <w:r>
         <w:t>Interfaces Project</w:t>
       </w:r>
@@ -6616,7 +6407,7 @@
       <w:pPr>
         <w:pStyle w:val="SAGEHeading2"/>
       </w:pPr>
-      <w:bookmarkStart w:id="18" w:name="_Toc80363724"/>
+      <w:bookmarkStart w:id="18" w:name="_Toc142574574"/>
       <w:r>
         <w:lastRenderedPageBreak/>
         <w:t>Models Project</w:t>
@@ -6717,7 +6508,7 @@
       <w:pPr>
         <w:pStyle w:val="SAGEHeading2"/>
       </w:pPr>
-      <w:bookmarkStart w:id="19" w:name="_Toc80363725"/>
+      <w:bookmarkStart w:id="19" w:name="_Toc142574575"/>
       <w:r>
         <w:t>Resources Project</w:t>
       </w:r>
@@ -6989,7 +6780,7 @@
       <w:pPr>
         <w:pStyle w:val="SAGEHeading2"/>
       </w:pPr>
-      <w:bookmarkStart w:id="20" w:name="_Toc80363726"/>
+      <w:bookmarkStart w:id="20" w:name="_Toc142574576"/>
       <w:r>
         <w:t>Services Project</w:t>
       </w:r>
@@ -7132,7 +6923,7 @@
       <w:pPr>
         <w:pStyle w:val="SAGEHeading2"/>
       </w:pPr>
-      <w:bookmarkStart w:id="21" w:name="_Toc80363727"/>
+      <w:bookmarkStart w:id="21" w:name="_Toc142574577"/>
       <w:r>
         <w:lastRenderedPageBreak/>
         <w:t>Web Project</w:t>
@@ -7570,7 +7361,6 @@
               <w:docPartUnique/>
             </w:docPartObj>
           </w:sdtPr>
-          <w:sdtEndPr/>
           <w:sdtContent>
             <w:p>
               <w:pPr>
@@ -7739,7 +7529,6 @@
               <w:docPartUnique/>
             </w:docPartObj>
           </w:sdtPr>
-          <w:sdtEndPr/>
           <w:sdtContent>
             <w:p>
               <w:pPr>
@@ -8038,14 +7827,14 @@
         <v:path o:extrusionok="f" gradientshapeok="t" o:connecttype="rect"/>
         <o:lock v:ext="edit" aspectratio="t"/>
       </v:shapetype>
-      <v:shape id="_x0000_i1130" type="#_x0000_t75" style="width:20.15pt;height:20.15pt" o:bullet="t">
+      <v:shape id="_x0000_i1040" type="#_x0000_t75" style="width:20.25pt;height:20.25pt" o:bullet="t">
         <v:imagedata r:id="rId1" o:title="clip_image001"/>
       </v:shape>
     </w:pict>
   </w:numPicBullet>
   <w:numPicBullet w:numPicBulletId="1">
     <w:pict>
-      <v:shape id="_x0000_i1131" type="#_x0000_t75" style="width:118.1pt;height:118.1pt" o:bullet="t">
+      <v:shape id="_x0000_i1041" type="#_x0000_t75" style="width:118.5pt;height:118.5pt" o:bullet="t">
         <v:imagedata r:id="rId2" o:title="clip_image002"/>
       </v:shape>
     </w:pict>

</xml_diff>